<commit_message>
Puntos 1 y 2.2 del plan de GC
</commit_message>
<xml_diff>
--- a/NV/Desarrollo/Documentos/SBDL_PGC.docx
+++ b/NV/Desarrollo/Documentos/SBDL_PGC.docx
@@ -1,6 +1,6 @@
 
 <file path=word/document.xml><?xml version="1.0" encoding="utf-8"?>
-<w:document xmlns:wpc="http://schemas.microsoft.com/office/word/2010/wordprocessingCanvas" xmlns:cx="http://schemas.microsoft.com/office/drawing/2014/chartex" xmlns:mc="http://schemas.openxmlformats.org/markup-compatibility/2006" xmlns:o="urn:schemas-microsoft-com:office:office" xmlns:r="http://schemas.openxmlformats.org/officeDocument/2006/relationships" xmlns:m="http://schemas.openxmlformats.org/officeDocument/2006/math" xmlns:v="urn:schemas-microsoft-com:vml" xmlns:wp14="http://schemas.microsoft.com/office/word/2010/wordprocessingDrawing" xmlns:wp="http://schemas.openxmlformats.org/drawingml/2006/wordprocessingDrawing" xmlns:w10="urn:schemas-microsoft-com:office:word" xmlns:w="http://schemas.openxmlformats.org/wordprocessingml/2006/main" xmlns:w14="http://schemas.microsoft.com/office/word/2010/wordml" xmlns:w15="http://schemas.microsoft.com/office/word/2012/wordml" xmlns:w16se="http://schemas.microsoft.com/office/word/2015/wordml/symex" xmlns:wpg="http://schemas.microsoft.com/office/word/2010/wordprocessingGroup" xmlns:wpi="http://schemas.microsoft.com/office/word/2010/wordprocessingInk" xmlns:wne="http://schemas.microsoft.com/office/word/2006/wordml" xmlns:wps="http://schemas.microsoft.com/office/word/2010/wordprocessingShape" mc:Ignorable="w14 w15 w16se wp14">
+<w:document xmlns:wpc="http://schemas.microsoft.com/office/word/2010/wordprocessingCanvas" xmlns:cx="http://schemas.microsoft.com/office/drawing/2014/chartex" xmlns:cx1="http://schemas.microsoft.com/office/drawing/2015/9/8/chartex" xmlns:cx2="http://schemas.microsoft.com/office/drawing/2015/10/21/chartex" xmlns:cx3="http://schemas.microsoft.com/office/drawing/2016/5/9/chartex" xmlns:cx4="http://schemas.microsoft.com/office/drawing/2016/5/10/chartex" xmlns:cx5="http://schemas.microsoft.com/office/drawing/2016/5/11/chartex" xmlns:mc="http://schemas.openxmlformats.org/markup-compatibility/2006" xmlns:o="urn:schemas-microsoft-com:office:office" xmlns:r="http://schemas.openxmlformats.org/officeDocument/2006/relationships" xmlns:m="http://schemas.openxmlformats.org/officeDocument/2006/math" xmlns:v="urn:schemas-microsoft-com:vml" xmlns:wp14="http://schemas.microsoft.com/office/word/2010/wordprocessingDrawing" xmlns:wp="http://schemas.openxmlformats.org/drawingml/2006/wordprocessingDrawing" xmlns:w10="urn:schemas-microsoft-com:office:word" xmlns:w="http://schemas.openxmlformats.org/wordprocessingml/2006/main" xmlns:w14="http://schemas.microsoft.com/office/word/2010/wordml" xmlns:w15="http://schemas.microsoft.com/office/word/2012/wordml" xmlns:w16se="http://schemas.microsoft.com/office/word/2015/wordml/symex" xmlns:wpg="http://schemas.microsoft.com/office/word/2010/wordprocessingGroup" xmlns:wpi="http://schemas.microsoft.com/office/word/2010/wordprocessingInk" xmlns:wne="http://schemas.microsoft.com/office/word/2006/wordml" xmlns:wps="http://schemas.microsoft.com/office/word/2010/wordprocessingShape" mc:Ignorable="w14 w15 w16se wp14">
   <w:body>
     <w:p>
       <w:pPr>
@@ -661,8 +661,6 @@
             </w:rPr>
             <w:t>ontenido</w:t>
           </w:r>
-          <w:bookmarkStart w:id="4" w:name="_GoBack"/>
-          <w:bookmarkEnd w:id="4"/>
         </w:p>
         <w:p>
           <w:pPr>
@@ -1453,8 +1451,8 @@
           <w:szCs w:val="26"/>
         </w:rPr>
       </w:pPr>
-      <w:bookmarkStart w:id="5" w:name="_Toc452417192"/>
-      <w:bookmarkStart w:id="6" w:name="_Toc480824136"/>
+      <w:bookmarkStart w:id="4" w:name="_Toc452417192"/>
+      <w:bookmarkStart w:id="5" w:name="_Toc480824136"/>
       <w:r>
         <w:rPr>
           <w:rFonts w:ascii="Calibri" w:hAnsi="Calibri" w:cs="Times New Roman"/>
@@ -1465,8 +1463,8 @@
         </w:rPr>
         <w:t>Introducción</w:t>
       </w:r>
+      <w:bookmarkEnd w:id="4"/>
       <w:bookmarkEnd w:id="5"/>
-      <w:bookmarkEnd w:id="6"/>
     </w:p>
     <w:p>
       <w:pPr>
@@ -1483,7 +1481,7 @@
           <w:color w:val="auto"/>
         </w:rPr>
       </w:pPr>
-      <w:bookmarkStart w:id="7" w:name="_Toc480824137"/>
+      <w:bookmarkStart w:id="6" w:name="_Toc480824137"/>
       <w:r>
         <w:rPr>
           <w:rFonts w:ascii="Calibri" w:hAnsi="Calibri" w:cs="Times New Roman"/>
@@ -1492,7 +1490,22 @@
         </w:rPr>
         <w:t>Propósito</w:t>
       </w:r>
-      <w:bookmarkEnd w:id="7"/>
+      <w:bookmarkEnd w:id="6"/>
+    </w:p>
+    <w:p>
+      <w:pPr>
+        <w:ind w:left="709"/>
+        <w:jc w:val="both"/>
+        <w:rPr>
+          <w:rFonts w:ascii="Calibri" w:hAnsi="Calibri"/>
+        </w:rPr>
+      </w:pPr>
+      <w:r>
+        <w:rPr>
+          <w:rFonts w:ascii="Calibri" w:hAnsi="Calibri"/>
+        </w:rPr>
+        <w:t xml:space="preserve">El Plan de Gestión del Cambios define las actividades y funciones para gestionar y controlar el cambio durante la ejecución y el control de las etapas del proyecto. </w:t>
+      </w:r>
     </w:p>
     <w:p>
       <w:pPr>
@@ -1508,7 +1521,13 @@
         <w:rPr>
           <w:rFonts w:ascii="Calibri" w:hAnsi="Calibri"/>
         </w:rPr>
-        <w:t xml:space="preserve">El Plan de Gestión del Cambios define las actividades y funciones para gestionar y controlar el cambio durante la ejecución y el control de las etapas del proyecto. </w:t>
+        <w:t>El propósito de este plan es asegurar la evaluación, planificación, registro, autorización, priorización, documentación y revisión de todos los cambios y configuraciones para la actualización, mejora y mantenimiento del SBDL</w:t>
+      </w:r>
+      <w:r>
+        <w:rPr>
+          <w:rFonts w:ascii="Calibri" w:hAnsi="Calibri"/>
+        </w:rPr>
+        <w:t>, siguiendo los procedimientos establecidos en este plan. Así también mantener la estructura del CMS de manera que contenga actualizada la información relacionada con los elementos de configuración.</w:t>
       </w:r>
     </w:p>
     <w:p>
@@ -1541,7 +1560,7 @@
           <w:color w:val="auto"/>
         </w:rPr>
       </w:pPr>
-      <w:bookmarkStart w:id="8" w:name="_Toc480824138"/>
+      <w:bookmarkStart w:id="7" w:name="_Toc480824138"/>
       <w:r>
         <w:rPr>
           <w:rFonts w:ascii="Calibri" w:hAnsi="Calibri" w:cs="Times New Roman"/>
@@ -1550,7 +1569,22 @@
         </w:rPr>
         <w:t>Gobierno y Alcance</w:t>
       </w:r>
-      <w:bookmarkEnd w:id="8"/>
+      <w:bookmarkEnd w:id="7"/>
+    </w:p>
+    <w:p>
+      <w:pPr>
+        <w:ind w:left="709"/>
+        <w:jc w:val="both"/>
+        <w:rPr>
+          <w:rFonts w:ascii="Calibri" w:hAnsi="Calibri"/>
+        </w:rPr>
+      </w:pPr>
+      <w:r>
+        <w:rPr>
+          <w:rFonts w:ascii="Calibri" w:hAnsi="Calibri"/>
+        </w:rPr>
+        <w:t>El alcance de este plan abarca desde la solicitud de cambio hasta la validación de él en producción y solo aplica para el SBDL.</w:t>
+      </w:r>
     </w:p>
     <w:p>
       <w:pPr>
@@ -1567,7 +1601,7 @@
           <w:color w:val="auto"/>
         </w:rPr>
       </w:pPr>
-      <w:bookmarkStart w:id="9" w:name="_Toc480824139"/>
+      <w:bookmarkStart w:id="8" w:name="_Toc480824139"/>
       <w:r>
         <w:rPr>
           <w:rFonts w:ascii="Calibri" w:hAnsi="Calibri" w:cs="Times New Roman"/>
@@ -1576,7 +1610,148 @@
         </w:rPr>
         <w:t>Definiciones</w:t>
       </w:r>
-      <w:bookmarkEnd w:id="9"/>
+      <w:bookmarkEnd w:id="8"/>
+    </w:p>
+    <w:p>
+      <w:pPr>
+        <w:pStyle w:val="Prrafodelista"/>
+        <w:numPr>
+          <w:ilvl w:val="0"/>
+          <w:numId w:val="37"/>
+        </w:numPr>
+      </w:pPr>
+      <w:r>
+        <w:rPr>
+          <w:b/>
+        </w:rPr>
+        <w:t>CMS</w:t>
+      </w:r>
+      <w:r>
+        <w:t xml:space="preserve">: </w:t>
+      </w:r>
+      <w:r>
+        <w:rPr>
+          <w:i/>
+        </w:rPr>
+        <w:t>Configuration Mangement System</w:t>
+      </w:r>
+      <w:r>
+        <w:t xml:space="preserve">, al sistema de gestión de las configuraciones encargado de soportar las relaciones entre los elementos de configuración. </w:t>
+      </w:r>
+    </w:p>
+    <w:p>
+      <w:pPr>
+        <w:pStyle w:val="Prrafodelista"/>
+        <w:numPr>
+          <w:ilvl w:val="0"/>
+          <w:numId w:val="37"/>
+        </w:numPr>
+        <w:rPr>
+          <w:b/>
+        </w:rPr>
+      </w:pPr>
+      <w:r>
+        <w:rPr>
+          <w:b/>
+        </w:rPr>
+        <w:t>SBDL</w:t>
+      </w:r>
+      <w:r>
+        <w:rPr>
+          <w:b/>
+        </w:rPr>
+        <w:t xml:space="preserve">: </w:t>
+      </w:r>
+      <w:r>
+        <w:t>Sistema de Busqueda de Docentes en Linea, son las siglas de la aplicaion que es gobernada por este plan de configuraciones.</w:t>
+      </w:r>
+    </w:p>
+    <w:p>
+      <w:pPr>
+        <w:pStyle w:val="Prrafodelista"/>
+        <w:numPr>
+          <w:ilvl w:val="0"/>
+          <w:numId w:val="37"/>
+        </w:numPr>
+        <w:rPr>
+          <w:b/>
+        </w:rPr>
+      </w:pPr>
+      <w:r>
+        <w:rPr>
+          <w:b/>
+        </w:rPr>
+        <w:t>CI:</w:t>
+      </w:r>
+      <w:r>
+        <w:rPr>
+          <w:b/>
+        </w:rPr>
+        <w:t xml:space="preserve"> </w:t>
+      </w:r>
+      <w:r>
+        <w:t xml:space="preserve"> </w:t>
+      </w:r>
+      <w:r>
+        <w:rPr>
+          <w:i/>
+        </w:rPr>
+        <w:t>Configuration Item,</w:t>
+      </w:r>
+      <w:r>
+        <w:t xml:space="preserve"> elementos de configuración</w:t>
+      </w:r>
+      <w:r>
+        <w:t>.</w:t>
+      </w:r>
+    </w:p>
+    <w:p>
+      <w:pPr>
+        <w:pStyle w:val="Prrafodelista"/>
+        <w:numPr>
+          <w:ilvl w:val="0"/>
+          <w:numId w:val="37"/>
+        </w:numPr>
+      </w:pPr>
+      <w:r>
+        <w:rPr>
+          <w:b/>
+        </w:rPr>
+        <w:t>Cambio</w:t>
+      </w:r>
+      <w:r>
+        <w:t xml:space="preserve">: </w:t>
+      </w:r>
+      <w:r>
+        <w:t>Adición, modificación, corrección o retiro de un componente de servicio que ha sido autorizado, soportado o planificado por la organización.</w:t>
+      </w:r>
+    </w:p>
+    <w:p>
+      <w:pPr>
+        <w:pStyle w:val="Prrafodelista"/>
+        <w:numPr>
+          <w:ilvl w:val="0"/>
+          <w:numId w:val="37"/>
+        </w:numPr>
+        <w:rPr>
+          <w:b/>
+        </w:rPr>
+      </w:pPr>
+      <w:r>
+        <w:rPr>
+          <w:b/>
+        </w:rPr>
+        <w:t>RFC:</w:t>
+      </w:r>
+      <w:r>
+        <w:rPr>
+          <w:b/>
+        </w:rPr>
+        <w:t xml:space="preserve"> </w:t>
+      </w:r>
+      <w:r>
+        <w:t>Solicitud de cambio, documento que contiene información importante sobre el cambio como el motivo, descripción, caso de negocio, impacto, prioridad.</w:t>
+      </w:r>
     </w:p>
     <w:p>
       <w:pPr>
@@ -1595,7 +1770,7 @@
           <w:szCs w:val="26"/>
         </w:rPr>
       </w:pPr>
-      <w:bookmarkStart w:id="10" w:name="_Toc480824140"/>
+      <w:bookmarkStart w:id="9" w:name="_Toc480824140"/>
       <w:r>
         <w:rPr>
           <w:rFonts w:ascii="Calibri" w:hAnsi="Calibri" w:cs="Times New Roman"/>
@@ -1606,7 +1781,7 @@
         </w:rPr>
         <w:t>Gestión de la Configuración</w:t>
       </w:r>
-      <w:bookmarkEnd w:id="10"/>
+      <w:bookmarkEnd w:id="9"/>
     </w:p>
     <w:p>
       <w:pPr>
@@ -1623,7 +1798,7 @@
           <w:color w:val="auto"/>
         </w:rPr>
       </w:pPr>
-      <w:bookmarkStart w:id="11" w:name="_Toc480824141"/>
+      <w:bookmarkStart w:id="10" w:name="_Toc480824141"/>
       <w:r>
         <w:rPr>
           <w:rFonts w:ascii="Calibri" w:hAnsi="Calibri" w:cs="Times New Roman"/>
@@ -1632,8 +1807,9 @@
         </w:rPr>
         <w:t>Organización</w:t>
       </w:r>
-      <w:bookmarkEnd w:id="11"/>
+      <w:bookmarkEnd w:id="10"/>
     </w:p>
+    <w:p/>
     <w:p>
       <w:pPr>
         <w:pStyle w:val="Ttulo2"/>
@@ -1649,7 +1825,7 @@
           <w:color w:val="auto"/>
         </w:rPr>
       </w:pPr>
-      <w:bookmarkStart w:id="12" w:name="_Toc480824142"/>
+      <w:bookmarkStart w:id="11" w:name="_Toc480824142"/>
       <w:r>
         <w:rPr>
           <w:rFonts w:ascii="Calibri" w:hAnsi="Calibri" w:cs="Times New Roman"/>
@@ -1658,7 +1834,7 @@
         </w:rPr>
         <w:t>Roles o responsabilidades</w:t>
       </w:r>
-      <w:bookmarkEnd w:id="12"/>
+      <w:bookmarkEnd w:id="11"/>
     </w:p>
     <w:p>
       <w:pPr>
@@ -1692,8 +1868,8 @@
       </w:tblPr>
       <w:tblGrid>
         <w:gridCol w:w="1705"/>
-        <w:gridCol w:w="3233"/>
-        <w:gridCol w:w="3933"/>
+        <w:gridCol w:w="2675"/>
+        <w:gridCol w:w="4491"/>
       </w:tblGrid>
       <w:tr>
         <w:trPr>
@@ -1742,7 +1918,7 @@
         <w:tc>
           <w:tcPr>
             <w:cnfStyle w:val="000010000000" w:firstRow="0" w:lastRow="0" w:firstColumn="0" w:lastColumn="0" w:oddVBand="1" w:evenVBand="0" w:oddHBand="0" w:evenHBand="0" w:firstRowFirstColumn="0" w:firstRowLastColumn="0" w:lastRowFirstColumn="0" w:lastRowLastColumn="0"/>
-            <w:tcW w:w="3233" w:type="dxa"/>
+            <w:tcW w:w="2675" w:type="dxa"/>
             <w:tcBorders>
               <w:top w:val="none" w:sz="0" w:space="0" w:color="auto"/>
               <w:left w:val="none" w:sz="0" w:space="0" w:color="auto"/>
@@ -1784,7 +1960,7 @@
         <w:tc>
           <w:tcPr>
             <w:cnfStyle w:val="000100000000" w:firstRow="0" w:lastRow="0" w:firstColumn="0" w:lastColumn="1" w:oddVBand="0" w:evenVBand="0" w:oddHBand="0" w:evenHBand="0" w:firstRowFirstColumn="0" w:firstRowLastColumn="0" w:lastRowFirstColumn="0" w:lastRowLastColumn="0"/>
-            <w:tcW w:w="3933" w:type="dxa"/>
+            <w:tcW w:w="4491" w:type="dxa"/>
             <w:tcBorders>
               <w:top w:val="none" w:sz="0" w:space="0" w:color="auto"/>
               <w:left w:val="none" w:sz="0" w:space="0" w:color="auto"/>
@@ -1978,7 +2154,7 @@
       <w:tr>
         <w:trPr>
           <w:cnfStyle w:val="000000100000" w:firstRow="0" w:lastRow="0" w:firstColumn="0" w:lastColumn="0" w:oddVBand="0" w:evenVBand="0" w:oddHBand="1" w:evenHBand="0" w:firstRowFirstColumn="0" w:firstRowLastColumn="0" w:lastRowFirstColumn="0" w:lastRowLastColumn="0"/>
-          <w:trHeight w:hRule="exact" w:val="1438"/>
+          <w:trHeight w:hRule="exact" w:val="2229"/>
         </w:trPr>
         <w:tc>
           <w:tcPr>
@@ -1999,38 +2175,197 @@
                 <w:szCs w:val="20"/>
               </w:rPr>
             </w:pPr>
+            <w:r>
+              <w:rPr>
+                <w:rFonts w:ascii="Calibri" w:eastAsia="Arial" w:hAnsi="Calibri" w:cs="Arial"/>
+                <w:i/>
+                <w:sz w:val="20"/>
+                <w:szCs w:val="20"/>
+              </w:rPr>
+              <w:lastRenderedPageBreak/>
+              <w:t>Gestor de Cambios</w:t>
+            </w:r>
           </w:p>
         </w:tc>
         <w:tc>
           <w:tcPr>
             <w:cnfStyle w:val="000010000000" w:firstRow="0" w:lastRow="0" w:firstColumn="0" w:lastColumn="0" w:oddVBand="1" w:evenVBand="0" w:oddHBand="0" w:evenHBand="0" w:firstRowFirstColumn="0" w:firstRowLastColumn="0" w:lastRowFirstColumn="0" w:lastRowLastColumn="0"/>
-            <w:tcW w:w="3233" w:type="dxa"/>
+            <w:tcW w:w="2675" w:type="dxa"/>
             <w:shd w:val="clear" w:color="auto" w:fill="auto"/>
             <w:vAlign w:val="center"/>
           </w:tcPr>
           <w:p>
             <w:pPr>
-              <w:spacing w:before="40" w:line="276" w:lineRule="auto"/>
-              <w:ind w:right="34"/>
               <w:rPr>
                 <w:rFonts w:ascii="Calibri" w:eastAsia="Arial" w:hAnsi="Calibri" w:cs="Arial"/>
                 <w:lang w:val="es-ES"/>
               </w:rPr>
             </w:pPr>
+            <w:r>
+              <w:rPr>
+                <w:rFonts w:ascii="Calibri" w:eastAsia="Arial" w:hAnsi="Calibri" w:cs="Arial"/>
+                <w:lang w:val="es-ES"/>
+              </w:rPr>
+              <w:t>Dueño del proceso, responsable de todas las tareas de la gestión de cambios.</w:t>
+            </w:r>
           </w:p>
         </w:tc>
         <w:tc>
           <w:tcPr>
             <w:cnfStyle w:val="000100000000" w:firstRow="0" w:lastRow="0" w:firstColumn="0" w:lastColumn="1" w:oddVBand="0" w:evenVBand="0" w:oddHBand="0" w:evenHBand="0" w:firstRowFirstColumn="0" w:firstRowLastColumn="0" w:lastRowFirstColumn="0" w:lastRowLastColumn="0"/>
-            <w:tcW w:w="3933" w:type="dxa"/>
+            <w:tcW w:w="4491" w:type="dxa"/>
             <w:shd w:val="clear" w:color="auto" w:fill="auto"/>
             <w:vAlign w:val="center"/>
           </w:tcPr>
           <w:p>
             <w:pPr>
+              <w:pStyle w:val="Prrafodelista"/>
+              <w:numPr>
+                <w:ilvl w:val="0"/>
+                <w:numId w:val="39"/>
+              </w:numPr>
+              <w:ind w:left="473" w:hanging="284"/>
+              <w:rPr>
+                <w:rFonts w:ascii="Calibri" w:eastAsia="Arial" w:hAnsi="Calibri" w:cs="Arial"/>
+                <w:b w:val="0"/>
+                <w:sz w:val="20"/>
+                <w:szCs w:val="20"/>
+                <w:lang w:val="es-ES"/>
+              </w:rPr>
+            </w:pPr>
+            <w:r>
+              <w:rPr>
+                <w:rFonts w:ascii="Calibri" w:eastAsia="Arial" w:hAnsi="Calibri" w:cs="Arial"/>
+                <w:b w:val="0"/>
+                <w:sz w:val="20"/>
+                <w:szCs w:val="20"/>
+                <w:lang w:val="es-ES"/>
+              </w:rPr>
+              <w:t>D</w:t>
+            </w:r>
+            <w:r>
+              <w:rPr>
+                <w:rFonts w:ascii="Calibri" w:eastAsia="Arial" w:hAnsi="Calibri" w:cs="Arial"/>
+                <w:b w:val="0"/>
+                <w:sz w:val="20"/>
+                <w:szCs w:val="20"/>
+                <w:lang w:val="es-ES"/>
+              </w:rPr>
+              <w:t>irigir la reunión de gestión de cambios.</w:t>
+            </w:r>
+          </w:p>
+          <w:p>
+            <w:pPr>
+              <w:pStyle w:val="Prrafodelista"/>
+              <w:numPr>
+                <w:ilvl w:val="0"/>
+                <w:numId w:val="39"/>
+              </w:numPr>
+              <w:ind w:left="473" w:hanging="284"/>
+              <w:rPr>
+                <w:rFonts w:ascii="Calibri" w:eastAsia="Arial" w:hAnsi="Calibri" w:cs="Arial"/>
+                <w:b w:val="0"/>
+                <w:sz w:val="20"/>
+                <w:szCs w:val="20"/>
+                <w:lang w:val="es-ES"/>
+              </w:rPr>
+            </w:pPr>
+            <w:r>
+              <w:rPr>
+                <w:rFonts w:ascii="Calibri" w:eastAsia="Arial" w:hAnsi="Calibri" w:cs="Arial"/>
+                <w:b w:val="0"/>
+                <w:sz w:val="20"/>
+                <w:szCs w:val="20"/>
+                <w:lang w:val="es-ES"/>
+              </w:rPr>
+              <w:t xml:space="preserve">Elaborar el acta de la reunión de gestión de cambios. </w:t>
+            </w:r>
+          </w:p>
+          <w:p>
+            <w:pPr>
+              <w:pStyle w:val="Prrafodelista"/>
+              <w:numPr>
+                <w:ilvl w:val="0"/>
+                <w:numId w:val="39"/>
+              </w:numPr>
+              <w:spacing w:after="200" w:line="276" w:lineRule="auto"/>
+              <w:ind w:left="473" w:hanging="284"/>
+              <w:jc w:val="both"/>
+              <w:rPr>
+                <w:rFonts w:ascii="Calibri" w:eastAsia="Arial" w:hAnsi="Calibri" w:cs="Arial"/>
+                <w:b w:val="0"/>
+                <w:sz w:val="20"/>
+                <w:szCs w:val="20"/>
+                <w:lang w:val="es-ES"/>
+              </w:rPr>
+            </w:pPr>
+            <w:r>
+              <w:rPr>
+                <w:rFonts w:ascii="Calibri" w:eastAsia="Arial" w:hAnsi="Calibri" w:cs="Arial"/>
+                <w:b w:val="0"/>
+                <w:sz w:val="20"/>
+                <w:szCs w:val="20"/>
+                <w:lang w:val="es-ES"/>
+              </w:rPr>
+              <w:t>Aprobar las solicitudes de gestión de cambios.</w:t>
+            </w:r>
+          </w:p>
+          <w:p>
+            <w:pPr>
+              <w:pStyle w:val="Prrafodelista"/>
+              <w:numPr>
+                <w:ilvl w:val="0"/>
+                <w:numId w:val="39"/>
+              </w:numPr>
+              <w:ind w:left="473" w:hanging="284"/>
+              <w:rPr>
+                <w:rFonts w:ascii="Calibri" w:eastAsia="Arial" w:hAnsi="Calibri" w:cs="Arial"/>
+                <w:sz w:val="20"/>
+                <w:szCs w:val="20"/>
+                <w:lang w:val="es-ES"/>
+              </w:rPr>
+            </w:pPr>
+            <w:r>
+              <w:rPr>
+                <w:rFonts w:ascii="Calibri" w:eastAsia="Arial" w:hAnsi="Calibri" w:cs="Arial"/>
+                <w:b w:val="0"/>
+                <w:sz w:val="20"/>
+                <w:szCs w:val="20"/>
+                <w:lang w:val="es-ES"/>
+              </w:rPr>
+              <w:t>Categorizar los cambios según impacto y riesgo.</w:t>
+            </w:r>
+          </w:p>
+          <w:p>
+            <w:pPr>
+              <w:pStyle w:val="Prrafodelista"/>
+              <w:numPr>
+                <w:ilvl w:val="0"/>
+                <w:numId w:val="39"/>
+              </w:numPr>
+              <w:ind w:left="473" w:hanging="284"/>
+              <w:rPr>
+                <w:rFonts w:ascii="Calibri" w:eastAsia="Arial" w:hAnsi="Calibri" w:cs="Arial"/>
+                <w:lang w:val="es-ES"/>
+              </w:rPr>
+            </w:pPr>
+            <w:r>
+              <w:rPr>
+                <w:rFonts w:ascii="Calibri" w:eastAsia="Arial" w:hAnsi="Calibri" w:cs="Arial"/>
+                <w:b w:val="0"/>
+                <w:sz w:val="20"/>
+                <w:szCs w:val="20"/>
+                <w:lang w:val="es-ES"/>
+              </w:rPr>
+              <w:t>Asegurar que los elementos de configuración estén correctamente actualizados.</w:t>
+            </w:r>
+          </w:p>
+          <w:p>
+            <w:pPr>
               <w:spacing w:line="276" w:lineRule="auto"/>
               <w:rPr>
                 <w:rFonts w:ascii="Calibri" w:eastAsia="Arial" w:hAnsi="Calibri" w:cs="Arial"/>
+                <w:lang w:val="es-ES"/>
               </w:rPr>
             </w:pPr>
           </w:p>
@@ -2058,12 +2393,21 @@
                 <w:szCs w:val="20"/>
               </w:rPr>
             </w:pPr>
+            <w:r>
+              <w:rPr>
+                <w:rFonts w:ascii="Calibri" w:eastAsia="Arial" w:hAnsi="Calibri" w:cs="Arial"/>
+                <w:i/>
+                <w:sz w:val="20"/>
+                <w:szCs w:val="20"/>
+              </w:rPr>
+              <w:t>Usuario del Negocio</w:t>
+            </w:r>
           </w:p>
         </w:tc>
         <w:tc>
           <w:tcPr>
             <w:cnfStyle w:val="000010000000" w:firstRow="0" w:lastRow="0" w:firstColumn="0" w:lastColumn="0" w:oddVBand="1" w:evenVBand="0" w:oddHBand="0" w:evenHBand="0" w:firstRowFirstColumn="0" w:firstRowLastColumn="0" w:lastRowFirstColumn="0" w:lastRowLastColumn="0"/>
-            <w:tcW w:w="3233" w:type="dxa"/>
+            <w:tcW w:w="2675" w:type="dxa"/>
             <w:shd w:val="clear" w:color="auto" w:fill="auto"/>
             <w:vAlign w:val="center"/>
           </w:tcPr>
@@ -2075,23 +2419,71 @@
                 <w:rFonts w:ascii="Calibri" w:eastAsia="Arial" w:hAnsi="Calibri" w:cs="Arial"/>
               </w:rPr>
             </w:pPr>
+            <w:r>
+              <w:rPr>
+                <w:rFonts w:ascii="Calibri" w:eastAsia="Arial" w:hAnsi="Calibri" w:cs="Arial"/>
+              </w:rPr>
+              <w:t>Informa sobre las necesidades del negocio para la creación de solicitudes de cambio.</w:t>
+            </w:r>
           </w:p>
         </w:tc>
         <w:tc>
           <w:tcPr>
             <w:cnfStyle w:val="000100000000" w:firstRow="0" w:lastRow="0" w:firstColumn="0" w:lastColumn="1" w:oddVBand="0" w:evenVBand="0" w:oddHBand="0" w:evenHBand="0" w:firstRowFirstColumn="0" w:firstRowLastColumn="0" w:lastRowFirstColumn="0" w:lastRowLastColumn="0"/>
-            <w:tcW w:w="3933" w:type="dxa"/>
+            <w:tcW w:w="4491" w:type="dxa"/>
             <w:shd w:val="clear" w:color="auto" w:fill="auto"/>
             <w:vAlign w:val="center"/>
           </w:tcPr>
           <w:p>
             <w:pPr>
-              <w:spacing w:line="276" w:lineRule="auto"/>
+              <w:pStyle w:val="Prrafodelista"/>
+              <w:numPr>
+                <w:ilvl w:val="0"/>
+                <w:numId w:val="39"/>
+              </w:numPr>
+              <w:ind w:left="473" w:hanging="284"/>
+              <w:rPr>
+                <w:rFonts w:ascii="Calibri" w:eastAsia="Arial" w:hAnsi="Calibri" w:cs="Arial"/>
+                <w:b w:val="0"/>
+                <w:sz w:val="20"/>
+                <w:szCs w:val="20"/>
+                <w:lang w:val="es-ES"/>
+              </w:rPr>
+            </w:pPr>
+            <w:r>
+              <w:rPr>
+                <w:rFonts w:ascii="Calibri" w:eastAsia="Arial" w:hAnsi="Calibri" w:cs="Arial"/>
+                <w:b w:val="0"/>
+                <w:sz w:val="20"/>
+                <w:szCs w:val="20"/>
+                <w:lang w:val="es-ES"/>
+              </w:rPr>
+              <w:t>Dar conformidad de los cambios.</w:t>
+            </w:r>
+          </w:p>
+          <w:p>
+            <w:pPr>
+              <w:pStyle w:val="Prrafodelista"/>
+              <w:numPr>
+                <w:ilvl w:val="0"/>
+                <w:numId w:val="39"/>
+              </w:numPr>
+              <w:ind w:left="473" w:hanging="284"/>
               <w:rPr>
                 <w:rFonts w:ascii="Calibri" w:eastAsia="Arial" w:hAnsi="Calibri" w:cs="Arial"/>
                 <w:lang w:val="es-ES"/>
               </w:rPr>
             </w:pPr>
+            <w:r>
+              <w:rPr>
+                <w:rFonts w:ascii="Calibri" w:eastAsia="Arial" w:hAnsi="Calibri" w:cs="Arial"/>
+                <w:b w:val="0"/>
+                <w:sz w:val="20"/>
+                <w:szCs w:val="20"/>
+                <w:lang w:val="es-ES"/>
+              </w:rPr>
+              <w:t>Especificar detalles de cambio.</w:t>
+            </w:r>
           </w:p>
         </w:tc>
       </w:tr>
@@ -2120,12 +2512,22 @@
                 <w:lang w:val="es-ES"/>
               </w:rPr>
             </w:pPr>
+            <w:r>
+              <w:rPr>
+                <w:rFonts w:ascii="Calibri" w:eastAsia="Arial" w:hAnsi="Calibri" w:cs="Arial"/>
+                <w:i/>
+                <w:sz w:val="20"/>
+                <w:szCs w:val="20"/>
+                <w:lang w:val="es-ES"/>
+              </w:rPr>
+              <w:t>CAB</w:t>
+            </w:r>
           </w:p>
         </w:tc>
         <w:tc>
           <w:tcPr>
             <w:cnfStyle w:val="000010000000" w:firstRow="0" w:lastRow="0" w:firstColumn="0" w:lastColumn="0" w:oddVBand="1" w:evenVBand="0" w:oddHBand="0" w:evenHBand="0" w:firstRowFirstColumn="0" w:firstRowLastColumn="0" w:lastRowFirstColumn="0" w:lastRowLastColumn="0"/>
-            <w:tcW w:w="3233" w:type="dxa"/>
+            <w:tcW w:w="2675" w:type="dxa"/>
             <w:shd w:val="clear" w:color="auto" w:fill="auto"/>
             <w:vAlign w:val="center"/>
           </w:tcPr>
@@ -2138,24 +2540,43 @@
                 <w:lang w:val="es-ES"/>
               </w:rPr>
             </w:pPr>
+            <w:r>
+              <w:rPr>
+                <w:rFonts w:ascii="Calibri" w:eastAsia="Arial" w:hAnsi="Calibri" w:cs="Arial"/>
+                <w:lang w:val="es-ES"/>
+              </w:rPr>
+              <w:t>Comité asesor de cambios</w:t>
+            </w:r>
           </w:p>
         </w:tc>
         <w:tc>
           <w:tcPr>
             <w:cnfStyle w:val="000100000000" w:firstRow="0" w:lastRow="0" w:firstColumn="0" w:lastColumn="1" w:oddVBand="0" w:evenVBand="0" w:oddHBand="0" w:evenHBand="0" w:firstRowFirstColumn="0" w:firstRowLastColumn="0" w:lastRowFirstColumn="0" w:lastRowLastColumn="0"/>
-            <w:tcW w:w="3933" w:type="dxa"/>
+            <w:tcW w:w="4491" w:type="dxa"/>
             <w:shd w:val="clear" w:color="auto" w:fill="auto"/>
             <w:vAlign w:val="center"/>
           </w:tcPr>
           <w:p>
             <w:pPr>
+              <w:pStyle w:val="Prrafodelista"/>
+              <w:numPr>
+                <w:ilvl w:val="0"/>
+                <w:numId w:val="39"/>
+              </w:numPr>
               <w:spacing w:line="276" w:lineRule="auto"/>
-              <w:ind w:left="99"/>
               <w:rPr>
                 <w:rFonts w:ascii="Calibri" w:eastAsia="Arial" w:hAnsi="Calibri" w:cs="Arial"/>
                 <w:lang w:val="es-ES"/>
               </w:rPr>
             </w:pPr>
+            <w:r>
+              <w:rPr>
+                <w:rFonts w:ascii="Calibri" w:eastAsia="Arial" w:hAnsi="Calibri" w:cs="Arial"/>
+                <w:b w:val="0"/>
+                <w:lang w:val="es-ES"/>
+              </w:rPr>
+              <w:t>Aprobar, rechazar u observar solicitudes de cambios.</w:t>
+            </w:r>
           </w:p>
         </w:tc>
       </w:tr>
@@ -2183,12 +2604,22 @@
                 <w:lang w:val="es-ES"/>
               </w:rPr>
             </w:pPr>
+            <w:r>
+              <w:rPr>
+                <w:rFonts w:ascii="Calibri" w:eastAsia="Arial" w:hAnsi="Calibri" w:cs="Arial"/>
+                <w:i/>
+                <w:sz w:val="20"/>
+                <w:szCs w:val="20"/>
+                <w:lang w:val="es-ES"/>
+              </w:rPr>
+              <w:t>ECAB</w:t>
+            </w:r>
           </w:p>
         </w:tc>
         <w:tc>
           <w:tcPr>
             <w:cnfStyle w:val="000010000000" w:firstRow="0" w:lastRow="0" w:firstColumn="0" w:lastColumn="0" w:oddVBand="1" w:evenVBand="0" w:oddHBand="0" w:evenHBand="0" w:firstRowFirstColumn="0" w:firstRowLastColumn="0" w:lastRowFirstColumn="0" w:lastRowLastColumn="0"/>
-            <w:tcW w:w="3233" w:type="dxa"/>
+            <w:tcW w:w="2675" w:type="dxa"/>
             <w:shd w:val="clear" w:color="auto" w:fill="auto"/>
             <w:vAlign w:val="center"/>
           </w:tcPr>
@@ -2201,38 +2632,55 @@
                 <w:lang w:val="es-ES"/>
               </w:rPr>
             </w:pPr>
+            <w:r>
+              <w:rPr>
+                <w:rFonts w:ascii="Calibri" w:eastAsia="Arial" w:hAnsi="Calibri" w:cs="Arial"/>
+                <w:lang w:val="es-ES"/>
+              </w:rPr>
+              <w:t>Comité asesor de cambios de emergencia</w:t>
+            </w:r>
           </w:p>
         </w:tc>
         <w:tc>
           <w:tcPr>
             <w:cnfStyle w:val="000100000000" w:firstRow="0" w:lastRow="0" w:firstColumn="0" w:lastColumn="1" w:oddVBand="0" w:evenVBand="0" w:oddHBand="0" w:evenHBand="0" w:firstRowFirstColumn="0" w:firstRowLastColumn="0" w:lastRowFirstColumn="0" w:lastRowLastColumn="0"/>
-            <w:tcW w:w="3933" w:type="dxa"/>
+            <w:tcW w:w="4491" w:type="dxa"/>
             <w:shd w:val="clear" w:color="auto" w:fill="auto"/>
             <w:vAlign w:val="center"/>
           </w:tcPr>
           <w:p>
             <w:pPr>
+              <w:pStyle w:val="Prrafodelista"/>
+              <w:numPr>
+                <w:ilvl w:val="0"/>
+                <w:numId w:val="39"/>
+              </w:numPr>
               <w:spacing w:line="276" w:lineRule="auto"/>
               <w:rPr>
                 <w:rFonts w:ascii="Calibri" w:eastAsia="Arial" w:hAnsi="Calibri" w:cs="Arial"/>
                 <w:lang w:val="es-ES"/>
               </w:rPr>
             </w:pPr>
+            <w:r>
+              <w:rPr>
+                <w:rFonts w:ascii="Calibri" w:eastAsia="Arial" w:hAnsi="Calibri" w:cs="Arial"/>
+                <w:b w:val="0"/>
+                <w:lang w:val="es-ES"/>
+              </w:rPr>
+              <w:t>Aprobar y rechazar solicitudes de cambios de emergencia.</w:t>
+            </w:r>
           </w:p>
         </w:tc>
       </w:tr>
       <w:tr>
         <w:trPr>
-          <w:cnfStyle w:val="010000000000" w:firstRow="0" w:lastRow="1" w:firstColumn="0" w:lastColumn="0" w:oddVBand="0" w:evenVBand="0" w:oddHBand="0" w:evenHBand="0" w:firstRowFirstColumn="0" w:firstRowLastColumn="0" w:lastRowFirstColumn="0" w:lastRowLastColumn="0"/>
+          <w:cnfStyle w:val="000000100000" w:firstRow="0" w:lastRow="0" w:firstColumn="0" w:lastColumn="0" w:oddVBand="0" w:evenVBand="0" w:oddHBand="1" w:evenHBand="0" w:firstRowFirstColumn="0" w:firstRowLastColumn="0" w:lastRowFirstColumn="0" w:lastRowLastColumn="0"/>
           <w:trHeight w:hRule="exact" w:val="975"/>
         </w:trPr>
         <w:tc>
           <w:tcPr>
             <w:cnfStyle w:val="001000000000" w:firstRow="0" w:lastRow="0" w:firstColumn="1" w:lastColumn="0" w:oddVBand="0" w:evenVBand="0" w:oddHBand="0" w:evenHBand="0" w:firstRowFirstColumn="0" w:firstRowLastColumn="0" w:lastRowFirstColumn="0" w:lastRowLastColumn="0"/>
             <w:tcW w:w="1705" w:type="dxa"/>
-            <w:tcBorders>
-              <w:top w:val="none" w:sz="0" w:space="0" w:color="auto"/>
-            </w:tcBorders>
             <w:shd w:val="clear" w:color="auto" w:fill="auto"/>
             <w:vAlign w:val="center"/>
           </w:tcPr>
@@ -2248,48 +2696,253 @@
                 <w:szCs w:val="20"/>
               </w:rPr>
             </w:pPr>
+            <w:r>
+              <w:rPr>
+                <w:rFonts w:ascii="Calibri" w:eastAsia="Arial" w:hAnsi="Calibri" w:cs="Arial"/>
+                <w:i/>
+                <w:sz w:val="20"/>
+                <w:szCs w:val="20"/>
+              </w:rPr>
+              <w:t>Equipo Técnico</w:t>
+            </w:r>
           </w:p>
         </w:tc>
         <w:tc>
           <w:tcPr>
             <w:cnfStyle w:val="000010000000" w:firstRow="0" w:lastRow="0" w:firstColumn="0" w:lastColumn="0" w:oddVBand="1" w:evenVBand="0" w:oddHBand="0" w:evenHBand="0" w:firstRowFirstColumn="0" w:firstRowLastColumn="0" w:lastRowFirstColumn="0" w:lastRowLastColumn="0"/>
-            <w:tcW w:w="3233" w:type="dxa"/>
-            <w:tcBorders>
-              <w:top w:val="none" w:sz="0" w:space="0" w:color="auto"/>
-            </w:tcBorders>
+            <w:tcW w:w="2675" w:type="dxa"/>
             <w:shd w:val="clear" w:color="auto" w:fill="auto"/>
             <w:vAlign w:val="center"/>
           </w:tcPr>
           <w:p>
             <w:pPr>
-              <w:spacing w:before="88" w:line="276" w:lineRule="auto"/>
-              <w:ind w:left="102" w:right="61"/>
+              <w:spacing w:before="1" w:line="276" w:lineRule="auto"/>
+              <w:ind w:left="102" w:right="59"/>
               <w:rPr>
                 <w:rFonts w:ascii="Calibri" w:eastAsia="Arial" w:hAnsi="Calibri" w:cs="Arial"/>
-                <w:b w:val="0"/>
                 <w:lang w:val="es-ES"/>
               </w:rPr>
             </w:pPr>
+            <w:r>
+              <w:rPr>
+                <w:rFonts w:ascii="Calibri" w:eastAsia="Arial" w:hAnsi="Calibri" w:cs="Arial"/>
+                <w:lang w:val="es-ES"/>
+              </w:rPr>
+              <w:t xml:space="preserve">Equipo encargado de </w:t>
+            </w:r>
+            <w:r>
+              <w:rPr>
+                <w:rFonts w:ascii="Calibri" w:eastAsia="Arial" w:hAnsi="Calibri" w:cs="Arial"/>
+                <w:lang w:val="es-ES"/>
+              </w:rPr>
+              <w:t>desarrollar el cambio solicitado</w:t>
+            </w:r>
           </w:p>
         </w:tc>
         <w:tc>
           <w:tcPr>
             <w:cnfStyle w:val="000100000000" w:firstRow="0" w:lastRow="0" w:firstColumn="0" w:lastColumn="1" w:oddVBand="0" w:evenVBand="0" w:oddHBand="0" w:evenHBand="0" w:firstRowFirstColumn="0" w:firstRowLastColumn="0" w:lastRowFirstColumn="0" w:lastRowLastColumn="0"/>
-            <w:tcW w:w="3933" w:type="dxa"/>
-            <w:tcBorders>
-              <w:top w:val="none" w:sz="0" w:space="0" w:color="auto"/>
-            </w:tcBorders>
+            <w:tcW w:w="4491" w:type="dxa"/>
+            <w:shd w:val="clear" w:color="auto" w:fill="auto"/>
+            <w:vAlign w:val="center"/>
+          </w:tcPr>
+          <w:p>
+            <w:pPr>
+              <w:pStyle w:val="Prrafodelista"/>
+              <w:numPr>
+                <w:ilvl w:val="0"/>
+                <w:numId w:val="39"/>
+              </w:numPr>
+              <w:spacing w:before="1" w:line="276" w:lineRule="auto"/>
+              <w:ind w:right="59"/>
+              <w:rPr>
+                <w:rFonts w:ascii="Calibri" w:eastAsia="Arial" w:hAnsi="Calibri" w:cs="Arial"/>
+                <w:lang w:val="es-ES"/>
+              </w:rPr>
+            </w:pPr>
+            <w:r>
+              <w:rPr>
+                <w:rFonts w:ascii="Calibri" w:eastAsia="Arial" w:hAnsi="Calibri" w:cs="Arial"/>
+                <w:b w:val="0"/>
+                <w:lang w:val="es-ES"/>
+              </w:rPr>
+              <w:t>Desarrollo de cambio.</w:t>
+            </w:r>
+          </w:p>
+          <w:p>
+            <w:pPr>
+              <w:pStyle w:val="Prrafodelista"/>
+              <w:numPr>
+                <w:ilvl w:val="0"/>
+                <w:numId w:val="39"/>
+              </w:numPr>
+              <w:spacing w:before="1" w:line="276" w:lineRule="auto"/>
+              <w:ind w:right="59"/>
+              <w:rPr>
+                <w:rFonts w:ascii="Calibri" w:eastAsia="Arial" w:hAnsi="Calibri" w:cs="Arial"/>
+                <w:lang w:val="es-ES"/>
+              </w:rPr>
+            </w:pPr>
+            <w:r>
+              <w:rPr>
+                <w:rFonts w:ascii="Calibri" w:eastAsia="Arial" w:hAnsi="Calibri" w:cs="Arial"/>
+                <w:b w:val="0"/>
+                <w:lang w:val="es-ES"/>
+              </w:rPr>
+              <w:t>Elaborar especificación técnica del cambio.</w:t>
+            </w:r>
+          </w:p>
+        </w:tc>
+      </w:tr>
+      <w:tr>
+        <w:trPr>
+          <w:cnfStyle w:val="010000000000" w:firstRow="0" w:lastRow="1" w:firstColumn="0" w:lastColumn="0" w:oddVBand="0" w:evenVBand="0" w:oddHBand="0" w:evenHBand="0" w:firstRowFirstColumn="0" w:firstRowLastColumn="0" w:lastRowFirstColumn="0" w:lastRowLastColumn="0"/>
+          <w:trHeight w:hRule="exact" w:val="1290"/>
+        </w:trPr>
+        <w:tc>
+          <w:tcPr>
+            <w:cnfStyle w:val="001000000000" w:firstRow="0" w:lastRow="0" w:firstColumn="1" w:lastColumn="0" w:oddVBand="0" w:evenVBand="0" w:oddHBand="0" w:evenHBand="0" w:firstRowFirstColumn="0" w:firstRowLastColumn="0" w:lastRowFirstColumn="0" w:lastRowLastColumn="0"/>
+            <w:tcW w:w="1705" w:type="dxa"/>
             <w:shd w:val="clear" w:color="auto" w:fill="auto"/>
             <w:vAlign w:val="center"/>
           </w:tcPr>
           <w:p>
             <w:pPr>
               <w:spacing w:line="276" w:lineRule="auto"/>
-              <w:ind w:left="99"/>
+              <w:ind w:left="19"/>
+              <w:jc w:val="center"/>
               <w:rPr>
                 <w:rFonts w:ascii="Calibri" w:eastAsia="Arial" w:hAnsi="Calibri" w:cs="Arial"/>
+                <w:i/>
+                <w:sz w:val="20"/>
+                <w:szCs w:val="20"/>
               </w:rPr>
             </w:pPr>
+            <w:r>
+              <w:rPr>
+                <w:rFonts w:ascii="Calibri" w:eastAsia="Arial" w:hAnsi="Calibri" w:cs="Arial"/>
+                <w:i/>
+                <w:sz w:val="20"/>
+                <w:szCs w:val="20"/>
+              </w:rPr>
+              <w:t>Analista de Cambios</w:t>
+            </w:r>
+          </w:p>
+        </w:tc>
+        <w:tc>
+          <w:tcPr>
+            <w:cnfStyle w:val="000010000000" w:firstRow="0" w:lastRow="0" w:firstColumn="0" w:lastColumn="0" w:oddVBand="1" w:evenVBand="0" w:oddHBand="0" w:evenHBand="0" w:firstRowFirstColumn="0" w:firstRowLastColumn="0" w:lastRowFirstColumn="0" w:lastRowLastColumn="0"/>
+            <w:tcW w:w="2675" w:type="dxa"/>
+            <w:shd w:val="clear" w:color="auto" w:fill="auto"/>
+            <w:vAlign w:val="center"/>
+          </w:tcPr>
+          <w:p>
+            <w:pPr>
+              <w:spacing w:before="1" w:line="276" w:lineRule="auto"/>
+              <w:ind w:left="102" w:right="59"/>
+              <w:rPr>
+                <w:rFonts w:ascii="Calibri" w:eastAsia="Arial" w:hAnsi="Calibri" w:cs="Arial"/>
+                <w:b w:val="0"/>
+                <w:bCs w:val="0"/>
+                <w:lang w:val="es-ES"/>
+              </w:rPr>
+            </w:pPr>
+            <w:r>
+              <w:rPr>
+                <w:rFonts w:ascii="Calibri" w:eastAsia="Arial" w:hAnsi="Calibri" w:cs="Arial"/>
+                <w:b w:val="0"/>
+                <w:bCs w:val="0"/>
+                <w:lang w:val="es-ES"/>
+              </w:rPr>
+              <w:t>Apoya y sigue el cambio durante todo su desarrollo hasta su implementación.</w:t>
+            </w:r>
+          </w:p>
+        </w:tc>
+        <w:tc>
+          <w:tcPr>
+            <w:cnfStyle w:val="000100000000" w:firstRow="0" w:lastRow="0" w:firstColumn="0" w:lastColumn="1" w:oddVBand="0" w:evenVBand="0" w:oddHBand="0" w:evenHBand="0" w:firstRowFirstColumn="0" w:firstRowLastColumn="0" w:lastRowFirstColumn="0" w:lastRowLastColumn="0"/>
+            <w:tcW w:w="4491" w:type="dxa"/>
+            <w:shd w:val="clear" w:color="auto" w:fill="auto"/>
+            <w:vAlign w:val="center"/>
+          </w:tcPr>
+          <w:p>
+            <w:pPr>
+              <w:pStyle w:val="Prrafodelista"/>
+              <w:numPr>
+                <w:ilvl w:val="0"/>
+                <w:numId w:val="39"/>
+              </w:numPr>
+              <w:spacing w:before="1" w:line="276" w:lineRule="auto"/>
+              <w:ind w:right="59"/>
+              <w:rPr>
+                <w:rFonts w:ascii="Calibri" w:eastAsia="Arial" w:hAnsi="Calibri" w:cs="Arial"/>
+                <w:lang w:val="es-ES"/>
+              </w:rPr>
+            </w:pPr>
+            <w:r>
+              <w:rPr>
+                <w:rFonts w:ascii="Calibri" w:eastAsia="Arial" w:hAnsi="Calibri" w:cs="Arial"/>
+                <w:b w:val="0"/>
+                <w:lang w:val="es-ES"/>
+              </w:rPr>
+              <w:t>Elaborar y emitir el RFC.</w:t>
+            </w:r>
+          </w:p>
+          <w:p>
+            <w:pPr>
+              <w:pStyle w:val="Prrafodelista"/>
+              <w:numPr>
+                <w:ilvl w:val="0"/>
+                <w:numId w:val="39"/>
+              </w:numPr>
+              <w:spacing w:before="1" w:line="276" w:lineRule="auto"/>
+              <w:ind w:right="59"/>
+              <w:rPr>
+                <w:rFonts w:ascii="Calibri" w:eastAsia="Arial" w:hAnsi="Calibri" w:cs="Arial"/>
+                <w:lang w:val="es-ES"/>
+              </w:rPr>
+            </w:pPr>
+            <w:r>
+              <w:rPr>
+                <w:rFonts w:ascii="Calibri" w:eastAsia="Arial" w:hAnsi="Calibri" w:cs="Arial"/>
+                <w:b w:val="0"/>
+                <w:lang w:val="es-ES"/>
+              </w:rPr>
+              <w:t>Representa el cambio en el CAB.</w:t>
+            </w:r>
+          </w:p>
+          <w:p>
+            <w:pPr>
+              <w:pStyle w:val="Prrafodelista"/>
+              <w:numPr>
+                <w:ilvl w:val="0"/>
+                <w:numId w:val="39"/>
+              </w:numPr>
+              <w:spacing w:before="1" w:line="276" w:lineRule="auto"/>
+              <w:ind w:right="59"/>
+              <w:rPr>
+                <w:rFonts w:ascii="Calibri" w:eastAsia="Arial" w:hAnsi="Calibri" w:cs="Arial"/>
+                <w:lang w:val="es-ES"/>
+              </w:rPr>
+            </w:pPr>
+            <w:r>
+              <w:rPr>
+                <w:rFonts w:ascii="Calibri" w:eastAsia="Arial" w:hAnsi="Calibri" w:cs="Arial"/>
+                <w:b w:val="0"/>
+                <w:lang w:val="es-ES"/>
+              </w:rPr>
+              <w:t>Emite la especificación</w:t>
+            </w:r>
+            <w:bookmarkStart w:id="12" w:name="_GoBack"/>
+            <w:bookmarkEnd w:id="12"/>
+            <w:r>
+              <w:rPr>
+                <w:rFonts w:ascii="Calibri" w:eastAsia="Arial" w:hAnsi="Calibri" w:cs="Arial"/>
+                <w:b w:val="0"/>
+                <w:lang w:val="es-ES"/>
+              </w:rPr>
+              <w:t xml:space="preserve"> funcional para el desarrollo del cambio.</w:t>
+            </w:r>
           </w:p>
         </w:tc>
       </w:tr>
@@ -2345,7 +2998,6 @@
           <w:b/>
           <w:color w:val="auto"/>
         </w:rPr>
-        <w:lastRenderedPageBreak/>
         <w:t>Políticas, directrices y procedimientos</w:t>
       </w:r>
       <w:bookmarkEnd w:id="13"/>
@@ -2391,7 +3043,7 @@
 </file>
 
 <file path=word/endnotes.xml><?xml version="1.0" encoding="utf-8"?>
-<w:endnotes xmlns:wpc="http://schemas.microsoft.com/office/word/2010/wordprocessingCanvas" xmlns:cx="http://schemas.microsoft.com/office/drawing/2014/chartex" xmlns:mc="http://schemas.openxmlformats.org/markup-compatibility/2006" xmlns:o="urn:schemas-microsoft-com:office:office" xmlns:r="http://schemas.openxmlformats.org/officeDocument/2006/relationships" xmlns:m="http://schemas.openxmlformats.org/officeDocument/2006/math" xmlns:v="urn:schemas-microsoft-com:vml" xmlns:wp14="http://schemas.microsoft.com/office/word/2010/wordprocessingDrawing" xmlns:wp="http://schemas.openxmlformats.org/drawingml/2006/wordprocessingDrawing" xmlns:w10="urn:schemas-microsoft-com:office:word" xmlns:w="http://schemas.openxmlformats.org/wordprocessingml/2006/main" xmlns:w14="http://schemas.microsoft.com/office/word/2010/wordml" xmlns:w15="http://schemas.microsoft.com/office/word/2012/wordml" xmlns:w16se="http://schemas.microsoft.com/office/word/2015/wordml/symex" xmlns:wpg="http://schemas.microsoft.com/office/word/2010/wordprocessingGroup" xmlns:wpi="http://schemas.microsoft.com/office/word/2010/wordprocessingInk" xmlns:wne="http://schemas.microsoft.com/office/word/2006/wordml" xmlns:wps="http://schemas.microsoft.com/office/word/2010/wordprocessingShape" mc:Ignorable="w14 w15 w16se wp14">
+<w:endnotes xmlns:wpc="http://schemas.microsoft.com/office/word/2010/wordprocessingCanvas" xmlns:cx="http://schemas.microsoft.com/office/drawing/2014/chartex" xmlns:cx1="http://schemas.microsoft.com/office/drawing/2015/9/8/chartex" xmlns:cx2="http://schemas.microsoft.com/office/drawing/2015/10/21/chartex" xmlns:cx3="http://schemas.microsoft.com/office/drawing/2016/5/9/chartex" xmlns:cx4="http://schemas.microsoft.com/office/drawing/2016/5/10/chartex" xmlns:cx5="http://schemas.microsoft.com/office/drawing/2016/5/11/chartex" xmlns:mc="http://schemas.openxmlformats.org/markup-compatibility/2006" xmlns:o="urn:schemas-microsoft-com:office:office" xmlns:r="http://schemas.openxmlformats.org/officeDocument/2006/relationships" xmlns:m="http://schemas.openxmlformats.org/officeDocument/2006/math" xmlns:v="urn:schemas-microsoft-com:vml" xmlns:wp14="http://schemas.microsoft.com/office/word/2010/wordprocessingDrawing" xmlns:wp="http://schemas.openxmlformats.org/drawingml/2006/wordprocessingDrawing" xmlns:w10="urn:schemas-microsoft-com:office:word" xmlns:w="http://schemas.openxmlformats.org/wordprocessingml/2006/main" xmlns:w14="http://schemas.microsoft.com/office/word/2010/wordml" xmlns:w15="http://schemas.microsoft.com/office/word/2012/wordml" xmlns:w16se="http://schemas.microsoft.com/office/word/2015/wordml/symex" xmlns:wpg="http://schemas.microsoft.com/office/word/2010/wordprocessingGroup" xmlns:wpi="http://schemas.microsoft.com/office/word/2010/wordprocessingInk" xmlns:wne="http://schemas.microsoft.com/office/word/2006/wordml" xmlns:wps="http://schemas.microsoft.com/office/word/2010/wordprocessingShape" mc:Ignorable="w14 w15 w16se wp14">
   <w:endnote w:type="separator" w:id="-1">
     <w:p>
       <w:pPr>
@@ -2416,7 +3068,7 @@
 </file>
 
 <file path=word/footer1.xml><?xml version="1.0" encoding="utf-8"?>
-<w:ftr xmlns:wpc="http://schemas.microsoft.com/office/word/2010/wordprocessingCanvas" xmlns:cx="http://schemas.microsoft.com/office/drawing/2014/chartex" xmlns:mc="http://schemas.openxmlformats.org/markup-compatibility/2006" xmlns:o="urn:schemas-microsoft-com:office:office" xmlns:r="http://schemas.openxmlformats.org/officeDocument/2006/relationships" xmlns:m="http://schemas.openxmlformats.org/officeDocument/2006/math" xmlns:v="urn:schemas-microsoft-com:vml" xmlns:wp14="http://schemas.microsoft.com/office/word/2010/wordprocessingDrawing" xmlns:wp="http://schemas.openxmlformats.org/drawingml/2006/wordprocessingDrawing" xmlns:w10="urn:schemas-microsoft-com:office:word" xmlns:w="http://schemas.openxmlformats.org/wordprocessingml/2006/main" xmlns:w14="http://schemas.microsoft.com/office/word/2010/wordml" xmlns:w15="http://schemas.microsoft.com/office/word/2012/wordml" xmlns:w16se="http://schemas.microsoft.com/office/word/2015/wordml/symex" xmlns:wpg="http://schemas.microsoft.com/office/word/2010/wordprocessingGroup" xmlns:wpi="http://schemas.microsoft.com/office/word/2010/wordprocessingInk" xmlns:wne="http://schemas.microsoft.com/office/word/2006/wordml" xmlns:wps="http://schemas.microsoft.com/office/word/2010/wordprocessingShape" mc:Ignorable="w14 w15 w16se wp14">
+<w:ftr xmlns:wpc="http://schemas.microsoft.com/office/word/2010/wordprocessingCanvas" xmlns:cx="http://schemas.microsoft.com/office/drawing/2014/chartex" xmlns:cx1="http://schemas.microsoft.com/office/drawing/2015/9/8/chartex" xmlns:cx2="http://schemas.microsoft.com/office/drawing/2015/10/21/chartex" xmlns:cx3="http://schemas.microsoft.com/office/drawing/2016/5/9/chartex" xmlns:cx4="http://schemas.microsoft.com/office/drawing/2016/5/10/chartex" xmlns:cx5="http://schemas.microsoft.com/office/drawing/2016/5/11/chartex" xmlns:mc="http://schemas.openxmlformats.org/markup-compatibility/2006" xmlns:o="urn:schemas-microsoft-com:office:office" xmlns:r="http://schemas.openxmlformats.org/officeDocument/2006/relationships" xmlns:m="http://schemas.openxmlformats.org/officeDocument/2006/math" xmlns:v="urn:schemas-microsoft-com:vml" xmlns:wp14="http://schemas.microsoft.com/office/word/2010/wordprocessingDrawing" xmlns:wp="http://schemas.openxmlformats.org/drawingml/2006/wordprocessingDrawing" xmlns:w10="urn:schemas-microsoft-com:office:word" xmlns:w="http://schemas.openxmlformats.org/wordprocessingml/2006/main" xmlns:w14="http://schemas.microsoft.com/office/word/2010/wordml" xmlns:w15="http://schemas.microsoft.com/office/word/2012/wordml" xmlns:w16se="http://schemas.microsoft.com/office/word/2015/wordml/symex" xmlns:wpg="http://schemas.microsoft.com/office/word/2010/wordprocessingGroup" xmlns:wpi="http://schemas.microsoft.com/office/word/2010/wordprocessingInk" xmlns:wne="http://schemas.microsoft.com/office/word/2006/wordml" xmlns:wps="http://schemas.microsoft.com/office/word/2010/wordprocessingShape" mc:Ignorable="w14 w15 w16se wp14">
   <w:tbl>
     <w:tblPr>
       <w:tblW w:w="5000" w:type="pct"/>
@@ -2539,7 +3191,7 @@
 </file>
 
 <file path=word/footnotes.xml><?xml version="1.0" encoding="utf-8"?>
-<w:footnotes xmlns:wpc="http://schemas.microsoft.com/office/word/2010/wordprocessingCanvas" xmlns:cx="http://schemas.microsoft.com/office/drawing/2014/chartex" xmlns:mc="http://schemas.openxmlformats.org/markup-compatibility/2006" xmlns:o="urn:schemas-microsoft-com:office:office" xmlns:r="http://schemas.openxmlformats.org/officeDocument/2006/relationships" xmlns:m="http://schemas.openxmlformats.org/officeDocument/2006/math" xmlns:v="urn:schemas-microsoft-com:vml" xmlns:wp14="http://schemas.microsoft.com/office/word/2010/wordprocessingDrawing" xmlns:wp="http://schemas.openxmlformats.org/drawingml/2006/wordprocessingDrawing" xmlns:w10="urn:schemas-microsoft-com:office:word" xmlns:w="http://schemas.openxmlformats.org/wordprocessingml/2006/main" xmlns:w14="http://schemas.microsoft.com/office/word/2010/wordml" xmlns:w15="http://schemas.microsoft.com/office/word/2012/wordml" xmlns:w16se="http://schemas.microsoft.com/office/word/2015/wordml/symex" xmlns:wpg="http://schemas.microsoft.com/office/word/2010/wordprocessingGroup" xmlns:wpi="http://schemas.microsoft.com/office/word/2010/wordprocessingInk" xmlns:wne="http://schemas.microsoft.com/office/word/2006/wordml" xmlns:wps="http://schemas.microsoft.com/office/word/2010/wordprocessingShape" mc:Ignorable="w14 w15 w16se wp14">
+<w:footnotes xmlns:wpc="http://schemas.microsoft.com/office/word/2010/wordprocessingCanvas" xmlns:cx="http://schemas.microsoft.com/office/drawing/2014/chartex" xmlns:cx1="http://schemas.microsoft.com/office/drawing/2015/9/8/chartex" xmlns:cx2="http://schemas.microsoft.com/office/drawing/2015/10/21/chartex" xmlns:cx3="http://schemas.microsoft.com/office/drawing/2016/5/9/chartex" xmlns:cx4="http://schemas.microsoft.com/office/drawing/2016/5/10/chartex" xmlns:cx5="http://schemas.microsoft.com/office/drawing/2016/5/11/chartex" xmlns:mc="http://schemas.openxmlformats.org/markup-compatibility/2006" xmlns:o="urn:schemas-microsoft-com:office:office" xmlns:r="http://schemas.openxmlformats.org/officeDocument/2006/relationships" xmlns:m="http://schemas.openxmlformats.org/officeDocument/2006/math" xmlns:v="urn:schemas-microsoft-com:vml" xmlns:wp14="http://schemas.microsoft.com/office/word/2010/wordprocessingDrawing" xmlns:wp="http://schemas.openxmlformats.org/drawingml/2006/wordprocessingDrawing" xmlns:w10="urn:schemas-microsoft-com:office:word" xmlns:w="http://schemas.openxmlformats.org/wordprocessingml/2006/main" xmlns:w14="http://schemas.microsoft.com/office/word/2010/wordml" xmlns:w15="http://schemas.microsoft.com/office/word/2012/wordml" xmlns:w16se="http://schemas.microsoft.com/office/word/2015/wordml/symex" xmlns:wpg="http://schemas.microsoft.com/office/word/2010/wordprocessingGroup" xmlns:wpi="http://schemas.microsoft.com/office/word/2010/wordprocessingInk" xmlns:wne="http://schemas.microsoft.com/office/word/2006/wordml" xmlns:wps="http://schemas.microsoft.com/office/word/2010/wordprocessingShape" mc:Ignorable="w14 w15 w16se wp14">
   <w:footnote w:type="separator" w:id="-1">
     <w:p>
       <w:pPr>
@@ -2564,7 +3216,7 @@
 </file>
 
 <file path=word/header1.xml><?xml version="1.0" encoding="utf-8"?>
-<w:hdr xmlns:wpc="http://schemas.microsoft.com/office/word/2010/wordprocessingCanvas" xmlns:cx="http://schemas.microsoft.com/office/drawing/2014/chartex" xmlns:mc="http://schemas.openxmlformats.org/markup-compatibility/2006" xmlns:o="urn:schemas-microsoft-com:office:office" xmlns:r="http://schemas.openxmlformats.org/officeDocument/2006/relationships" xmlns:m="http://schemas.openxmlformats.org/officeDocument/2006/math" xmlns:v="urn:schemas-microsoft-com:vml" xmlns:wp14="http://schemas.microsoft.com/office/word/2010/wordprocessingDrawing" xmlns:wp="http://schemas.openxmlformats.org/drawingml/2006/wordprocessingDrawing" xmlns:w10="urn:schemas-microsoft-com:office:word" xmlns:w="http://schemas.openxmlformats.org/wordprocessingml/2006/main" xmlns:w14="http://schemas.microsoft.com/office/word/2010/wordml" xmlns:w15="http://schemas.microsoft.com/office/word/2012/wordml" xmlns:w16se="http://schemas.microsoft.com/office/word/2015/wordml/symex" xmlns:wpg="http://schemas.microsoft.com/office/word/2010/wordprocessingGroup" xmlns:wpi="http://schemas.microsoft.com/office/word/2010/wordprocessingInk" xmlns:wne="http://schemas.microsoft.com/office/word/2006/wordml" xmlns:wps="http://schemas.microsoft.com/office/word/2010/wordprocessingShape" mc:Ignorable="w14 w15 w16se wp14">
+<w:hdr xmlns:wpc="http://schemas.microsoft.com/office/word/2010/wordprocessingCanvas" xmlns:cx="http://schemas.microsoft.com/office/drawing/2014/chartex" xmlns:cx1="http://schemas.microsoft.com/office/drawing/2015/9/8/chartex" xmlns:cx2="http://schemas.microsoft.com/office/drawing/2015/10/21/chartex" xmlns:cx3="http://schemas.microsoft.com/office/drawing/2016/5/9/chartex" xmlns:cx4="http://schemas.microsoft.com/office/drawing/2016/5/10/chartex" xmlns:cx5="http://schemas.microsoft.com/office/drawing/2016/5/11/chartex" xmlns:mc="http://schemas.openxmlformats.org/markup-compatibility/2006" xmlns:o="urn:schemas-microsoft-com:office:office" xmlns:r="http://schemas.openxmlformats.org/officeDocument/2006/relationships" xmlns:m="http://schemas.openxmlformats.org/officeDocument/2006/math" xmlns:v="urn:schemas-microsoft-com:vml" xmlns:wp14="http://schemas.microsoft.com/office/word/2010/wordprocessingDrawing" xmlns:wp="http://schemas.openxmlformats.org/drawingml/2006/wordprocessingDrawing" xmlns:w10="urn:schemas-microsoft-com:office:word" xmlns:w="http://schemas.openxmlformats.org/wordprocessingml/2006/main" xmlns:w14="http://schemas.microsoft.com/office/word/2010/wordml" xmlns:w15="http://schemas.microsoft.com/office/word/2012/wordml" xmlns:w16se="http://schemas.microsoft.com/office/word/2015/wordml/symex" xmlns:wpg="http://schemas.microsoft.com/office/word/2010/wordprocessingGroup" xmlns:wpi="http://schemas.microsoft.com/office/word/2010/wordprocessingInk" xmlns:wne="http://schemas.microsoft.com/office/word/2006/wordml" xmlns:wps="http://schemas.microsoft.com/office/word/2010/wordprocessingShape" mc:Ignorable="w14 w15 w16se wp14">
   <w:p>
     <w:pPr>
       <w:pStyle w:val="Encabezado"/>
@@ -2574,7 +3226,7 @@
 </file>
 
 <file path=word/numbering.xml><?xml version="1.0" encoding="utf-8"?>
-<w:numbering xmlns:wpc="http://schemas.microsoft.com/office/word/2010/wordprocessingCanvas" xmlns:cx="http://schemas.microsoft.com/office/drawing/2014/chartex" xmlns:mc="http://schemas.openxmlformats.org/markup-compatibility/2006" xmlns:o="urn:schemas-microsoft-com:office:office" xmlns:r="http://schemas.openxmlformats.org/officeDocument/2006/relationships" xmlns:m="http://schemas.openxmlformats.org/officeDocument/2006/math" xmlns:v="urn:schemas-microsoft-com:vml" xmlns:wp14="http://schemas.microsoft.com/office/word/2010/wordprocessingDrawing" xmlns:wp="http://schemas.openxmlformats.org/drawingml/2006/wordprocessingDrawing" xmlns:w10="urn:schemas-microsoft-com:office:word" xmlns:w="http://schemas.openxmlformats.org/wordprocessingml/2006/main" xmlns:w14="http://schemas.microsoft.com/office/word/2010/wordml" xmlns:w15="http://schemas.microsoft.com/office/word/2012/wordml" xmlns:w16se="http://schemas.microsoft.com/office/word/2015/wordml/symex" xmlns:wpg="http://schemas.microsoft.com/office/word/2010/wordprocessingGroup" xmlns:wpi="http://schemas.microsoft.com/office/word/2010/wordprocessingInk" xmlns:wne="http://schemas.microsoft.com/office/word/2006/wordml" xmlns:wps="http://schemas.microsoft.com/office/word/2010/wordprocessingShape" mc:Ignorable="w14 w15 w16se wp14">
+<w:numbering xmlns:wpc="http://schemas.microsoft.com/office/word/2010/wordprocessingCanvas" xmlns:cx="http://schemas.microsoft.com/office/drawing/2014/chartex" xmlns:cx1="http://schemas.microsoft.com/office/drawing/2015/9/8/chartex" xmlns:cx2="http://schemas.microsoft.com/office/drawing/2015/10/21/chartex" xmlns:cx3="http://schemas.microsoft.com/office/drawing/2016/5/9/chartex" xmlns:cx4="http://schemas.microsoft.com/office/drawing/2016/5/10/chartex" xmlns:cx5="http://schemas.microsoft.com/office/drawing/2016/5/11/chartex" xmlns:mc="http://schemas.openxmlformats.org/markup-compatibility/2006" xmlns:o="urn:schemas-microsoft-com:office:office" xmlns:r="http://schemas.openxmlformats.org/officeDocument/2006/relationships" xmlns:m="http://schemas.openxmlformats.org/officeDocument/2006/math" xmlns:v="urn:schemas-microsoft-com:vml" xmlns:wp14="http://schemas.microsoft.com/office/word/2010/wordprocessingDrawing" xmlns:wp="http://schemas.openxmlformats.org/drawingml/2006/wordprocessingDrawing" xmlns:w10="urn:schemas-microsoft-com:office:word" xmlns:w="http://schemas.openxmlformats.org/wordprocessingml/2006/main" xmlns:w14="http://schemas.microsoft.com/office/word/2010/wordml" xmlns:w15="http://schemas.microsoft.com/office/word/2012/wordml" xmlns:w16se="http://schemas.microsoft.com/office/word/2015/wordml/symex" xmlns:wpg="http://schemas.microsoft.com/office/word/2010/wordprocessingGroup" xmlns:wpi="http://schemas.microsoft.com/office/word/2010/wordprocessingInk" xmlns:wne="http://schemas.microsoft.com/office/word/2006/wordml" xmlns:wps="http://schemas.microsoft.com/office/word/2010/wordprocessingShape" mc:Ignorable="w14 w15 w16se wp14">
   <w:abstractNum w:abstractNumId="0" w15:restartNumberingAfterBreak="0">
     <w:nsid w:val="011F2851"/>
     <w:multiLevelType w:val="hybridMultilevel"/>
@@ -3826,6 +4478,119 @@
     </w:lvl>
   </w:abstractNum>
   <w:abstractNum w:abstractNumId="11" w15:restartNumberingAfterBreak="0">
+    <w:nsid w:val="1C3F4B04"/>
+    <w:multiLevelType w:val="hybridMultilevel"/>
+    <w:tmpl w:val="2D322BC8"/>
+    <w:lvl w:ilvl="0" w:tplc="280A0001">
+      <w:start w:val="1"/>
+      <w:numFmt w:val="bullet"/>
+      <w:lvlText w:val=""/>
+      <w:lvlJc w:val="left"/>
+      <w:pPr>
+        <w:ind w:left="720" w:hanging="360"/>
+      </w:pPr>
+      <w:rPr>
+        <w:rFonts w:ascii="Symbol" w:hAnsi="Symbol" w:hint="default"/>
+      </w:rPr>
+    </w:lvl>
+    <w:lvl w:ilvl="1" w:tplc="280A0003">
+      <w:start w:val="1"/>
+      <w:numFmt w:val="bullet"/>
+      <w:lvlText w:val="o"/>
+      <w:lvlJc w:val="left"/>
+      <w:pPr>
+        <w:ind w:left="1440" w:hanging="360"/>
+      </w:pPr>
+      <w:rPr>
+        <w:rFonts w:ascii="Courier New" w:hAnsi="Courier New" w:cs="Courier New" w:hint="default"/>
+      </w:rPr>
+    </w:lvl>
+    <w:lvl w:ilvl="2" w:tplc="280A0005" w:tentative="1">
+      <w:start w:val="1"/>
+      <w:numFmt w:val="bullet"/>
+      <w:lvlText w:val=""/>
+      <w:lvlJc w:val="left"/>
+      <w:pPr>
+        <w:ind w:left="2160" w:hanging="360"/>
+      </w:pPr>
+      <w:rPr>
+        <w:rFonts w:ascii="Wingdings" w:hAnsi="Wingdings" w:hint="default"/>
+      </w:rPr>
+    </w:lvl>
+    <w:lvl w:ilvl="3" w:tplc="280A0001" w:tentative="1">
+      <w:start w:val="1"/>
+      <w:numFmt w:val="bullet"/>
+      <w:lvlText w:val=""/>
+      <w:lvlJc w:val="left"/>
+      <w:pPr>
+        <w:ind w:left="2880" w:hanging="360"/>
+      </w:pPr>
+      <w:rPr>
+        <w:rFonts w:ascii="Symbol" w:hAnsi="Symbol" w:hint="default"/>
+      </w:rPr>
+    </w:lvl>
+    <w:lvl w:ilvl="4" w:tplc="280A0003" w:tentative="1">
+      <w:start w:val="1"/>
+      <w:numFmt w:val="bullet"/>
+      <w:lvlText w:val="o"/>
+      <w:lvlJc w:val="left"/>
+      <w:pPr>
+        <w:ind w:left="3600" w:hanging="360"/>
+      </w:pPr>
+      <w:rPr>
+        <w:rFonts w:ascii="Courier New" w:hAnsi="Courier New" w:cs="Courier New" w:hint="default"/>
+      </w:rPr>
+    </w:lvl>
+    <w:lvl w:ilvl="5" w:tplc="280A0005" w:tentative="1">
+      <w:start w:val="1"/>
+      <w:numFmt w:val="bullet"/>
+      <w:lvlText w:val=""/>
+      <w:lvlJc w:val="left"/>
+      <w:pPr>
+        <w:ind w:left="4320" w:hanging="360"/>
+      </w:pPr>
+      <w:rPr>
+        <w:rFonts w:ascii="Wingdings" w:hAnsi="Wingdings" w:hint="default"/>
+      </w:rPr>
+    </w:lvl>
+    <w:lvl w:ilvl="6" w:tplc="280A0001" w:tentative="1">
+      <w:start w:val="1"/>
+      <w:numFmt w:val="bullet"/>
+      <w:lvlText w:val=""/>
+      <w:lvlJc w:val="left"/>
+      <w:pPr>
+        <w:ind w:left="5040" w:hanging="360"/>
+      </w:pPr>
+      <w:rPr>
+        <w:rFonts w:ascii="Symbol" w:hAnsi="Symbol" w:hint="default"/>
+      </w:rPr>
+    </w:lvl>
+    <w:lvl w:ilvl="7" w:tplc="280A0003" w:tentative="1">
+      <w:start w:val="1"/>
+      <w:numFmt w:val="bullet"/>
+      <w:lvlText w:val="o"/>
+      <w:lvlJc w:val="left"/>
+      <w:pPr>
+        <w:ind w:left="5760" w:hanging="360"/>
+      </w:pPr>
+      <w:rPr>
+        <w:rFonts w:ascii="Courier New" w:hAnsi="Courier New" w:cs="Courier New" w:hint="default"/>
+      </w:rPr>
+    </w:lvl>
+    <w:lvl w:ilvl="8" w:tplc="280A0005" w:tentative="1">
+      <w:start w:val="1"/>
+      <w:numFmt w:val="bullet"/>
+      <w:lvlText w:val=""/>
+      <w:lvlJc w:val="left"/>
+      <w:pPr>
+        <w:ind w:left="6480" w:hanging="360"/>
+      </w:pPr>
+      <w:rPr>
+        <w:rFonts w:ascii="Wingdings" w:hAnsi="Wingdings" w:hint="default"/>
+      </w:rPr>
+    </w:lvl>
+  </w:abstractNum>
+  <w:abstractNum w:abstractNumId="12" w15:restartNumberingAfterBreak="0">
     <w:nsid w:val="1FFC3935"/>
     <w:multiLevelType w:val="hybridMultilevel"/>
     <w:tmpl w:val="B300888E"/>
@@ -3914,7 +4679,7 @@
       </w:pPr>
     </w:lvl>
   </w:abstractNum>
-  <w:abstractNum w:abstractNumId="12" w15:restartNumberingAfterBreak="0">
+  <w:abstractNum w:abstractNumId="13" w15:restartNumberingAfterBreak="0">
     <w:nsid w:val="2161331D"/>
     <w:multiLevelType w:val="hybridMultilevel"/>
     <w:tmpl w:val="1C846E08"/>
@@ -4027,7 +4792,7 @@
       </w:rPr>
     </w:lvl>
   </w:abstractNum>
-  <w:abstractNum w:abstractNumId="13" w15:restartNumberingAfterBreak="0">
+  <w:abstractNum w:abstractNumId="14" w15:restartNumberingAfterBreak="0">
     <w:nsid w:val="23CF75E8"/>
     <w:multiLevelType w:val="hybridMultilevel"/>
     <w:tmpl w:val="2D4627D0"/>
@@ -4140,7 +4905,7 @@
       </w:rPr>
     </w:lvl>
   </w:abstractNum>
-  <w:abstractNum w:abstractNumId="14" w15:restartNumberingAfterBreak="0">
+  <w:abstractNum w:abstractNumId="15" w15:restartNumberingAfterBreak="0">
     <w:nsid w:val="248134A9"/>
     <w:multiLevelType w:val="hybridMultilevel"/>
     <w:tmpl w:val="04601B7E"/>
@@ -4253,7 +5018,7 @@
       </w:rPr>
     </w:lvl>
   </w:abstractNum>
-  <w:abstractNum w:abstractNumId="15" w15:restartNumberingAfterBreak="0">
+  <w:abstractNum w:abstractNumId="16" w15:restartNumberingAfterBreak="0">
     <w:nsid w:val="2DC22E28"/>
     <w:multiLevelType w:val="hybridMultilevel"/>
     <w:tmpl w:val="D7184CB6"/>
@@ -4366,7 +5131,7 @@
       </w:rPr>
     </w:lvl>
   </w:abstractNum>
-  <w:abstractNum w:abstractNumId="16" w15:restartNumberingAfterBreak="0">
+  <w:abstractNum w:abstractNumId="17" w15:restartNumberingAfterBreak="0">
     <w:nsid w:val="2E181DCF"/>
     <w:multiLevelType w:val="hybridMultilevel"/>
     <w:tmpl w:val="85A0BB00"/>
@@ -4479,7 +5244,7 @@
       </w:rPr>
     </w:lvl>
   </w:abstractNum>
-  <w:abstractNum w:abstractNumId="17" w15:restartNumberingAfterBreak="0">
+  <w:abstractNum w:abstractNumId="18" w15:restartNumberingAfterBreak="0">
     <w:nsid w:val="2FE3444C"/>
     <w:multiLevelType w:val="hybridMultilevel"/>
     <w:tmpl w:val="D0969486"/>
@@ -4565,7 +5330,7 @@
       </w:pPr>
     </w:lvl>
   </w:abstractNum>
-  <w:abstractNum w:abstractNumId="18" w15:restartNumberingAfterBreak="0">
+  <w:abstractNum w:abstractNumId="19" w15:restartNumberingAfterBreak="0">
     <w:nsid w:val="31210BB2"/>
     <w:multiLevelType w:val="multilevel"/>
     <w:tmpl w:val="CB3402CA"/>
@@ -4714,7 +5479,7 @@
       </w:rPr>
     </w:lvl>
   </w:abstractNum>
-  <w:abstractNum w:abstractNumId="19" w15:restartNumberingAfterBreak="0">
+  <w:abstractNum w:abstractNumId="20" w15:restartNumberingAfterBreak="0">
     <w:nsid w:val="34304811"/>
     <w:multiLevelType w:val="hybridMultilevel"/>
     <w:tmpl w:val="F37C8C4C"/>
@@ -4827,7 +5592,7 @@
       </w:rPr>
     </w:lvl>
   </w:abstractNum>
-  <w:abstractNum w:abstractNumId="20" w15:restartNumberingAfterBreak="0">
+  <w:abstractNum w:abstractNumId="21" w15:restartNumberingAfterBreak="0">
     <w:nsid w:val="36E22A6B"/>
     <w:multiLevelType w:val="hybridMultilevel"/>
     <w:tmpl w:val="1B108F1C"/>
@@ -4940,7 +5705,7 @@
       </w:rPr>
     </w:lvl>
   </w:abstractNum>
-  <w:abstractNum w:abstractNumId="21" w15:restartNumberingAfterBreak="0">
+  <w:abstractNum w:abstractNumId="22" w15:restartNumberingAfterBreak="0">
     <w:nsid w:val="392E51D7"/>
     <w:multiLevelType w:val="hybridMultilevel"/>
     <w:tmpl w:val="F3466B1E"/>
@@ -5053,7 +5818,7 @@
       </w:rPr>
     </w:lvl>
   </w:abstractNum>
-  <w:abstractNum w:abstractNumId="22" w15:restartNumberingAfterBreak="0">
+  <w:abstractNum w:abstractNumId="23" w15:restartNumberingAfterBreak="0">
     <w:nsid w:val="39A40F9A"/>
     <w:multiLevelType w:val="multilevel"/>
     <w:tmpl w:val="76CAA220"/>
@@ -5173,7 +5938,7 @@
       </w:rPr>
     </w:lvl>
   </w:abstractNum>
-  <w:abstractNum w:abstractNumId="23" w15:restartNumberingAfterBreak="0">
+  <w:abstractNum w:abstractNumId="24" w15:restartNumberingAfterBreak="0">
     <w:nsid w:val="422244FF"/>
     <w:multiLevelType w:val="hybridMultilevel"/>
     <w:tmpl w:val="38C43692"/>
@@ -5286,7 +6051,7 @@
       </w:rPr>
     </w:lvl>
   </w:abstractNum>
-  <w:abstractNum w:abstractNumId="24" w15:restartNumberingAfterBreak="0">
+  <w:abstractNum w:abstractNumId="25" w15:restartNumberingAfterBreak="0">
     <w:nsid w:val="43316D82"/>
     <w:multiLevelType w:val="hybridMultilevel"/>
     <w:tmpl w:val="26F853A0"/>
@@ -5375,7 +6140,7 @@
       </w:pPr>
     </w:lvl>
   </w:abstractNum>
-  <w:abstractNum w:abstractNumId="25" w15:restartNumberingAfterBreak="0">
+  <w:abstractNum w:abstractNumId="26" w15:restartNumberingAfterBreak="0">
     <w:nsid w:val="43F0124E"/>
     <w:multiLevelType w:val="hybridMultilevel"/>
     <w:tmpl w:val="7B28176A"/>
@@ -5488,7 +6253,7 @@
       </w:rPr>
     </w:lvl>
   </w:abstractNum>
-  <w:abstractNum w:abstractNumId="26" w15:restartNumberingAfterBreak="0">
+  <w:abstractNum w:abstractNumId="27" w15:restartNumberingAfterBreak="0">
     <w:nsid w:val="46D87DDC"/>
     <w:multiLevelType w:val="hybridMultilevel"/>
     <w:tmpl w:val="57AE1D3C"/>
@@ -5601,7 +6366,7 @@
       </w:rPr>
     </w:lvl>
   </w:abstractNum>
-  <w:abstractNum w:abstractNumId="27" w15:restartNumberingAfterBreak="0">
+  <w:abstractNum w:abstractNumId="28" w15:restartNumberingAfterBreak="0">
     <w:nsid w:val="47315B3D"/>
     <w:multiLevelType w:val="multilevel"/>
     <w:tmpl w:val="C41CFB64"/>
@@ -5695,7 +6460,7 @@
       </w:pPr>
     </w:lvl>
   </w:abstractNum>
-  <w:abstractNum w:abstractNumId="28" w15:restartNumberingAfterBreak="0">
+  <w:abstractNum w:abstractNumId="29" w15:restartNumberingAfterBreak="0">
     <w:nsid w:val="4AEA4923"/>
     <w:multiLevelType w:val="multilevel"/>
     <w:tmpl w:val="ACBE76D0"/>
@@ -5809,7 +6574,119 @@
       </w:rPr>
     </w:lvl>
   </w:abstractNum>
-  <w:abstractNum w:abstractNumId="29" w15:restartNumberingAfterBreak="0">
+  <w:abstractNum w:abstractNumId="30" w15:restartNumberingAfterBreak="0">
+    <w:nsid w:val="4B857369"/>
+    <w:multiLevelType w:val="hybridMultilevel"/>
+    <w:tmpl w:val="5680F502"/>
+    <w:lvl w:ilvl="0" w:tplc="4D368A26">
+      <w:numFmt w:val="bullet"/>
+      <w:lvlText w:val="-"/>
+      <w:lvlJc w:val="left"/>
+      <w:pPr>
+        <w:ind w:left="720" w:hanging="360"/>
+      </w:pPr>
+      <w:rPr>
+        <w:rFonts w:ascii="Calibri" w:eastAsia="Arial" w:hAnsi="Calibri" w:cs="Arial" w:hint="default"/>
+      </w:rPr>
+    </w:lvl>
+    <w:lvl w:ilvl="1" w:tplc="280A0003">
+      <w:start w:val="1"/>
+      <w:numFmt w:val="bullet"/>
+      <w:lvlText w:val="o"/>
+      <w:lvlJc w:val="left"/>
+      <w:pPr>
+        <w:ind w:left="1440" w:hanging="360"/>
+      </w:pPr>
+      <w:rPr>
+        <w:rFonts w:ascii="Courier New" w:hAnsi="Courier New" w:cs="Courier New" w:hint="default"/>
+      </w:rPr>
+    </w:lvl>
+    <w:lvl w:ilvl="2" w:tplc="280A0005" w:tentative="1">
+      <w:start w:val="1"/>
+      <w:numFmt w:val="bullet"/>
+      <w:lvlText w:val=""/>
+      <w:lvlJc w:val="left"/>
+      <w:pPr>
+        <w:ind w:left="2160" w:hanging="360"/>
+      </w:pPr>
+      <w:rPr>
+        <w:rFonts w:ascii="Wingdings" w:hAnsi="Wingdings" w:hint="default"/>
+      </w:rPr>
+    </w:lvl>
+    <w:lvl w:ilvl="3" w:tplc="280A0001" w:tentative="1">
+      <w:start w:val="1"/>
+      <w:numFmt w:val="bullet"/>
+      <w:lvlText w:val=""/>
+      <w:lvlJc w:val="left"/>
+      <w:pPr>
+        <w:ind w:left="2880" w:hanging="360"/>
+      </w:pPr>
+      <w:rPr>
+        <w:rFonts w:ascii="Symbol" w:hAnsi="Symbol" w:hint="default"/>
+      </w:rPr>
+    </w:lvl>
+    <w:lvl w:ilvl="4" w:tplc="280A0003" w:tentative="1">
+      <w:start w:val="1"/>
+      <w:numFmt w:val="bullet"/>
+      <w:lvlText w:val="o"/>
+      <w:lvlJc w:val="left"/>
+      <w:pPr>
+        <w:ind w:left="3600" w:hanging="360"/>
+      </w:pPr>
+      <w:rPr>
+        <w:rFonts w:ascii="Courier New" w:hAnsi="Courier New" w:cs="Courier New" w:hint="default"/>
+      </w:rPr>
+    </w:lvl>
+    <w:lvl w:ilvl="5" w:tplc="280A0005" w:tentative="1">
+      <w:start w:val="1"/>
+      <w:numFmt w:val="bullet"/>
+      <w:lvlText w:val=""/>
+      <w:lvlJc w:val="left"/>
+      <w:pPr>
+        <w:ind w:left="4320" w:hanging="360"/>
+      </w:pPr>
+      <w:rPr>
+        <w:rFonts w:ascii="Wingdings" w:hAnsi="Wingdings" w:hint="default"/>
+      </w:rPr>
+    </w:lvl>
+    <w:lvl w:ilvl="6" w:tplc="280A0001" w:tentative="1">
+      <w:start w:val="1"/>
+      <w:numFmt w:val="bullet"/>
+      <w:lvlText w:val=""/>
+      <w:lvlJc w:val="left"/>
+      <w:pPr>
+        <w:ind w:left="5040" w:hanging="360"/>
+      </w:pPr>
+      <w:rPr>
+        <w:rFonts w:ascii="Symbol" w:hAnsi="Symbol" w:hint="default"/>
+      </w:rPr>
+    </w:lvl>
+    <w:lvl w:ilvl="7" w:tplc="280A0003" w:tentative="1">
+      <w:start w:val="1"/>
+      <w:numFmt w:val="bullet"/>
+      <w:lvlText w:val="o"/>
+      <w:lvlJc w:val="left"/>
+      <w:pPr>
+        <w:ind w:left="5760" w:hanging="360"/>
+      </w:pPr>
+      <w:rPr>
+        <w:rFonts w:ascii="Courier New" w:hAnsi="Courier New" w:cs="Courier New" w:hint="default"/>
+      </w:rPr>
+    </w:lvl>
+    <w:lvl w:ilvl="8" w:tplc="280A0005" w:tentative="1">
+      <w:start w:val="1"/>
+      <w:numFmt w:val="bullet"/>
+      <w:lvlText w:val=""/>
+      <w:lvlJc w:val="left"/>
+      <w:pPr>
+        <w:ind w:left="6480" w:hanging="360"/>
+      </w:pPr>
+      <w:rPr>
+        <w:rFonts w:ascii="Wingdings" w:hAnsi="Wingdings" w:hint="default"/>
+      </w:rPr>
+    </w:lvl>
+  </w:abstractNum>
+  <w:abstractNum w:abstractNumId="31" w15:restartNumberingAfterBreak="0">
     <w:nsid w:val="4C1515E2"/>
     <w:multiLevelType w:val="hybridMultilevel"/>
     <w:tmpl w:val="86F25A24"/>
@@ -5922,7 +6799,7 @@
       </w:rPr>
     </w:lvl>
   </w:abstractNum>
-  <w:abstractNum w:abstractNumId="30" w15:restartNumberingAfterBreak="0">
+  <w:abstractNum w:abstractNumId="32" w15:restartNumberingAfterBreak="0">
     <w:nsid w:val="4F58179D"/>
     <w:multiLevelType w:val="hybridMultilevel"/>
     <w:tmpl w:val="A10E08E4"/>
@@ -6035,7 +6912,121 @@
       </w:rPr>
     </w:lvl>
   </w:abstractNum>
-  <w:abstractNum w:abstractNumId="31" w15:restartNumberingAfterBreak="0">
+  <w:abstractNum w:abstractNumId="33" w15:restartNumberingAfterBreak="0">
+    <w:nsid w:val="56D90589"/>
+    <w:multiLevelType w:val="hybridMultilevel"/>
+    <w:tmpl w:val="54349EBA"/>
+    <w:lvl w:ilvl="0" w:tplc="DB388C02">
+      <w:start w:val="1"/>
+      <w:numFmt w:val="bullet"/>
+      <w:lvlText w:val=""/>
+      <w:lvlJc w:val="left"/>
+      <w:pPr>
+        <w:ind w:left="1211" w:hanging="360"/>
+      </w:pPr>
+      <w:rPr>
+        <w:rFonts w:ascii="Symbol" w:hAnsi="Symbol" w:hint="default"/>
+        <w:b/>
+      </w:rPr>
+    </w:lvl>
+    <w:lvl w:ilvl="1" w:tplc="280A0003">
+      <w:start w:val="1"/>
+      <w:numFmt w:val="bullet"/>
+      <w:lvlText w:val="o"/>
+      <w:lvlJc w:val="left"/>
+      <w:pPr>
+        <w:ind w:left="1931" w:hanging="360"/>
+      </w:pPr>
+      <w:rPr>
+        <w:rFonts w:ascii="Courier New" w:hAnsi="Courier New" w:cs="Courier New" w:hint="default"/>
+      </w:rPr>
+    </w:lvl>
+    <w:lvl w:ilvl="2" w:tplc="280A0005" w:tentative="1">
+      <w:start w:val="1"/>
+      <w:numFmt w:val="bullet"/>
+      <w:lvlText w:val=""/>
+      <w:lvlJc w:val="left"/>
+      <w:pPr>
+        <w:ind w:left="2651" w:hanging="360"/>
+      </w:pPr>
+      <w:rPr>
+        <w:rFonts w:ascii="Wingdings" w:hAnsi="Wingdings" w:hint="default"/>
+      </w:rPr>
+    </w:lvl>
+    <w:lvl w:ilvl="3" w:tplc="280A0001" w:tentative="1">
+      <w:start w:val="1"/>
+      <w:numFmt w:val="bullet"/>
+      <w:lvlText w:val=""/>
+      <w:lvlJc w:val="left"/>
+      <w:pPr>
+        <w:ind w:left="3371" w:hanging="360"/>
+      </w:pPr>
+      <w:rPr>
+        <w:rFonts w:ascii="Symbol" w:hAnsi="Symbol" w:hint="default"/>
+      </w:rPr>
+    </w:lvl>
+    <w:lvl w:ilvl="4" w:tplc="280A0003" w:tentative="1">
+      <w:start w:val="1"/>
+      <w:numFmt w:val="bullet"/>
+      <w:lvlText w:val="o"/>
+      <w:lvlJc w:val="left"/>
+      <w:pPr>
+        <w:ind w:left="4091" w:hanging="360"/>
+      </w:pPr>
+      <w:rPr>
+        <w:rFonts w:ascii="Courier New" w:hAnsi="Courier New" w:cs="Courier New" w:hint="default"/>
+      </w:rPr>
+    </w:lvl>
+    <w:lvl w:ilvl="5" w:tplc="280A0005" w:tentative="1">
+      <w:start w:val="1"/>
+      <w:numFmt w:val="bullet"/>
+      <w:lvlText w:val=""/>
+      <w:lvlJc w:val="left"/>
+      <w:pPr>
+        <w:ind w:left="4811" w:hanging="360"/>
+      </w:pPr>
+      <w:rPr>
+        <w:rFonts w:ascii="Wingdings" w:hAnsi="Wingdings" w:hint="default"/>
+      </w:rPr>
+    </w:lvl>
+    <w:lvl w:ilvl="6" w:tplc="280A0001" w:tentative="1">
+      <w:start w:val="1"/>
+      <w:numFmt w:val="bullet"/>
+      <w:lvlText w:val=""/>
+      <w:lvlJc w:val="left"/>
+      <w:pPr>
+        <w:ind w:left="5531" w:hanging="360"/>
+      </w:pPr>
+      <w:rPr>
+        <w:rFonts w:ascii="Symbol" w:hAnsi="Symbol" w:hint="default"/>
+      </w:rPr>
+    </w:lvl>
+    <w:lvl w:ilvl="7" w:tplc="280A0003" w:tentative="1">
+      <w:start w:val="1"/>
+      <w:numFmt w:val="bullet"/>
+      <w:lvlText w:val="o"/>
+      <w:lvlJc w:val="left"/>
+      <w:pPr>
+        <w:ind w:left="6251" w:hanging="360"/>
+      </w:pPr>
+      <w:rPr>
+        <w:rFonts w:ascii="Courier New" w:hAnsi="Courier New" w:cs="Courier New" w:hint="default"/>
+      </w:rPr>
+    </w:lvl>
+    <w:lvl w:ilvl="8" w:tplc="280A0005" w:tentative="1">
+      <w:start w:val="1"/>
+      <w:numFmt w:val="bullet"/>
+      <w:lvlText w:val=""/>
+      <w:lvlJc w:val="left"/>
+      <w:pPr>
+        <w:ind w:left="6971" w:hanging="360"/>
+      </w:pPr>
+      <w:rPr>
+        <w:rFonts w:ascii="Wingdings" w:hAnsi="Wingdings" w:hint="default"/>
+      </w:rPr>
+    </w:lvl>
+  </w:abstractNum>
+  <w:abstractNum w:abstractNumId="34" w15:restartNumberingAfterBreak="0">
     <w:nsid w:val="5A2A3FE4"/>
     <w:multiLevelType w:val="hybridMultilevel"/>
     <w:tmpl w:val="9A3A23BE"/>
@@ -6148,7 +7139,7 @@
       </w:rPr>
     </w:lvl>
   </w:abstractNum>
-  <w:abstractNum w:abstractNumId="32" w15:restartNumberingAfterBreak="0">
+  <w:abstractNum w:abstractNumId="35" w15:restartNumberingAfterBreak="0">
     <w:nsid w:val="618A2B17"/>
     <w:multiLevelType w:val="hybridMultilevel"/>
     <w:tmpl w:val="3622FE36"/>
@@ -6261,7 +7252,7 @@
       </w:rPr>
     </w:lvl>
   </w:abstractNum>
-  <w:abstractNum w:abstractNumId="33" w15:restartNumberingAfterBreak="0">
+  <w:abstractNum w:abstractNumId="36" w15:restartNumberingAfterBreak="0">
     <w:nsid w:val="6D577495"/>
     <w:multiLevelType w:val="hybridMultilevel"/>
     <w:tmpl w:val="98E8975A"/>
@@ -6374,7 +7365,7 @@
       </w:rPr>
     </w:lvl>
   </w:abstractNum>
-  <w:abstractNum w:abstractNumId="34" w15:restartNumberingAfterBreak="0">
+  <w:abstractNum w:abstractNumId="37" w15:restartNumberingAfterBreak="0">
     <w:nsid w:val="7B4E2917"/>
     <w:multiLevelType w:val="hybridMultilevel"/>
     <w:tmpl w:val="288E593E"/>
@@ -6487,7 +7478,7 @@
       </w:rPr>
     </w:lvl>
   </w:abstractNum>
-  <w:abstractNum w:abstractNumId="35" w15:restartNumberingAfterBreak="0">
+  <w:abstractNum w:abstractNumId="38" w15:restartNumberingAfterBreak="0">
     <w:nsid w:val="7D1D06B3"/>
     <w:multiLevelType w:val="hybridMultilevel"/>
     <w:tmpl w:val="4B22CF1E"/>
@@ -6601,79 +7592,79 @@
     </w:lvl>
   </w:abstractNum>
   <w:num w:numId="1">
-    <w:abstractNumId w:val="27"/>
+    <w:abstractNumId w:val="28"/>
   </w:num>
   <w:num w:numId="2">
     <w:abstractNumId w:val="9"/>
   </w:num>
   <w:num w:numId="3">
-    <w:abstractNumId w:val="19"/>
+    <w:abstractNumId w:val="20"/>
   </w:num>
   <w:num w:numId="4">
     <w:abstractNumId w:val="10"/>
   </w:num>
   <w:num w:numId="5">
-    <w:abstractNumId w:val="22"/>
+    <w:abstractNumId w:val="23"/>
   </w:num>
   <w:num w:numId="6">
-    <w:abstractNumId w:val="28"/>
+    <w:abstractNumId w:val="29"/>
   </w:num>
   <w:num w:numId="7">
     <w:abstractNumId w:val="0"/>
   </w:num>
   <w:num w:numId="8">
-    <w:abstractNumId w:val="12"/>
+    <w:abstractNumId w:val="13"/>
   </w:num>
   <w:num w:numId="9">
-    <w:abstractNumId w:val="18"/>
+    <w:abstractNumId w:val="19"/>
   </w:num>
   <w:num w:numId="10">
-    <w:abstractNumId w:val="33"/>
+    <w:abstractNumId w:val="36"/>
   </w:num>
   <w:num w:numId="11">
     <w:abstractNumId w:val="1"/>
   </w:num>
   <w:num w:numId="12">
+    <w:abstractNumId w:val="34"/>
+  </w:num>
+  <w:num w:numId="13">
+    <w:abstractNumId w:val="15"/>
+  </w:num>
+  <w:num w:numId="14">
+    <w:abstractNumId w:val="22"/>
+  </w:num>
+  <w:num w:numId="15">
     <w:abstractNumId w:val="31"/>
   </w:num>
-  <w:num w:numId="13">
-    <w:abstractNumId w:val="14"/>
-  </w:num>
-  <w:num w:numId="14">
-    <w:abstractNumId w:val="21"/>
-  </w:num>
-  <w:num w:numId="15">
-    <w:abstractNumId w:val="29"/>
-  </w:num>
   <w:num w:numId="16">
-    <w:abstractNumId w:val="35"/>
+    <w:abstractNumId w:val="38"/>
   </w:num>
   <w:num w:numId="17">
-    <w:abstractNumId w:val="15"/>
+    <w:abstractNumId w:val="16"/>
   </w:num>
   <w:num w:numId="18">
     <w:abstractNumId w:val="8"/>
   </w:num>
   <w:num w:numId="19">
-    <w:abstractNumId w:val="13"/>
+    <w:abstractNumId w:val="14"/>
   </w:num>
   <w:num w:numId="20">
-    <w:abstractNumId w:val="25"/>
+    <w:abstractNumId w:val="26"/>
   </w:num>
   <w:num w:numId="21">
-    <w:abstractNumId w:val="30"/>
+    <w:abstractNumId w:val="32"/>
   </w:num>
   <w:num w:numId="22">
-    <w:abstractNumId w:val="26"/>
+    <w:abstractNumId w:val="27"/>
   </w:num>
   <w:num w:numId="23">
-    <w:abstractNumId w:val="32"/>
+    <w:abstractNumId w:val="35"/>
   </w:num>
   <w:num w:numId="24">
     <w:abstractNumId w:val="4"/>
   </w:num>
   <w:num w:numId="25">
-    <w:abstractNumId w:val="16"/>
+    <w:abstractNumId w:val="17"/>
   </w:num>
   <w:num w:numId="26">
     <w:abstractNumId w:val="2"/>
@@ -6685,28 +7676,37 @@
     <w:abstractNumId w:val="6"/>
   </w:num>
   <w:num w:numId="29">
-    <w:abstractNumId w:val="11"/>
+    <w:abstractNumId w:val="12"/>
   </w:num>
   <w:num w:numId="30">
-    <w:abstractNumId w:val="17"/>
+    <w:abstractNumId w:val="18"/>
   </w:num>
   <w:num w:numId="31">
-    <w:abstractNumId w:val="24"/>
+    <w:abstractNumId w:val="25"/>
   </w:num>
   <w:num w:numId="32">
-    <w:abstractNumId w:val="20"/>
+    <w:abstractNumId w:val="21"/>
   </w:num>
   <w:num w:numId="33">
     <w:abstractNumId w:val="5"/>
   </w:num>
   <w:num w:numId="34">
-    <w:abstractNumId w:val="34"/>
+    <w:abstractNumId w:val="37"/>
   </w:num>
   <w:num w:numId="35">
     <w:abstractNumId w:val="7"/>
   </w:num>
   <w:num w:numId="36">
-    <w:abstractNumId w:val="23"/>
+    <w:abstractNumId w:val="24"/>
+  </w:num>
+  <w:num w:numId="37">
+    <w:abstractNumId w:val="33"/>
+  </w:num>
+  <w:num w:numId="38">
+    <w:abstractNumId w:val="11"/>
+  </w:num>
+  <w:num w:numId="39">
+    <w:abstractNumId w:val="30"/>
   </w:num>
 </w:numbering>
 </file>
@@ -6728,7 +7728,7 @@
       </w:pPr>
     </w:pPrDefault>
   </w:docDefaults>
-  <w:latentStyles w:defLockedState="0" w:defUIPriority="99" w:defSemiHidden="0" w:defUnhideWhenUsed="0" w:defQFormat="0" w:count="371">
+  <w:latentStyles w:defLockedState="0" w:defUIPriority="99" w:defSemiHidden="0" w:defUnhideWhenUsed="0" w:defQFormat="0" w:count="374">
     <w:lsdException w:name="Normal" w:uiPriority="0" w:qFormat="1"/>
     <w:lsdException w:name="heading 1" w:uiPriority="9" w:qFormat="1"/>
     <w:lsdException w:name="heading 2" w:semiHidden="1" w:uiPriority="9" w:unhideWhenUsed="1" w:qFormat="1"/>
@@ -6834,7 +7834,6 @@
     <w:lsdException w:name="HTML Sample" w:semiHidden="1" w:unhideWhenUsed="1"/>
     <w:lsdException w:name="HTML Typewriter" w:semiHidden="1" w:unhideWhenUsed="1"/>
     <w:lsdException w:name="HTML Variable" w:semiHidden="1" w:unhideWhenUsed="1"/>
-    <w:lsdException w:name="Normal Table" w:semiHidden="1" w:unhideWhenUsed="1"/>
     <w:lsdException w:name="annotation subject" w:semiHidden="1" w:unhideWhenUsed="1"/>
     <w:lsdException w:name="No List" w:semiHidden="1" w:unhideWhenUsed="1"/>
     <w:lsdException w:name="Outline List 1" w:semiHidden="1" w:unhideWhenUsed="1"/>
@@ -6879,7 +7878,6 @@
     <w:lsdException w:name="Table Professional" w:semiHidden="1" w:unhideWhenUsed="1"/>
     <w:lsdException w:name="Table Subtle 1" w:semiHidden="1" w:unhideWhenUsed="1"/>
     <w:lsdException w:name="Table Subtle 2" w:semiHidden="1" w:unhideWhenUsed="1"/>
-    <w:lsdException w:name="Table Web 1" w:semiHidden="1" w:unhideWhenUsed="1"/>
     <w:lsdException w:name="Table Web 2" w:semiHidden="1" w:unhideWhenUsed="1"/>
     <w:lsdException w:name="Table Web 3" w:semiHidden="1" w:unhideWhenUsed="1"/>
     <w:lsdException w:name="Balloon Text" w:semiHidden="1" w:unhideWhenUsed="1"/>
@@ -7100,6 +8098,9 @@
     <w:lsdException w:name="List Table 5 Dark Accent 6" w:uiPriority="50"/>
     <w:lsdException w:name="List Table 6 Colorful Accent 6" w:uiPriority="51"/>
     <w:lsdException w:name="List Table 7 Colorful Accent 6" w:uiPriority="52"/>
+    <w:lsdException w:name="Mention" w:semiHidden="1" w:unhideWhenUsed="1"/>
+    <w:lsdException w:name="Smart Hyperlink" w:semiHidden="1" w:unhideWhenUsed="1"/>
+    <w:lsdException w:name="Hashtag" w:semiHidden="1" w:unhideWhenUsed="1"/>
   </w:latentStyles>
   <w:style w:type="paragraph" w:default="1" w:styleId="Normal">
     <w:name w:val="Normal"/>
@@ -7225,6 +8226,7 @@
   <w:style w:type="paragraph" w:styleId="Prrafodelista">
     <w:name w:val="List Paragraph"/>
     <w:basedOn w:val="Normal"/>
+    <w:link w:val="PrrafodelistaCar"/>
     <w:uiPriority w:val="34"/>
     <w:qFormat/>
     <w:rsid w:val="00985188"/>
@@ -7973,11 +8975,18 @@
       </w:tcPr>
     </w:tblStylePr>
   </w:style>
+  <w:style w:type="character" w:customStyle="1" w:styleId="PrrafodelistaCar">
+    <w:name w:val="Párrafo de lista Car"/>
+    <w:basedOn w:val="Fuentedeprrafopredeter"/>
+    <w:link w:val="Prrafodelista"/>
+    <w:uiPriority w:val="34"/>
+    <w:rsid w:val="00B56BEB"/>
+  </w:style>
 </w:styles>
 </file>
 
 <file path=word/glossary/document.xml><?xml version="1.0" encoding="utf-8"?>
-<w:glossaryDocument xmlns:wpc="http://schemas.microsoft.com/office/word/2010/wordprocessingCanvas" xmlns:cx="http://schemas.microsoft.com/office/drawing/2014/chartex" xmlns:mc="http://schemas.openxmlformats.org/markup-compatibility/2006" xmlns:o="urn:schemas-microsoft-com:office:office" xmlns:r="http://schemas.openxmlformats.org/officeDocument/2006/relationships" xmlns:m="http://schemas.openxmlformats.org/officeDocument/2006/math" xmlns:v="urn:schemas-microsoft-com:vml" xmlns:wp14="http://schemas.microsoft.com/office/word/2010/wordprocessingDrawing" xmlns:wp="http://schemas.openxmlformats.org/drawingml/2006/wordprocessingDrawing" xmlns:w10="urn:schemas-microsoft-com:office:word" xmlns:w="http://schemas.openxmlformats.org/wordprocessingml/2006/main" xmlns:w14="http://schemas.microsoft.com/office/word/2010/wordml" xmlns:w15="http://schemas.microsoft.com/office/word/2012/wordml" xmlns:w16se="http://schemas.microsoft.com/office/word/2015/wordml/symex" xmlns:wpg="http://schemas.microsoft.com/office/word/2010/wordprocessingGroup" xmlns:wpi="http://schemas.microsoft.com/office/word/2010/wordprocessingInk" xmlns:wne="http://schemas.microsoft.com/office/word/2006/wordml" xmlns:wps="http://schemas.microsoft.com/office/word/2010/wordprocessingShape" mc:Ignorable="w14 w15 w16se wp14">
+<w:glossaryDocument xmlns:wpc="http://schemas.microsoft.com/office/word/2010/wordprocessingCanvas" xmlns:cx="http://schemas.microsoft.com/office/drawing/2014/chartex" xmlns:cx1="http://schemas.microsoft.com/office/drawing/2015/9/8/chartex" xmlns:cx2="http://schemas.microsoft.com/office/drawing/2015/10/21/chartex" xmlns:cx3="http://schemas.microsoft.com/office/drawing/2016/5/9/chartex" xmlns:cx4="http://schemas.microsoft.com/office/drawing/2016/5/10/chartex" xmlns:cx5="http://schemas.microsoft.com/office/drawing/2016/5/11/chartex" xmlns:mc="http://schemas.openxmlformats.org/markup-compatibility/2006" xmlns:o="urn:schemas-microsoft-com:office:office" xmlns:r="http://schemas.openxmlformats.org/officeDocument/2006/relationships" xmlns:m="http://schemas.openxmlformats.org/officeDocument/2006/math" xmlns:v="urn:schemas-microsoft-com:vml" xmlns:wp14="http://schemas.microsoft.com/office/word/2010/wordprocessingDrawing" xmlns:wp="http://schemas.openxmlformats.org/drawingml/2006/wordprocessingDrawing" xmlns:w10="urn:schemas-microsoft-com:office:word" xmlns:w="http://schemas.openxmlformats.org/wordprocessingml/2006/main" xmlns:w14="http://schemas.microsoft.com/office/word/2010/wordml" xmlns:w15="http://schemas.microsoft.com/office/word/2012/wordml" xmlns:w16se="http://schemas.microsoft.com/office/word/2015/wordml/symex" xmlns:wpg="http://schemas.microsoft.com/office/word/2010/wordprocessingGroup" xmlns:wpi="http://schemas.microsoft.com/office/word/2010/wordprocessingInk" xmlns:wne="http://schemas.microsoft.com/office/word/2006/wordml" xmlns:wps="http://schemas.microsoft.com/office/word/2010/wordprocessingShape" mc:Ignorable="w14 w15 w16se wp14">
   <w:docParts>
     <w:docPart>
       <w:docPartPr>
@@ -8028,7 +9037,7 @@
     <w:charset w:val="00"/>
     <w:family w:val="roman"/>
     <w:pitch w:val="variable"/>
-    <w:sig w:usb0="E0002EFF" w:usb1="C0007843" w:usb2="00000009" w:usb3="00000000" w:csb0="000001FF" w:csb1="00000000"/>
+    <w:sig w:usb0="E0002AFF" w:usb1="C0007841" w:usb2="00000009" w:usb3="00000000" w:csb0="000001FF" w:csb1="00000000"/>
   </w:font>
   <w:font w:name="Courier New">
     <w:panose1 w:val="02070309020205020404"/>
@@ -8051,6 +9060,13 @@
     <w:pitch w:val="variable"/>
     <w:sig w:usb0="E00002FF" w:usb1="4000ACFF" w:usb2="00000001" w:usb3="00000000" w:csb0="0000019F" w:csb1="00000000"/>
   </w:font>
+  <w:font w:name="Arial">
+    <w:panose1 w:val="020B0604020202020204"/>
+    <w:charset w:val="00"/>
+    <w:family w:val="swiss"/>
+    <w:pitch w:val="variable"/>
+    <w:sig w:usb0="E0002AFF" w:usb1="C0007843" w:usb2="00000009" w:usb3="00000000" w:csb0="000001FF" w:csb1="00000000"/>
+  </w:font>
   <w:font w:name="Calibri Light">
     <w:panose1 w:val="020F0302020204030204"/>
     <w:charset w:val="00"/>
@@ -8064,13 +9080,6 @@
     <w:family w:val="swiss"/>
     <w:pitch w:val="variable"/>
     <w:sig w:usb0="E1002EFF" w:usb1="C000605B" w:usb2="00000029" w:usb3="00000000" w:csb0="000101FF" w:csb1="00000000"/>
-  </w:font>
-  <w:font w:name="Arial">
-    <w:panose1 w:val="020B0604020202020204"/>
-    <w:charset w:val="00"/>
-    <w:family w:val="swiss"/>
-    <w:pitch w:val="variable"/>
-    <w:sig w:usb0="E0002AFF" w:usb1="C0007843" w:usb2="00000009" w:usb3="00000000" w:csb0="000001FF" w:csb1="00000000"/>
   </w:font>
   <w:font w:name="Verdana">
     <w:panose1 w:val="020B0604030504040204"/>
@@ -8101,6 +9110,7 @@
     <w:rsid w:val="001A5BE5"/>
     <w:rsid w:val="00314916"/>
     <w:rsid w:val="004A4FA0"/>
+    <w:rsid w:val="007B7E43"/>
     <w:rsid w:val="00944B19"/>
   </w:rsids>
   <m:mathPr>
@@ -8141,7 +9151,7 @@
       </w:pPr>
     </w:pPrDefault>
   </w:docDefaults>
-  <w:latentStyles w:defLockedState="0" w:defUIPriority="99" w:defSemiHidden="0" w:defUnhideWhenUsed="0" w:defQFormat="0" w:count="371">
+  <w:latentStyles w:defLockedState="0" w:defUIPriority="99" w:defSemiHidden="0" w:defUnhideWhenUsed="0" w:defQFormat="0" w:count="374">
     <w:lsdException w:name="Normal" w:uiPriority="0" w:qFormat="1"/>
     <w:lsdException w:name="heading 1" w:uiPriority="9" w:qFormat="1"/>
     <w:lsdException w:name="heading 2" w:semiHidden="1" w:uiPriority="9" w:unhideWhenUsed="1" w:qFormat="1"/>
@@ -8247,7 +9257,6 @@
     <w:lsdException w:name="HTML Sample" w:semiHidden="1" w:unhideWhenUsed="1"/>
     <w:lsdException w:name="HTML Typewriter" w:semiHidden="1" w:unhideWhenUsed="1"/>
     <w:lsdException w:name="HTML Variable" w:semiHidden="1" w:unhideWhenUsed="1"/>
-    <w:lsdException w:name="Normal Table" w:semiHidden="1" w:unhideWhenUsed="1"/>
     <w:lsdException w:name="annotation subject" w:semiHidden="1" w:unhideWhenUsed="1"/>
     <w:lsdException w:name="No List" w:semiHidden="1" w:unhideWhenUsed="1"/>
     <w:lsdException w:name="Outline List 1" w:semiHidden="1" w:unhideWhenUsed="1"/>
@@ -8292,7 +9301,6 @@
     <w:lsdException w:name="Table Professional" w:semiHidden="1" w:unhideWhenUsed="1"/>
     <w:lsdException w:name="Table Subtle 1" w:semiHidden="1" w:unhideWhenUsed="1"/>
     <w:lsdException w:name="Table Subtle 2" w:semiHidden="1" w:unhideWhenUsed="1"/>
-    <w:lsdException w:name="Table Web 1" w:semiHidden="1" w:unhideWhenUsed="1"/>
     <w:lsdException w:name="Table Web 2" w:semiHidden="1" w:unhideWhenUsed="1"/>
     <w:lsdException w:name="Table Web 3" w:semiHidden="1" w:unhideWhenUsed="1"/>
     <w:lsdException w:name="Balloon Text" w:semiHidden="1" w:unhideWhenUsed="1"/>
@@ -8513,6 +9521,9 @@
     <w:lsdException w:name="List Table 5 Dark Accent 6" w:uiPriority="50"/>
     <w:lsdException w:name="List Table 6 Colorful Accent 6" w:uiPriority="51"/>
     <w:lsdException w:name="List Table 7 Colorful Accent 6" w:uiPriority="52"/>
+    <w:lsdException w:name="Mention" w:semiHidden="1" w:unhideWhenUsed="1"/>
+    <w:lsdException w:name="Smart Hyperlink" w:semiHidden="1" w:unhideWhenUsed="1"/>
+    <w:lsdException w:name="Hashtag" w:semiHidden="1" w:unhideWhenUsed="1"/>
   </w:latentStyles>
   <w:style w:type="paragraph" w:default="1" w:styleId="Normal">
     <w:name w:val="Normal"/>
@@ -8833,7 +9844,7 @@
 </file>
 
 <file path=customXml/itemProps1.xml><?xml version="1.0" encoding="utf-8"?>
-<ds:datastoreItem xmlns:ds="http://schemas.openxmlformats.org/officeDocument/2006/customXml" ds:itemID="{32830099-A6F4-4E99-A35E-E146B9154D8C}">
+<ds:datastoreItem xmlns:ds="http://schemas.openxmlformats.org/officeDocument/2006/customXml" ds:itemID="{69E3AC2C-37EA-4146-987D-5FEE2269104D}">
   <ds:schemaRefs>
     <ds:schemaRef ds:uri="http://schemas.openxmlformats.org/officeDocument/2006/bibliography"/>
   </ds:schemaRefs>

</xml_diff>

<commit_message>
revision de documento SBDL_PGC y SBDL_DPN
</commit_message>
<xml_diff>
--- a/NV/Desarrollo/Documentos/SBDL_PGC.docx
+++ b/NV/Desarrollo/Documentos/SBDL_PGC.docx
@@ -1,6 +1,6 @@
 
 <file path=word/document.xml><?xml version="1.0" encoding="utf-8"?>
-<w:document xmlns:wpc="http://schemas.microsoft.com/office/word/2010/wordprocessingCanvas" xmlns:mc="http://schemas.openxmlformats.org/markup-compatibility/2006" xmlns:o="urn:schemas-microsoft-com:office:office" xmlns:r="http://schemas.openxmlformats.org/officeDocument/2006/relationships" xmlns:m="http://schemas.openxmlformats.org/officeDocument/2006/math" xmlns:v="urn:schemas-microsoft-com:vml" xmlns:wp14="http://schemas.microsoft.com/office/word/2010/wordprocessingDrawing" xmlns:wp="http://schemas.openxmlformats.org/drawingml/2006/wordprocessingDrawing" xmlns:w10="urn:schemas-microsoft-com:office:word" xmlns:w="http://schemas.openxmlformats.org/wordprocessingml/2006/main" xmlns:w14="http://schemas.microsoft.com/office/word/2010/wordml" xmlns:w15="http://schemas.microsoft.com/office/word/2012/wordml" xmlns:wpg="http://schemas.microsoft.com/office/word/2010/wordprocessingGroup" xmlns:wpi="http://schemas.microsoft.com/office/word/2010/wordprocessingInk" xmlns:wne="http://schemas.microsoft.com/office/word/2006/wordml" xmlns:wps="http://schemas.microsoft.com/office/word/2010/wordprocessingShape" mc:Ignorable="w14 w15 wp14">
+<w:document xmlns:wpc="http://schemas.microsoft.com/office/word/2010/wordprocessingCanvas" xmlns:cx="http://schemas.microsoft.com/office/drawing/2014/chartex" xmlns:mc="http://schemas.openxmlformats.org/markup-compatibility/2006" xmlns:o="urn:schemas-microsoft-com:office:office" xmlns:r="http://schemas.openxmlformats.org/officeDocument/2006/relationships" xmlns:m="http://schemas.openxmlformats.org/officeDocument/2006/math" xmlns:v="urn:schemas-microsoft-com:vml" xmlns:wp14="http://schemas.microsoft.com/office/word/2010/wordprocessingDrawing" xmlns:wp="http://schemas.openxmlformats.org/drawingml/2006/wordprocessingDrawing" xmlns:w10="urn:schemas-microsoft-com:office:word" xmlns:w="http://schemas.openxmlformats.org/wordprocessingml/2006/main" xmlns:w14="http://schemas.microsoft.com/office/word/2010/wordml" xmlns:w15="http://schemas.microsoft.com/office/word/2012/wordml" xmlns:w16se="http://schemas.microsoft.com/office/word/2015/wordml/symex" xmlns:wpg="http://schemas.microsoft.com/office/word/2010/wordprocessingGroup" xmlns:wpi="http://schemas.microsoft.com/office/word/2010/wordprocessingInk" xmlns:wne="http://schemas.microsoft.com/office/word/2006/wordml" xmlns:wps="http://schemas.microsoft.com/office/word/2010/wordprocessingShape" mc:Ignorable="w14 w15 w16se wp14">
   <w:body>
     <w:p>
       <w:pPr>
@@ -461,7 +461,19 @@
               <w:rPr>
                 <w:rFonts w:ascii="Calibri" w:hAnsi="Calibri"/>
               </w:rPr>
-              <w:t>Introducción y Roles de Plan</w:t>
+              <w:t>Documentación de la i</w:t>
+            </w:r>
+            <w:r>
+              <w:rPr>
+                <w:rFonts w:ascii="Calibri" w:hAnsi="Calibri"/>
+              </w:rPr>
+              <w:t>ntroducción y Roles de Plan</w:t>
+            </w:r>
+            <w:r>
+              <w:rPr>
+                <w:rFonts w:ascii="Calibri" w:hAnsi="Calibri"/>
+              </w:rPr>
+              <w:t>.</w:t>
             </w:r>
           </w:p>
         </w:tc>
@@ -493,6 +505,12 @@
                 <w:rFonts w:ascii="Calibri" w:hAnsi="Calibri"/>
               </w:rPr>
               <w:t>Javier Távara</w:t>
+            </w:r>
+            <w:r>
+              <w:rPr>
+                <w:rFonts w:ascii="Calibri" w:hAnsi="Calibri"/>
+              </w:rPr>
+              <w:t>, Manuel Machuca, John Barrantes.</w:t>
             </w:r>
           </w:p>
         </w:tc>
@@ -522,6 +540,12 @@
                 <w:rFonts w:ascii="Calibri" w:hAnsi="Calibri"/>
               </w:rPr>
             </w:pPr>
+            <w:r>
+              <w:rPr>
+                <w:rFonts w:ascii="Calibri" w:hAnsi="Calibri"/>
+              </w:rPr>
+              <w:t>30/04/17</w:t>
+            </w:r>
           </w:p>
         </w:tc>
         <w:tc>
@@ -546,9 +570,14 @@
               <w:jc w:val="center"/>
               <w:rPr>
                 <w:rFonts w:ascii="Calibri" w:hAnsi="Calibri"/>
-                <w:b/>
               </w:rPr>
             </w:pPr>
+            <w:r>
+              <w:rPr>
+                <w:rFonts w:ascii="Calibri" w:hAnsi="Calibri"/>
+              </w:rPr>
+              <w:t>1.1</w:t>
+            </w:r>
           </w:p>
         </w:tc>
         <w:tc>
@@ -575,6 +604,12 @@
                 <w:rFonts w:ascii="Calibri" w:hAnsi="Calibri"/>
               </w:rPr>
             </w:pPr>
+            <w:r>
+              <w:rPr>
+                <w:rFonts w:ascii="Calibri" w:hAnsi="Calibri"/>
+              </w:rPr>
+              <w:t>Revisión del documento.</w:t>
+            </w:r>
           </w:p>
         </w:tc>
         <w:tc>
@@ -600,6 +635,14 @@
                 <w:rFonts w:ascii="Calibri" w:hAnsi="Calibri"/>
               </w:rPr>
             </w:pPr>
+            <w:r>
+              <w:rPr>
+                <w:rFonts w:ascii="Calibri" w:hAnsi="Calibri"/>
+              </w:rPr>
+              <w:t>Carlos Serquen.</w:t>
+            </w:r>
+            <w:bookmarkStart w:id="4" w:name="_GoBack"/>
+            <w:bookmarkEnd w:id="4"/>
           </w:p>
         </w:tc>
       </w:tr>
@@ -657,7 +700,7 @@
       <w:sdtContent>
         <w:p>
           <w:pPr>
-            <w:pStyle w:val="TtulodeTDC"/>
+            <w:pStyle w:val="TtuloTDC"/>
             <w:jc w:val="center"/>
             <w:rPr>
               <w:rFonts w:ascii="Calibri" w:hAnsi="Calibri" w:cs="Times New Roman"/>
@@ -718,7 +761,7 @@
             </w:rPr>
             <w:fldChar w:fldCharType="separate"/>
           </w:r>
-          <w:hyperlink w:anchor="_Toc480824136" w:history="1">
+          <w:hyperlink w:anchor="_Toc481341774" w:history="1">
             <w:r>
               <w:rPr>
                 <w:rStyle w:val="Hipervnculo"/>
@@ -757,7 +800,7 @@
               <w:rPr>
                 <w:webHidden/>
               </w:rPr>
-              <w:instrText xml:space="preserve"> PAGEREF _Toc480824136 \h </w:instrText>
+              <w:instrText xml:space="preserve"> PAGEREF _Toc481341774 \h </w:instrText>
             </w:r>
             <w:r>
               <w:rPr>
@@ -794,7 +837,7 @@
               <w:szCs w:val="22"/>
             </w:rPr>
           </w:pPr>
-          <w:hyperlink w:anchor="_Toc480824137" w:history="1">
+          <w:hyperlink w:anchor="_Toc481341775" w:history="1">
             <w:r>
               <w:rPr>
                 <w:rStyle w:val="Hipervnculo"/>
@@ -834,7 +877,7 @@
               <w:rPr>
                 <w:webHidden/>
               </w:rPr>
-              <w:instrText xml:space="preserve"> PAGEREF _Toc480824137 \h </w:instrText>
+              <w:instrText xml:space="preserve"> PAGEREF _Toc481341775 \h </w:instrText>
             </w:r>
             <w:r>
               <w:rPr>
@@ -871,7 +914,7 @@
               <w:szCs w:val="22"/>
             </w:rPr>
           </w:pPr>
-          <w:hyperlink w:anchor="_Toc480824138" w:history="1">
+          <w:hyperlink w:anchor="_Toc481341776" w:history="1">
             <w:r>
               <w:rPr>
                 <w:rStyle w:val="Hipervnculo"/>
@@ -911,7 +954,7 @@
               <w:rPr>
                 <w:webHidden/>
               </w:rPr>
-              <w:instrText xml:space="preserve"> PAGEREF _Toc480824138 \h </w:instrText>
+              <w:instrText xml:space="preserve"> PAGEREF _Toc481341776 \h </w:instrText>
             </w:r>
             <w:r>
               <w:rPr>
@@ -948,7 +991,7 @@
               <w:szCs w:val="22"/>
             </w:rPr>
           </w:pPr>
-          <w:hyperlink w:anchor="_Toc480824139" w:history="1">
+          <w:hyperlink w:anchor="_Toc481341777" w:history="1">
             <w:r>
               <w:rPr>
                 <w:rStyle w:val="Hipervnculo"/>
@@ -988,7 +1031,7 @@
               <w:rPr>
                 <w:webHidden/>
               </w:rPr>
-              <w:instrText xml:space="preserve"> PAGEREF _Toc480824139 \h </w:instrText>
+              <w:instrText xml:space="preserve"> PAGEREF _Toc481341777 \h </w:instrText>
             </w:r>
             <w:r>
               <w:rPr>
@@ -1022,7 +1065,7 @@
               <w:rFonts w:cstheme="minorBidi"/>
             </w:rPr>
           </w:pPr>
-          <w:hyperlink w:anchor="_Toc480824140" w:history="1">
+          <w:hyperlink w:anchor="_Toc481341778" w:history="1">
             <w:r>
               <w:rPr>
                 <w:rStyle w:val="Hipervnculo"/>
@@ -1061,7 +1104,7 @@
               <w:rPr>
                 <w:webHidden/>
               </w:rPr>
-              <w:instrText xml:space="preserve"> PAGEREF _Toc480824140 \h </w:instrText>
+              <w:instrText xml:space="preserve"> PAGEREF _Toc481341778 \h </w:instrText>
             </w:r>
             <w:r>
               <w:rPr>
@@ -1098,7 +1141,7 @@
               <w:szCs w:val="22"/>
             </w:rPr>
           </w:pPr>
-          <w:hyperlink w:anchor="_Toc480824141" w:history="1">
+          <w:hyperlink w:anchor="_Toc481341779" w:history="1">
             <w:r>
               <w:rPr>
                 <w:rStyle w:val="Hipervnculo"/>
@@ -1138,7 +1181,7 @@
               <w:rPr>
                 <w:webHidden/>
               </w:rPr>
-              <w:instrText xml:space="preserve"> PAGEREF _Toc480824141 \h </w:instrText>
+              <w:instrText xml:space="preserve"> PAGEREF _Toc481341779 \h </w:instrText>
             </w:r>
             <w:r>
               <w:rPr>
@@ -1175,7 +1218,7 @@
               <w:szCs w:val="22"/>
             </w:rPr>
           </w:pPr>
-          <w:hyperlink w:anchor="_Toc480824142" w:history="1">
+          <w:hyperlink w:anchor="_Toc481341780" w:history="1">
             <w:r>
               <w:rPr>
                 <w:rStyle w:val="Hipervnculo"/>
@@ -1215,7 +1258,7 @@
               <w:rPr>
                 <w:webHidden/>
               </w:rPr>
-              <w:instrText xml:space="preserve"> PAGEREF _Toc480824142 \h </w:instrText>
+              <w:instrText xml:space="preserve"> PAGEREF _Toc481341780 \h </w:instrText>
             </w:r>
             <w:r>
               <w:rPr>
@@ -1252,7 +1295,7 @@
               <w:szCs w:val="22"/>
             </w:rPr>
           </w:pPr>
-          <w:hyperlink w:anchor="_Toc480824143" w:history="1">
+          <w:hyperlink w:anchor="_Toc481341781" w:history="1">
             <w:r>
               <w:rPr>
                 <w:rStyle w:val="Hipervnculo"/>
@@ -1292,7 +1335,7 @@
               <w:rPr>
                 <w:webHidden/>
               </w:rPr>
-              <w:instrText xml:space="preserve"> PAGEREF _Toc480824143 \h </w:instrText>
+              <w:instrText xml:space="preserve"> PAGEREF _Toc481341781 \h </w:instrText>
             </w:r>
             <w:r>
               <w:rPr>
@@ -1329,7 +1372,7 @@
               <w:szCs w:val="22"/>
             </w:rPr>
           </w:pPr>
-          <w:hyperlink w:anchor="_Toc480824144" w:history="1">
+          <w:hyperlink w:anchor="_Toc481341782" w:history="1">
             <w:r>
               <w:rPr>
                 <w:rStyle w:val="Hipervnculo"/>
@@ -1369,7 +1412,7 @@
               <w:rPr>
                 <w:webHidden/>
               </w:rPr>
-              <w:instrText xml:space="preserve"> PAGEREF _Toc480824144 \h </w:instrText>
+              <w:instrText xml:space="preserve"> PAGEREF _Toc481341782 \h </w:instrText>
             </w:r>
             <w:r>
               <w:rPr>
@@ -1421,6 +1464,35 @@
           <w:b/>
           <w:sz w:val="28"/>
         </w:rPr>
+      </w:pPr>
+    </w:p>
+    <w:p>
+      <w:pPr>
+        <w:tabs>
+          <w:tab w:val="left" w:pos="2925"/>
+        </w:tabs>
+        <w:rPr>
+          <w:rFonts w:ascii="Calibri" w:hAnsi="Calibri" w:cs="Times New Roman"/>
+          <w:sz w:val="28"/>
+        </w:rPr>
+      </w:pPr>
+      <w:r>
+        <w:rPr>
+          <w:rFonts w:ascii="Calibri" w:hAnsi="Calibri" w:cs="Times New Roman"/>
+          <w:sz w:val="28"/>
+        </w:rPr>
+        <w:tab/>
+      </w:r>
+    </w:p>
+    <w:p>
+      <w:pPr>
+        <w:tabs>
+          <w:tab w:val="left" w:pos="2925"/>
+        </w:tabs>
+        <w:rPr>
+          <w:rFonts w:ascii="Calibri" w:hAnsi="Calibri" w:cs="Times New Roman"/>
+          <w:sz w:val="28"/>
+        </w:rPr>
         <w:sectPr>
           <w:pgSz w:w="11906" w:h="16838"/>
           <w:pgMar w:top="1417" w:right="1701" w:bottom="1417" w:left="1701" w:header="708" w:footer="708" w:gutter="0"/>
@@ -1429,6 +1501,13 @@
           <w:docGrid w:linePitch="360"/>
         </w:sectPr>
       </w:pPr>
+      <w:r>
+        <w:rPr>
+          <w:rFonts w:ascii="Calibri" w:hAnsi="Calibri" w:cs="Times New Roman"/>
+          <w:sz w:val="28"/>
+        </w:rPr>
+        <w:tab/>
+      </w:r>
     </w:p>
     <w:p>
       <w:pPr>
@@ -1474,8 +1553,8 @@
           <w:szCs w:val="26"/>
         </w:rPr>
       </w:pPr>
-      <w:bookmarkStart w:id="4" w:name="_Toc452417192"/>
-      <w:bookmarkStart w:id="5" w:name="_Toc480824136"/>
+      <w:bookmarkStart w:id="5" w:name="_Toc452417192"/>
+      <w:bookmarkStart w:id="6" w:name="_Toc481341774"/>
       <w:r>
         <w:rPr>
           <w:rFonts w:ascii="Calibri" w:hAnsi="Calibri" w:cs="Times New Roman"/>
@@ -1486,8 +1565,8 @@
         </w:rPr>
         <w:t>Introducción</w:t>
       </w:r>
-      <w:bookmarkEnd w:id="4"/>
       <w:bookmarkEnd w:id="5"/>
+      <w:bookmarkEnd w:id="6"/>
     </w:p>
     <w:p>
       <w:pPr>
@@ -1504,7 +1583,7 @@
           <w:color w:val="auto"/>
         </w:rPr>
       </w:pPr>
-      <w:bookmarkStart w:id="6" w:name="_Toc480824137"/>
+      <w:bookmarkStart w:id="7" w:name="_Toc481341775"/>
       <w:r>
         <w:rPr>
           <w:rFonts w:ascii="Calibri" w:hAnsi="Calibri" w:cs="Times New Roman"/>
@@ -1513,7 +1592,7 @@
         </w:rPr>
         <w:t>Propósito</w:t>
       </w:r>
-      <w:bookmarkEnd w:id="6"/>
+      <w:bookmarkEnd w:id="7"/>
     </w:p>
     <w:p>
       <w:pPr>
@@ -1583,7 +1662,7 @@
           <w:color w:val="auto"/>
         </w:rPr>
       </w:pPr>
-      <w:bookmarkStart w:id="7" w:name="_Toc480824138"/>
+      <w:bookmarkStart w:id="8" w:name="_Toc481341776"/>
       <w:r>
         <w:rPr>
           <w:rFonts w:ascii="Calibri" w:hAnsi="Calibri" w:cs="Times New Roman"/>
@@ -1592,7 +1671,7 @@
         </w:rPr>
         <w:t>Gobierno y Alcance</w:t>
       </w:r>
-      <w:bookmarkEnd w:id="7"/>
+      <w:bookmarkEnd w:id="8"/>
     </w:p>
     <w:p>
       <w:pPr>
@@ -1624,7 +1703,7 @@
           <w:color w:val="auto"/>
         </w:rPr>
       </w:pPr>
-      <w:bookmarkStart w:id="8" w:name="_Toc480824139"/>
+      <w:bookmarkStart w:id="9" w:name="_Toc481341777"/>
       <w:r>
         <w:rPr>
           <w:rFonts w:ascii="Calibri" w:hAnsi="Calibri" w:cs="Times New Roman"/>
@@ -1633,7 +1712,7 @@
         </w:rPr>
         <w:t>Definiciones</w:t>
       </w:r>
-      <w:bookmarkEnd w:id="8"/>
+      <w:bookmarkEnd w:id="9"/>
     </w:p>
     <w:p>
       <w:pPr>
@@ -1642,6 +1721,7 @@
           <w:ilvl w:val="0"/>
           <w:numId w:val="37"/>
         </w:numPr>
+        <w:jc w:val="both"/>
       </w:pPr>
       <w:r>
         <w:rPr>
@@ -1669,6 +1749,7 @@
           <w:ilvl w:val="0"/>
           <w:numId w:val="37"/>
         </w:numPr>
+        <w:jc w:val="both"/>
         <w:rPr>
           <w:b/>
         </w:rPr>
@@ -1686,7 +1767,13 @@
         <w:t xml:space="preserve">: </w:t>
       </w:r>
       <w:r>
-        <w:t>Sistema de Busqueda de Docentes en Linea, son las siglas de la aplicaion que es gobernada por este plan de configuraciones.</w:t>
+        <w:t xml:space="preserve">Sistema de Busqueda de Docentes en Linea, son las siglas de la </w:t>
+      </w:r>
+      <w:r>
+        <w:t>aplicación</w:t>
+      </w:r>
+      <w:r>
+        <w:t xml:space="preserve"> que es gobernada por este plan de configuraciones.</w:t>
       </w:r>
     </w:p>
     <w:p>
@@ -1696,6 +1783,7 @@
           <w:ilvl w:val="0"/>
           <w:numId w:val="37"/>
         </w:numPr>
+        <w:jc w:val="both"/>
         <w:rPr>
           <w:b/>
         </w:rPr>
@@ -1735,6 +1823,7 @@
           <w:ilvl w:val="0"/>
           <w:numId w:val="37"/>
         </w:numPr>
+        <w:jc w:val="both"/>
       </w:pPr>
       <w:r>
         <w:rPr>
@@ -1756,6 +1845,7 @@
           <w:ilvl w:val="0"/>
           <w:numId w:val="37"/>
         </w:numPr>
+        <w:jc w:val="both"/>
         <w:rPr>
           <w:b/>
         </w:rPr>
@@ -1793,7 +1883,7 @@
           <w:szCs w:val="26"/>
         </w:rPr>
       </w:pPr>
-      <w:bookmarkStart w:id="9" w:name="_Toc480824140"/>
+      <w:bookmarkStart w:id="10" w:name="_Toc481341778"/>
       <w:r>
         <w:rPr>
           <w:rFonts w:ascii="Calibri" w:hAnsi="Calibri" w:cs="Times New Roman"/>
@@ -1804,7 +1894,7 @@
         </w:rPr>
         <w:t>Gestión de la Configuración</w:t>
       </w:r>
-      <w:bookmarkEnd w:id="9"/>
+      <w:bookmarkEnd w:id="10"/>
     </w:p>
     <w:p>
       <w:pPr>
@@ -1821,7 +1911,7 @@
           <w:color w:val="auto"/>
         </w:rPr>
       </w:pPr>
-      <w:bookmarkStart w:id="10" w:name="_Toc480824141"/>
+      <w:bookmarkStart w:id="11" w:name="_Toc481341779"/>
       <w:r>
         <w:rPr>
           <w:rFonts w:ascii="Calibri" w:hAnsi="Calibri" w:cs="Times New Roman"/>
@@ -1830,7 +1920,7 @@
         </w:rPr>
         <w:t>Organización</w:t>
       </w:r>
-      <w:bookmarkEnd w:id="10"/>
+      <w:bookmarkEnd w:id="11"/>
     </w:p>
     <w:p/>
     <w:p>
@@ -1848,7 +1938,7 @@
           <w:color w:val="auto"/>
         </w:rPr>
       </w:pPr>
-      <w:bookmarkStart w:id="11" w:name="_Toc480824142"/>
+      <w:bookmarkStart w:id="12" w:name="_Toc481341780"/>
       <w:r>
         <w:rPr>
           <w:rFonts w:ascii="Calibri" w:hAnsi="Calibri" w:cs="Times New Roman"/>
@@ -1857,7 +1947,7 @@
         </w:rPr>
         <w:t>Roles o responsabilidades</w:t>
       </w:r>
-      <w:bookmarkEnd w:id="11"/>
+      <w:bookmarkEnd w:id="12"/>
     </w:p>
     <w:p>
       <w:pPr>
@@ -2688,7 +2778,7 @@
       <w:tr>
         <w:trPr>
           <w:cnfStyle w:val="000000100000" w:firstRow="0" w:lastRow="0" w:firstColumn="0" w:lastColumn="0" w:oddVBand="0" w:evenVBand="0" w:oddHBand="1" w:evenHBand="0" w:firstRowFirstColumn="0" w:firstRowLastColumn="0" w:lastRowFirstColumn="0" w:lastRowLastColumn="0"/>
-          <w:trHeight w:hRule="exact" w:val="975"/>
+          <w:trHeight w:hRule="exact" w:val="1212"/>
         </w:trPr>
         <w:tc>
           <w:tcPr>
@@ -2994,7 +3084,7 @@
           <w:color w:val="auto"/>
         </w:rPr>
       </w:pPr>
-      <w:bookmarkStart w:id="12" w:name="_Toc480824143"/>
+      <w:bookmarkStart w:id="13" w:name="_Toc481341781"/>
       <w:r>
         <w:rPr>
           <w:rFonts w:ascii="Calibri" w:hAnsi="Calibri" w:cs="Times New Roman"/>
@@ -3003,7 +3093,7 @@
         </w:rPr>
         <w:t>Políticas, directrices y procedimientos</w:t>
       </w:r>
-      <w:bookmarkEnd w:id="12"/>
+      <w:bookmarkEnd w:id="13"/>
     </w:p>
     <w:p>
       <w:pPr>
@@ -3020,7 +3110,7 @@
           <w:color w:val="auto"/>
         </w:rPr>
       </w:pPr>
-      <w:bookmarkStart w:id="13" w:name="_Toc480824144"/>
+      <w:bookmarkStart w:id="14" w:name="_Toc481341782"/>
       <w:r>
         <w:rPr>
           <w:rFonts w:ascii="Calibri" w:hAnsi="Calibri" w:cs="Times New Roman"/>
@@ -3029,14 +3119,21 @@
         </w:rPr>
         <w:t>Herramientas, entorno e infraestructura</w:t>
       </w:r>
-      <w:bookmarkEnd w:id="13"/>
+      <w:bookmarkEnd w:id="14"/>
     </w:p>
     <w:p>
       <w:pPr>
         <w:ind w:left="494"/>
+        <w:jc w:val="both"/>
       </w:pPr>
       <w:r>
-        <w:t>En esta sección se explicara sobre las herramientas, entorno e infraestructura que se han utilizado para ejecutar el Plan de Gestión de Cambios.</w:t>
+        <w:t xml:space="preserve">En esta sección se </w:t>
+      </w:r>
+      <w:r>
+        <w:t>explicará</w:t>
+      </w:r>
+      <w:r>
+        <w:t xml:space="preserve"> sobre las herramientas, entorno e infraestructura que se han utilizado para ejecutar el Plan de Gestión de Cambios.</w:t>
       </w:r>
     </w:p>
     <w:p>
@@ -3046,6 +3143,7 @@
           <w:ilvl w:val="0"/>
           <w:numId w:val="36"/>
         </w:numPr>
+        <w:jc w:val="both"/>
       </w:pPr>
       <w:r>
         <w:t>Herramientas:</w:t>
@@ -3053,7 +3151,8 @@
     </w:p>
     <w:p>
       <w:pPr>
-        <w:ind w:left="494"/>
+        <w:ind w:left="708"/>
+        <w:jc w:val="both"/>
       </w:pPr>
       <w:r>
         <w:rPr>
@@ -3064,7 +3163,8 @@
     </w:p>
     <w:p>
       <w:pPr>
-        <w:ind w:left="494"/>
+        <w:ind w:left="708"/>
+        <w:jc w:val="both"/>
       </w:pPr>
       <w:r>
         <w:t>Es una plataforma de desarrollo colaborativo de software para alojar proyectos utilizando el sistema de control de versiones Git. El código se almacena de forma pública, aunque también se puede hacer de forma privada, creando una cuenta de pago.</w:t>
@@ -3072,7 +3172,8 @@
     </w:p>
     <w:p>
       <w:pPr>
-        <w:ind w:left="494"/>
+        <w:ind w:left="708"/>
+        <w:jc w:val="both"/>
         <w:rPr>
           <w:b/>
         </w:rPr>
@@ -3086,9 +3187,11 @@
     </w:p>
     <w:p>
       <w:pPr>
-        <w:ind w:left="494"/>
+        <w:ind w:left="708"/>
+        <w:jc w:val="both"/>
       </w:pPr>
       <w:r>
+        <w:lastRenderedPageBreak/>
         <w:t xml:space="preserve">Git es un SCM distribuido </w:t>
       </w:r>
       <w:r>
@@ -3114,7 +3217,8 @@
     </w:p>
     <w:p>
       <w:pPr>
-        <w:ind w:left="494"/>
+        <w:ind w:left="708"/>
+        <w:jc w:val="both"/>
         <w:rPr>
           <w:b/>
         </w:rPr>
@@ -3123,13 +3227,13 @@
         <w:rPr>
           <w:b/>
         </w:rPr>
-        <w:lastRenderedPageBreak/>
         <w:t>EGit</w:t>
       </w:r>
     </w:p>
     <w:p>
       <w:pPr>
-        <w:ind w:left="494"/>
+        <w:ind w:left="708"/>
+        <w:jc w:val="both"/>
       </w:pPr>
       <w:r>
         <w:t>EGit es un proveedor de equipo de Eclipse para el </w:t>
@@ -3145,7 +3249,8 @@
     </w:p>
     <w:p>
       <w:pPr>
-        <w:ind w:left="494"/>
+        <w:ind w:left="708"/>
+        <w:jc w:val="both"/>
         <w:rPr>
           <w:b/>
         </w:rPr>
@@ -3165,7 +3270,8 @@
     </w:p>
     <w:p>
       <w:pPr>
-        <w:ind w:left="494"/>
+        <w:ind w:left="708"/>
+        <w:jc w:val="both"/>
       </w:pPr>
       <w:r>
         <w:t xml:space="preserve">Es un IDE basado en Eclipse para desarrollo de código fuente de software, que nos permite sincronizarnos con un repositorio en </w:t>
@@ -3196,6 +3302,7 @@
           <w:ilvl w:val="0"/>
           <w:numId w:val="36"/>
         </w:numPr>
+        <w:jc w:val="both"/>
       </w:pPr>
       <w:r>
         <w:t>Entorno:</w:t>
@@ -3203,13 +3310,18 @@
     </w:p>
     <w:p>
       <w:pPr>
-        <w:ind w:left="462"/>
+        <w:ind w:left="708"/>
+        <w:jc w:val="both"/>
       </w:pPr>
       <w:r>
         <w:t>Los componentes del ambiente de trabajo están compuestos por Administrador, Desarrolladores y repositorios.</w:t>
       </w:r>
     </w:p>
     <w:p>
+      <w:pPr>
+        <w:ind w:left="246"/>
+        <w:jc w:val="both"/>
+      </w:pPr>
       <w:r>
         <w:t xml:space="preserve">          </w:t>
       </w:r>
@@ -3225,13 +3337,24 @@
     </w:p>
     <w:p>
       <w:pPr>
-        <w:ind w:left="494"/>
+        <w:ind w:left="740"/>
+        <w:jc w:val="both"/>
       </w:pPr>
       <w:r>
-        <w:t>Se encarga de verificar los cambios de los ítems y verificar que se esté trabajando en el                branch establecido  por cada desarrollador o equipo de proyecto asignado.</w:t>
+        <w:t xml:space="preserve">Se encarga de verificar los cambios de los ítems y verificar que se esté trabajando en el   </w:t>
+      </w:r>
+      <w:r>
+        <w:t xml:space="preserve">             branch establecido</w:t>
+      </w:r>
+      <w:r>
+        <w:t xml:space="preserve"> por cada desarrollador o equipo de proyecto asignado.</w:t>
       </w:r>
     </w:p>
     <w:p>
+      <w:pPr>
+        <w:ind w:left="246"/>
+        <w:jc w:val="both"/>
+      </w:pPr>
       <w:r>
         <w:rPr>
           <w:b/>
@@ -3250,15 +3373,23 @@
     </w:p>
     <w:p>
       <w:pPr>
-        <w:ind w:left="494"/>
+        <w:ind w:left="740"/>
+        <w:jc w:val="both"/>
       </w:pPr>
       <w:r>
         <w:t>Son todos los involucrados en este proyecto, tendrán acceso a modificar los ítems del repositorio.</w:t>
       </w:r>
     </w:p>
-    <w:p/>
     <w:p>
       <w:pPr>
+        <w:ind w:left="246"/>
+        <w:jc w:val="both"/>
+      </w:pPr>
+    </w:p>
+    <w:p>
+      <w:pPr>
+        <w:ind w:left="246"/>
+        <w:jc w:val="both"/>
         <w:rPr>
           <w:b/>
         </w:rPr>
@@ -3274,6 +3405,10 @@
       </w:r>
     </w:p>
     <w:p>
+      <w:pPr>
+        <w:ind w:left="246"/>
+        <w:jc w:val="both"/>
+      </w:pPr>
       <w:r>
         <w:rPr>
           <w:b/>
@@ -3284,6 +3419,9 @@
         <w:t xml:space="preserve">Repositorio será GitHub: </w:t>
       </w:r>
       <w:r>
+        <w:rPr>
+          <w:b/>
+        </w:rPr>
         <w:t>https://github.com/manuelMachuca/unmsm_G4</w:t>
       </w:r>
     </w:p>
@@ -3294,6 +3432,7 @@
           <w:ilvl w:val="0"/>
           <w:numId w:val="36"/>
         </w:numPr>
+        <w:jc w:val="both"/>
       </w:pPr>
       <w:r>
         <w:t>Infraestructura:</w:t>
@@ -3301,13 +3440,24 @@
     </w:p>
     <w:p>
       <w:pPr>
-        <w:ind w:left="462"/>
+        <w:ind w:left="708"/>
+        <w:jc w:val="both"/>
       </w:pPr>
       <w:r>
-        <w:t>Se manejara un Rama Master, y un grupo de Ramas para los Desarrolladores.</w:t>
+        <w:t xml:space="preserve">Se </w:t>
+      </w:r>
+      <w:r>
+        <w:t>manejará</w:t>
+      </w:r>
+      <w:r>
+        <w:t xml:space="preserve"> un Rama Master, y un grupo de Ramas para los Desarrolladores.</w:t>
       </w:r>
     </w:p>
     <w:p>
+      <w:pPr>
+        <w:ind w:left="246"/>
+        <w:jc w:val="both"/>
+      </w:pPr>
       <w:r>
         <w:rPr>
           <w:b/>
@@ -3323,13 +3473,18 @@
     </w:p>
     <w:p>
       <w:pPr>
-        <w:ind w:left="494"/>
+        <w:ind w:left="740"/>
+        <w:jc w:val="both"/>
       </w:pPr>
       <w:r>
         <w:t>Esta será la rama principal, aquí será donde los cambios que sean aprobados por el     administrador, estos podrán serán agregados.</w:t>
       </w:r>
     </w:p>
     <w:p>
+      <w:pPr>
+        <w:ind w:left="246"/>
+        <w:jc w:val="both"/>
+      </w:pPr>
       <w:r>
         <w:t xml:space="preserve">          </w:t>
       </w:r>
@@ -3342,15 +3497,17 @@
     </w:p>
     <w:p>
       <w:pPr>
-        <w:ind w:left="494"/>
+        <w:ind w:left="740"/>
+        <w:jc w:val="both"/>
       </w:pPr>
       <w:r>
-        <w:t>Esta rama será utilizada por los desarrolladores, se utilizaran 6 ramas con los nombres de cada desarrollador, aquí podrán ha</w:t>
+        <w:t xml:space="preserve">Esta rama será utilizada por los desarrolladores, se </w:t>
       </w:r>
-      <w:bookmarkStart w:id="14" w:name="_GoBack"/>
-      <w:bookmarkEnd w:id="14"/>
       <w:r>
-        <w:t xml:space="preserve">cer sus cambios, sin alterar la rama principal.      </w:t>
+        <w:t>utilizarán</w:t>
+      </w:r>
+      <w:r>
+        <w:t xml:space="preserve"> 6 ramas con los nombres de cada desarrollador, aquí podrán hacer sus cambios, sin alterar la rama principal.      </w:t>
       </w:r>
     </w:p>
     <w:sectPr>
@@ -3367,7 +3524,7 @@
 </file>
 
 <file path=word/endnotes.xml><?xml version="1.0" encoding="utf-8"?>
-<w:endnotes xmlns:wpc="http://schemas.microsoft.com/office/word/2010/wordprocessingCanvas" xmlns:mc="http://schemas.openxmlformats.org/markup-compatibility/2006" xmlns:o="urn:schemas-microsoft-com:office:office" xmlns:r="http://schemas.openxmlformats.org/officeDocument/2006/relationships" xmlns:m="http://schemas.openxmlformats.org/officeDocument/2006/math" xmlns:v="urn:schemas-microsoft-com:vml" xmlns:wp14="http://schemas.microsoft.com/office/word/2010/wordprocessingDrawing" xmlns:wp="http://schemas.openxmlformats.org/drawingml/2006/wordprocessingDrawing" xmlns:w10="urn:schemas-microsoft-com:office:word" xmlns:w="http://schemas.openxmlformats.org/wordprocessingml/2006/main" xmlns:w14="http://schemas.microsoft.com/office/word/2010/wordml" xmlns:w15="http://schemas.microsoft.com/office/word/2012/wordml" xmlns:wpg="http://schemas.microsoft.com/office/word/2010/wordprocessingGroup" xmlns:wpi="http://schemas.microsoft.com/office/word/2010/wordprocessingInk" xmlns:wne="http://schemas.microsoft.com/office/word/2006/wordml" xmlns:wps="http://schemas.microsoft.com/office/word/2010/wordprocessingShape" mc:Ignorable="w14 w15 wp14">
+<w:endnotes xmlns:wpc="http://schemas.microsoft.com/office/word/2010/wordprocessingCanvas" xmlns:cx="http://schemas.microsoft.com/office/drawing/2014/chartex" xmlns:mc="http://schemas.openxmlformats.org/markup-compatibility/2006" xmlns:o="urn:schemas-microsoft-com:office:office" xmlns:r="http://schemas.openxmlformats.org/officeDocument/2006/relationships" xmlns:m="http://schemas.openxmlformats.org/officeDocument/2006/math" xmlns:v="urn:schemas-microsoft-com:vml" xmlns:wp14="http://schemas.microsoft.com/office/word/2010/wordprocessingDrawing" xmlns:wp="http://schemas.openxmlformats.org/drawingml/2006/wordprocessingDrawing" xmlns:w10="urn:schemas-microsoft-com:office:word" xmlns:w="http://schemas.openxmlformats.org/wordprocessingml/2006/main" xmlns:w14="http://schemas.microsoft.com/office/word/2010/wordml" xmlns:w15="http://schemas.microsoft.com/office/word/2012/wordml" xmlns:w16se="http://schemas.microsoft.com/office/word/2015/wordml/symex" xmlns:wpg="http://schemas.microsoft.com/office/word/2010/wordprocessingGroup" xmlns:wpi="http://schemas.microsoft.com/office/word/2010/wordprocessingInk" xmlns:wne="http://schemas.microsoft.com/office/word/2006/wordml" xmlns:wps="http://schemas.microsoft.com/office/word/2010/wordprocessingShape" mc:Ignorable="w14 w15 w16se wp14">
   <w:endnote w:type="separator" w:id="-1">
     <w:p>
       <w:pPr>
@@ -3392,7 +3549,7 @@
 </file>
 
 <file path=word/footer1.xml><?xml version="1.0" encoding="utf-8"?>
-<w:ftr xmlns:wpc="http://schemas.microsoft.com/office/word/2010/wordprocessingCanvas" xmlns:mc="http://schemas.openxmlformats.org/markup-compatibility/2006" xmlns:o="urn:schemas-microsoft-com:office:office" xmlns:r="http://schemas.openxmlformats.org/officeDocument/2006/relationships" xmlns:m="http://schemas.openxmlformats.org/officeDocument/2006/math" xmlns:v="urn:schemas-microsoft-com:vml" xmlns:wp14="http://schemas.microsoft.com/office/word/2010/wordprocessingDrawing" xmlns:wp="http://schemas.openxmlformats.org/drawingml/2006/wordprocessingDrawing" xmlns:w10="urn:schemas-microsoft-com:office:word" xmlns:w="http://schemas.openxmlformats.org/wordprocessingml/2006/main" xmlns:w14="http://schemas.microsoft.com/office/word/2010/wordml" xmlns:w15="http://schemas.microsoft.com/office/word/2012/wordml" xmlns:wpg="http://schemas.microsoft.com/office/word/2010/wordprocessingGroup" xmlns:wpi="http://schemas.microsoft.com/office/word/2010/wordprocessingInk" xmlns:wne="http://schemas.microsoft.com/office/word/2006/wordml" xmlns:wps="http://schemas.microsoft.com/office/word/2010/wordprocessingShape" mc:Ignorable="w14 w15 wp14">
+<w:ftr xmlns:wpc="http://schemas.microsoft.com/office/word/2010/wordprocessingCanvas" xmlns:cx="http://schemas.microsoft.com/office/drawing/2014/chartex" xmlns:mc="http://schemas.openxmlformats.org/markup-compatibility/2006" xmlns:o="urn:schemas-microsoft-com:office:office" xmlns:r="http://schemas.openxmlformats.org/officeDocument/2006/relationships" xmlns:m="http://schemas.openxmlformats.org/officeDocument/2006/math" xmlns:v="urn:schemas-microsoft-com:vml" xmlns:wp14="http://schemas.microsoft.com/office/word/2010/wordprocessingDrawing" xmlns:wp="http://schemas.openxmlformats.org/drawingml/2006/wordprocessingDrawing" xmlns:w10="urn:schemas-microsoft-com:office:word" xmlns:w="http://schemas.openxmlformats.org/wordprocessingml/2006/main" xmlns:w14="http://schemas.microsoft.com/office/word/2010/wordml" xmlns:w15="http://schemas.microsoft.com/office/word/2012/wordml" xmlns:w16se="http://schemas.microsoft.com/office/word/2015/wordml/symex" xmlns:wpg="http://schemas.microsoft.com/office/word/2010/wordprocessingGroup" xmlns:wpi="http://schemas.microsoft.com/office/word/2010/wordprocessingInk" xmlns:wne="http://schemas.microsoft.com/office/word/2006/wordml" xmlns:wps="http://schemas.microsoft.com/office/word/2010/wordprocessingShape" mc:Ignorable="w14 w15 w16se wp14">
   <w:tbl>
     <w:tblPr>
       <w:tblW w:w="5000" w:type="pct"/>
@@ -3515,7 +3672,7 @@
 </file>
 
 <file path=word/footnotes.xml><?xml version="1.0" encoding="utf-8"?>
-<w:footnotes xmlns:wpc="http://schemas.microsoft.com/office/word/2010/wordprocessingCanvas" xmlns:mc="http://schemas.openxmlformats.org/markup-compatibility/2006" xmlns:o="urn:schemas-microsoft-com:office:office" xmlns:r="http://schemas.openxmlformats.org/officeDocument/2006/relationships" xmlns:m="http://schemas.openxmlformats.org/officeDocument/2006/math" xmlns:v="urn:schemas-microsoft-com:vml" xmlns:wp14="http://schemas.microsoft.com/office/word/2010/wordprocessingDrawing" xmlns:wp="http://schemas.openxmlformats.org/drawingml/2006/wordprocessingDrawing" xmlns:w10="urn:schemas-microsoft-com:office:word" xmlns:w="http://schemas.openxmlformats.org/wordprocessingml/2006/main" xmlns:w14="http://schemas.microsoft.com/office/word/2010/wordml" xmlns:w15="http://schemas.microsoft.com/office/word/2012/wordml" xmlns:wpg="http://schemas.microsoft.com/office/word/2010/wordprocessingGroup" xmlns:wpi="http://schemas.microsoft.com/office/word/2010/wordprocessingInk" xmlns:wne="http://schemas.microsoft.com/office/word/2006/wordml" xmlns:wps="http://schemas.microsoft.com/office/word/2010/wordprocessingShape" mc:Ignorable="w14 w15 wp14">
+<w:footnotes xmlns:wpc="http://schemas.microsoft.com/office/word/2010/wordprocessingCanvas" xmlns:cx="http://schemas.microsoft.com/office/drawing/2014/chartex" xmlns:mc="http://schemas.openxmlformats.org/markup-compatibility/2006" xmlns:o="urn:schemas-microsoft-com:office:office" xmlns:r="http://schemas.openxmlformats.org/officeDocument/2006/relationships" xmlns:m="http://schemas.openxmlformats.org/officeDocument/2006/math" xmlns:v="urn:schemas-microsoft-com:vml" xmlns:wp14="http://schemas.microsoft.com/office/word/2010/wordprocessingDrawing" xmlns:wp="http://schemas.openxmlformats.org/drawingml/2006/wordprocessingDrawing" xmlns:w10="urn:schemas-microsoft-com:office:word" xmlns:w="http://schemas.openxmlformats.org/wordprocessingml/2006/main" xmlns:w14="http://schemas.microsoft.com/office/word/2010/wordml" xmlns:w15="http://schemas.microsoft.com/office/word/2012/wordml" xmlns:w16se="http://schemas.microsoft.com/office/word/2015/wordml/symex" xmlns:wpg="http://schemas.microsoft.com/office/word/2010/wordprocessingGroup" xmlns:wpi="http://schemas.microsoft.com/office/word/2010/wordprocessingInk" xmlns:wne="http://schemas.microsoft.com/office/word/2006/wordml" xmlns:wps="http://schemas.microsoft.com/office/word/2010/wordprocessingShape" mc:Ignorable="w14 w15 w16se wp14">
   <w:footnote w:type="separator" w:id="-1">
     <w:p>
       <w:pPr>
@@ -3540,7 +3697,7 @@
 </file>
 
 <file path=word/header1.xml><?xml version="1.0" encoding="utf-8"?>
-<w:hdr xmlns:wpc="http://schemas.microsoft.com/office/word/2010/wordprocessingCanvas" xmlns:mc="http://schemas.openxmlformats.org/markup-compatibility/2006" xmlns:o="urn:schemas-microsoft-com:office:office" xmlns:r="http://schemas.openxmlformats.org/officeDocument/2006/relationships" xmlns:m="http://schemas.openxmlformats.org/officeDocument/2006/math" xmlns:v="urn:schemas-microsoft-com:vml" xmlns:wp14="http://schemas.microsoft.com/office/word/2010/wordprocessingDrawing" xmlns:wp="http://schemas.openxmlformats.org/drawingml/2006/wordprocessingDrawing" xmlns:w10="urn:schemas-microsoft-com:office:word" xmlns:w="http://schemas.openxmlformats.org/wordprocessingml/2006/main" xmlns:w14="http://schemas.microsoft.com/office/word/2010/wordml" xmlns:w15="http://schemas.microsoft.com/office/word/2012/wordml" xmlns:wpg="http://schemas.microsoft.com/office/word/2010/wordprocessingGroup" xmlns:wpi="http://schemas.microsoft.com/office/word/2010/wordprocessingInk" xmlns:wne="http://schemas.microsoft.com/office/word/2006/wordml" xmlns:wps="http://schemas.microsoft.com/office/word/2010/wordprocessingShape" mc:Ignorable="w14 w15 wp14">
+<w:hdr xmlns:wpc="http://schemas.microsoft.com/office/word/2010/wordprocessingCanvas" xmlns:cx="http://schemas.microsoft.com/office/drawing/2014/chartex" xmlns:mc="http://schemas.openxmlformats.org/markup-compatibility/2006" xmlns:o="urn:schemas-microsoft-com:office:office" xmlns:r="http://schemas.openxmlformats.org/officeDocument/2006/relationships" xmlns:m="http://schemas.openxmlformats.org/officeDocument/2006/math" xmlns:v="urn:schemas-microsoft-com:vml" xmlns:wp14="http://schemas.microsoft.com/office/word/2010/wordprocessingDrawing" xmlns:wp="http://schemas.openxmlformats.org/drawingml/2006/wordprocessingDrawing" xmlns:w10="urn:schemas-microsoft-com:office:word" xmlns:w="http://schemas.openxmlformats.org/wordprocessingml/2006/main" xmlns:w14="http://schemas.microsoft.com/office/word/2010/wordml" xmlns:w15="http://schemas.microsoft.com/office/word/2012/wordml" xmlns:w16se="http://schemas.microsoft.com/office/word/2015/wordml/symex" xmlns:wpg="http://schemas.microsoft.com/office/word/2010/wordprocessingGroup" xmlns:wpi="http://schemas.microsoft.com/office/word/2010/wordprocessingInk" xmlns:wne="http://schemas.microsoft.com/office/word/2006/wordml" xmlns:wps="http://schemas.microsoft.com/office/word/2010/wordprocessingShape" mc:Ignorable="w14 w15 w16se wp14">
   <w:p>
     <w:pPr>
       <w:pStyle w:val="Encabezado"/>
@@ -3550,8 +3707,8 @@
 </file>
 
 <file path=word/numbering.xml><?xml version="1.0" encoding="utf-8"?>
-<w:numbering xmlns:wpc="http://schemas.microsoft.com/office/word/2010/wordprocessingCanvas" xmlns:mc="http://schemas.openxmlformats.org/markup-compatibility/2006" xmlns:o="urn:schemas-microsoft-com:office:office" xmlns:r="http://schemas.openxmlformats.org/officeDocument/2006/relationships" xmlns:m="http://schemas.openxmlformats.org/officeDocument/2006/math" xmlns:v="urn:schemas-microsoft-com:vml" xmlns:wp14="http://schemas.microsoft.com/office/word/2010/wordprocessingDrawing" xmlns:wp="http://schemas.openxmlformats.org/drawingml/2006/wordprocessingDrawing" xmlns:w10="urn:schemas-microsoft-com:office:word" xmlns:w="http://schemas.openxmlformats.org/wordprocessingml/2006/main" xmlns:w14="http://schemas.microsoft.com/office/word/2010/wordml" xmlns:w15="http://schemas.microsoft.com/office/word/2012/wordml" xmlns:wpg="http://schemas.microsoft.com/office/word/2010/wordprocessingGroup" xmlns:wpi="http://schemas.microsoft.com/office/word/2010/wordprocessingInk" xmlns:wne="http://schemas.microsoft.com/office/word/2006/wordml" xmlns:wps="http://schemas.microsoft.com/office/word/2010/wordprocessingShape" mc:Ignorable="w14 w15 wp14">
-  <w:abstractNum w:abstractNumId="0">
+<w:numbering xmlns:wpc="http://schemas.microsoft.com/office/word/2010/wordprocessingCanvas" xmlns:cx="http://schemas.microsoft.com/office/drawing/2014/chartex" xmlns:mc="http://schemas.openxmlformats.org/markup-compatibility/2006" xmlns:o="urn:schemas-microsoft-com:office:office" xmlns:r="http://schemas.openxmlformats.org/officeDocument/2006/relationships" xmlns:m="http://schemas.openxmlformats.org/officeDocument/2006/math" xmlns:v="urn:schemas-microsoft-com:vml" xmlns:wp14="http://schemas.microsoft.com/office/word/2010/wordprocessingDrawing" xmlns:wp="http://schemas.openxmlformats.org/drawingml/2006/wordprocessingDrawing" xmlns:w10="urn:schemas-microsoft-com:office:word" xmlns:w="http://schemas.openxmlformats.org/wordprocessingml/2006/main" xmlns:w14="http://schemas.microsoft.com/office/word/2010/wordml" xmlns:w15="http://schemas.microsoft.com/office/word/2012/wordml" xmlns:w16se="http://schemas.microsoft.com/office/word/2015/wordml/symex" xmlns:wpg="http://schemas.microsoft.com/office/word/2010/wordprocessingGroup" xmlns:wpi="http://schemas.microsoft.com/office/word/2010/wordprocessingInk" xmlns:wne="http://schemas.microsoft.com/office/word/2006/wordml" xmlns:wps="http://schemas.microsoft.com/office/word/2010/wordprocessingShape" mc:Ignorable="w14 w15 w16se wp14">
+  <w:abstractNum w:abstractNumId="0" w15:restartNumberingAfterBreak="0">
     <w:nsid w:val="011F2851"/>
     <w:multiLevelType w:val="hybridMultilevel"/>
     <w:tmpl w:val="BEE035E2"/>
@@ -3664,7 +3821,7 @@
       </w:rPr>
     </w:lvl>
   </w:abstractNum>
-  <w:abstractNum w:abstractNumId="1">
+  <w:abstractNum w:abstractNumId="1" w15:restartNumberingAfterBreak="0">
     <w:nsid w:val="061E604D"/>
     <w:multiLevelType w:val="hybridMultilevel"/>
     <w:tmpl w:val="678E1AE6"/>
@@ -3777,7 +3934,7 @@
       </w:rPr>
     </w:lvl>
   </w:abstractNum>
-  <w:abstractNum w:abstractNumId="2">
+  <w:abstractNum w:abstractNumId="2" w15:restartNumberingAfterBreak="0">
     <w:nsid w:val="08D207D9"/>
     <w:multiLevelType w:val="hybridMultilevel"/>
     <w:tmpl w:val="A67435B2"/>
@@ -3890,7 +4047,7 @@
       </w:rPr>
     </w:lvl>
   </w:abstractNum>
-  <w:abstractNum w:abstractNumId="3">
+  <w:abstractNum w:abstractNumId="3" w15:restartNumberingAfterBreak="0">
     <w:nsid w:val="09B21C9C"/>
     <w:multiLevelType w:val="hybridMultilevel"/>
     <w:tmpl w:val="66E24960"/>
@@ -4003,7 +4160,7 @@
       </w:rPr>
     </w:lvl>
   </w:abstractNum>
-  <w:abstractNum w:abstractNumId="4">
+  <w:abstractNum w:abstractNumId="4" w15:restartNumberingAfterBreak="0">
     <w:nsid w:val="0AC42437"/>
     <w:multiLevelType w:val="hybridMultilevel"/>
     <w:tmpl w:val="1C506C22"/>
@@ -4116,7 +4273,7 @@
       </w:rPr>
     </w:lvl>
   </w:abstractNum>
-  <w:abstractNum w:abstractNumId="5">
+  <w:abstractNum w:abstractNumId="5" w15:restartNumberingAfterBreak="0">
     <w:nsid w:val="0C292697"/>
     <w:multiLevelType w:val="hybridMultilevel"/>
     <w:tmpl w:val="44F6E7AE"/>
@@ -4229,7 +4386,7 @@
       </w:rPr>
     </w:lvl>
   </w:abstractNum>
-  <w:abstractNum w:abstractNumId="6">
+  <w:abstractNum w:abstractNumId="6" w15:restartNumberingAfterBreak="0">
     <w:nsid w:val="1103516C"/>
     <w:multiLevelType w:val="multilevel"/>
     <w:tmpl w:val="76CAA220"/>
@@ -4349,7 +4506,7 @@
       </w:rPr>
     </w:lvl>
   </w:abstractNum>
-  <w:abstractNum w:abstractNumId="7">
+  <w:abstractNum w:abstractNumId="7" w15:restartNumberingAfterBreak="0">
     <w:nsid w:val="131C3C49"/>
     <w:multiLevelType w:val="hybridMultilevel"/>
     <w:tmpl w:val="F8F09B78"/>
@@ -4462,7 +4619,7 @@
       </w:rPr>
     </w:lvl>
   </w:abstractNum>
-  <w:abstractNum w:abstractNumId="8">
+  <w:abstractNum w:abstractNumId="8" w15:restartNumberingAfterBreak="0">
     <w:nsid w:val="153C6060"/>
     <w:multiLevelType w:val="hybridMultilevel"/>
     <w:tmpl w:val="31C80C7E"/>
@@ -4575,7 +4732,7 @@
       </w:rPr>
     </w:lvl>
   </w:abstractNum>
-  <w:abstractNum w:abstractNumId="9">
+  <w:abstractNum w:abstractNumId="9" w15:restartNumberingAfterBreak="0">
     <w:nsid w:val="1BDC6CEC"/>
     <w:multiLevelType w:val="hybridMultilevel"/>
     <w:tmpl w:val="B8B80042"/>
@@ -4688,7 +4845,7 @@
       </w:rPr>
     </w:lvl>
   </w:abstractNum>
-  <w:abstractNum w:abstractNumId="10">
+  <w:abstractNum w:abstractNumId="10" w15:restartNumberingAfterBreak="0">
     <w:nsid w:val="1BFA79E4"/>
     <w:multiLevelType w:val="hybridMultilevel"/>
     <w:tmpl w:val="D6644BA4"/>
@@ -4801,7 +4958,7 @@
       </w:rPr>
     </w:lvl>
   </w:abstractNum>
-  <w:abstractNum w:abstractNumId="11">
+  <w:abstractNum w:abstractNumId="11" w15:restartNumberingAfterBreak="0">
     <w:nsid w:val="1C3F4B04"/>
     <w:multiLevelType w:val="hybridMultilevel"/>
     <w:tmpl w:val="2D322BC8"/>
@@ -4914,7 +5071,7 @@
       </w:rPr>
     </w:lvl>
   </w:abstractNum>
-  <w:abstractNum w:abstractNumId="12">
+  <w:abstractNum w:abstractNumId="12" w15:restartNumberingAfterBreak="0">
     <w:nsid w:val="1FFC3935"/>
     <w:multiLevelType w:val="hybridMultilevel"/>
     <w:tmpl w:val="B300888E"/>
@@ -5003,7 +5160,7 @@
       </w:pPr>
     </w:lvl>
   </w:abstractNum>
-  <w:abstractNum w:abstractNumId="13">
+  <w:abstractNum w:abstractNumId="13" w15:restartNumberingAfterBreak="0">
     <w:nsid w:val="2161331D"/>
     <w:multiLevelType w:val="hybridMultilevel"/>
     <w:tmpl w:val="1C846E08"/>
@@ -5116,7 +5273,7 @@
       </w:rPr>
     </w:lvl>
   </w:abstractNum>
-  <w:abstractNum w:abstractNumId="14">
+  <w:abstractNum w:abstractNumId="14" w15:restartNumberingAfterBreak="0">
     <w:nsid w:val="23CF75E8"/>
     <w:multiLevelType w:val="hybridMultilevel"/>
     <w:tmpl w:val="2D4627D0"/>
@@ -5229,7 +5386,7 @@
       </w:rPr>
     </w:lvl>
   </w:abstractNum>
-  <w:abstractNum w:abstractNumId="15">
+  <w:abstractNum w:abstractNumId="15" w15:restartNumberingAfterBreak="0">
     <w:nsid w:val="248134A9"/>
     <w:multiLevelType w:val="hybridMultilevel"/>
     <w:tmpl w:val="04601B7E"/>
@@ -5342,7 +5499,7 @@
       </w:rPr>
     </w:lvl>
   </w:abstractNum>
-  <w:abstractNum w:abstractNumId="16">
+  <w:abstractNum w:abstractNumId="16" w15:restartNumberingAfterBreak="0">
     <w:nsid w:val="2DC22E28"/>
     <w:multiLevelType w:val="hybridMultilevel"/>
     <w:tmpl w:val="D7184CB6"/>
@@ -5455,7 +5612,7 @@
       </w:rPr>
     </w:lvl>
   </w:abstractNum>
-  <w:abstractNum w:abstractNumId="17">
+  <w:abstractNum w:abstractNumId="17" w15:restartNumberingAfterBreak="0">
     <w:nsid w:val="2E181DCF"/>
     <w:multiLevelType w:val="hybridMultilevel"/>
     <w:tmpl w:val="85A0BB00"/>
@@ -5568,7 +5725,7 @@
       </w:rPr>
     </w:lvl>
   </w:abstractNum>
-  <w:abstractNum w:abstractNumId="18">
+  <w:abstractNum w:abstractNumId="18" w15:restartNumberingAfterBreak="0">
     <w:nsid w:val="2FE3444C"/>
     <w:multiLevelType w:val="hybridMultilevel"/>
     <w:tmpl w:val="D0969486"/>
@@ -5654,7 +5811,7 @@
       </w:pPr>
     </w:lvl>
   </w:abstractNum>
-  <w:abstractNum w:abstractNumId="19">
+  <w:abstractNum w:abstractNumId="19" w15:restartNumberingAfterBreak="0">
     <w:nsid w:val="31210BB2"/>
     <w:multiLevelType w:val="multilevel"/>
     <w:tmpl w:val="CB3402CA"/>
@@ -5803,7 +5960,7 @@
       </w:rPr>
     </w:lvl>
   </w:abstractNum>
-  <w:abstractNum w:abstractNumId="20">
+  <w:abstractNum w:abstractNumId="20" w15:restartNumberingAfterBreak="0">
     <w:nsid w:val="34304811"/>
     <w:multiLevelType w:val="hybridMultilevel"/>
     <w:tmpl w:val="F37C8C4C"/>
@@ -5916,7 +6073,7 @@
       </w:rPr>
     </w:lvl>
   </w:abstractNum>
-  <w:abstractNum w:abstractNumId="21">
+  <w:abstractNum w:abstractNumId="21" w15:restartNumberingAfterBreak="0">
     <w:nsid w:val="36E22A6B"/>
     <w:multiLevelType w:val="hybridMultilevel"/>
     <w:tmpl w:val="1B108F1C"/>
@@ -6029,7 +6186,7 @@
       </w:rPr>
     </w:lvl>
   </w:abstractNum>
-  <w:abstractNum w:abstractNumId="22">
+  <w:abstractNum w:abstractNumId="22" w15:restartNumberingAfterBreak="0">
     <w:nsid w:val="392E51D7"/>
     <w:multiLevelType w:val="hybridMultilevel"/>
     <w:tmpl w:val="F3466B1E"/>
@@ -6142,7 +6299,7 @@
       </w:rPr>
     </w:lvl>
   </w:abstractNum>
-  <w:abstractNum w:abstractNumId="23">
+  <w:abstractNum w:abstractNumId="23" w15:restartNumberingAfterBreak="0">
     <w:nsid w:val="39A40F9A"/>
     <w:multiLevelType w:val="multilevel"/>
     <w:tmpl w:val="76CAA220"/>
@@ -6262,7 +6419,7 @@
       </w:rPr>
     </w:lvl>
   </w:abstractNum>
-  <w:abstractNum w:abstractNumId="24">
+  <w:abstractNum w:abstractNumId="24" w15:restartNumberingAfterBreak="0">
     <w:nsid w:val="422244FF"/>
     <w:multiLevelType w:val="hybridMultilevel"/>
     <w:tmpl w:val="38C43692"/>
@@ -6375,7 +6532,7 @@
       </w:rPr>
     </w:lvl>
   </w:abstractNum>
-  <w:abstractNum w:abstractNumId="25">
+  <w:abstractNum w:abstractNumId="25" w15:restartNumberingAfterBreak="0">
     <w:nsid w:val="43316D82"/>
     <w:multiLevelType w:val="hybridMultilevel"/>
     <w:tmpl w:val="26F853A0"/>
@@ -6464,7 +6621,7 @@
       </w:pPr>
     </w:lvl>
   </w:abstractNum>
-  <w:abstractNum w:abstractNumId="26">
+  <w:abstractNum w:abstractNumId="26" w15:restartNumberingAfterBreak="0">
     <w:nsid w:val="43F0124E"/>
     <w:multiLevelType w:val="hybridMultilevel"/>
     <w:tmpl w:val="7B28176A"/>
@@ -6577,7 +6734,7 @@
       </w:rPr>
     </w:lvl>
   </w:abstractNum>
-  <w:abstractNum w:abstractNumId="27">
+  <w:abstractNum w:abstractNumId="27" w15:restartNumberingAfterBreak="0">
     <w:nsid w:val="46D87DDC"/>
     <w:multiLevelType w:val="hybridMultilevel"/>
     <w:tmpl w:val="57AE1D3C"/>
@@ -6690,7 +6847,7 @@
       </w:rPr>
     </w:lvl>
   </w:abstractNum>
-  <w:abstractNum w:abstractNumId="28">
+  <w:abstractNum w:abstractNumId="28" w15:restartNumberingAfterBreak="0">
     <w:nsid w:val="47315B3D"/>
     <w:multiLevelType w:val="multilevel"/>
     <w:tmpl w:val="C41CFB64"/>
@@ -6784,7 +6941,7 @@
       </w:pPr>
     </w:lvl>
   </w:abstractNum>
-  <w:abstractNum w:abstractNumId="29">
+  <w:abstractNum w:abstractNumId="29" w15:restartNumberingAfterBreak="0">
     <w:nsid w:val="4AEA4923"/>
     <w:multiLevelType w:val="multilevel"/>
     <w:tmpl w:val="ACBE76D0"/>
@@ -6898,7 +7055,7 @@
       </w:rPr>
     </w:lvl>
   </w:abstractNum>
-  <w:abstractNum w:abstractNumId="30">
+  <w:abstractNum w:abstractNumId="30" w15:restartNumberingAfterBreak="0">
     <w:nsid w:val="4B857369"/>
     <w:multiLevelType w:val="hybridMultilevel"/>
     <w:tmpl w:val="5680F502"/>
@@ -7010,7 +7167,7 @@
       </w:rPr>
     </w:lvl>
   </w:abstractNum>
-  <w:abstractNum w:abstractNumId="31">
+  <w:abstractNum w:abstractNumId="31" w15:restartNumberingAfterBreak="0">
     <w:nsid w:val="4C1515E2"/>
     <w:multiLevelType w:val="hybridMultilevel"/>
     <w:tmpl w:val="86F25A24"/>
@@ -7123,7 +7280,7 @@
       </w:rPr>
     </w:lvl>
   </w:abstractNum>
-  <w:abstractNum w:abstractNumId="32">
+  <w:abstractNum w:abstractNumId="32" w15:restartNumberingAfterBreak="0">
     <w:nsid w:val="4F58179D"/>
     <w:multiLevelType w:val="hybridMultilevel"/>
     <w:tmpl w:val="A10E08E4"/>
@@ -7236,7 +7393,7 @@
       </w:rPr>
     </w:lvl>
   </w:abstractNum>
-  <w:abstractNum w:abstractNumId="33">
+  <w:abstractNum w:abstractNumId="33" w15:restartNumberingAfterBreak="0">
     <w:nsid w:val="56D90589"/>
     <w:multiLevelType w:val="hybridMultilevel"/>
     <w:tmpl w:val="54349EBA"/>
@@ -7350,7 +7507,7 @@
       </w:rPr>
     </w:lvl>
   </w:abstractNum>
-  <w:abstractNum w:abstractNumId="34">
+  <w:abstractNum w:abstractNumId="34" w15:restartNumberingAfterBreak="0">
     <w:nsid w:val="5A2A3FE4"/>
     <w:multiLevelType w:val="hybridMultilevel"/>
     <w:tmpl w:val="9A3A23BE"/>
@@ -7463,7 +7620,7 @@
       </w:rPr>
     </w:lvl>
   </w:abstractNum>
-  <w:abstractNum w:abstractNumId="35">
+  <w:abstractNum w:abstractNumId="35" w15:restartNumberingAfterBreak="0">
     <w:nsid w:val="618A2B17"/>
     <w:multiLevelType w:val="hybridMultilevel"/>
     <w:tmpl w:val="3622FE36"/>
@@ -7576,7 +7733,7 @@
       </w:rPr>
     </w:lvl>
   </w:abstractNum>
-  <w:abstractNum w:abstractNumId="36">
+  <w:abstractNum w:abstractNumId="36" w15:restartNumberingAfterBreak="0">
     <w:nsid w:val="6D577495"/>
     <w:multiLevelType w:val="hybridMultilevel"/>
     <w:tmpl w:val="98E8975A"/>
@@ -7689,7 +7846,7 @@
       </w:rPr>
     </w:lvl>
   </w:abstractNum>
-  <w:abstractNum w:abstractNumId="37">
+  <w:abstractNum w:abstractNumId="37" w15:restartNumberingAfterBreak="0">
     <w:nsid w:val="7B4E2917"/>
     <w:multiLevelType w:val="hybridMultilevel"/>
     <w:tmpl w:val="288E593E"/>
@@ -7802,7 +7959,7 @@
       </w:rPr>
     </w:lvl>
   </w:abstractNum>
-  <w:abstractNum w:abstractNumId="38">
+  <w:abstractNum w:abstractNumId="38" w15:restartNumberingAfterBreak="0">
     <w:nsid w:val="7D1D06B3"/>
     <w:multiLevelType w:val="hybridMultilevel"/>
     <w:tmpl w:val="4B22CF1E"/>
@@ -8036,7 +8193,7 @@
 </file>
 
 <file path=word/styles.xml><?xml version="1.0" encoding="utf-8"?>
-<w:styles xmlns:mc="http://schemas.openxmlformats.org/markup-compatibility/2006" xmlns:r="http://schemas.openxmlformats.org/officeDocument/2006/relationships" xmlns:w="http://schemas.openxmlformats.org/wordprocessingml/2006/main" xmlns:w14="http://schemas.microsoft.com/office/word/2010/wordml" xmlns:w15="http://schemas.microsoft.com/office/word/2012/wordml" mc:Ignorable="w14 w15">
+<w:styles xmlns:mc="http://schemas.openxmlformats.org/markup-compatibility/2006" xmlns:r="http://schemas.openxmlformats.org/officeDocument/2006/relationships" xmlns:w="http://schemas.openxmlformats.org/wordprocessingml/2006/main" xmlns:w14="http://schemas.microsoft.com/office/word/2010/wordml" xmlns:w15="http://schemas.microsoft.com/office/word/2012/wordml" xmlns:w16se="http://schemas.microsoft.com/office/word/2015/wordml/symex" mc:Ignorable="w14 w15 w16se">
   <w:docDefaults>
     <w:rPrDefault>
       <w:rPr>
@@ -8567,7 +8724,6 @@
       <w:spacing w:after="0" w:line="240" w:lineRule="auto"/>
     </w:pPr>
     <w:tblPr>
-      <w:tblInd w:w="0" w:type="dxa"/>
       <w:tblBorders>
         <w:top w:val="single" w:sz="4" w:space="0" w:color="auto"/>
         <w:left w:val="single" w:sz="4" w:space="0" w:color="auto"/>
@@ -8576,12 +8732,6 @@
         <w:insideH w:val="single" w:sz="4" w:space="0" w:color="auto"/>
         <w:insideV w:val="single" w:sz="4" w:space="0" w:color="auto"/>
       </w:tblBorders>
-      <w:tblCellMar>
-        <w:top w:w="0" w:type="dxa"/>
-        <w:left w:w="108" w:type="dxa"/>
-        <w:bottom w:w="0" w:type="dxa"/>
-        <w:right w:w="108" w:type="dxa"/>
-      </w:tblCellMar>
     </w:tblPr>
   </w:style>
   <w:style w:type="paragraph" w:styleId="Encabezado">
@@ -8639,7 +8789,6 @@
     <w:tblPr>
       <w:tblStyleRowBandSize w:val="1"/>
       <w:tblStyleColBandSize w:val="1"/>
-      <w:tblInd w:w="0" w:type="dxa"/>
       <w:tblBorders>
         <w:top w:val="single" w:sz="4" w:space="0" w:color="8EAADB" w:themeColor="accent5" w:themeTint="99"/>
         <w:left w:val="single" w:sz="4" w:space="0" w:color="8EAADB" w:themeColor="accent5" w:themeTint="99"/>
@@ -8648,12 +8797,6 @@
         <w:insideH w:val="single" w:sz="4" w:space="0" w:color="8EAADB" w:themeColor="accent5" w:themeTint="99"/>
         <w:insideV w:val="single" w:sz="4" w:space="0" w:color="8EAADB" w:themeColor="accent5" w:themeTint="99"/>
       </w:tblBorders>
-      <w:tblCellMar>
-        <w:top w:w="0" w:type="dxa"/>
-        <w:left w:w="108" w:type="dxa"/>
-        <w:bottom w:w="0" w:type="dxa"/>
-        <w:right w:w="108" w:type="dxa"/>
-      </w:tblCellMar>
     </w:tblPr>
     <w:tblStylePr w:type="firstRow">
       <w:rPr>
@@ -8722,7 +8865,6 @@
     <w:tblPr>
       <w:tblStyleRowBandSize w:val="1"/>
       <w:tblStyleColBandSize w:val="1"/>
-      <w:tblInd w:w="0" w:type="dxa"/>
       <w:tblBorders>
         <w:top w:val="single" w:sz="4" w:space="0" w:color="999999" w:themeColor="text1" w:themeTint="66"/>
         <w:left w:val="single" w:sz="4" w:space="0" w:color="999999" w:themeColor="text1" w:themeTint="66"/>
@@ -8731,12 +8873,6 @@
         <w:insideH w:val="single" w:sz="4" w:space="0" w:color="999999" w:themeColor="text1" w:themeTint="66"/>
         <w:insideV w:val="single" w:sz="4" w:space="0" w:color="999999" w:themeColor="text1" w:themeTint="66"/>
       </w:tblBorders>
-      <w:tblCellMar>
-        <w:top w:w="0" w:type="dxa"/>
-        <w:left w:w="108" w:type="dxa"/>
-        <w:bottom w:w="0" w:type="dxa"/>
-        <w:right w:w="108" w:type="dxa"/>
-      </w:tblCellMar>
     </w:tblPr>
     <w:tblStylePr w:type="firstRow">
       <w:rPr>
@@ -8832,7 +8968,6 @@
     <w:tblPr>
       <w:tblStyleRowBandSize w:val="1"/>
       <w:tblStyleColBandSize w:val="1"/>
-      <w:tblInd w:w="0" w:type="dxa"/>
       <w:tblBorders>
         <w:top w:val="single" w:sz="4" w:space="0" w:color="9CC2E5" w:themeColor="accent1" w:themeTint="99"/>
         <w:left w:val="single" w:sz="4" w:space="0" w:color="9CC2E5" w:themeColor="accent1" w:themeTint="99"/>
@@ -8841,12 +8976,6 @@
         <w:insideH w:val="single" w:sz="4" w:space="0" w:color="9CC2E5" w:themeColor="accent1" w:themeTint="99"/>
         <w:insideV w:val="single" w:sz="4" w:space="0" w:color="9CC2E5" w:themeColor="accent1" w:themeTint="99"/>
       </w:tblBorders>
-      <w:tblCellMar>
-        <w:top w:w="0" w:type="dxa"/>
-        <w:left w:w="108" w:type="dxa"/>
-        <w:bottom w:w="0" w:type="dxa"/>
-        <w:right w:w="108" w:type="dxa"/>
-      </w:tblCellMar>
     </w:tblPr>
     <w:tblStylePr w:type="firstRow">
       <w:rPr>
@@ -8957,7 +9086,7 @@
       <w:szCs w:val="32"/>
     </w:rPr>
   </w:style>
-  <w:style w:type="paragraph" w:styleId="TtulodeTDC">
+  <w:style w:type="paragraph" w:styleId="TtuloTDC">
     <w:name w:val="TOC Heading"/>
     <w:basedOn w:val="Ttulo1"/>
     <w:next w:val="Normal"/>
@@ -9060,7 +9189,6 @@
     <w:tblPr>
       <w:tblStyleRowBandSize w:val="1"/>
       <w:tblStyleColBandSize w:val="1"/>
-      <w:tblInd w:w="0" w:type="dxa"/>
       <w:tblBorders>
         <w:top w:val="single" w:sz="4" w:space="0" w:color="9CC2E5" w:themeColor="accent1" w:themeTint="99"/>
         <w:left w:val="single" w:sz="4" w:space="0" w:color="9CC2E5" w:themeColor="accent1" w:themeTint="99"/>
@@ -9069,12 +9197,6 @@
         <w:insideH w:val="single" w:sz="4" w:space="0" w:color="9CC2E5" w:themeColor="accent1" w:themeTint="99"/>
         <w:insideV w:val="single" w:sz="4" w:space="0" w:color="9CC2E5" w:themeColor="accent1" w:themeTint="99"/>
       </w:tblBorders>
-      <w:tblCellMar>
-        <w:top w:w="0" w:type="dxa"/>
-        <w:left w:w="108" w:type="dxa"/>
-        <w:bottom w:w="0" w:type="dxa"/>
-        <w:right w:w="108" w:type="dxa"/>
-      </w:tblCellMar>
     </w:tblPr>
     <w:tblStylePr w:type="firstRow">
       <w:rPr>
@@ -9156,7 +9278,6 @@
     <w:tblPr>
       <w:tblStyleRowBandSize w:val="1"/>
       <w:tblStyleColBandSize w:val="1"/>
-      <w:tblInd w:w="0" w:type="dxa"/>
       <w:tblBorders>
         <w:top w:val="single" w:sz="4" w:space="0" w:color="C9C9C9" w:themeColor="accent3" w:themeTint="99"/>
         <w:left w:val="single" w:sz="4" w:space="0" w:color="C9C9C9" w:themeColor="accent3" w:themeTint="99"/>
@@ -9164,12 +9285,6 @@
         <w:right w:val="single" w:sz="4" w:space="0" w:color="C9C9C9" w:themeColor="accent3" w:themeTint="99"/>
         <w:insideH w:val="single" w:sz="4" w:space="0" w:color="C9C9C9" w:themeColor="accent3" w:themeTint="99"/>
       </w:tblBorders>
-      <w:tblCellMar>
-        <w:top w:w="0" w:type="dxa"/>
-        <w:left w:w="108" w:type="dxa"/>
-        <w:bottom w:w="0" w:type="dxa"/>
-        <w:right w:w="108" w:type="dxa"/>
-      </w:tblCellMar>
     </w:tblPr>
     <w:tblStylePr w:type="firstRow">
       <w:rPr>
@@ -9275,7 +9390,6 @@
     <w:tblPr>
       <w:tblStyleRowBandSize w:val="1"/>
       <w:tblStyleColBandSize w:val="1"/>
-      <w:tblInd w:w="0" w:type="dxa"/>
       <w:tblBorders>
         <w:top w:val="single" w:sz="4" w:space="0" w:color="9CC2E5" w:themeColor="accent1" w:themeTint="99"/>
         <w:left w:val="single" w:sz="4" w:space="0" w:color="9CC2E5" w:themeColor="accent1" w:themeTint="99"/>
@@ -9284,12 +9398,6 @@
         <w:insideH w:val="single" w:sz="4" w:space="0" w:color="9CC2E5" w:themeColor="accent1" w:themeTint="99"/>
         <w:insideV w:val="single" w:sz="4" w:space="0" w:color="9CC2E5" w:themeColor="accent1" w:themeTint="99"/>
       </w:tblBorders>
-      <w:tblCellMar>
-        <w:top w:w="0" w:type="dxa"/>
-        <w:left w:w="108" w:type="dxa"/>
-        <w:bottom w:w="0" w:type="dxa"/>
-        <w:right w:w="108" w:type="dxa"/>
-      </w:tblCellMar>
     </w:tblPr>
     <w:tblStylePr w:type="firstRow">
       <w:rPr>
@@ -9358,7 +9466,7 @@
 </file>
 
 <file path=word/glossary/document.xml><?xml version="1.0" encoding="utf-8"?>
-<w:glossaryDocument xmlns:wpc="http://schemas.microsoft.com/office/word/2010/wordprocessingCanvas" xmlns:mc="http://schemas.openxmlformats.org/markup-compatibility/2006" xmlns:o="urn:schemas-microsoft-com:office:office" xmlns:r="http://schemas.openxmlformats.org/officeDocument/2006/relationships" xmlns:m="http://schemas.openxmlformats.org/officeDocument/2006/math" xmlns:v="urn:schemas-microsoft-com:vml" xmlns:wp14="http://schemas.microsoft.com/office/word/2010/wordprocessingDrawing" xmlns:wp="http://schemas.openxmlformats.org/drawingml/2006/wordprocessingDrawing" xmlns:w10="urn:schemas-microsoft-com:office:word" xmlns:w="http://schemas.openxmlformats.org/wordprocessingml/2006/main" xmlns:w14="http://schemas.microsoft.com/office/word/2010/wordml" xmlns:w15="http://schemas.microsoft.com/office/word/2012/wordml" xmlns:wpg="http://schemas.microsoft.com/office/word/2010/wordprocessingGroup" xmlns:wpi="http://schemas.microsoft.com/office/word/2010/wordprocessingInk" xmlns:wne="http://schemas.microsoft.com/office/word/2006/wordml" xmlns:wps="http://schemas.microsoft.com/office/word/2010/wordprocessingShape" mc:Ignorable="w14 w15 wp14">
+<w:glossaryDocument xmlns:wpc="http://schemas.microsoft.com/office/word/2010/wordprocessingCanvas" xmlns:cx="http://schemas.microsoft.com/office/drawing/2014/chartex" xmlns:mc="http://schemas.openxmlformats.org/markup-compatibility/2006" xmlns:o="urn:schemas-microsoft-com:office:office" xmlns:r="http://schemas.openxmlformats.org/officeDocument/2006/relationships" xmlns:m="http://schemas.openxmlformats.org/officeDocument/2006/math" xmlns:v="urn:schemas-microsoft-com:vml" xmlns:wp14="http://schemas.microsoft.com/office/word/2010/wordprocessingDrawing" xmlns:wp="http://schemas.openxmlformats.org/drawingml/2006/wordprocessingDrawing" xmlns:w10="urn:schemas-microsoft-com:office:word" xmlns:w="http://schemas.openxmlformats.org/wordprocessingml/2006/main" xmlns:w14="http://schemas.microsoft.com/office/word/2010/wordml" xmlns:w15="http://schemas.microsoft.com/office/word/2012/wordml" xmlns:w16se="http://schemas.microsoft.com/office/word/2015/wordml/symex" xmlns:wpg="http://schemas.microsoft.com/office/word/2010/wordprocessingGroup" xmlns:wpi="http://schemas.microsoft.com/office/word/2010/wordprocessingInk" xmlns:wne="http://schemas.microsoft.com/office/word/2006/wordml" xmlns:wps="http://schemas.microsoft.com/office/word/2010/wordprocessingShape" mc:Ignorable="w14 w15 w16se wp14">
   <w:docParts>
     <w:docPart>
       <w:docPartPr>
@@ -9396,7 +9504,7 @@
 </file>
 
 <file path=word/glossary/fontTable.xml><?xml version="1.0" encoding="utf-8"?>
-<w:fonts xmlns:mc="http://schemas.openxmlformats.org/markup-compatibility/2006" xmlns:r="http://schemas.openxmlformats.org/officeDocument/2006/relationships" xmlns:w="http://schemas.openxmlformats.org/wordprocessingml/2006/main" xmlns:w14="http://schemas.microsoft.com/office/word/2010/wordml" xmlns:w15="http://schemas.microsoft.com/office/word/2012/wordml" mc:Ignorable="w14 w15">
+<w:fonts xmlns:mc="http://schemas.openxmlformats.org/markup-compatibility/2006" xmlns:r="http://schemas.openxmlformats.org/officeDocument/2006/relationships" xmlns:w="http://schemas.openxmlformats.org/wordprocessingml/2006/main" xmlns:w14="http://schemas.microsoft.com/office/word/2010/wordml" xmlns:w15="http://schemas.microsoft.com/office/word/2012/wordml" xmlns:w16se="http://schemas.microsoft.com/office/word/2015/wordml/symex" mc:Ignorable="w14 w15 w16se">
   <w:font w:name="Symbol">
     <w:panose1 w:val="05050102010706020507"/>
     <w:charset w:val="02"/>
@@ -9464,7 +9572,7 @@
 </file>
 
 <file path=word/glossary/settings.xml><?xml version="1.0" encoding="utf-8"?>
-<w:settings xmlns:mc="http://schemas.openxmlformats.org/markup-compatibility/2006" xmlns:o="urn:schemas-microsoft-com:office:office" xmlns:r="http://schemas.openxmlformats.org/officeDocument/2006/relationships" xmlns:m="http://schemas.openxmlformats.org/officeDocument/2006/math" xmlns:v="urn:schemas-microsoft-com:vml" xmlns:w10="urn:schemas-microsoft-com:office:word" xmlns:w="http://schemas.openxmlformats.org/wordprocessingml/2006/main" xmlns:w14="http://schemas.microsoft.com/office/word/2010/wordml" xmlns:w15="http://schemas.microsoft.com/office/word/2012/wordml" xmlns:sl="http://schemas.openxmlformats.org/schemaLibrary/2006/main" mc:Ignorable="w14 w15">
+<w:settings xmlns:mc="http://schemas.openxmlformats.org/markup-compatibility/2006" xmlns:o="urn:schemas-microsoft-com:office:office" xmlns:r="http://schemas.openxmlformats.org/officeDocument/2006/relationships" xmlns:m="http://schemas.openxmlformats.org/officeDocument/2006/math" xmlns:v="urn:schemas-microsoft-com:vml" xmlns:w10="urn:schemas-microsoft-com:office:word" xmlns:w="http://schemas.openxmlformats.org/wordprocessingml/2006/main" xmlns:w14="http://schemas.microsoft.com/office/word/2010/wordml" xmlns:w15="http://schemas.microsoft.com/office/word/2012/wordml" xmlns:w16se="http://schemas.microsoft.com/office/word/2015/wordml/symex" xmlns:sl="http://schemas.openxmlformats.org/schemaLibrary/2006/main" mc:Ignorable="w14 w15 w16se">
   <w:view w:val="normal"/>
   <w:defaultTabStop w:val="708"/>
   <w:hyphenationZone w:val="425"/>
@@ -9482,6 +9590,7 @@
     <w:rsid w:val="001A5BE5"/>
     <w:rsid w:val="00314916"/>
     <w:rsid w:val="004A4FA0"/>
+    <w:rsid w:val="004E2A85"/>
     <w:rsid w:val="00765ACC"/>
     <w:rsid w:val="007B7E43"/>
     <w:rsid w:val="00944B19"/>
@@ -9502,14 +9611,14 @@
   </m:mathPr>
   <w:themeFontLang w:val="es-PE"/>
   <w:clrSchemeMapping w:bg1="light1" w:t1="dark1" w:bg2="light2" w:t2="dark2" w:accent1="accent1" w:accent2="accent2" w:accent3="accent3" w:accent4="accent4" w:accent5="accent5" w:accent6="accent6" w:hyperlink="hyperlink" w:followedHyperlink="followedHyperlink"/>
-  <w:decimalSymbol w:val=","/>
-  <w:listSeparator w:val=";"/>
+  <w:decimalSymbol w:val="."/>
+  <w:listSeparator w:val=","/>
   <w15:chartTrackingRefBased/>
 </w:settings>
 </file>
 
 <file path=word/glossary/styles.xml><?xml version="1.0" encoding="utf-8"?>
-<w:styles xmlns:mc="http://schemas.openxmlformats.org/markup-compatibility/2006" xmlns:r="http://schemas.openxmlformats.org/officeDocument/2006/relationships" xmlns:w="http://schemas.openxmlformats.org/wordprocessingml/2006/main" xmlns:w14="http://schemas.microsoft.com/office/word/2010/wordml" xmlns:w15="http://schemas.microsoft.com/office/word/2012/wordml" mc:Ignorable="w14 w15">
+<w:styles xmlns:mc="http://schemas.openxmlformats.org/markup-compatibility/2006" xmlns:r="http://schemas.openxmlformats.org/officeDocument/2006/relationships" xmlns:w="http://schemas.openxmlformats.org/wordprocessingml/2006/main" xmlns:w14="http://schemas.microsoft.com/office/word/2010/wordml" xmlns:w15="http://schemas.microsoft.com/office/word/2012/wordml" xmlns:w16se="http://schemas.microsoft.com/office/word/2015/wordml/symex" mc:Ignorable="w14 w15 w16se">
   <w:docDefaults>
     <w:rPrDefault>
       <w:rPr>
@@ -9945,7 +10054,7 @@
 </file>
 
 <file path=word/glossary/webSettings.xml><?xml version="1.0" encoding="utf-8"?>
-<w:webSettings xmlns:mc="http://schemas.openxmlformats.org/markup-compatibility/2006" xmlns:r="http://schemas.openxmlformats.org/officeDocument/2006/relationships" xmlns:w="http://schemas.openxmlformats.org/wordprocessingml/2006/main" xmlns:w14="http://schemas.microsoft.com/office/word/2010/wordml" xmlns:w15="http://schemas.microsoft.com/office/word/2012/wordml" mc:Ignorable="w14 w15">
+<w:webSettings xmlns:mc="http://schemas.openxmlformats.org/markup-compatibility/2006" xmlns:r="http://schemas.openxmlformats.org/officeDocument/2006/relationships" xmlns:w="http://schemas.openxmlformats.org/wordprocessingml/2006/main" xmlns:w14="http://schemas.microsoft.com/office/word/2010/wordml" xmlns:w15="http://schemas.microsoft.com/office/word/2012/wordml" xmlns:w16se="http://schemas.microsoft.com/office/word/2015/wordml/symex" mc:Ignorable="w14 w15 w16se">
   <w:optimizeForBrowser/>
   <w:allowPNG/>
 </w:webSettings>
@@ -10217,7 +10326,7 @@
 </file>
 
 <file path=customXml/itemProps1.xml><?xml version="1.0" encoding="utf-8"?>
-<ds:datastoreItem xmlns:ds="http://schemas.openxmlformats.org/officeDocument/2006/customXml" ds:itemID="{659B1523-7D91-4C14-A306-0015AB8CA53D}">
+<ds:datastoreItem xmlns:ds="http://schemas.openxmlformats.org/officeDocument/2006/customXml" ds:itemID="{C6C20C30-B0F5-4B30-AEF3-6B36399612C5}">
   <ds:schemaRefs>
     <ds:schemaRef ds:uri="http://schemas.openxmlformats.org/officeDocument/2006/bibliography"/>
   </ds:schemaRefs>

</xml_diff>

<commit_message>
Creacion de diagrama de procesos en SBDL_DPN y adicion de nuevos puntos en SBDL_PGC
</commit_message>
<xml_diff>
--- a/NV/Desarrollo/Documentos/SBDL_PGC.docx
+++ b/NV/Desarrollo/Documentos/SBDL_PGC.docx
@@ -639,10 +639,22 @@
               <w:rPr>
                 <w:rFonts w:ascii="Calibri" w:hAnsi="Calibri"/>
               </w:rPr>
-              <w:t>Carlos Serquen.</w:t>
-            </w:r>
-            <w:bookmarkStart w:id="4" w:name="_GoBack"/>
-            <w:bookmarkEnd w:id="4"/>
+              <w:t xml:space="preserve">Carlos </w:t>
+            </w:r>
+            <w:proofErr w:type="spellStart"/>
+            <w:r>
+              <w:rPr>
+                <w:rFonts w:ascii="Calibri" w:hAnsi="Calibri"/>
+              </w:rPr>
+              <w:t>Serquen</w:t>
+            </w:r>
+            <w:proofErr w:type="spellEnd"/>
+            <w:r>
+              <w:rPr>
+                <w:rFonts w:ascii="Calibri" w:hAnsi="Calibri"/>
+              </w:rPr>
+              <w:t>.</w:t>
+            </w:r>
           </w:p>
         </w:tc>
       </w:tr>
@@ -761,7 +773,7 @@
             </w:rPr>
             <w:fldChar w:fldCharType="separate"/>
           </w:r>
-          <w:hyperlink w:anchor="_Toc481341774" w:history="1">
+          <w:hyperlink w:anchor="_Toc481401800" w:history="1">
             <w:r>
               <w:rPr>
                 <w:rStyle w:val="Hipervnculo"/>
@@ -800,7 +812,7 @@
               <w:rPr>
                 <w:webHidden/>
               </w:rPr>
-              <w:instrText xml:space="preserve"> PAGEREF _Toc481341774 \h </w:instrText>
+              <w:instrText xml:space="preserve"> PAGEREF _Toc481401800 \h </w:instrText>
             </w:r>
             <w:r>
               <w:rPr>
@@ -837,7 +849,7 @@
               <w:szCs w:val="22"/>
             </w:rPr>
           </w:pPr>
-          <w:hyperlink w:anchor="_Toc481341775" w:history="1">
+          <w:hyperlink w:anchor="_Toc481401801" w:history="1">
             <w:r>
               <w:rPr>
                 <w:rStyle w:val="Hipervnculo"/>
@@ -877,7 +889,7 @@
               <w:rPr>
                 <w:webHidden/>
               </w:rPr>
-              <w:instrText xml:space="preserve"> PAGEREF _Toc481341775 \h </w:instrText>
+              <w:instrText xml:space="preserve"> PAGEREF _Toc481401801 \h </w:instrText>
             </w:r>
             <w:r>
               <w:rPr>
@@ -914,7 +926,7 @@
               <w:szCs w:val="22"/>
             </w:rPr>
           </w:pPr>
-          <w:hyperlink w:anchor="_Toc481341776" w:history="1">
+          <w:hyperlink w:anchor="_Toc481401802" w:history="1">
             <w:r>
               <w:rPr>
                 <w:rStyle w:val="Hipervnculo"/>
@@ -954,7 +966,7 @@
               <w:rPr>
                 <w:webHidden/>
               </w:rPr>
-              <w:instrText xml:space="preserve"> PAGEREF _Toc481341776 \h </w:instrText>
+              <w:instrText xml:space="preserve"> PAGEREF _Toc481401802 \h </w:instrText>
             </w:r>
             <w:r>
               <w:rPr>
@@ -991,7 +1003,7 @@
               <w:szCs w:val="22"/>
             </w:rPr>
           </w:pPr>
-          <w:hyperlink w:anchor="_Toc481341777" w:history="1">
+          <w:hyperlink w:anchor="_Toc481401803" w:history="1">
             <w:r>
               <w:rPr>
                 <w:rStyle w:val="Hipervnculo"/>
@@ -1031,7 +1043,7 @@
               <w:rPr>
                 <w:webHidden/>
               </w:rPr>
-              <w:instrText xml:space="preserve"> PAGEREF _Toc481341777 \h </w:instrText>
+              <w:instrText xml:space="preserve"> PAGEREF _Toc481401803 \h </w:instrText>
             </w:r>
             <w:r>
               <w:rPr>
@@ -1065,7 +1077,7 @@
               <w:rFonts w:cstheme="minorBidi"/>
             </w:rPr>
           </w:pPr>
-          <w:hyperlink w:anchor="_Toc481341778" w:history="1">
+          <w:hyperlink w:anchor="_Toc481401804" w:history="1">
             <w:r>
               <w:rPr>
                 <w:rStyle w:val="Hipervnculo"/>
@@ -1104,7 +1116,7 @@
               <w:rPr>
                 <w:webHidden/>
               </w:rPr>
-              <w:instrText xml:space="preserve"> PAGEREF _Toc481341778 \h </w:instrText>
+              <w:instrText xml:space="preserve"> PAGEREF _Toc481401804 \h </w:instrText>
             </w:r>
             <w:r>
               <w:rPr>
@@ -1141,7 +1153,7 @@
               <w:szCs w:val="22"/>
             </w:rPr>
           </w:pPr>
-          <w:hyperlink w:anchor="_Toc481341779" w:history="1">
+          <w:hyperlink w:anchor="_Toc481401805" w:history="1">
             <w:r>
               <w:rPr>
                 <w:rStyle w:val="Hipervnculo"/>
@@ -1181,7 +1193,7 @@
               <w:rPr>
                 <w:webHidden/>
               </w:rPr>
-              <w:instrText xml:space="preserve"> PAGEREF _Toc481341779 \h </w:instrText>
+              <w:instrText xml:space="preserve"> PAGEREF _Toc481401805 \h </w:instrText>
             </w:r>
             <w:r>
               <w:rPr>
@@ -1218,7 +1230,7 @@
               <w:szCs w:val="22"/>
             </w:rPr>
           </w:pPr>
-          <w:hyperlink w:anchor="_Toc481341780" w:history="1">
+          <w:hyperlink w:anchor="_Toc481401806" w:history="1">
             <w:r>
               <w:rPr>
                 <w:rStyle w:val="Hipervnculo"/>
@@ -1258,7 +1270,7 @@
               <w:rPr>
                 <w:webHidden/>
               </w:rPr>
-              <w:instrText xml:space="preserve"> PAGEREF _Toc481341780 \h </w:instrText>
+              <w:instrText xml:space="preserve"> PAGEREF _Toc481401806 \h </w:instrText>
             </w:r>
             <w:r>
               <w:rPr>
@@ -1295,7 +1307,7 @@
               <w:szCs w:val="22"/>
             </w:rPr>
           </w:pPr>
-          <w:hyperlink w:anchor="_Toc481341781" w:history="1">
+          <w:hyperlink w:anchor="_Toc481401807" w:history="1">
             <w:r>
               <w:rPr>
                 <w:rStyle w:val="Hipervnculo"/>
@@ -1335,7 +1347,7 @@
               <w:rPr>
                 <w:webHidden/>
               </w:rPr>
-              <w:instrText xml:space="preserve"> PAGEREF _Toc481341781 \h </w:instrText>
+              <w:instrText xml:space="preserve"> PAGEREF _Toc481401807 \h </w:instrText>
             </w:r>
             <w:r>
               <w:rPr>
@@ -1372,7 +1384,7 @@
               <w:szCs w:val="22"/>
             </w:rPr>
           </w:pPr>
-          <w:hyperlink w:anchor="_Toc481341782" w:history="1">
+          <w:hyperlink w:anchor="_Toc481401808" w:history="1">
             <w:r>
               <w:rPr>
                 <w:rStyle w:val="Hipervnculo"/>
@@ -1412,7 +1424,7 @@
               <w:rPr>
                 <w:webHidden/>
               </w:rPr>
-              <w:instrText xml:space="preserve"> PAGEREF _Toc481341782 \h </w:instrText>
+              <w:instrText xml:space="preserve"> PAGEREF _Toc481401808 \h </w:instrText>
             </w:r>
             <w:r>
               <w:rPr>
@@ -1434,6 +1446,478 @@
             <w:r>
               <w:rPr>
                 <w:webHidden/>
+              </w:rPr>
+              <w:fldChar w:fldCharType="end"/>
+            </w:r>
+          </w:hyperlink>
+        </w:p>
+        <w:p>
+          <w:pPr>
+            <w:pStyle w:val="TDC1"/>
+            <w:rPr>
+              <w:rFonts w:cstheme="minorBidi"/>
+            </w:rPr>
+          </w:pPr>
+          <w:hyperlink w:anchor="_Toc481401809" w:history="1">
+            <w:r>
+              <w:rPr>
+                <w:rStyle w:val="Hipervnculo"/>
+                <w:rFonts w:ascii="Calibri" w:hAnsi="Calibri"/>
+                <w:b/>
+              </w:rPr>
+              <w:t>3.</w:t>
+            </w:r>
+            <w:r>
+              <w:rPr>
+                <w:rFonts w:cstheme="minorBidi"/>
+              </w:rPr>
+              <w:tab/>
+            </w:r>
+            <w:r>
+              <w:rPr>
+                <w:rStyle w:val="Hipervnculo"/>
+                <w:rFonts w:ascii="Calibri" w:hAnsi="Calibri"/>
+                <w:b/>
+              </w:rPr>
+              <w:t>Actividades de la SCM</w:t>
+            </w:r>
+            <w:r>
+              <w:rPr>
+                <w:webHidden/>
+              </w:rPr>
+              <w:tab/>
+            </w:r>
+            <w:r>
+              <w:rPr>
+                <w:webHidden/>
+              </w:rPr>
+              <w:fldChar w:fldCharType="begin"/>
+            </w:r>
+            <w:r>
+              <w:rPr>
+                <w:webHidden/>
+              </w:rPr>
+              <w:instrText xml:space="preserve"> PAGEREF _Toc481401809 \h </w:instrText>
+            </w:r>
+            <w:r>
+              <w:rPr>
+                <w:webHidden/>
+              </w:rPr>
+            </w:r>
+            <w:r>
+              <w:rPr>
+                <w:webHidden/>
+              </w:rPr>
+              <w:fldChar w:fldCharType="separate"/>
+            </w:r>
+            <w:r>
+              <w:rPr>
+                <w:webHidden/>
+              </w:rPr>
+              <w:t>4</w:t>
+            </w:r>
+            <w:r>
+              <w:rPr>
+                <w:webHidden/>
+              </w:rPr>
+              <w:fldChar w:fldCharType="end"/>
+            </w:r>
+          </w:hyperlink>
+        </w:p>
+        <w:p>
+          <w:pPr>
+            <w:pStyle w:val="TDC2"/>
+            <w:rPr>
+              <w:rFonts w:cstheme="minorBidi"/>
+              <w:b w:val="0"/>
+            </w:rPr>
+          </w:pPr>
+          <w:hyperlink w:anchor="_Toc481401810" w:history="1">
+            <w:r>
+              <w:rPr>
+                <w:rStyle w:val="Hipervnculo"/>
+                <w:rFonts w:ascii="Calibri" w:hAnsi="Calibri"/>
+              </w:rPr>
+              <w:t>3.1</w:t>
+            </w:r>
+            <w:r>
+              <w:rPr>
+                <w:rFonts w:cstheme="minorBidi"/>
+                <w:b w:val="0"/>
+              </w:rPr>
+              <w:tab/>
+            </w:r>
+            <w:r>
+              <w:rPr>
+                <w:rStyle w:val="Hipervnculo"/>
+                <w:rFonts w:ascii="Calibri" w:hAnsi="Calibri"/>
+              </w:rPr>
+              <w:t>Identificación</w:t>
+            </w:r>
+            <w:r>
+              <w:rPr>
+                <w:webHidden/>
+              </w:rPr>
+              <w:tab/>
+            </w:r>
+            <w:r>
+              <w:rPr>
+                <w:webHidden/>
+              </w:rPr>
+              <w:fldChar w:fldCharType="begin"/>
+            </w:r>
+            <w:r>
+              <w:rPr>
+                <w:webHidden/>
+              </w:rPr>
+              <w:instrText xml:space="preserve"> PAGEREF _Toc481401810 \h </w:instrText>
+            </w:r>
+            <w:r>
+              <w:rPr>
+                <w:webHidden/>
+              </w:rPr>
+            </w:r>
+            <w:r>
+              <w:rPr>
+                <w:webHidden/>
+              </w:rPr>
+              <w:fldChar w:fldCharType="separate"/>
+            </w:r>
+            <w:r>
+              <w:rPr>
+                <w:webHidden/>
+              </w:rPr>
+              <w:t>4</w:t>
+            </w:r>
+            <w:r>
+              <w:rPr>
+                <w:webHidden/>
+              </w:rPr>
+              <w:fldChar w:fldCharType="end"/>
+            </w:r>
+          </w:hyperlink>
+        </w:p>
+        <w:p>
+          <w:pPr>
+            <w:pStyle w:val="TDC3"/>
+            <w:tabs>
+              <w:tab w:val="left" w:pos="1320"/>
+              <w:tab w:val="right" w:leader="dot" w:pos="8494"/>
+            </w:tabs>
+            <w:rPr>
+              <w:rFonts w:cstheme="minorBidi"/>
+              <w:noProof/>
+              <w:sz w:val="20"/>
+              <w:szCs w:val="20"/>
+            </w:rPr>
+          </w:pPr>
+          <w:hyperlink w:anchor="_Toc481401811" w:history="1">
+            <w:r>
+              <w:rPr>
+                <w:rStyle w:val="Hipervnculo"/>
+                <w:b/>
+                <w:noProof/>
+                <w:sz w:val="20"/>
+                <w:szCs w:val="20"/>
+              </w:rPr>
+              <w:t>3.1.1</w:t>
+            </w:r>
+            <w:r>
+              <w:rPr>
+                <w:rFonts w:cstheme="minorBidi"/>
+                <w:noProof/>
+                <w:sz w:val="20"/>
+                <w:szCs w:val="20"/>
+              </w:rPr>
+              <w:tab/>
+            </w:r>
+            <w:r>
+              <w:rPr>
+                <w:rStyle w:val="Hipervnculo"/>
+                <w:b/>
+                <w:noProof/>
+                <w:sz w:val="20"/>
+                <w:szCs w:val="20"/>
+              </w:rPr>
+              <w:t>Inventario de los CI clasificados e identificados</w:t>
+            </w:r>
+            <w:r>
+              <w:rPr>
+                <w:noProof/>
+                <w:webHidden/>
+                <w:sz w:val="20"/>
+                <w:szCs w:val="20"/>
+              </w:rPr>
+              <w:tab/>
+            </w:r>
+            <w:r>
+              <w:rPr>
+                <w:noProof/>
+                <w:webHidden/>
+                <w:sz w:val="20"/>
+                <w:szCs w:val="20"/>
+              </w:rPr>
+              <w:fldChar w:fldCharType="begin"/>
+            </w:r>
+            <w:r>
+              <w:rPr>
+                <w:noProof/>
+                <w:webHidden/>
+                <w:sz w:val="20"/>
+                <w:szCs w:val="20"/>
+              </w:rPr>
+              <w:instrText xml:space="preserve"> PAGEREF _Toc481401811 \h </w:instrText>
+            </w:r>
+            <w:r>
+              <w:rPr>
+                <w:noProof/>
+                <w:webHidden/>
+                <w:sz w:val="20"/>
+                <w:szCs w:val="20"/>
+              </w:rPr>
+            </w:r>
+            <w:r>
+              <w:rPr>
+                <w:noProof/>
+                <w:webHidden/>
+                <w:sz w:val="20"/>
+                <w:szCs w:val="20"/>
+              </w:rPr>
+              <w:fldChar w:fldCharType="separate"/>
+            </w:r>
+            <w:r>
+              <w:rPr>
+                <w:noProof/>
+                <w:webHidden/>
+                <w:sz w:val="20"/>
+                <w:szCs w:val="20"/>
+              </w:rPr>
+              <w:t>4</w:t>
+            </w:r>
+            <w:r>
+              <w:rPr>
+                <w:noProof/>
+                <w:webHidden/>
+                <w:sz w:val="20"/>
+                <w:szCs w:val="20"/>
+              </w:rPr>
+              <w:fldChar w:fldCharType="end"/>
+            </w:r>
+          </w:hyperlink>
+          <w:bookmarkStart w:id="4" w:name="_GoBack"/>
+          <w:bookmarkEnd w:id="4"/>
+        </w:p>
+        <w:p>
+          <w:pPr>
+            <w:pStyle w:val="TDC3"/>
+            <w:tabs>
+              <w:tab w:val="left" w:pos="1320"/>
+              <w:tab w:val="right" w:leader="dot" w:pos="8494"/>
+            </w:tabs>
+            <w:rPr>
+              <w:rFonts w:cstheme="minorBidi"/>
+              <w:noProof/>
+              <w:sz w:val="20"/>
+              <w:szCs w:val="20"/>
+            </w:rPr>
+          </w:pPr>
+          <w:hyperlink w:anchor="_Toc481401812" w:history="1">
+            <w:r>
+              <w:rPr>
+                <w:rStyle w:val="Hipervnculo"/>
+                <w:b/>
+                <w:noProof/>
+                <w:sz w:val="20"/>
+                <w:szCs w:val="20"/>
+              </w:rPr>
+              <w:t>3.1.2</w:t>
+            </w:r>
+            <w:r>
+              <w:rPr>
+                <w:rFonts w:cstheme="minorBidi"/>
+                <w:noProof/>
+                <w:sz w:val="20"/>
+                <w:szCs w:val="20"/>
+              </w:rPr>
+              <w:tab/>
+            </w:r>
+            <w:r>
+              <w:rPr>
+                <w:rStyle w:val="Hipervnculo"/>
+                <w:b/>
+                <w:noProof/>
+                <w:sz w:val="20"/>
+                <w:szCs w:val="20"/>
+              </w:rPr>
+              <w:t>Definición de la Nomenclatura de Item</w:t>
+            </w:r>
+            <w:r>
+              <w:rPr>
+                <w:noProof/>
+                <w:webHidden/>
+                <w:sz w:val="20"/>
+                <w:szCs w:val="20"/>
+              </w:rPr>
+              <w:tab/>
+            </w:r>
+            <w:r>
+              <w:rPr>
+                <w:noProof/>
+                <w:webHidden/>
+                <w:sz w:val="20"/>
+                <w:szCs w:val="20"/>
+              </w:rPr>
+              <w:fldChar w:fldCharType="begin"/>
+            </w:r>
+            <w:r>
+              <w:rPr>
+                <w:noProof/>
+                <w:webHidden/>
+                <w:sz w:val="20"/>
+                <w:szCs w:val="20"/>
+              </w:rPr>
+              <w:instrText xml:space="preserve"> PAGEREF _Toc481401812 \h </w:instrText>
+            </w:r>
+            <w:r>
+              <w:rPr>
+                <w:noProof/>
+                <w:webHidden/>
+                <w:sz w:val="20"/>
+                <w:szCs w:val="20"/>
+              </w:rPr>
+            </w:r>
+            <w:r>
+              <w:rPr>
+                <w:noProof/>
+                <w:webHidden/>
+                <w:sz w:val="20"/>
+                <w:szCs w:val="20"/>
+              </w:rPr>
+              <w:fldChar w:fldCharType="separate"/>
+            </w:r>
+            <w:r>
+              <w:rPr>
+                <w:noProof/>
+                <w:webHidden/>
+                <w:sz w:val="20"/>
+                <w:szCs w:val="20"/>
+              </w:rPr>
+              <w:t>4</w:t>
+            </w:r>
+            <w:r>
+              <w:rPr>
+                <w:noProof/>
+                <w:webHidden/>
+                <w:sz w:val="20"/>
+                <w:szCs w:val="20"/>
+              </w:rPr>
+              <w:fldChar w:fldCharType="end"/>
+            </w:r>
+          </w:hyperlink>
+        </w:p>
+        <w:p>
+          <w:pPr>
+            <w:pStyle w:val="TDC3"/>
+            <w:tabs>
+              <w:tab w:val="left" w:pos="1320"/>
+              <w:tab w:val="right" w:leader="dot" w:pos="8494"/>
+            </w:tabs>
+            <w:rPr>
+              <w:rFonts w:cstheme="minorBidi"/>
+              <w:noProof/>
+              <w:sz w:val="20"/>
+              <w:szCs w:val="20"/>
+            </w:rPr>
+          </w:pPr>
+          <w:hyperlink w:anchor="_Toc481401813" w:history="1">
+            <w:r>
+              <w:rPr>
+                <w:rStyle w:val="Hipervnculo"/>
+                <w:b/>
+                <w:noProof/>
+                <w:sz w:val="20"/>
+                <w:szCs w:val="20"/>
+              </w:rPr>
+              <w:t>3.1.3</w:t>
+            </w:r>
+            <w:r>
+              <w:rPr>
+                <w:rFonts w:cstheme="minorBidi"/>
+                <w:noProof/>
+                <w:sz w:val="20"/>
+                <w:szCs w:val="20"/>
+              </w:rPr>
+              <w:tab/>
+            </w:r>
+            <w:r>
+              <w:rPr>
+                <w:rStyle w:val="Hipervnculo"/>
+                <w:b/>
+                <w:noProof/>
+                <w:sz w:val="20"/>
+                <w:szCs w:val="20"/>
+              </w:rPr>
+              <w:t>Lista de Item con la nomenclatura</w:t>
+            </w:r>
+            <w:r>
+              <w:rPr>
+                <w:noProof/>
+                <w:webHidden/>
+                <w:sz w:val="20"/>
+                <w:szCs w:val="20"/>
+              </w:rPr>
+              <w:tab/>
+            </w:r>
+            <w:r>
+              <w:rPr>
+                <w:noProof/>
+                <w:webHidden/>
+                <w:sz w:val="20"/>
+                <w:szCs w:val="20"/>
+              </w:rPr>
+              <w:fldChar w:fldCharType="begin"/>
+            </w:r>
+            <w:r>
+              <w:rPr>
+                <w:noProof/>
+                <w:webHidden/>
+                <w:sz w:val="20"/>
+                <w:szCs w:val="20"/>
+              </w:rPr>
+              <w:instrText xml:space="preserve"> PAGEREF _Toc481401813 \h </w:instrText>
+            </w:r>
+            <w:r>
+              <w:rPr>
+                <w:noProof/>
+                <w:webHidden/>
+                <w:sz w:val="20"/>
+                <w:szCs w:val="20"/>
+              </w:rPr>
+            </w:r>
+            <w:r>
+              <w:rPr>
+                <w:noProof/>
+                <w:webHidden/>
+                <w:sz w:val="20"/>
+                <w:szCs w:val="20"/>
+              </w:rPr>
+              <w:fldChar w:fldCharType="separate"/>
+            </w:r>
+            <w:r>
+              <w:rPr>
+                <w:noProof/>
+                <w:webHidden/>
+                <w:sz w:val="20"/>
+                <w:szCs w:val="20"/>
+              </w:rPr>
+              <w:t>4</w:t>
+            </w:r>
+            <w:r>
+              <w:rPr>
+                <w:noProof/>
+                <w:webHidden/>
+                <w:sz w:val="20"/>
+                <w:szCs w:val="20"/>
               </w:rPr>
               <w:fldChar w:fldCharType="end"/>
             </w:r>
@@ -1554,7 +2038,7 @@
         </w:rPr>
       </w:pPr>
       <w:bookmarkStart w:id="5" w:name="_Toc452417192"/>
-      <w:bookmarkStart w:id="6" w:name="_Toc481341774"/>
+      <w:bookmarkStart w:id="6" w:name="_Toc481401800"/>
       <w:r>
         <w:rPr>
           <w:rFonts w:ascii="Calibri" w:hAnsi="Calibri" w:cs="Times New Roman"/>
@@ -1583,7 +2067,7 @@
           <w:color w:val="auto"/>
         </w:rPr>
       </w:pPr>
-      <w:bookmarkStart w:id="7" w:name="_Toc481341775"/>
+      <w:bookmarkStart w:id="7" w:name="_Toc481401801"/>
       <w:r>
         <w:rPr>
           <w:rFonts w:ascii="Calibri" w:hAnsi="Calibri" w:cs="Times New Roman"/>
@@ -1662,7 +2146,7 @@
           <w:color w:val="auto"/>
         </w:rPr>
       </w:pPr>
-      <w:bookmarkStart w:id="8" w:name="_Toc481341776"/>
+      <w:bookmarkStart w:id="8" w:name="_Toc481401802"/>
       <w:r>
         <w:rPr>
           <w:rFonts w:ascii="Calibri" w:hAnsi="Calibri" w:cs="Times New Roman"/>
@@ -1703,7 +2187,7 @@
           <w:color w:val="auto"/>
         </w:rPr>
       </w:pPr>
-      <w:bookmarkStart w:id="9" w:name="_Toc481341777"/>
+      <w:bookmarkStart w:id="9" w:name="_Toc481401803"/>
       <w:r>
         <w:rPr>
           <w:rFonts w:ascii="Calibri" w:hAnsi="Calibri" w:cs="Times New Roman"/>
@@ -1732,12 +2216,42 @@
       <w:r>
         <w:t xml:space="preserve">: </w:t>
       </w:r>
+      <w:proofErr w:type="spellStart"/>
       <w:r>
         <w:rPr>
           <w:i/>
         </w:rPr>
-        <w:t>Configuration Mangement System</w:t>
-      </w:r>
+        <w:t>Configuration</w:t>
+      </w:r>
+      <w:proofErr w:type="spellEnd"/>
+      <w:r>
+        <w:rPr>
+          <w:i/>
+        </w:rPr>
+        <w:t xml:space="preserve"> </w:t>
+      </w:r>
+      <w:proofErr w:type="spellStart"/>
+      <w:r>
+        <w:rPr>
+          <w:i/>
+        </w:rPr>
+        <w:t>Mangement</w:t>
+      </w:r>
+      <w:proofErr w:type="spellEnd"/>
+      <w:r>
+        <w:rPr>
+          <w:i/>
+        </w:rPr>
+        <w:t xml:space="preserve"> </w:t>
+      </w:r>
+      <w:proofErr w:type="spellStart"/>
+      <w:r>
+        <w:rPr>
+          <w:i/>
+        </w:rPr>
+        <w:t>System</w:t>
+      </w:r>
+      <w:proofErr w:type="spellEnd"/>
       <w:r>
         <w:t xml:space="preserve">, al sistema de gestión de las configuraciones encargado de soportar las relaciones entre los elementos de configuración. </w:t>
       </w:r>
@@ -1767,7 +2281,19 @@
         <w:t xml:space="preserve">: </w:t>
       </w:r>
       <w:r>
-        <w:t xml:space="preserve">Sistema de Busqueda de Docentes en Linea, son las siglas de la </w:t>
+        <w:t xml:space="preserve">Sistema de </w:t>
+      </w:r>
+      <w:r>
+        <w:t>Búsqueda</w:t>
+      </w:r>
+      <w:r>
+        <w:t xml:space="preserve"> de Docentes en </w:t>
+      </w:r>
+      <w:r>
+        <w:t>Línea</w:t>
+      </w:r>
+      <w:r>
+        <w:t xml:space="preserve">, son las siglas de la </w:t>
       </w:r>
       <w:r>
         <w:t>aplicación</w:t>
@@ -1803,11 +2329,33 @@
       <w:r>
         <w:t xml:space="preserve"> </w:t>
       </w:r>
+      <w:proofErr w:type="spellStart"/>
       <w:r>
         <w:rPr>
           <w:i/>
         </w:rPr>
-        <w:t>Configuration Item,</w:t>
+        <w:t>Configuration</w:t>
+      </w:r>
+      <w:proofErr w:type="spellEnd"/>
+      <w:r>
+        <w:rPr>
+          <w:i/>
+        </w:rPr>
+        <w:t xml:space="preserve"> </w:t>
+      </w:r>
+      <w:proofErr w:type="spellStart"/>
+      <w:r>
+        <w:rPr>
+          <w:i/>
+        </w:rPr>
+        <w:t>Item</w:t>
+      </w:r>
+      <w:proofErr w:type="spellEnd"/>
+      <w:r>
+        <w:rPr>
+          <w:i/>
+        </w:rPr>
+        <w:t>,</w:t>
       </w:r>
       <w:r>
         <w:t xml:space="preserve"> elementos de configuración</w:t>
@@ -1883,7 +2431,7 @@
           <w:szCs w:val="26"/>
         </w:rPr>
       </w:pPr>
-      <w:bookmarkStart w:id="10" w:name="_Toc481341778"/>
+      <w:bookmarkStart w:id="10" w:name="_Toc481401804"/>
       <w:r>
         <w:rPr>
           <w:rFonts w:ascii="Calibri" w:hAnsi="Calibri" w:cs="Times New Roman"/>
@@ -1911,7 +2459,7 @@
           <w:color w:val="auto"/>
         </w:rPr>
       </w:pPr>
-      <w:bookmarkStart w:id="11" w:name="_Toc481341779"/>
+      <w:bookmarkStart w:id="11" w:name="_Toc481401805"/>
       <w:r>
         <w:rPr>
           <w:rFonts w:ascii="Calibri" w:hAnsi="Calibri" w:cs="Times New Roman"/>
@@ -1938,7 +2486,7 @@
           <w:color w:val="auto"/>
         </w:rPr>
       </w:pPr>
-      <w:bookmarkStart w:id="12" w:name="_Toc481341780"/>
+      <w:bookmarkStart w:id="12" w:name="_Toc481401806"/>
       <w:r>
         <w:rPr>
           <w:rFonts w:ascii="Calibri" w:hAnsi="Calibri" w:cs="Times New Roman"/>
@@ -3084,7 +3632,7 @@
           <w:color w:val="auto"/>
         </w:rPr>
       </w:pPr>
-      <w:bookmarkStart w:id="13" w:name="_Toc481341781"/>
+      <w:bookmarkStart w:id="13" w:name="_Toc481401807"/>
       <w:r>
         <w:rPr>
           <w:rFonts w:ascii="Calibri" w:hAnsi="Calibri" w:cs="Times New Roman"/>
@@ -3110,7 +3658,7 @@
           <w:color w:val="auto"/>
         </w:rPr>
       </w:pPr>
-      <w:bookmarkStart w:id="14" w:name="_Toc481341782"/>
+      <w:bookmarkStart w:id="14" w:name="_Toc481401808"/>
       <w:r>
         <w:rPr>
           <w:rFonts w:ascii="Calibri" w:hAnsi="Calibri" w:cs="Times New Roman"/>
@@ -3167,7 +3715,15 @@
         <w:jc w:val="both"/>
       </w:pPr>
       <w:r>
-        <w:t>Es una plataforma de desarrollo colaborativo de software para alojar proyectos utilizando el sistema de control de versiones Git. El código se almacena de forma pública, aunque también se puede hacer de forma privada, creando una cuenta de pago.</w:t>
+        <w:t xml:space="preserve">Es una plataforma de desarrollo colaborativo de software para alojar proyectos utilizando el sistema de control de versiones </w:t>
+      </w:r>
+      <w:proofErr w:type="spellStart"/>
+      <w:r>
+        <w:t>Git</w:t>
+      </w:r>
+      <w:proofErr w:type="spellEnd"/>
+      <w:r>
+        <w:t>. El código se almacena de forma pública, aunque también se puede hacer de forma privada, creando una cuenta de pago.</w:t>
       </w:r>
     </w:p>
     <w:p>
@@ -3178,33 +3734,69 @@
           <w:b/>
         </w:rPr>
       </w:pPr>
+      <w:proofErr w:type="spellStart"/>
       <w:r>
         <w:rPr>
           <w:b/>
         </w:rPr>
         <w:t>Git</w:t>
       </w:r>
+      <w:proofErr w:type="spellEnd"/>
     </w:p>
     <w:p>
       <w:pPr>
         <w:ind w:left="708"/>
         <w:jc w:val="both"/>
       </w:pPr>
+      <w:proofErr w:type="spellStart"/>
       <w:r>
         <w:lastRenderedPageBreak/>
-        <w:t xml:space="preserve">Git es un SCM distribuido </w:t>
+        <w:t>Git</w:t>
+      </w:r>
+      <w:proofErr w:type="spellEnd"/>
+      <w:r>
+        <w:t xml:space="preserve"> es un SCM distribuido </w:t>
       </w:r>
       <w:r>
         <w:t>diseñado por </w:t>
       </w:r>
-      <w:hyperlink r:id="rId8" w:tooltip="Linus Torvalds" w:history="1">
-        <w:r>
-          <w:rPr>
-            <w:b/>
-          </w:rPr>
-          <w:t>Linus Torvalds</w:t>
-        </w:r>
-      </w:hyperlink>
+      <w:proofErr w:type="spellStart"/>
+      <w:r>
+        <w:fldChar w:fldCharType="begin"/>
+      </w:r>
+      <w:r>
+        <w:instrText xml:space="preserve"> HYPERLINK "https://es.wikipedia.org/wiki/Linus_Torvalds" \o "Linus Torvalds" </w:instrText>
+      </w:r>
+      <w:r>
+        <w:fldChar w:fldCharType="separate"/>
+      </w:r>
+      <w:r>
+        <w:rPr>
+          <w:b/>
+        </w:rPr>
+        <w:t>Linus</w:t>
+      </w:r>
+      <w:proofErr w:type="spellEnd"/>
+      <w:r>
+        <w:rPr>
+          <w:b/>
+        </w:rPr>
+        <w:t xml:space="preserve"> </w:t>
+      </w:r>
+      <w:proofErr w:type="spellStart"/>
+      <w:r>
+        <w:rPr>
+          <w:b/>
+        </w:rPr>
+        <w:t>Torvalds</w:t>
+      </w:r>
+      <w:proofErr w:type="spellEnd"/>
+      <w:r>
+        <w:rPr>
+          <w:b/>
+        </w:rPr>
+        <w:fldChar w:fldCharType="end"/>
+      </w:r>
       <w:r>
         <w:rPr>
           <w:b/>
@@ -3223,25 +3815,37 @@
           <w:b/>
         </w:rPr>
       </w:pPr>
+      <w:proofErr w:type="spellStart"/>
       <w:r>
         <w:rPr>
           <w:b/>
         </w:rPr>
         <w:t>EGit</w:t>
       </w:r>
+      <w:proofErr w:type="spellEnd"/>
     </w:p>
     <w:p>
       <w:pPr>
         <w:ind w:left="708"/>
         <w:jc w:val="both"/>
       </w:pPr>
-      <w:r>
-        <w:t>EGit es un proveedor de equipo de Eclipse para el </w:t>
-      </w:r>
-      <w:hyperlink r:id="rId9" w:history="1">
+      <w:proofErr w:type="spellStart"/>
+      <w:r>
+        <w:t>EGit</w:t>
+      </w:r>
+      <w:proofErr w:type="spellEnd"/>
+      <w:r>
+        <w:t xml:space="preserve"> es un proveedor de equipo de Eclipse para el </w:t>
+      </w:r>
+      <w:hyperlink r:id="rId8" w:history="1">
         <w:r>
-          <w:t>sistema de control de versiones Git</w:t>
+          <w:t xml:space="preserve">sistema de control de versiones </w:t>
         </w:r>
+        <w:proofErr w:type="spellStart"/>
+        <w:r>
+          <w:t>Git</w:t>
+        </w:r>
+        <w:proofErr w:type="spellEnd"/>
       </w:hyperlink>
       <w:r>
         <w:t> .</w:t>
@@ -3276,21 +3880,33 @@
       <w:r>
         <w:t xml:space="preserve">Es un IDE basado en Eclipse para desarrollo de código fuente de software, que nos permite sincronizarnos con un repositorio en </w:t>
       </w:r>
+      <w:proofErr w:type="spellStart"/>
       <w:r>
         <w:rPr>
           <w:b/>
         </w:rPr>
         <w:t>Git</w:t>
       </w:r>
-      <w:r>
-        <w:t xml:space="preserve"> utilizando el plugin </w:t>
-      </w:r>
+      <w:proofErr w:type="spellEnd"/>
+      <w:r>
+        <w:t xml:space="preserve"> utilizando el </w:t>
+      </w:r>
+      <w:proofErr w:type="spellStart"/>
+      <w:r>
+        <w:t>plugin</w:t>
+      </w:r>
+      <w:proofErr w:type="spellEnd"/>
+      <w:r>
+        <w:t xml:space="preserve"> </w:t>
+      </w:r>
+      <w:proofErr w:type="spellStart"/>
       <w:r>
         <w:rPr>
           <w:b/>
         </w:rPr>
         <w:t>EGit</w:t>
       </w:r>
+      <w:proofErr w:type="spellEnd"/>
       <w:r>
         <w:t xml:space="preserve">.  </w:t>
       </w:r>
@@ -3344,7 +3960,15 @@
         <w:t xml:space="preserve">Se encarga de verificar los cambios de los ítems y verificar que se esté trabajando en el   </w:t>
       </w:r>
       <w:r>
-        <w:t xml:space="preserve">             branch establecido</w:t>
+        <w:t xml:space="preserve">             </w:t>
+      </w:r>
+      <w:proofErr w:type="spellStart"/>
+      <w:r>
+        <w:t>branch</w:t>
+      </w:r>
+      <w:proofErr w:type="spellEnd"/>
+      <w:r>
+        <w:t xml:space="preserve"> establecido</w:t>
       </w:r>
       <w:r>
         <w:t xml:space="preserve"> por cada desarrollador o equipo de proyecto asignado.</w:t>
@@ -3510,9 +4134,187 @@
         <w:t xml:space="preserve"> 6 ramas con los nombres de cada desarrollador, aquí podrán hacer sus cambios, sin alterar la rama principal.      </w:t>
       </w:r>
     </w:p>
+    <w:p>
+      <w:pPr>
+        <w:pStyle w:val="Ttulo1"/>
+        <w:spacing w:after="200"/>
+        <w:ind w:left="426"/>
+        <w:rPr>
+          <w:rFonts w:ascii="Calibri" w:hAnsi="Calibri" w:cs="Times New Roman"/>
+          <w:b/>
+          <w:color w:val="auto"/>
+          <w:sz w:val="26"/>
+          <w:szCs w:val="26"/>
+        </w:rPr>
+      </w:pPr>
+    </w:p>
+    <w:p>
+      <w:pPr>
+        <w:pStyle w:val="Ttulo1"/>
+        <w:numPr>
+          <w:ilvl w:val="0"/>
+          <w:numId w:val="5"/>
+        </w:numPr>
+        <w:spacing w:after="200"/>
+        <w:ind w:left="426" w:hanging="284"/>
+        <w:rPr>
+          <w:rFonts w:ascii="Calibri" w:hAnsi="Calibri" w:cs="Times New Roman"/>
+          <w:b/>
+          <w:color w:val="auto"/>
+          <w:sz w:val="26"/>
+          <w:szCs w:val="26"/>
+        </w:rPr>
+      </w:pPr>
+      <w:bookmarkStart w:id="15" w:name="_Toc481401809"/>
+      <w:r>
+        <w:rPr>
+          <w:rFonts w:ascii="Calibri" w:hAnsi="Calibri" w:cs="Times New Roman"/>
+          <w:b/>
+          <w:color w:val="auto"/>
+          <w:sz w:val="26"/>
+          <w:szCs w:val="26"/>
+        </w:rPr>
+        <w:t>Actividades de la SCM</w:t>
+      </w:r>
+      <w:bookmarkEnd w:id="15"/>
+    </w:p>
+    <w:p>
+      <w:pPr>
+        <w:pStyle w:val="Ttulo2"/>
+        <w:numPr>
+          <w:ilvl w:val="1"/>
+          <w:numId w:val="5"/>
+        </w:numPr>
+        <w:spacing w:after="160"/>
+        <w:ind w:left="851" w:hanging="357"/>
+        <w:rPr>
+          <w:rFonts w:ascii="Calibri" w:hAnsi="Calibri" w:cs="Times New Roman"/>
+          <w:b/>
+          <w:color w:val="auto"/>
+        </w:rPr>
+      </w:pPr>
+      <w:bookmarkStart w:id="16" w:name="_Toc481401810"/>
+      <w:r>
+        <w:rPr>
+          <w:rFonts w:ascii="Calibri" w:hAnsi="Calibri" w:cs="Times New Roman"/>
+          <w:b/>
+          <w:color w:val="auto"/>
+        </w:rPr>
+        <w:t>Identificación</w:t>
+      </w:r>
+      <w:bookmarkEnd w:id="16"/>
+    </w:p>
+    <w:p>
+      <w:pPr>
+        <w:pStyle w:val="Ttulo3"/>
+        <w:numPr>
+          <w:ilvl w:val="2"/>
+          <w:numId w:val="5"/>
+        </w:numPr>
+        <w:rPr>
+          <w:rFonts w:asciiTheme="minorHAnsi" w:hAnsiTheme="minorHAnsi"/>
+          <w:b/>
+          <w:color w:val="auto"/>
+        </w:rPr>
+      </w:pPr>
+      <w:bookmarkStart w:id="17" w:name="_Toc481401811"/>
+      <w:r>
+        <w:rPr>
+          <w:rFonts w:asciiTheme="minorHAnsi" w:hAnsiTheme="minorHAnsi"/>
+          <w:b/>
+          <w:color w:val="auto"/>
+        </w:rPr>
+        <w:t>Inventario de los CI clasificados e identificados</w:t>
+      </w:r>
+      <w:bookmarkEnd w:id="17"/>
+    </w:p>
+    <w:p>
+      <w:pPr>
+        <w:pStyle w:val="Ttulo3"/>
+        <w:numPr>
+          <w:ilvl w:val="2"/>
+          <w:numId w:val="5"/>
+        </w:numPr>
+        <w:rPr>
+          <w:rFonts w:asciiTheme="minorHAnsi" w:hAnsiTheme="minorHAnsi"/>
+          <w:b/>
+          <w:color w:val="auto"/>
+        </w:rPr>
+      </w:pPr>
+      <w:bookmarkStart w:id="18" w:name="_Toc481401812"/>
+      <w:r>
+        <w:rPr>
+          <w:rFonts w:asciiTheme="minorHAnsi" w:hAnsiTheme="minorHAnsi"/>
+          <w:b/>
+          <w:color w:val="auto"/>
+        </w:rPr>
+        <w:t>Definición</w:t>
+      </w:r>
+      <w:r>
+        <w:rPr>
+          <w:rFonts w:asciiTheme="minorHAnsi" w:hAnsiTheme="minorHAnsi"/>
+          <w:b/>
+          <w:color w:val="auto"/>
+        </w:rPr>
+        <w:t xml:space="preserve"> de la Nomenclatura de </w:t>
+      </w:r>
+      <w:proofErr w:type="spellStart"/>
+      <w:r>
+        <w:rPr>
+          <w:rFonts w:asciiTheme="minorHAnsi" w:hAnsiTheme="minorHAnsi"/>
+          <w:b/>
+          <w:color w:val="auto"/>
+        </w:rPr>
+        <w:t>Item</w:t>
+      </w:r>
+      <w:bookmarkEnd w:id="18"/>
+      <w:proofErr w:type="spellEnd"/>
+    </w:p>
+    <w:p>
+      <w:pPr>
+        <w:pStyle w:val="Ttulo3"/>
+        <w:numPr>
+          <w:ilvl w:val="2"/>
+          <w:numId w:val="5"/>
+        </w:numPr>
+        <w:rPr>
+          <w:rFonts w:asciiTheme="minorHAnsi" w:hAnsiTheme="minorHAnsi"/>
+          <w:b/>
+          <w:color w:val="auto"/>
+        </w:rPr>
+      </w:pPr>
+      <w:bookmarkStart w:id="19" w:name="_Toc481401813"/>
+      <w:r>
+        <w:rPr>
+          <w:rFonts w:asciiTheme="minorHAnsi" w:hAnsiTheme="minorHAnsi"/>
+          <w:b/>
+          <w:color w:val="auto"/>
+        </w:rPr>
+        <w:t xml:space="preserve">Lista de </w:t>
+      </w:r>
+      <w:proofErr w:type="spellStart"/>
+      <w:r>
+        <w:rPr>
+          <w:rFonts w:asciiTheme="minorHAnsi" w:hAnsiTheme="minorHAnsi"/>
+          <w:b/>
+          <w:color w:val="auto"/>
+        </w:rPr>
+        <w:t>Item</w:t>
+      </w:r>
+      <w:proofErr w:type="spellEnd"/>
+      <w:r>
+        <w:rPr>
+          <w:rFonts w:asciiTheme="minorHAnsi" w:hAnsiTheme="minorHAnsi"/>
+          <w:b/>
+          <w:color w:val="auto"/>
+        </w:rPr>
+        <w:t xml:space="preserve"> con la nomenclatura</w:t>
+      </w:r>
+      <w:bookmarkEnd w:id="19"/>
+    </w:p>
     <w:sectPr>
-      <w:headerReference w:type="default" r:id="rId10"/>
-      <w:footerReference w:type="default" r:id="rId11"/>
+      <w:headerReference w:type="default" r:id="rId9"/>
+      <w:footerReference w:type="default" r:id="rId10"/>
       <w:pgSz w:w="11906" w:h="16838"/>
       <w:pgMar w:top="1417" w:right="1701" w:bottom="1417" w:left="1701" w:header="708" w:footer="708" w:gutter="0"/>
       <w:pgNumType w:start="1"/>
@@ -3651,7 +4453,7 @@
               <w:color w:val="FFFFFF" w:themeColor="background1"/>
               <w:lang w:val="es-ES"/>
             </w:rPr>
-            <w:t>3</w:t>
+            <w:t>1</w:t>
           </w:r>
           <w:r>
             <w:rPr>
@@ -6420,6 +7222,92 @@
     </w:lvl>
   </w:abstractNum>
   <w:abstractNum w:abstractNumId="24" w15:restartNumberingAfterBreak="0">
+    <w:nsid w:val="39EF4A51"/>
+    <w:multiLevelType w:val="multilevel"/>
+    <w:tmpl w:val="280A001F"/>
+    <w:lvl w:ilvl="0">
+      <w:start w:val="1"/>
+      <w:numFmt w:val="decimal"/>
+      <w:lvlText w:val="%1."/>
+      <w:lvlJc w:val="left"/>
+      <w:pPr>
+        <w:ind w:left="360" w:hanging="360"/>
+      </w:pPr>
+    </w:lvl>
+    <w:lvl w:ilvl="1">
+      <w:start w:val="1"/>
+      <w:numFmt w:val="decimal"/>
+      <w:lvlText w:val="%1.%2."/>
+      <w:lvlJc w:val="left"/>
+      <w:pPr>
+        <w:ind w:left="792" w:hanging="432"/>
+      </w:pPr>
+    </w:lvl>
+    <w:lvl w:ilvl="2">
+      <w:start w:val="1"/>
+      <w:numFmt w:val="decimal"/>
+      <w:lvlText w:val="%1.%2.%3."/>
+      <w:lvlJc w:val="left"/>
+      <w:pPr>
+        <w:ind w:left="1224" w:hanging="504"/>
+      </w:pPr>
+    </w:lvl>
+    <w:lvl w:ilvl="3">
+      <w:start w:val="1"/>
+      <w:numFmt w:val="decimal"/>
+      <w:lvlText w:val="%1.%2.%3.%4."/>
+      <w:lvlJc w:val="left"/>
+      <w:pPr>
+        <w:ind w:left="1728" w:hanging="648"/>
+      </w:pPr>
+    </w:lvl>
+    <w:lvl w:ilvl="4">
+      <w:start w:val="1"/>
+      <w:numFmt w:val="decimal"/>
+      <w:lvlText w:val="%1.%2.%3.%4.%5."/>
+      <w:lvlJc w:val="left"/>
+      <w:pPr>
+        <w:ind w:left="2232" w:hanging="792"/>
+      </w:pPr>
+    </w:lvl>
+    <w:lvl w:ilvl="5">
+      <w:start w:val="1"/>
+      <w:numFmt w:val="decimal"/>
+      <w:lvlText w:val="%1.%2.%3.%4.%5.%6."/>
+      <w:lvlJc w:val="left"/>
+      <w:pPr>
+        <w:ind w:left="2736" w:hanging="936"/>
+      </w:pPr>
+    </w:lvl>
+    <w:lvl w:ilvl="6">
+      <w:start w:val="1"/>
+      <w:numFmt w:val="decimal"/>
+      <w:lvlText w:val="%1.%2.%3.%4.%5.%6.%7."/>
+      <w:lvlJc w:val="left"/>
+      <w:pPr>
+        <w:ind w:left="3240" w:hanging="1080"/>
+      </w:pPr>
+    </w:lvl>
+    <w:lvl w:ilvl="7">
+      <w:start w:val="1"/>
+      <w:numFmt w:val="decimal"/>
+      <w:lvlText w:val="%1.%2.%3.%4.%5.%6.%7.%8."/>
+      <w:lvlJc w:val="left"/>
+      <w:pPr>
+        <w:ind w:left="3744" w:hanging="1224"/>
+      </w:pPr>
+    </w:lvl>
+    <w:lvl w:ilvl="8">
+      <w:start w:val="1"/>
+      <w:numFmt w:val="decimal"/>
+      <w:lvlText w:val="%1.%2.%3.%4.%5.%6.%7.%8.%9."/>
+      <w:lvlJc w:val="left"/>
+      <w:pPr>
+        <w:ind w:left="4320" w:hanging="1440"/>
+      </w:pPr>
+    </w:lvl>
+  </w:abstractNum>
+  <w:abstractNum w:abstractNumId="25" w15:restartNumberingAfterBreak="0">
     <w:nsid w:val="422244FF"/>
     <w:multiLevelType w:val="hybridMultilevel"/>
     <w:tmpl w:val="38C43692"/>
@@ -6532,7 +7420,7 @@
       </w:rPr>
     </w:lvl>
   </w:abstractNum>
-  <w:abstractNum w:abstractNumId="25" w15:restartNumberingAfterBreak="0">
+  <w:abstractNum w:abstractNumId="26" w15:restartNumberingAfterBreak="0">
     <w:nsid w:val="43316D82"/>
     <w:multiLevelType w:val="hybridMultilevel"/>
     <w:tmpl w:val="26F853A0"/>
@@ -6621,7 +7509,7 @@
       </w:pPr>
     </w:lvl>
   </w:abstractNum>
-  <w:abstractNum w:abstractNumId="26" w15:restartNumberingAfterBreak="0">
+  <w:abstractNum w:abstractNumId="27" w15:restartNumberingAfterBreak="0">
     <w:nsid w:val="43F0124E"/>
     <w:multiLevelType w:val="hybridMultilevel"/>
     <w:tmpl w:val="7B28176A"/>
@@ -6734,7 +7622,7 @@
       </w:rPr>
     </w:lvl>
   </w:abstractNum>
-  <w:abstractNum w:abstractNumId="27" w15:restartNumberingAfterBreak="0">
+  <w:abstractNum w:abstractNumId="28" w15:restartNumberingAfterBreak="0">
     <w:nsid w:val="46D87DDC"/>
     <w:multiLevelType w:val="hybridMultilevel"/>
     <w:tmpl w:val="57AE1D3C"/>
@@ -6847,7 +7735,7 @@
       </w:rPr>
     </w:lvl>
   </w:abstractNum>
-  <w:abstractNum w:abstractNumId="28" w15:restartNumberingAfterBreak="0">
+  <w:abstractNum w:abstractNumId="29" w15:restartNumberingAfterBreak="0">
     <w:nsid w:val="47315B3D"/>
     <w:multiLevelType w:val="multilevel"/>
     <w:tmpl w:val="C41CFB64"/>
@@ -6941,7 +7829,7 @@
       </w:pPr>
     </w:lvl>
   </w:abstractNum>
-  <w:abstractNum w:abstractNumId="29" w15:restartNumberingAfterBreak="0">
+  <w:abstractNum w:abstractNumId="30" w15:restartNumberingAfterBreak="0">
     <w:nsid w:val="4AEA4923"/>
     <w:multiLevelType w:val="multilevel"/>
     <w:tmpl w:val="ACBE76D0"/>
@@ -7055,7 +7943,7 @@
       </w:rPr>
     </w:lvl>
   </w:abstractNum>
-  <w:abstractNum w:abstractNumId="30" w15:restartNumberingAfterBreak="0">
+  <w:abstractNum w:abstractNumId="31" w15:restartNumberingAfterBreak="0">
     <w:nsid w:val="4B857369"/>
     <w:multiLevelType w:val="hybridMultilevel"/>
     <w:tmpl w:val="5680F502"/>
@@ -7167,7 +8055,7 @@
       </w:rPr>
     </w:lvl>
   </w:abstractNum>
-  <w:abstractNum w:abstractNumId="31" w15:restartNumberingAfterBreak="0">
+  <w:abstractNum w:abstractNumId="32" w15:restartNumberingAfterBreak="0">
     <w:nsid w:val="4C1515E2"/>
     <w:multiLevelType w:val="hybridMultilevel"/>
     <w:tmpl w:val="86F25A24"/>
@@ -7280,7 +8168,7 @@
       </w:rPr>
     </w:lvl>
   </w:abstractNum>
-  <w:abstractNum w:abstractNumId="32" w15:restartNumberingAfterBreak="0">
+  <w:abstractNum w:abstractNumId="33" w15:restartNumberingAfterBreak="0">
     <w:nsid w:val="4F58179D"/>
     <w:multiLevelType w:val="hybridMultilevel"/>
     <w:tmpl w:val="A10E08E4"/>
@@ -7393,7 +8281,7 @@
       </w:rPr>
     </w:lvl>
   </w:abstractNum>
-  <w:abstractNum w:abstractNumId="33" w15:restartNumberingAfterBreak="0">
+  <w:abstractNum w:abstractNumId="34" w15:restartNumberingAfterBreak="0">
     <w:nsid w:val="56D90589"/>
     <w:multiLevelType w:val="hybridMultilevel"/>
     <w:tmpl w:val="54349EBA"/>
@@ -7507,7 +8395,7 @@
       </w:rPr>
     </w:lvl>
   </w:abstractNum>
-  <w:abstractNum w:abstractNumId="34" w15:restartNumberingAfterBreak="0">
+  <w:abstractNum w:abstractNumId="35" w15:restartNumberingAfterBreak="0">
     <w:nsid w:val="5A2A3FE4"/>
     <w:multiLevelType w:val="hybridMultilevel"/>
     <w:tmpl w:val="9A3A23BE"/>
@@ -7620,7 +8508,7 @@
       </w:rPr>
     </w:lvl>
   </w:abstractNum>
-  <w:abstractNum w:abstractNumId="35" w15:restartNumberingAfterBreak="0">
+  <w:abstractNum w:abstractNumId="36" w15:restartNumberingAfterBreak="0">
     <w:nsid w:val="618A2B17"/>
     <w:multiLevelType w:val="hybridMultilevel"/>
     <w:tmpl w:val="3622FE36"/>
@@ -7733,7 +8621,7 @@
       </w:rPr>
     </w:lvl>
   </w:abstractNum>
-  <w:abstractNum w:abstractNumId="36" w15:restartNumberingAfterBreak="0">
+  <w:abstractNum w:abstractNumId="37" w15:restartNumberingAfterBreak="0">
     <w:nsid w:val="6D577495"/>
     <w:multiLevelType w:val="hybridMultilevel"/>
     <w:tmpl w:val="98E8975A"/>
@@ -7846,7 +8734,93 @@
       </w:rPr>
     </w:lvl>
   </w:abstractNum>
-  <w:abstractNum w:abstractNumId="37" w15:restartNumberingAfterBreak="0">
+  <w:abstractNum w:abstractNumId="38" w15:restartNumberingAfterBreak="0">
+    <w:nsid w:val="770C4692"/>
+    <w:multiLevelType w:val="hybridMultilevel"/>
+    <w:tmpl w:val="285A524A"/>
+    <w:lvl w:ilvl="0" w:tplc="280A000F">
+      <w:start w:val="1"/>
+      <w:numFmt w:val="decimal"/>
+      <w:lvlText w:val="%1."/>
+      <w:lvlJc w:val="left"/>
+      <w:pPr>
+        <w:ind w:left="360" w:hanging="360"/>
+      </w:pPr>
+    </w:lvl>
+    <w:lvl w:ilvl="1" w:tplc="280A0019" w:tentative="1">
+      <w:start w:val="1"/>
+      <w:numFmt w:val="lowerLetter"/>
+      <w:lvlText w:val="%2."/>
+      <w:lvlJc w:val="left"/>
+      <w:pPr>
+        <w:ind w:left="1080" w:hanging="360"/>
+      </w:pPr>
+    </w:lvl>
+    <w:lvl w:ilvl="2" w:tplc="280A001B" w:tentative="1">
+      <w:start w:val="1"/>
+      <w:numFmt w:val="lowerRoman"/>
+      <w:lvlText w:val="%3."/>
+      <w:lvlJc w:val="right"/>
+      <w:pPr>
+        <w:ind w:left="1800" w:hanging="180"/>
+      </w:pPr>
+    </w:lvl>
+    <w:lvl w:ilvl="3" w:tplc="280A000F" w:tentative="1">
+      <w:start w:val="1"/>
+      <w:numFmt w:val="decimal"/>
+      <w:lvlText w:val="%4."/>
+      <w:lvlJc w:val="left"/>
+      <w:pPr>
+        <w:ind w:left="2520" w:hanging="360"/>
+      </w:pPr>
+    </w:lvl>
+    <w:lvl w:ilvl="4" w:tplc="280A0019" w:tentative="1">
+      <w:start w:val="1"/>
+      <w:numFmt w:val="lowerLetter"/>
+      <w:lvlText w:val="%5."/>
+      <w:lvlJc w:val="left"/>
+      <w:pPr>
+        <w:ind w:left="3240" w:hanging="360"/>
+      </w:pPr>
+    </w:lvl>
+    <w:lvl w:ilvl="5" w:tplc="280A001B" w:tentative="1">
+      <w:start w:val="1"/>
+      <w:numFmt w:val="lowerRoman"/>
+      <w:lvlText w:val="%6."/>
+      <w:lvlJc w:val="right"/>
+      <w:pPr>
+        <w:ind w:left="3960" w:hanging="180"/>
+      </w:pPr>
+    </w:lvl>
+    <w:lvl w:ilvl="6" w:tplc="280A000F" w:tentative="1">
+      <w:start w:val="1"/>
+      <w:numFmt w:val="decimal"/>
+      <w:lvlText w:val="%7."/>
+      <w:lvlJc w:val="left"/>
+      <w:pPr>
+        <w:ind w:left="4680" w:hanging="360"/>
+      </w:pPr>
+    </w:lvl>
+    <w:lvl w:ilvl="7" w:tplc="280A0019" w:tentative="1">
+      <w:start w:val="1"/>
+      <w:numFmt w:val="lowerLetter"/>
+      <w:lvlText w:val="%8."/>
+      <w:lvlJc w:val="left"/>
+      <w:pPr>
+        <w:ind w:left="5400" w:hanging="360"/>
+      </w:pPr>
+    </w:lvl>
+    <w:lvl w:ilvl="8" w:tplc="280A001B" w:tentative="1">
+      <w:start w:val="1"/>
+      <w:numFmt w:val="lowerRoman"/>
+      <w:lvlText w:val="%9."/>
+      <w:lvlJc w:val="right"/>
+      <w:pPr>
+        <w:ind w:left="6120" w:hanging="180"/>
+      </w:pPr>
+    </w:lvl>
+  </w:abstractNum>
+  <w:abstractNum w:abstractNumId="39" w15:restartNumberingAfterBreak="0">
     <w:nsid w:val="7B4E2917"/>
     <w:multiLevelType w:val="hybridMultilevel"/>
     <w:tmpl w:val="288E593E"/>
@@ -7959,7 +8933,7 @@
       </w:rPr>
     </w:lvl>
   </w:abstractNum>
-  <w:abstractNum w:abstractNumId="38" w15:restartNumberingAfterBreak="0">
+  <w:abstractNum w:abstractNumId="40" w15:restartNumberingAfterBreak="0">
     <w:nsid w:val="7D1D06B3"/>
     <w:multiLevelType w:val="hybridMultilevel"/>
     <w:tmpl w:val="4B22CF1E"/>
@@ -8073,7 +9047,7 @@
     </w:lvl>
   </w:abstractNum>
   <w:num w:numId="1">
-    <w:abstractNumId w:val="28"/>
+    <w:abstractNumId w:val="29"/>
   </w:num>
   <w:num w:numId="2">
     <w:abstractNumId w:val="9"/>
@@ -8088,7 +9062,7 @@
     <w:abstractNumId w:val="23"/>
   </w:num>
   <w:num w:numId="6">
-    <w:abstractNumId w:val="29"/>
+    <w:abstractNumId w:val="30"/>
   </w:num>
   <w:num w:numId="7">
     <w:abstractNumId w:val="0"/>
@@ -8100,13 +9074,13 @@
     <w:abstractNumId w:val="19"/>
   </w:num>
   <w:num w:numId="10">
-    <w:abstractNumId w:val="36"/>
+    <w:abstractNumId w:val="37"/>
   </w:num>
   <w:num w:numId="11">
     <w:abstractNumId w:val="1"/>
   </w:num>
   <w:num w:numId="12">
-    <w:abstractNumId w:val="34"/>
+    <w:abstractNumId w:val="35"/>
   </w:num>
   <w:num w:numId="13">
     <w:abstractNumId w:val="15"/>
@@ -8115,10 +9089,10 @@
     <w:abstractNumId w:val="22"/>
   </w:num>
   <w:num w:numId="15">
-    <w:abstractNumId w:val="31"/>
+    <w:abstractNumId w:val="32"/>
   </w:num>
   <w:num w:numId="16">
-    <w:abstractNumId w:val="38"/>
+    <w:abstractNumId w:val="40"/>
   </w:num>
   <w:num w:numId="17">
     <w:abstractNumId w:val="16"/>
@@ -8130,16 +9104,16 @@
     <w:abstractNumId w:val="14"/>
   </w:num>
   <w:num w:numId="20">
-    <w:abstractNumId w:val="26"/>
+    <w:abstractNumId w:val="27"/>
   </w:num>
   <w:num w:numId="21">
-    <w:abstractNumId w:val="32"/>
+    <w:abstractNumId w:val="33"/>
   </w:num>
   <w:num w:numId="22">
-    <w:abstractNumId w:val="27"/>
+    <w:abstractNumId w:val="28"/>
   </w:num>
   <w:num w:numId="23">
-    <w:abstractNumId w:val="35"/>
+    <w:abstractNumId w:val="36"/>
   </w:num>
   <w:num w:numId="24">
     <w:abstractNumId w:val="4"/>
@@ -8163,7 +9137,7 @@
     <w:abstractNumId w:val="18"/>
   </w:num>
   <w:num w:numId="31">
-    <w:abstractNumId w:val="25"/>
+    <w:abstractNumId w:val="26"/>
   </w:num>
   <w:num w:numId="32">
     <w:abstractNumId w:val="21"/>
@@ -8172,22 +9146,28 @@
     <w:abstractNumId w:val="5"/>
   </w:num>
   <w:num w:numId="34">
-    <w:abstractNumId w:val="37"/>
+    <w:abstractNumId w:val="39"/>
   </w:num>
   <w:num w:numId="35">
     <w:abstractNumId w:val="7"/>
   </w:num>
   <w:num w:numId="36">
-    <w:abstractNumId w:val="24"/>
+    <w:abstractNumId w:val="25"/>
   </w:num>
   <w:num w:numId="37">
-    <w:abstractNumId w:val="33"/>
+    <w:abstractNumId w:val="34"/>
   </w:num>
   <w:num w:numId="38">
     <w:abstractNumId w:val="11"/>
   </w:num>
   <w:num w:numId="39">
-    <w:abstractNumId w:val="30"/>
+    <w:abstractNumId w:val="31"/>
+  </w:num>
+  <w:num w:numId="40">
+    <w:abstractNumId w:val="38"/>
+  </w:num>
+  <w:num w:numId="41">
+    <w:abstractNumId w:val="24"/>
   </w:num>
 </w:numbering>
 </file>
@@ -9587,6 +10567,7 @@
   </w:compat>
   <w:rsids>
     <w:rsidRoot w:val="00944B19"/>
+    <w:rsid w:val="000D0905"/>
     <w:rsid w:val="001A5BE5"/>
     <w:rsid w:val="00314916"/>
     <w:rsid w:val="004A4FA0"/>
@@ -10326,7 +11307,7 @@
 </file>
 
 <file path=customXml/itemProps1.xml><?xml version="1.0" encoding="utf-8"?>
-<ds:datastoreItem xmlns:ds="http://schemas.openxmlformats.org/officeDocument/2006/customXml" ds:itemID="{C6C20C30-B0F5-4B30-AEF3-6B36399612C5}">
+<ds:datastoreItem xmlns:ds="http://schemas.openxmlformats.org/officeDocument/2006/customXml" ds:itemID="{313EEAEE-9A5A-4134-BDAD-576B8356F3B3}">
   <ds:schemaRefs>
     <ds:schemaRef ds:uri="http://schemas.openxmlformats.org/officeDocument/2006/bibliography"/>
   </ds:schemaRefs>

</xml_diff>

<commit_message>
Agregando directrices y cronograma
</commit_message>
<xml_diff>
--- a/NV/Desarrollo/Documentos/SBDL_PGC.docx
+++ b/NV/Desarrollo/Documentos/SBDL_PGC.docx
@@ -12,6 +12,8 @@
           <w:szCs w:val="36"/>
         </w:rPr>
       </w:pPr>
+      <w:bookmarkStart w:id="0" w:name="_GoBack"/>
+      <w:bookmarkEnd w:id="0"/>
     </w:p>
     <w:p>
       <w:pPr>
@@ -178,10 +180,10 @@
           <w:sz w:val="32"/>
         </w:rPr>
       </w:pPr>
-      <w:bookmarkStart w:id="0" w:name="_Toc452417191"/>
-      <w:bookmarkStart w:id="1" w:name="_Toc452557332"/>
-      <w:bookmarkStart w:id="2" w:name="_Toc452557509"/>
-      <w:bookmarkStart w:id="3" w:name="_Toc452557593"/>
+      <w:bookmarkStart w:id="1" w:name="_Toc452417191"/>
+      <w:bookmarkStart w:id="2" w:name="_Toc452557332"/>
+      <w:bookmarkStart w:id="3" w:name="_Toc452557509"/>
+      <w:bookmarkStart w:id="4" w:name="_Toc452557593"/>
       <w:r>
         <w:rPr>
           <w:rFonts w:ascii="Calibri" w:hAnsi="Calibri" w:cs="Times New Roman"/>
@@ -191,10 +193,10 @@
         <w:lastRenderedPageBreak/>
         <w:t>HISTORIAL DE REVISIONES</w:t>
       </w:r>
-      <w:bookmarkEnd w:id="0"/>
       <w:bookmarkEnd w:id="1"/>
       <w:bookmarkEnd w:id="2"/>
       <w:bookmarkEnd w:id="3"/>
+      <w:bookmarkEnd w:id="4"/>
     </w:p>
     <w:p>
       <w:pPr>
@@ -1364,19 +1366,69 @@
           <w:pPr>
             <w:pStyle w:val="TDC2"/>
             <w:rPr>
-              <w:rFonts w:cstheme="minorBidi"/>
-              <w:b w:val="0"/>
-              <w:sz w:val="22"/>
-              <w:szCs w:val="22"/>
+              <w:webHidden/>
             </w:rPr>
           </w:pPr>
+          <w:r>
+            <w:t>2.4</w:t>
+          </w:r>
+          <w:r>
+            <w:tab/>
+            <w:t>Herramientas, entorno e infraestructura</w:t>
+          </w:r>
+          <w:r>
+            <w:rPr>
+              <w:webHidden/>
+            </w:rPr>
+            <w:tab/>
+          </w:r>
+          <w:r>
+            <w:rPr>
+              <w:webHidden/>
+            </w:rPr>
+            <w:fldChar w:fldCharType="begin"/>
+          </w:r>
+          <w:r>
+            <w:rPr>
+              <w:webHidden/>
+            </w:rPr>
+            <w:instrText xml:space="preserve"> PAGEREF _Toc481401808 \h </w:instrText>
+          </w:r>
+          <w:r>
+            <w:rPr>
+              <w:webHidden/>
+            </w:rPr>
+          </w:r>
+          <w:r>
+            <w:rPr>
+              <w:webHidden/>
+            </w:rPr>
+            <w:fldChar w:fldCharType="separate"/>
+          </w:r>
+          <w:r>
+            <w:rPr>
+              <w:webHidden/>
+            </w:rPr>
+            <w:t>3</w:t>
+          </w:r>
+          <w:r>
+            <w:rPr>
+              <w:webHidden/>
+            </w:rPr>
+            <w:fldChar w:fldCharType="end"/>
+          </w:r>
+        </w:p>
+        <w:p>
+          <w:pPr>
+            <w:pStyle w:val="TDC2"/>
+          </w:pPr>
           <w:hyperlink w:anchor="_Toc481401808" w:history="1">
             <w:r>
               <w:rPr>
                 <w:rStyle w:val="Hipervnculo"/>
                 <w:rFonts w:ascii="Calibri" w:hAnsi="Calibri"/>
               </w:rPr>
-              <w:t>2.4</w:t>
+              <w:t>2.5</w:t>
             </w:r>
             <w:r>
               <w:rPr>
@@ -1392,7 +1444,7 @@
                 <w:rStyle w:val="Hipervnculo"/>
                 <w:rFonts w:ascii="Calibri" w:hAnsi="Calibri"/>
               </w:rPr>
-              <w:t>Herramientas, entorno e infraestructura</w:t>
+              <w:t>Calendario y Cronograma de trabajo</w:t>
             </w:r>
             <w:r>
               <w:rPr>
@@ -1427,7 +1479,7 @@
               <w:rPr>
                 <w:webHidden/>
               </w:rPr>
-              <w:t>2</w:t>
+              <w:t>3</w:t>
             </w:r>
             <w:r>
               <w:rPr>
@@ -1439,23 +1491,29 @@
         </w:p>
         <w:p>
           <w:pPr>
-            <w:pStyle w:val="TDC1"/>
             <w:rPr>
-              <w:rFonts w:cstheme="minorBidi"/>
+              <w:noProof/>
             </w:rPr>
           </w:pPr>
+          <w:r>
+            <w:rPr>
+              <w:lang w:eastAsia="es-PE"/>
+            </w:rPr>
+            <w:t xml:space="preserve">   </w:t>
+          </w:r>
           <w:hyperlink w:anchor="_Toc481401809" w:history="1">
             <w:r>
               <w:rPr>
                 <w:rStyle w:val="Hipervnculo"/>
                 <w:rFonts w:ascii="Calibri" w:hAnsi="Calibri"/>
                 <w:b/>
+                <w:noProof/>
               </w:rPr>
               <w:t>3.</w:t>
             </w:r>
             <w:r>
               <w:rPr>
-                <w:rFonts w:cstheme="minorBidi"/>
+                <w:noProof/>
               </w:rPr>
               <w:tab/>
             </w:r>
@@ -1464,46 +1522,54 @@
                 <w:rStyle w:val="Hipervnculo"/>
                 <w:rFonts w:ascii="Calibri" w:hAnsi="Calibri"/>
                 <w:b/>
+                <w:noProof/>
               </w:rPr>
               <w:t>Actividades de la SCM</w:t>
             </w:r>
             <w:r>
               <w:rPr>
+                <w:noProof/>
                 <w:webHidden/>
               </w:rPr>
               <w:tab/>
             </w:r>
             <w:r>
               <w:rPr>
+                <w:noProof/>
                 <w:webHidden/>
               </w:rPr>
               <w:fldChar w:fldCharType="begin"/>
             </w:r>
             <w:r>
               <w:rPr>
+                <w:noProof/>
                 <w:webHidden/>
               </w:rPr>
               <w:instrText xml:space="preserve"> PAGEREF _Toc481401809 \h </w:instrText>
             </w:r>
             <w:r>
               <w:rPr>
+                <w:noProof/>
                 <w:webHidden/>
               </w:rPr>
             </w:r>
             <w:r>
               <w:rPr>
+                <w:noProof/>
                 <w:webHidden/>
               </w:rPr>
               <w:fldChar w:fldCharType="separate"/>
             </w:r>
             <w:r>
               <w:rPr>
+                <w:noProof/>
                 <w:webHidden/>
               </w:rPr>
               <w:t>4</w:t>
             </w:r>
             <w:r>
               <w:rPr>
+                <w:noProof/>
                 <w:webHidden/>
               </w:rPr>
               <w:fldChar w:fldCharType="end"/>
@@ -2021,8 +2087,8 @@
           <w:szCs w:val="26"/>
         </w:rPr>
       </w:pPr>
-      <w:bookmarkStart w:id="4" w:name="_Toc452417192"/>
-      <w:bookmarkStart w:id="5" w:name="_Toc481401800"/>
+      <w:bookmarkStart w:id="5" w:name="_Toc452417192"/>
+      <w:bookmarkStart w:id="6" w:name="_Toc481401800"/>
       <w:r>
         <w:rPr>
           <w:rFonts w:ascii="Calibri" w:hAnsi="Calibri" w:cs="Times New Roman"/>
@@ -2033,8 +2099,8 @@
         </w:rPr>
         <w:t>Introducción</w:t>
       </w:r>
-      <w:bookmarkEnd w:id="4"/>
       <w:bookmarkEnd w:id="5"/>
+      <w:bookmarkEnd w:id="6"/>
     </w:p>
     <w:p>
       <w:pPr>
@@ -2051,7 +2117,7 @@
           <w:color w:val="auto"/>
         </w:rPr>
       </w:pPr>
-      <w:bookmarkStart w:id="6" w:name="_Toc481401801"/>
+      <w:bookmarkStart w:id="7" w:name="_Toc481401801"/>
       <w:r>
         <w:rPr>
           <w:rFonts w:ascii="Calibri" w:hAnsi="Calibri" w:cs="Times New Roman"/>
@@ -2060,7 +2126,7 @@
         </w:rPr>
         <w:t>Propósito</w:t>
       </w:r>
-      <w:bookmarkEnd w:id="6"/>
+      <w:bookmarkEnd w:id="7"/>
     </w:p>
     <w:p>
       <w:pPr>
@@ -2130,7 +2196,7 @@
           <w:color w:val="auto"/>
         </w:rPr>
       </w:pPr>
-      <w:bookmarkStart w:id="7" w:name="_Toc481401802"/>
+      <w:bookmarkStart w:id="8" w:name="_Toc481401802"/>
       <w:r>
         <w:rPr>
           <w:rFonts w:ascii="Calibri" w:hAnsi="Calibri" w:cs="Times New Roman"/>
@@ -2139,7 +2205,7 @@
         </w:rPr>
         <w:t>Gobierno y Alcance</w:t>
       </w:r>
-      <w:bookmarkEnd w:id="7"/>
+      <w:bookmarkEnd w:id="8"/>
     </w:p>
     <w:p>
       <w:pPr>
@@ -2171,7 +2237,7 @@
           <w:color w:val="auto"/>
         </w:rPr>
       </w:pPr>
-      <w:bookmarkStart w:id="8" w:name="_Toc481401803"/>
+      <w:bookmarkStart w:id="9" w:name="_Toc481401803"/>
       <w:r>
         <w:rPr>
           <w:rFonts w:ascii="Calibri" w:hAnsi="Calibri" w:cs="Times New Roman"/>
@@ -2180,7 +2246,7 @@
         </w:rPr>
         <w:t>Definiciones</w:t>
       </w:r>
-      <w:bookmarkEnd w:id="8"/>
+      <w:bookmarkEnd w:id="9"/>
     </w:p>
     <w:p>
       <w:pPr>
@@ -2200,42 +2266,12 @@
       <w:r>
         <w:t xml:space="preserve">: </w:t>
       </w:r>
-      <w:proofErr w:type="spellStart"/>
       <w:r>
         <w:rPr>
           <w:i/>
         </w:rPr>
-        <w:t>Configuration</w:t>
+        <w:t>Configuration Mangement System</w:t>
       </w:r>
-      <w:proofErr w:type="spellEnd"/>
-      <w:r>
-        <w:rPr>
-          <w:i/>
-        </w:rPr>
-        <w:t xml:space="preserve"> </w:t>
-      </w:r>
-      <w:proofErr w:type="spellStart"/>
-      <w:r>
-        <w:rPr>
-          <w:i/>
-        </w:rPr>
-        <w:t>Mangement</w:t>
-      </w:r>
-      <w:proofErr w:type="spellEnd"/>
-      <w:r>
-        <w:rPr>
-          <w:i/>
-        </w:rPr>
-        <w:t xml:space="preserve"> </w:t>
-      </w:r>
-      <w:proofErr w:type="spellStart"/>
-      <w:r>
-        <w:rPr>
-          <w:i/>
-        </w:rPr>
-        <w:t>System</w:t>
-      </w:r>
-      <w:proofErr w:type="spellEnd"/>
       <w:r>
         <w:t xml:space="preserve">, al sistema de gestión de las configuraciones encargado de soportar las relaciones entre los elementos de configuración. </w:t>
       </w:r>
@@ -2313,33 +2349,11 @@
       <w:r>
         <w:t xml:space="preserve"> </w:t>
       </w:r>
-      <w:proofErr w:type="spellStart"/>
       <w:r>
         <w:rPr>
           <w:i/>
         </w:rPr>
-        <w:t>Configuration</w:t>
-      </w:r>
-      <w:proofErr w:type="spellEnd"/>
-      <w:r>
-        <w:rPr>
-          <w:i/>
-        </w:rPr>
-        <w:t xml:space="preserve"> </w:t>
-      </w:r>
-      <w:proofErr w:type="spellStart"/>
-      <w:r>
-        <w:rPr>
-          <w:i/>
-        </w:rPr>
-        <w:t>Item</w:t>
-      </w:r>
-      <w:proofErr w:type="spellEnd"/>
-      <w:r>
-        <w:rPr>
-          <w:i/>
-        </w:rPr>
-        <w:t>,</w:t>
+        <w:t>Configuration Item,</w:t>
       </w:r>
       <w:r>
         <w:t xml:space="preserve"> elementos de configuración</w:t>
@@ -2415,7 +2429,7 @@
           <w:szCs w:val="26"/>
         </w:rPr>
       </w:pPr>
-      <w:bookmarkStart w:id="9" w:name="_Toc481401804"/>
+      <w:bookmarkStart w:id="10" w:name="_Toc481401804"/>
       <w:r>
         <w:rPr>
           <w:rFonts w:ascii="Calibri" w:hAnsi="Calibri" w:cs="Times New Roman"/>
@@ -2426,7 +2440,7 @@
         </w:rPr>
         <w:t>Gestión de la Configuración</w:t>
       </w:r>
-      <w:bookmarkEnd w:id="9"/>
+      <w:bookmarkEnd w:id="10"/>
     </w:p>
     <w:p>
       <w:pPr>
@@ -2443,7 +2457,7 @@
           <w:color w:val="auto"/>
         </w:rPr>
       </w:pPr>
-      <w:bookmarkStart w:id="10" w:name="_Toc481401805"/>
+      <w:bookmarkStart w:id="11" w:name="_Toc481401805"/>
       <w:r>
         <w:rPr>
           <w:rFonts w:ascii="Calibri" w:hAnsi="Calibri" w:cs="Times New Roman"/>
@@ -2452,7 +2466,7 @@
         </w:rPr>
         <w:t>Organización</w:t>
       </w:r>
-      <w:bookmarkEnd w:id="10"/>
+      <w:bookmarkEnd w:id="11"/>
     </w:p>
     <w:p/>
     <w:p>
@@ -2470,7 +2484,7 @@
           <w:color w:val="auto"/>
         </w:rPr>
       </w:pPr>
-      <w:bookmarkStart w:id="11" w:name="_Toc481401806"/>
+      <w:bookmarkStart w:id="12" w:name="_Toc481401806"/>
       <w:r>
         <w:rPr>
           <w:rFonts w:ascii="Calibri" w:hAnsi="Calibri" w:cs="Times New Roman"/>
@@ -2479,7 +2493,7 @@
         </w:rPr>
         <w:t>Roles o responsabilidades</w:t>
       </w:r>
-      <w:bookmarkEnd w:id="11"/>
+      <w:bookmarkEnd w:id="12"/>
     </w:p>
     <w:p>
       <w:pPr>
@@ -3616,7 +3630,7 @@
           <w:color w:val="auto"/>
         </w:rPr>
       </w:pPr>
-      <w:bookmarkStart w:id="12" w:name="_Toc481401807"/>
+      <w:bookmarkStart w:id="13" w:name="_Toc481401807"/>
       <w:r>
         <w:rPr>
           <w:rFonts w:ascii="Calibri" w:hAnsi="Calibri" w:cs="Times New Roman"/>
@@ -3625,7 +3639,7 @@
         </w:rPr>
         <w:t>Políticas, directrices y procedimientos</w:t>
       </w:r>
-      <w:bookmarkEnd w:id="12"/>
+      <w:bookmarkEnd w:id="13"/>
     </w:p>
     <w:p>
       <w:pPr>
@@ -3711,8 +3725,6 @@
       <w:pPr>
         <w:ind w:left="494"/>
       </w:pPr>
-      <w:bookmarkStart w:id="13" w:name="_GoBack"/>
-      <w:bookmarkEnd w:id="13"/>
     </w:p>
     <w:p>
       <w:pPr>
@@ -3736,10 +3748,18 @@
           <w:b/>
           <w:color w:val="auto"/>
         </w:rPr>
-        <w:t>Herramientas, entorno e infraestructura</w:t>
+        <w:t>Herramientas, entorno e infraestructur</w:t>
       </w:r>
-      <w:bookmarkEnd w:id="14"/>
+      <w:r>
+        <w:rPr>
+          <w:rFonts w:ascii="Calibri" w:hAnsi="Calibri" w:cs="Times New Roman"/>
+          <w:b/>
+          <w:color w:val="auto"/>
+        </w:rPr>
+        <w:t>a</w:t>
+      </w:r>
     </w:p>
+    <w:bookmarkEnd w:id="14"/>
     <w:p>
       <w:pPr>
         <w:ind w:left="494"/>
@@ -4126,9 +4146,927 @@
         <w:t>utilizarán</w:t>
       </w:r>
       <w:r>
-        <w:t xml:space="preserve"> 6 ramas con los nombres de cada desarrollador, aquí podrán hacer sus cambios, sin alterar la rama principal.      </w:t>
+        <w:t xml:space="preserve"> 6 ramas con los nombres de cada desarrollador, aquí podrán hacer sus cambios, sin alterar la rama principal.  </w:t>
       </w:r>
     </w:p>
+    <w:p>
+      <w:pPr>
+        <w:pStyle w:val="Ttulo2"/>
+        <w:numPr>
+          <w:ilvl w:val="1"/>
+          <w:numId w:val="5"/>
+        </w:numPr>
+        <w:spacing w:after="160"/>
+        <w:ind w:left="851" w:hanging="357"/>
+        <w:rPr>
+          <w:rFonts w:ascii="Calibri" w:hAnsi="Calibri" w:cs="Times New Roman"/>
+          <w:b/>
+          <w:color w:val="auto"/>
+        </w:rPr>
+      </w:pPr>
+      <w:r>
+        <w:rPr>
+          <w:rFonts w:ascii="Calibri" w:hAnsi="Calibri" w:cs="Times New Roman"/>
+          <w:b/>
+          <w:color w:val="auto"/>
+        </w:rPr>
+        <w:t>Calendario o Cronograma de Trabajo</w:t>
+      </w:r>
+    </w:p>
+    <w:p>
+      <w:r>
+        <w:t>En este se definen las actividades a realizar para poder mantener una correcta gestión sobre la configuración del proyecto a realizar</w:t>
+      </w:r>
+    </w:p>
+    <w:tbl>
+      <w:tblPr>
+        <w:tblStyle w:val="Tablaconcuadrcula"/>
+        <w:tblW w:w="8784" w:type="dxa"/>
+        <w:tblLook w:val="04A0" w:firstRow="1" w:lastRow="0" w:firstColumn="1" w:lastColumn="0" w:noHBand="0" w:noVBand="1"/>
+      </w:tblPr>
+      <w:tblGrid>
+        <w:gridCol w:w="2958"/>
+        <w:gridCol w:w="1133"/>
+        <w:gridCol w:w="1412"/>
+        <w:gridCol w:w="1298"/>
+        <w:gridCol w:w="1983"/>
+      </w:tblGrid>
+      <w:tr>
+        <w:trPr>
+          <w:trHeight w:val="596"/>
+        </w:trPr>
+        <w:tc>
+          <w:tcPr>
+            <w:tcW w:w="2958" w:type="dxa"/>
+            <w:shd w:val="clear" w:color="auto" w:fill="D0CECE" w:themeFill="background2" w:themeFillShade="E6"/>
+          </w:tcPr>
+          <w:p>
+            <w:pPr>
+              <w:jc w:val="center"/>
+              <w:rPr>
+                <w:b/>
+              </w:rPr>
+            </w:pPr>
+            <w:r>
+              <w:rPr>
+                <w:b/>
+              </w:rPr>
+              <w:t>Nombre de tarea</w:t>
+            </w:r>
+          </w:p>
+        </w:tc>
+        <w:tc>
+          <w:tcPr>
+            <w:tcW w:w="1133" w:type="dxa"/>
+            <w:shd w:val="clear" w:color="auto" w:fill="D0CECE" w:themeFill="background2" w:themeFillShade="E6"/>
+          </w:tcPr>
+          <w:p>
+            <w:pPr>
+              <w:jc w:val="center"/>
+              <w:rPr>
+                <w:b/>
+              </w:rPr>
+            </w:pPr>
+            <w:r>
+              <w:rPr>
+                <w:b/>
+              </w:rPr>
+              <w:t>Duración</w:t>
+            </w:r>
+          </w:p>
+        </w:tc>
+        <w:tc>
+          <w:tcPr>
+            <w:tcW w:w="1412" w:type="dxa"/>
+            <w:shd w:val="clear" w:color="auto" w:fill="D0CECE" w:themeFill="background2" w:themeFillShade="E6"/>
+          </w:tcPr>
+          <w:p>
+            <w:pPr>
+              <w:jc w:val="center"/>
+              <w:rPr>
+                <w:b/>
+              </w:rPr>
+            </w:pPr>
+            <w:r>
+              <w:rPr>
+                <w:b/>
+              </w:rPr>
+              <w:t>Comienzo</w:t>
+            </w:r>
+          </w:p>
+        </w:tc>
+        <w:tc>
+          <w:tcPr>
+            <w:tcW w:w="1298" w:type="dxa"/>
+            <w:shd w:val="clear" w:color="auto" w:fill="D0CECE" w:themeFill="background2" w:themeFillShade="E6"/>
+          </w:tcPr>
+          <w:p>
+            <w:pPr>
+              <w:jc w:val="center"/>
+              <w:rPr>
+                <w:b/>
+              </w:rPr>
+            </w:pPr>
+            <w:r>
+              <w:rPr>
+                <w:b/>
+              </w:rPr>
+              <w:t>Fin</w:t>
+            </w:r>
+          </w:p>
+        </w:tc>
+        <w:tc>
+          <w:tcPr>
+            <w:tcW w:w="1983" w:type="dxa"/>
+            <w:shd w:val="clear" w:color="auto" w:fill="D0CECE" w:themeFill="background2" w:themeFillShade="E6"/>
+          </w:tcPr>
+          <w:p>
+            <w:pPr>
+              <w:jc w:val="center"/>
+              <w:rPr>
+                <w:b/>
+              </w:rPr>
+            </w:pPr>
+            <w:r>
+              <w:rPr>
+                <w:b/>
+              </w:rPr>
+              <w:t>Responsable</w:t>
+            </w:r>
+          </w:p>
+        </w:tc>
+      </w:tr>
+      <w:tr>
+        <w:tc>
+          <w:tcPr>
+            <w:tcW w:w="2958" w:type="dxa"/>
+          </w:tcPr>
+          <w:p>
+            <w:pPr>
+              <w:rPr>
+                <w:b/>
+                <w:sz w:val="20"/>
+              </w:rPr>
+            </w:pPr>
+            <w:r>
+              <w:rPr>
+                <w:b/>
+                <w:sz w:val="20"/>
+              </w:rPr>
+              <w:t>Introducción</w:t>
+            </w:r>
+          </w:p>
+        </w:tc>
+        <w:tc>
+          <w:tcPr>
+            <w:tcW w:w="1133" w:type="dxa"/>
+          </w:tcPr>
+          <w:p>
+            <w:pPr>
+              <w:jc w:val="center"/>
+              <w:rPr>
+                <w:b/>
+                <w:sz w:val="20"/>
+              </w:rPr>
+            </w:pPr>
+            <w:r>
+              <w:rPr>
+                <w:b/>
+                <w:sz w:val="20"/>
+              </w:rPr>
+              <w:t>2 dias</w:t>
+            </w:r>
+          </w:p>
+        </w:tc>
+        <w:tc>
+          <w:tcPr>
+            <w:tcW w:w="1412" w:type="dxa"/>
+          </w:tcPr>
+          <w:p>
+            <w:pPr>
+              <w:jc w:val="center"/>
+              <w:rPr>
+                <w:b/>
+                <w:sz w:val="20"/>
+              </w:rPr>
+            </w:pPr>
+            <w:r>
+              <w:rPr>
+                <w:b/>
+                <w:sz w:val="20"/>
+              </w:rPr>
+              <w:t>28/04/2016</w:t>
+            </w:r>
+          </w:p>
+        </w:tc>
+        <w:tc>
+          <w:tcPr>
+            <w:tcW w:w="1298" w:type="dxa"/>
+          </w:tcPr>
+          <w:p>
+            <w:pPr>
+              <w:jc w:val="center"/>
+              <w:rPr>
+                <w:b/>
+                <w:sz w:val="20"/>
+              </w:rPr>
+            </w:pPr>
+            <w:r>
+              <w:rPr>
+                <w:b/>
+                <w:sz w:val="20"/>
+              </w:rPr>
+              <w:t>29/04/2016</w:t>
+            </w:r>
+          </w:p>
+        </w:tc>
+        <w:tc>
+          <w:tcPr>
+            <w:tcW w:w="1983" w:type="dxa"/>
+          </w:tcPr>
+          <w:p>
+            <w:pPr>
+              <w:rPr>
+                <w:b/>
+              </w:rPr>
+            </w:pPr>
+            <w:r>
+              <w:rPr>
+                <w:rFonts w:cs="Times New Roman"/>
+                <w:b/>
+                <w:sz w:val="20"/>
+                <w:szCs w:val="20"/>
+              </w:rPr>
+              <w:t>Gestor de la Configuración</w:t>
+            </w:r>
+          </w:p>
+        </w:tc>
+      </w:tr>
+      <w:tr>
+        <w:tc>
+          <w:tcPr>
+            <w:tcW w:w="2958" w:type="dxa"/>
+          </w:tcPr>
+          <w:p>
+            <w:pPr>
+              <w:ind w:left="171"/>
+              <w:rPr>
+                <w:sz w:val="20"/>
+              </w:rPr>
+            </w:pPr>
+            <w:r>
+              <w:rPr>
+                <w:sz w:val="20"/>
+              </w:rPr>
+              <w:t>Definir el propósito</w:t>
+            </w:r>
+          </w:p>
+        </w:tc>
+        <w:tc>
+          <w:tcPr>
+            <w:tcW w:w="1133" w:type="dxa"/>
+          </w:tcPr>
+          <w:p>
+            <w:pPr>
+              <w:jc w:val="center"/>
+              <w:rPr>
+                <w:sz w:val="20"/>
+              </w:rPr>
+            </w:pPr>
+            <w:r>
+              <w:rPr>
+                <w:sz w:val="20"/>
+              </w:rPr>
+              <w:t>1 dia</w:t>
+            </w:r>
+          </w:p>
+        </w:tc>
+        <w:tc>
+          <w:tcPr>
+            <w:tcW w:w="1412" w:type="dxa"/>
+          </w:tcPr>
+          <w:p>
+            <w:pPr>
+              <w:jc w:val="center"/>
+              <w:rPr>
+                <w:sz w:val="20"/>
+              </w:rPr>
+            </w:pPr>
+            <w:r>
+              <w:rPr>
+                <w:sz w:val="20"/>
+              </w:rPr>
+              <w:t>28/04/2016</w:t>
+            </w:r>
+          </w:p>
+        </w:tc>
+        <w:tc>
+          <w:tcPr>
+            <w:tcW w:w="1298" w:type="dxa"/>
+          </w:tcPr>
+          <w:p>
+            <w:pPr>
+              <w:jc w:val="center"/>
+              <w:rPr>
+                <w:sz w:val="20"/>
+              </w:rPr>
+            </w:pPr>
+            <w:r>
+              <w:rPr>
+                <w:sz w:val="20"/>
+              </w:rPr>
+              <w:t>28/04/2016</w:t>
+            </w:r>
+          </w:p>
+        </w:tc>
+        <w:tc>
+          <w:tcPr>
+            <w:tcW w:w="1983" w:type="dxa"/>
+          </w:tcPr>
+          <w:p>
+            <w:r>
+              <w:rPr>
+                <w:rFonts w:cs="Times New Roman"/>
+                <w:sz w:val="20"/>
+                <w:szCs w:val="20"/>
+              </w:rPr>
+              <w:t>Gestor de la Configuración</w:t>
+            </w:r>
+          </w:p>
+        </w:tc>
+      </w:tr>
+      <w:tr>
+        <w:tc>
+          <w:tcPr>
+            <w:tcW w:w="2958" w:type="dxa"/>
+          </w:tcPr>
+          <w:p>
+            <w:pPr>
+              <w:ind w:left="171"/>
+              <w:rPr>
+                <w:sz w:val="20"/>
+              </w:rPr>
+            </w:pPr>
+            <w:r>
+              <w:rPr>
+                <w:sz w:val="20"/>
+              </w:rPr>
+              <w:t>Definir el alcance</w:t>
+            </w:r>
+          </w:p>
+        </w:tc>
+        <w:tc>
+          <w:tcPr>
+            <w:tcW w:w="1133" w:type="dxa"/>
+          </w:tcPr>
+          <w:p>
+            <w:pPr>
+              <w:jc w:val="center"/>
+              <w:rPr>
+                <w:sz w:val="20"/>
+              </w:rPr>
+            </w:pPr>
+            <w:r>
+              <w:rPr>
+                <w:sz w:val="20"/>
+              </w:rPr>
+              <w:t>1 dia</w:t>
+            </w:r>
+          </w:p>
+        </w:tc>
+        <w:tc>
+          <w:tcPr>
+            <w:tcW w:w="1412" w:type="dxa"/>
+          </w:tcPr>
+          <w:p>
+            <w:pPr>
+              <w:jc w:val="center"/>
+              <w:rPr>
+                <w:sz w:val="20"/>
+              </w:rPr>
+            </w:pPr>
+            <w:r>
+              <w:rPr>
+                <w:sz w:val="20"/>
+              </w:rPr>
+              <w:t>29/04/2016</w:t>
+            </w:r>
+          </w:p>
+        </w:tc>
+        <w:tc>
+          <w:tcPr>
+            <w:tcW w:w="1298" w:type="dxa"/>
+          </w:tcPr>
+          <w:p>
+            <w:pPr>
+              <w:jc w:val="center"/>
+              <w:rPr>
+                <w:sz w:val="20"/>
+              </w:rPr>
+            </w:pPr>
+            <w:r>
+              <w:rPr>
+                <w:sz w:val="20"/>
+              </w:rPr>
+              <w:t>29/04/2016</w:t>
+            </w:r>
+          </w:p>
+        </w:tc>
+        <w:tc>
+          <w:tcPr>
+            <w:tcW w:w="1983" w:type="dxa"/>
+          </w:tcPr>
+          <w:p>
+            <w:r>
+              <w:rPr>
+                <w:rFonts w:cs="Times New Roman"/>
+                <w:sz w:val="20"/>
+                <w:szCs w:val="20"/>
+              </w:rPr>
+              <w:t>Gestor de la Configuración</w:t>
+            </w:r>
+          </w:p>
+        </w:tc>
+      </w:tr>
+      <w:tr>
+        <w:tc>
+          <w:tcPr>
+            <w:tcW w:w="2958" w:type="dxa"/>
+          </w:tcPr>
+          <w:p>
+            <w:pPr>
+              <w:ind w:left="171"/>
+              <w:rPr>
+                <w:sz w:val="20"/>
+              </w:rPr>
+            </w:pPr>
+            <w:r>
+              <w:rPr>
+                <w:sz w:val="20"/>
+              </w:rPr>
+              <w:t>Definir los términos utilizados</w:t>
+            </w:r>
+          </w:p>
+        </w:tc>
+        <w:tc>
+          <w:tcPr>
+            <w:tcW w:w="1133" w:type="dxa"/>
+          </w:tcPr>
+          <w:p>
+            <w:pPr>
+              <w:jc w:val="center"/>
+              <w:rPr>
+                <w:sz w:val="20"/>
+              </w:rPr>
+            </w:pPr>
+            <w:r>
+              <w:rPr>
+                <w:sz w:val="20"/>
+              </w:rPr>
+              <w:t>1 dia</w:t>
+            </w:r>
+          </w:p>
+        </w:tc>
+        <w:tc>
+          <w:tcPr>
+            <w:tcW w:w="1412" w:type="dxa"/>
+          </w:tcPr>
+          <w:p>
+            <w:pPr>
+              <w:jc w:val="center"/>
+              <w:rPr>
+                <w:sz w:val="20"/>
+              </w:rPr>
+            </w:pPr>
+            <w:r>
+              <w:rPr>
+                <w:sz w:val="20"/>
+              </w:rPr>
+              <w:t>29/04/2016</w:t>
+            </w:r>
+          </w:p>
+        </w:tc>
+        <w:tc>
+          <w:tcPr>
+            <w:tcW w:w="1298" w:type="dxa"/>
+          </w:tcPr>
+          <w:p>
+            <w:pPr>
+              <w:jc w:val="center"/>
+              <w:rPr>
+                <w:sz w:val="20"/>
+              </w:rPr>
+            </w:pPr>
+            <w:r>
+              <w:rPr>
+                <w:sz w:val="20"/>
+              </w:rPr>
+              <w:t>29/04/2016</w:t>
+            </w:r>
+          </w:p>
+        </w:tc>
+        <w:tc>
+          <w:tcPr>
+            <w:tcW w:w="1983" w:type="dxa"/>
+          </w:tcPr>
+          <w:p>
+            <w:r>
+              <w:rPr>
+                <w:rFonts w:cs="Times New Roman"/>
+                <w:sz w:val="20"/>
+                <w:szCs w:val="20"/>
+              </w:rPr>
+              <w:t>Gestor de la Configuración</w:t>
+            </w:r>
+          </w:p>
+        </w:tc>
+      </w:tr>
+      <w:tr>
+        <w:tc>
+          <w:tcPr>
+            <w:tcW w:w="2958" w:type="dxa"/>
+          </w:tcPr>
+          <w:p>
+            <w:pPr>
+              <w:rPr>
+                <w:b/>
+                <w:sz w:val="20"/>
+              </w:rPr>
+            </w:pPr>
+            <w:r>
+              <w:rPr>
+                <w:b/>
+                <w:sz w:val="20"/>
+              </w:rPr>
+              <w:t>Gestión de la configuración</w:t>
+            </w:r>
+          </w:p>
+        </w:tc>
+        <w:tc>
+          <w:tcPr>
+            <w:tcW w:w="1133" w:type="dxa"/>
+          </w:tcPr>
+          <w:p>
+            <w:pPr>
+              <w:jc w:val="center"/>
+              <w:rPr>
+                <w:b/>
+                <w:sz w:val="20"/>
+              </w:rPr>
+            </w:pPr>
+            <w:r>
+              <w:rPr>
+                <w:b/>
+                <w:sz w:val="20"/>
+              </w:rPr>
+              <w:t>4 dias</w:t>
+            </w:r>
+          </w:p>
+        </w:tc>
+        <w:tc>
+          <w:tcPr>
+            <w:tcW w:w="1412" w:type="dxa"/>
+          </w:tcPr>
+          <w:p>
+            <w:pPr>
+              <w:jc w:val="center"/>
+              <w:rPr>
+                <w:b/>
+                <w:sz w:val="20"/>
+              </w:rPr>
+            </w:pPr>
+            <w:r>
+              <w:rPr>
+                <w:b/>
+                <w:sz w:val="20"/>
+              </w:rPr>
+              <w:t>28/04/2016</w:t>
+            </w:r>
+          </w:p>
+        </w:tc>
+        <w:tc>
+          <w:tcPr>
+            <w:tcW w:w="1298" w:type="dxa"/>
+          </w:tcPr>
+          <w:p>
+            <w:pPr>
+              <w:jc w:val="center"/>
+              <w:rPr>
+                <w:b/>
+                <w:sz w:val="20"/>
+              </w:rPr>
+            </w:pPr>
+            <w:r>
+              <w:rPr>
+                <w:b/>
+                <w:sz w:val="20"/>
+              </w:rPr>
+              <w:t>01/05/2016</w:t>
+            </w:r>
+          </w:p>
+        </w:tc>
+        <w:tc>
+          <w:tcPr>
+            <w:tcW w:w="1983" w:type="dxa"/>
+          </w:tcPr>
+          <w:p>
+            <w:pPr>
+              <w:rPr>
+                <w:b/>
+              </w:rPr>
+            </w:pPr>
+            <w:r>
+              <w:rPr>
+                <w:rFonts w:cs="Times New Roman"/>
+                <w:b/>
+                <w:sz w:val="20"/>
+                <w:szCs w:val="20"/>
+              </w:rPr>
+              <w:t>Gestor de la Configuración</w:t>
+            </w:r>
+          </w:p>
+        </w:tc>
+      </w:tr>
+      <w:tr>
+        <w:tc>
+          <w:tcPr>
+            <w:tcW w:w="2958" w:type="dxa"/>
+          </w:tcPr>
+          <w:p>
+            <w:pPr>
+              <w:ind w:left="171"/>
+              <w:rPr>
+                <w:sz w:val="20"/>
+              </w:rPr>
+            </w:pPr>
+            <w:r>
+              <w:rPr>
+                <w:sz w:val="20"/>
+              </w:rPr>
+              <w:t>Definir la organización</w:t>
+            </w:r>
+          </w:p>
+        </w:tc>
+        <w:tc>
+          <w:tcPr>
+            <w:tcW w:w="1133" w:type="dxa"/>
+          </w:tcPr>
+          <w:p>
+            <w:pPr>
+              <w:jc w:val="center"/>
+              <w:rPr>
+                <w:sz w:val="20"/>
+              </w:rPr>
+            </w:pPr>
+            <w:r>
+              <w:rPr>
+                <w:sz w:val="20"/>
+              </w:rPr>
+              <w:t>1 dia</w:t>
+            </w:r>
+          </w:p>
+        </w:tc>
+        <w:tc>
+          <w:tcPr>
+            <w:tcW w:w="1412" w:type="dxa"/>
+          </w:tcPr>
+          <w:p>
+            <w:pPr>
+              <w:jc w:val="center"/>
+              <w:rPr>
+                <w:sz w:val="20"/>
+              </w:rPr>
+            </w:pPr>
+            <w:r>
+              <w:rPr>
+                <w:sz w:val="20"/>
+              </w:rPr>
+              <w:t>28/04/2016</w:t>
+            </w:r>
+          </w:p>
+        </w:tc>
+        <w:tc>
+          <w:tcPr>
+            <w:tcW w:w="1298" w:type="dxa"/>
+          </w:tcPr>
+          <w:p>
+            <w:pPr>
+              <w:jc w:val="center"/>
+              <w:rPr>
+                <w:sz w:val="20"/>
+              </w:rPr>
+            </w:pPr>
+            <w:r>
+              <w:rPr>
+                <w:sz w:val="20"/>
+              </w:rPr>
+              <w:t>28/04/2016</w:t>
+            </w:r>
+          </w:p>
+        </w:tc>
+        <w:tc>
+          <w:tcPr>
+            <w:tcW w:w="1983" w:type="dxa"/>
+          </w:tcPr>
+          <w:p>
+            <w:r>
+              <w:rPr>
+                <w:rFonts w:cs="Times New Roman"/>
+                <w:sz w:val="20"/>
+                <w:szCs w:val="20"/>
+              </w:rPr>
+              <w:t>Gestor de la Configuración</w:t>
+            </w:r>
+          </w:p>
+        </w:tc>
+      </w:tr>
+      <w:tr>
+        <w:tc>
+          <w:tcPr>
+            <w:tcW w:w="2958" w:type="dxa"/>
+          </w:tcPr>
+          <w:p>
+            <w:pPr>
+              <w:ind w:left="171"/>
+              <w:rPr>
+                <w:sz w:val="20"/>
+              </w:rPr>
+            </w:pPr>
+            <w:r>
+              <w:rPr>
+                <w:sz w:val="20"/>
+              </w:rPr>
+              <w:t>Definir las políticas y procedimientos</w:t>
+            </w:r>
+          </w:p>
+        </w:tc>
+        <w:tc>
+          <w:tcPr>
+            <w:tcW w:w="1133" w:type="dxa"/>
+          </w:tcPr>
+          <w:p>
+            <w:pPr>
+              <w:jc w:val="center"/>
+              <w:rPr>
+                <w:sz w:val="20"/>
+              </w:rPr>
+            </w:pPr>
+            <w:r>
+              <w:rPr>
+                <w:sz w:val="20"/>
+              </w:rPr>
+              <w:t>2 dia</w:t>
+            </w:r>
+          </w:p>
+        </w:tc>
+        <w:tc>
+          <w:tcPr>
+            <w:tcW w:w="1412" w:type="dxa"/>
+          </w:tcPr>
+          <w:p>
+            <w:pPr>
+              <w:jc w:val="center"/>
+              <w:rPr>
+                <w:sz w:val="20"/>
+              </w:rPr>
+            </w:pPr>
+            <w:r>
+              <w:rPr>
+                <w:sz w:val="20"/>
+              </w:rPr>
+              <w:t>30/04/2016</w:t>
+            </w:r>
+          </w:p>
+        </w:tc>
+        <w:tc>
+          <w:tcPr>
+            <w:tcW w:w="1298" w:type="dxa"/>
+          </w:tcPr>
+          <w:p>
+            <w:pPr>
+              <w:jc w:val="center"/>
+              <w:rPr>
+                <w:sz w:val="20"/>
+              </w:rPr>
+            </w:pPr>
+            <w:r>
+              <w:rPr>
+                <w:sz w:val="20"/>
+              </w:rPr>
+              <w:t>01/05/2017</w:t>
+            </w:r>
+          </w:p>
+        </w:tc>
+        <w:tc>
+          <w:tcPr>
+            <w:tcW w:w="1983" w:type="dxa"/>
+          </w:tcPr>
+          <w:p>
+            <w:r>
+              <w:rPr>
+                <w:rFonts w:cs="Times New Roman"/>
+                <w:sz w:val="20"/>
+                <w:szCs w:val="20"/>
+              </w:rPr>
+              <w:t>Gestor de la Configuración</w:t>
+            </w:r>
+          </w:p>
+        </w:tc>
+      </w:tr>
+      <w:tr>
+        <w:tc>
+          <w:tcPr>
+            <w:tcW w:w="2958" w:type="dxa"/>
+          </w:tcPr>
+          <w:p>
+            <w:pPr>
+              <w:ind w:left="171"/>
+              <w:rPr>
+                <w:sz w:val="20"/>
+              </w:rPr>
+            </w:pPr>
+            <w:r>
+              <w:rPr>
+                <w:sz w:val="20"/>
+              </w:rPr>
+              <w:t>Definir las herramientas, el entorno y la infraestructura</w:t>
+            </w:r>
+          </w:p>
+        </w:tc>
+        <w:tc>
+          <w:tcPr>
+            <w:tcW w:w="1133" w:type="dxa"/>
+          </w:tcPr>
+          <w:p>
+            <w:pPr>
+              <w:jc w:val="center"/>
+              <w:rPr>
+                <w:sz w:val="20"/>
+              </w:rPr>
+            </w:pPr>
+            <w:r>
+              <w:rPr>
+                <w:sz w:val="20"/>
+              </w:rPr>
+              <w:t>1 dia</w:t>
+            </w:r>
+          </w:p>
+        </w:tc>
+        <w:tc>
+          <w:tcPr>
+            <w:tcW w:w="1412" w:type="dxa"/>
+          </w:tcPr>
+          <w:p>
+            <w:pPr>
+              <w:jc w:val="center"/>
+              <w:rPr>
+                <w:sz w:val="20"/>
+              </w:rPr>
+            </w:pPr>
+            <w:r>
+              <w:rPr>
+                <w:sz w:val="20"/>
+              </w:rPr>
+              <w:t>29/04/2016</w:t>
+            </w:r>
+          </w:p>
+        </w:tc>
+        <w:tc>
+          <w:tcPr>
+            <w:tcW w:w="1298" w:type="dxa"/>
+          </w:tcPr>
+          <w:p>
+            <w:pPr>
+              <w:jc w:val="center"/>
+              <w:rPr>
+                <w:sz w:val="20"/>
+              </w:rPr>
+            </w:pPr>
+            <w:r>
+              <w:rPr>
+                <w:sz w:val="20"/>
+              </w:rPr>
+              <w:t>29/04/2016</w:t>
+            </w:r>
+          </w:p>
+        </w:tc>
+        <w:tc>
+          <w:tcPr>
+            <w:tcW w:w="1983" w:type="dxa"/>
+          </w:tcPr>
+          <w:p>
+            <w:r>
+              <w:rPr>
+                <w:rFonts w:cs="Times New Roman"/>
+                <w:sz w:val="20"/>
+                <w:szCs w:val="20"/>
+              </w:rPr>
+              <w:t>Gestor de la Configuración</w:t>
+            </w:r>
+          </w:p>
+        </w:tc>
+      </w:tr>
+    </w:tbl>
     <w:p>
       <w:pPr>
         <w:pStyle w:val="Ttulo1"/>
@@ -4243,19 +5181,9 @@
           <w:b/>
           <w:color w:val="auto"/>
         </w:rPr>
-        <w:t xml:space="preserve">Definición de la Nomenclatura de </w:t>
-      </w:r>
-      <w:proofErr w:type="spellStart"/>
-      <w:r>
-        <w:rPr>
-          <w:rFonts w:asciiTheme="minorHAnsi" w:hAnsiTheme="minorHAnsi"/>
-          <w:b/>
-          <w:color w:val="auto"/>
-        </w:rPr>
-        <w:t>Item</w:t>
+        <w:t>Definición de la Nomenclatura de Item</w:t>
       </w:r>
       <w:bookmarkEnd w:id="18"/>
-      <w:proofErr w:type="spellEnd"/>
     </w:p>
     <w:p>
       <w:pPr>
@@ -4277,25 +5205,7 @@
           <w:b/>
           <w:color w:val="auto"/>
         </w:rPr>
-        <w:t xml:space="preserve">Lista de </w:t>
-      </w:r>
-      <w:proofErr w:type="spellStart"/>
-      <w:r>
-        <w:rPr>
-          <w:rFonts w:asciiTheme="minorHAnsi" w:hAnsiTheme="minorHAnsi"/>
-          <w:b/>
-          <w:color w:val="auto"/>
-        </w:rPr>
-        <w:t>Item</w:t>
-      </w:r>
-      <w:proofErr w:type="spellEnd"/>
-      <w:r>
-        <w:rPr>
-          <w:rFonts w:asciiTheme="minorHAnsi" w:hAnsiTheme="minorHAnsi"/>
-          <w:b/>
-          <w:color w:val="auto"/>
-        </w:rPr>
-        <w:t xml:space="preserve"> con la nomenclatura</w:t>
+        <w:t>Lista de Item con la nomenclatura</w:t>
       </w:r>
       <w:bookmarkEnd w:id="19"/>
     </w:p>
@@ -10722,13 +11632,16 @@
     <w:rsid w:val="000D0905"/>
     <w:rsid w:val="001A5BE5"/>
     <w:rsid w:val="00314916"/>
+    <w:rsid w:val="00446AE9"/>
     <w:rsid w:val="004A4FA0"/>
     <w:rsid w:val="004E2A85"/>
     <w:rsid w:val="0075457A"/>
     <w:rsid w:val="00765ACC"/>
     <w:rsid w:val="007B7E43"/>
+    <w:rsid w:val="008F2FEC"/>
     <w:rsid w:val="00944B19"/>
     <w:rsid w:val="00CB0806"/>
+    <w:rsid w:val="00FC371A"/>
   </w:rsids>
   <m:mathPr>
     <m:mathFont m:val="Cambria Math"/>
@@ -11460,7 +12373,7 @@
 </file>
 
 <file path=customXml/itemProps1.xml><?xml version="1.0" encoding="utf-8"?>
-<ds:datastoreItem xmlns:ds="http://schemas.openxmlformats.org/officeDocument/2006/customXml" ds:itemID="{3F5927AF-F88C-4DE6-929E-0F812C64618A}">
+<ds:datastoreItem xmlns:ds="http://schemas.openxmlformats.org/officeDocument/2006/customXml" ds:itemID="{09C1EB0E-FA80-4D1D-8805-559218EFC56F}">
   <ds:schemaRefs>
     <ds:schemaRef ds:uri="http://schemas.openxmlformats.org/officeDocument/2006/bibliography"/>
   </ds:schemaRefs>

</xml_diff>

<commit_message>
Agregando politicas, directrices y cronograma
</commit_message>
<xml_diff>
--- a/NV/Desarrollo/Documentos/SBDL_PGC.docx
+++ b/NV/Desarrollo/Documentos/SBDL_PGC.docx
@@ -12,8 +12,6 @@
           <w:szCs w:val="36"/>
         </w:rPr>
       </w:pPr>
-      <w:bookmarkStart w:id="0" w:name="_GoBack"/>
-      <w:bookmarkEnd w:id="0"/>
     </w:p>
     <w:p>
       <w:pPr>
@@ -25,6 +23,8 @@
           <w:szCs w:val="36"/>
         </w:rPr>
       </w:pPr>
+      <w:bookmarkStart w:id="0" w:name="_GoBack"/>
+      <w:bookmarkEnd w:id="0"/>
     </w:p>
     <w:p>
       <w:pPr>
@@ -11641,6 +11641,7 @@
     <w:rsid w:val="008F2FEC"/>
     <w:rsid w:val="00944B19"/>
     <w:rsid w:val="00CB0806"/>
+    <w:rsid w:val="00E979B3"/>
     <w:rsid w:val="00FC371A"/>
   </w:rsids>
   <m:mathPr>
@@ -12373,7 +12374,7 @@
 </file>
 
 <file path=customXml/itemProps1.xml><?xml version="1.0" encoding="utf-8"?>
-<ds:datastoreItem xmlns:ds="http://schemas.openxmlformats.org/officeDocument/2006/customXml" ds:itemID="{09C1EB0E-FA80-4D1D-8805-559218EFC56F}">
+<ds:datastoreItem xmlns:ds="http://schemas.openxmlformats.org/officeDocument/2006/customXml" ds:itemID="{D75D729D-F741-4574-BCC2-C4C911FFD5F4}">
   <ds:schemaRefs>
     <ds:schemaRef ds:uri="http://schemas.openxmlformats.org/officeDocument/2006/bibliography"/>
   </ds:schemaRefs>

</xml_diff>

<commit_message>
Insercion de politicas, directrices y cronograma
</commit_message>
<xml_diff>
--- a/NV/Desarrollo/Documentos/SBDL_PGC.docx
+++ b/NV/Desarrollo/Documentos/SBDL_PGC.docx
@@ -23,8 +23,6 @@
           <w:szCs w:val="36"/>
         </w:rPr>
       </w:pPr>
-      <w:bookmarkStart w:id="0" w:name="_GoBack"/>
-      <w:bookmarkEnd w:id="0"/>
     </w:p>
     <w:p>
       <w:pPr>
@@ -180,10 +178,10 @@
           <w:sz w:val="32"/>
         </w:rPr>
       </w:pPr>
-      <w:bookmarkStart w:id="1" w:name="_Toc452417191"/>
-      <w:bookmarkStart w:id="2" w:name="_Toc452557332"/>
-      <w:bookmarkStart w:id="3" w:name="_Toc452557509"/>
-      <w:bookmarkStart w:id="4" w:name="_Toc452557593"/>
+      <w:bookmarkStart w:id="0" w:name="_Toc452417191"/>
+      <w:bookmarkStart w:id="1" w:name="_Toc452557332"/>
+      <w:bookmarkStart w:id="2" w:name="_Toc452557509"/>
+      <w:bookmarkStart w:id="3" w:name="_Toc452557593"/>
       <w:r>
         <w:rPr>
           <w:rFonts w:ascii="Calibri" w:hAnsi="Calibri" w:cs="Times New Roman"/>
@@ -193,10 +191,10 @@
         <w:lastRenderedPageBreak/>
         <w:t>HISTORIAL DE REVISIONES</w:t>
       </w:r>
+      <w:bookmarkEnd w:id="0"/>
       <w:bookmarkEnd w:id="1"/>
       <w:bookmarkEnd w:id="2"/>
       <w:bookmarkEnd w:id="3"/>
-      <w:bookmarkEnd w:id="4"/>
     </w:p>
     <w:p>
       <w:pPr>
@@ -1452,42 +1450,12 @@
               </w:rPr>
               <w:tab/>
             </w:r>
-            <w:r>
-              <w:rPr>
-                <w:webHidden/>
-              </w:rPr>
-              <w:fldChar w:fldCharType="begin"/>
-            </w:r>
-            <w:r>
-              <w:rPr>
-                <w:webHidden/>
-              </w:rPr>
-              <w:instrText xml:space="preserve"> PAGEREF _Toc481401808 \h </w:instrText>
-            </w:r>
-            <w:r>
-              <w:rPr>
-                <w:webHidden/>
-              </w:rPr>
-            </w:r>
-            <w:r>
-              <w:rPr>
-                <w:webHidden/>
-              </w:rPr>
-              <w:fldChar w:fldCharType="separate"/>
-            </w:r>
-            <w:r>
-              <w:rPr>
-                <w:webHidden/>
-              </w:rPr>
-              <w:t>3</w:t>
-            </w:r>
-            <w:r>
-              <w:rPr>
-                <w:webHidden/>
-              </w:rPr>
-              <w:fldChar w:fldCharType="end"/>
-            </w:r>
           </w:hyperlink>
+          <w:r>
+            <w:t>4</w:t>
+          </w:r>
+          <w:bookmarkStart w:id="4" w:name="_GoBack"/>
+          <w:bookmarkEnd w:id="4"/>
         </w:p>
         <w:p>
           <w:pPr>
@@ -2266,12 +2234,42 @@
       <w:r>
         <w:t xml:space="preserve">: </w:t>
       </w:r>
+      <w:proofErr w:type="spellStart"/>
       <w:r>
         <w:rPr>
           <w:i/>
         </w:rPr>
-        <w:t>Configuration Mangement System</w:t>
-      </w:r>
+        <w:t>Configuration</w:t>
+      </w:r>
+      <w:proofErr w:type="spellEnd"/>
+      <w:r>
+        <w:rPr>
+          <w:i/>
+        </w:rPr>
+        <w:t xml:space="preserve"> </w:t>
+      </w:r>
+      <w:proofErr w:type="spellStart"/>
+      <w:r>
+        <w:rPr>
+          <w:i/>
+        </w:rPr>
+        <w:t>Mangement</w:t>
+      </w:r>
+      <w:proofErr w:type="spellEnd"/>
+      <w:r>
+        <w:rPr>
+          <w:i/>
+        </w:rPr>
+        <w:t xml:space="preserve"> </w:t>
+      </w:r>
+      <w:proofErr w:type="spellStart"/>
+      <w:r>
+        <w:rPr>
+          <w:i/>
+        </w:rPr>
+        <w:t>System</w:t>
+      </w:r>
+      <w:proofErr w:type="spellEnd"/>
       <w:r>
         <w:t xml:space="preserve">, al sistema de gestión de las configuraciones encargado de soportar las relaciones entre los elementos de configuración. </w:t>
       </w:r>
@@ -2338,7 +2336,14 @@
         <w:rPr>
           <w:b/>
         </w:rPr>
-        <w:t>CI:</w:t>
+        <w:t>CI</w:t>
+      </w:r>
+      <w:proofErr w:type="gramStart"/>
+      <w:r>
+        <w:rPr>
+          <w:b/>
+        </w:rPr>
+        <w:t>:</w:t>
       </w:r>
       <w:r>
         <w:rPr>
@@ -2349,11 +2354,34 @@
       <w:r>
         <w:t xml:space="preserve"> </w:t>
       </w:r>
+      <w:proofErr w:type="spellStart"/>
       <w:r>
         <w:rPr>
           <w:i/>
         </w:rPr>
-        <w:t>Configuration Item,</w:t>
+        <w:t>Configuration</w:t>
+      </w:r>
+      <w:proofErr w:type="spellEnd"/>
+      <w:proofErr w:type="gramEnd"/>
+      <w:r>
+        <w:rPr>
+          <w:i/>
+        </w:rPr>
+        <w:t xml:space="preserve"> </w:t>
+      </w:r>
+      <w:proofErr w:type="spellStart"/>
+      <w:r>
+        <w:rPr>
+          <w:i/>
+        </w:rPr>
+        <w:t>Item</w:t>
+      </w:r>
+      <w:proofErr w:type="spellEnd"/>
+      <w:r>
+        <w:rPr>
+          <w:i/>
+        </w:rPr>
+        <w:t>,</w:t>
       </w:r>
       <w:r>
         <w:t xml:space="preserve"> elementos de configuración</w:t>
@@ -3793,12 +3821,14 @@
         <w:ind w:left="708"/>
         <w:jc w:val="both"/>
       </w:pPr>
+      <w:proofErr w:type="spellStart"/>
       <w:r>
         <w:rPr>
           <w:b/>
         </w:rPr>
         <w:t>GitHub</w:t>
       </w:r>
+      <w:proofErr w:type="spellEnd"/>
     </w:p>
     <w:p>
       <w:pPr>
@@ -4054,7 +4084,15 @@
         <w:t xml:space="preserve">          </w:t>
       </w:r>
       <w:r>
-        <w:t xml:space="preserve">Repositorio será GitHub: </w:t>
+        <w:t xml:space="preserve">Repositorio será </w:t>
+      </w:r>
+      <w:proofErr w:type="spellStart"/>
+      <w:r>
+        <w:t>GitHub</w:t>
+      </w:r>
+      <w:proofErr w:type="spellEnd"/>
+      <w:r>
+        <w:t xml:space="preserve">: </w:t>
       </w:r>
       <w:r>
         <w:rPr>
@@ -4334,8 +4372,17 @@
                 <w:b/>
                 <w:sz w:val="20"/>
               </w:rPr>
-              <w:t>2 dias</w:t>
-            </w:r>
+              <w:t xml:space="preserve">2 </w:t>
+            </w:r>
+            <w:proofErr w:type="spellStart"/>
+            <w:r>
+              <w:rPr>
+                <w:b/>
+                <w:sz w:val="20"/>
+              </w:rPr>
+              <w:t>dias</w:t>
+            </w:r>
+            <w:proofErr w:type="spellEnd"/>
           </w:p>
         </w:tc>
         <w:tc>
@@ -4437,8 +4484,16 @@
               <w:rPr>
                 <w:sz w:val="20"/>
               </w:rPr>
-              <w:t>1 dia</w:t>
-            </w:r>
+              <w:t xml:space="preserve">1 </w:t>
+            </w:r>
+            <w:proofErr w:type="spellStart"/>
+            <w:r>
+              <w:rPr>
+                <w:sz w:val="20"/>
+              </w:rPr>
+              <w:t>dia</w:t>
+            </w:r>
+            <w:proofErr w:type="spellEnd"/>
           </w:p>
         </w:tc>
         <w:tc>
@@ -4530,8 +4585,16 @@
               <w:rPr>
                 <w:sz w:val="20"/>
               </w:rPr>
-              <w:t>1 dia</w:t>
-            </w:r>
+              <w:t xml:space="preserve">1 </w:t>
+            </w:r>
+            <w:proofErr w:type="spellStart"/>
+            <w:r>
+              <w:rPr>
+                <w:sz w:val="20"/>
+              </w:rPr>
+              <w:t>dia</w:t>
+            </w:r>
+            <w:proofErr w:type="spellEnd"/>
           </w:p>
         </w:tc>
         <w:tc>
@@ -4623,8 +4686,16 @@
               <w:rPr>
                 <w:sz w:val="20"/>
               </w:rPr>
-              <w:t>1 dia</w:t>
-            </w:r>
+              <w:t xml:space="preserve">1 </w:t>
+            </w:r>
+            <w:proofErr w:type="spellStart"/>
+            <w:r>
+              <w:rPr>
+                <w:sz w:val="20"/>
+              </w:rPr>
+              <w:t>dia</w:t>
+            </w:r>
+            <w:proofErr w:type="spellEnd"/>
           </w:p>
         </w:tc>
         <w:tc>
@@ -4719,8 +4790,17 @@
                 <w:b/>
                 <w:sz w:val="20"/>
               </w:rPr>
-              <w:t>4 dias</w:t>
-            </w:r>
+              <w:t xml:space="preserve">4 </w:t>
+            </w:r>
+            <w:proofErr w:type="spellStart"/>
+            <w:r>
+              <w:rPr>
+                <w:b/>
+                <w:sz w:val="20"/>
+              </w:rPr>
+              <w:t>dias</w:t>
+            </w:r>
+            <w:proofErr w:type="spellEnd"/>
           </w:p>
         </w:tc>
         <w:tc>
@@ -4822,8 +4902,16 @@
               <w:rPr>
                 <w:sz w:val="20"/>
               </w:rPr>
-              <w:t>1 dia</w:t>
-            </w:r>
+              <w:t xml:space="preserve">1 </w:t>
+            </w:r>
+            <w:proofErr w:type="spellStart"/>
+            <w:r>
+              <w:rPr>
+                <w:sz w:val="20"/>
+              </w:rPr>
+              <w:t>dia</w:t>
+            </w:r>
+            <w:proofErr w:type="spellEnd"/>
           </w:p>
         </w:tc>
         <w:tc>
@@ -4915,8 +5003,16 @@
               <w:rPr>
                 <w:sz w:val="20"/>
               </w:rPr>
-              <w:t>2 dia</w:t>
-            </w:r>
+              <w:t xml:space="preserve">2 </w:t>
+            </w:r>
+            <w:proofErr w:type="spellStart"/>
+            <w:r>
+              <w:rPr>
+                <w:sz w:val="20"/>
+              </w:rPr>
+              <w:t>dia</w:t>
+            </w:r>
+            <w:proofErr w:type="spellEnd"/>
           </w:p>
         </w:tc>
         <w:tc>
@@ -5008,8 +5104,16 @@
               <w:rPr>
                 <w:sz w:val="20"/>
               </w:rPr>
-              <w:t>1 dia</w:t>
-            </w:r>
+              <w:t xml:space="preserve">1 </w:t>
+            </w:r>
+            <w:proofErr w:type="spellStart"/>
+            <w:r>
+              <w:rPr>
+                <w:sz w:val="20"/>
+              </w:rPr>
+              <w:t>dia</w:t>
+            </w:r>
+            <w:proofErr w:type="spellEnd"/>
           </w:p>
         </w:tc>
         <w:tc>
@@ -5181,9 +5285,19 @@
           <w:b/>
           <w:color w:val="auto"/>
         </w:rPr>
-        <w:t>Definición de la Nomenclatura de Item</w:t>
+        <w:t xml:space="preserve">Definición de la Nomenclatura de </w:t>
+      </w:r>
+      <w:proofErr w:type="spellStart"/>
+      <w:r>
+        <w:rPr>
+          <w:rFonts w:asciiTheme="minorHAnsi" w:hAnsiTheme="minorHAnsi"/>
+          <w:b/>
+          <w:color w:val="auto"/>
+        </w:rPr>
+        <w:t>Item</w:t>
       </w:r>
       <w:bookmarkEnd w:id="18"/>
+      <w:proofErr w:type="spellEnd"/>
     </w:p>
     <w:p>
       <w:pPr>
@@ -5205,7 +5319,25 @@
           <w:b/>
           <w:color w:val="auto"/>
         </w:rPr>
-        <w:t>Lista de Item con la nomenclatura</w:t>
+        <w:t xml:space="preserve">Lista de </w:t>
+      </w:r>
+      <w:proofErr w:type="spellStart"/>
+      <w:r>
+        <w:rPr>
+          <w:rFonts w:asciiTheme="minorHAnsi" w:hAnsiTheme="minorHAnsi"/>
+          <w:b/>
+          <w:color w:val="auto"/>
+        </w:rPr>
+        <w:t>Item</w:t>
+      </w:r>
+      <w:proofErr w:type="spellEnd"/>
+      <w:r>
+        <w:rPr>
+          <w:rFonts w:asciiTheme="minorHAnsi" w:hAnsiTheme="minorHAnsi"/>
+          <w:b/>
+          <w:color w:val="auto"/>
+        </w:rPr>
+        <w:t xml:space="preserve"> con la nomenclatura</w:t>
       </w:r>
       <w:bookmarkEnd w:id="19"/>
     </w:p>
@@ -11640,6 +11772,7 @@
     <w:rsid w:val="007B7E43"/>
     <w:rsid w:val="008F2FEC"/>
     <w:rsid w:val="00944B19"/>
+    <w:rsid w:val="00AF70F9"/>
     <w:rsid w:val="00CB0806"/>
     <w:rsid w:val="00E979B3"/>
     <w:rsid w:val="00FC371A"/>
@@ -12374,7 +12507,7 @@
 </file>
 
 <file path=customXml/itemProps1.xml><?xml version="1.0" encoding="utf-8"?>
-<ds:datastoreItem xmlns:ds="http://schemas.openxmlformats.org/officeDocument/2006/customXml" ds:itemID="{D75D729D-F741-4574-BCC2-C4C911FFD5F4}">
+<ds:datastoreItem xmlns:ds="http://schemas.openxmlformats.org/officeDocument/2006/customXml" ds:itemID="{45D7DEFF-C78C-4162-96F8-EB255E157C87}">
   <ds:schemaRefs>
     <ds:schemaRef ds:uri="http://schemas.openxmlformats.org/officeDocument/2006/bibliography"/>
   </ds:schemaRefs>

</xml_diff>

<commit_message>
agregando lista de items de configuracion
</commit_message>
<xml_diff>
--- a/NV/Desarrollo/Documentos/SBDL_PGC.docx
+++ b/NV/Desarrollo/Documentos/SBDL_PGC.docx
@@ -1454,8 +1454,6 @@
           <w:r>
             <w:t>4</w:t>
           </w:r>
-          <w:bookmarkStart w:id="4" w:name="_GoBack"/>
-          <w:bookmarkEnd w:id="4"/>
         </w:p>
         <w:p>
           <w:pPr>
@@ -2055,8 +2053,8 @@
           <w:szCs w:val="26"/>
         </w:rPr>
       </w:pPr>
-      <w:bookmarkStart w:id="5" w:name="_Toc452417192"/>
-      <w:bookmarkStart w:id="6" w:name="_Toc481401800"/>
+      <w:bookmarkStart w:id="4" w:name="_Toc452417192"/>
+      <w:bookmarkStart w:id="5" w:name="_Toc481401800"/>
       <w:r>
         <w:rPr>
           <w:rFonts w:ascii="Calibri" w:hAnsi="Calibri" w:cs="Times New Roman"/>
@@ -2067,8 +2065,8 @@
         </w:rPr>
         <w:t>Introducción</w:t>
       </w:r>
+      <w:bookmarkEnd w:id="4"/>
       <w:bookmarkEnd w:id="5"/>
-      <w:bookmarkEnd w:id="6"/>
     </w:p>
     <w:p>
       <w:pPr>
@@ -2085,7 +2083,7 @@
           <w:color w:val="auto"/>
         </w:rPr>
       </w:pPr>
-      <w:bookmarkStart w:id="7" w:name="_Toc481401801"/>
+      <w:bookmarkStart w:id="6" w:name="_Toc481401801"/>
       <w:r>
         <w:rPr>
           <w:rFonts w:ascii="Calibri" w:hAnsi="Calibri" w:cs="Times New Roman"/>
@@ -2094,7 +2092,7 @@
         </w:rPr>
         <w:t>Propósito</w:t>
       </w:r>
-      <w:bookmarkEnd w:id="7"/>
+      <w:bookmarkEnd w:id="6"/>
     </w:p>
     <w:p>
       <w:pPr>
@@ -2164,7 +2162,7 @@
           <w:color w:val="auto"/>
         </w:rPr>
       </w:pPr>
-      <w:bookmarkStart w:id="8" w:name="_Toc481401802"/>
+      <w:bookmarkStart w:id="7" w:name="_Toc481401802"/>
       <w:r>
         <w:rPr>
           <w:rFonts w:ascii="Calibri" w:hAnsi="Calibri" w:cs="Times New Roman"/>
@@ -2173,7 +2171,7 @@
         </w:rPr>
         <w:t>Gobierno y Alcance</w:t>
       </w:r>
-      <w:bookmarkEnd w:id="8"/>
+      <w:bookmarkEnd w:id="7"/>
     </w:p>
     <w:p>
       <w:pPr>
@@ -2205,7 +2203,7 @@
           <w:color w:val="auto"/>
         </w:rPr>
       </w:pPr>
-      <w:bookmarkStart w:id="9" w:name="_Toc481401803"/>
+      <w:bookmarkStart w:id="8" w:name="_Toc481401803"/>
       <w:r>
         <w:rPr>
           <w:rFonts w:ascii="Calibri" w:hAnsi="Calibri" w:cs="Times New Roman"/>
@@ -2214,7 +2212,7 @@
         </w:rPr>
         <w:t>Definiciones</w:t>
       </w:r>
-      <w:bookmarkEnd w:id="9"/>
+      <w:bookmarkEnd w:id="8"/>
     </w:p>
     <w:p>
       <w:pPr>
@@ -2457,7 +2455,7 @@
           <w:szCs w:val="26"/>
         </w:rPr>
       </w:pPr>
-      <w:bookmarkStart w:id="10" w:name="_Toc481401804"/>
+      <w:bookmarkStart w:id="9" w:name="_Toc481401804"/>
       <w:r>
         <w:rPr>
           <w:rFonts w:ascii="Calibri" w:hAnsi="Calibri" w:cs="Times New Roman"/>
@@ -2468,7 +2466,7 @@
         </w:rPr>
         <w:t>Gestión de la Configuración</w:t>
       </w:r>
-      <w:bookmarkEnd w:id="10"/>
+      <w:bookmarkEnd w:id="9"/>
     </w:p>
     <w:p>
       <w:pPr>
@@ -2485,7 +2483,7 @@
           <w:color w:val="auto"/>
         </w:rPr>
       </w:pPr>
-      <w:bookmarkStart w:id="11" w:name="_Toc481401805"/>
+      <w:bookmarkStart w:id="10" w:name="_Toc481401805"/>
       <w:r>
         <w:rPr>
           <w:rFonts w:ascii="Calibri" w:hAnsi="Calibri" w:cs="Times New Roman"/>
@@ -2494,7 +2492,7 @@
         </w:rPr>
         <w:t>Organización</w:t>
       </w:r>
-      <w:bookmarkEnd w:id="11"/>
+      <w:bookmarkEnd w:id="10"/>
     </w:p>
     <w:p/>
     <w:p>
@@ -2512,7 +2510,7 @@
           <w:color w:val="auto"/>
         </w:rPr>
       </w:pPr>
-      <w:bookmarkStart w:id="12" w:name="_Toc481401806"/>
+      <w:bookmarkStart w:id="11" w:name="_Toc481401806"/>
       <w:r>
         <w:rPr>
           <w:rFonts w:ascii="Calibri" w:hAnsi="Calibri" w:cs="Times New Roman"/>
@@ -2521,7 +2519,7 @@
         </w:rPr>
         <w:t>Roles o responsabilidades</w:t>
       </w:r>
-      <w:bookmarkEnd w:id="12"/>
+      <w:bookmarkEnd w:id="11"/>
     </w:p>
     <w:p>
       <w:pPr>
@@ -3658,7 +3656,7 @@
           <w:color w:val="auto"/>
         </w:rPr>
       </w:pPr>
-      <w:bookmarkStart w:id="13" w:name="_Toc481401807"/>
+      <w:bookmarkStart w:id="12" w:name="_Toc481401807"/>
       <w:r>
         <w:rPr>
           <w:rFonts w:ascii="Calibri" w:hAnsi="Calibri" w:cs="Times New Roman"/>
@@ -3667,7 +3665,7 @@
         </w:rPr>
         <w:t>Políticas, directrices y procedimientos</w:t>
       </w:r>
-      <w:bookmarkEnd w:id="13"/>
+      <w:bookmarkEnd w:id="12"/>
     </w:p>
     <w:p>
       <w:pPr>
@@ -3769,7 +3767,7 @@
           <w:color w:val="auto"/>
         </w:rPr>
       </w:pPr>
-      <w:bookmarkStart w:id="14" w:name="_Toc481401808"/>
+      <w:bookmarkStart w:id="13" w:name="_Toc481401808"/>
       <w:r>
         <w:rPr>
           <w:rFonts w:ascii="Calibri" w:hAnsi="Calibri" w:cs="Times New Roman"/>
@@ -3787,7 +3785,7 @@
         <w:t>a</w:t>
       </w:r>
     </w:p>
-    <w:bookmarkEnd w:id="14"/>
+    <w:bookmarkEnd w:id="13"/>
     <w:p>
       <w:pPr>
         <w:ind w:left="494"/>
@@ -5174,20 +5172,6 @@
     <w:p>
       <w:pPr>
         <w:pStyle w:val="Ttulo1"/>
-        <w:spacing w:after="200"/>
-        <w:ind w:left="426"/>
-        <w:rPr>
-          <w:rFonts w:ascii="Calibri" w:hAnsi="Calibri" w:cs="Times New Roman"/>
-          <w:b/>
-          <w:color w:val="auto"/>
-          <w:sz w:val="26"/>
-          <w:szCs w:val="26"/>
-        </w:rPr>
-      </w:pPr>
-    </w:p>
-    <w:p>
-      <w:pPr>
-        <w:pStyle w:val="Ttulo1"/>
         <w:numPr>
           <w:ilvl w:val="0"/>
           <w:numId w:val="5"/>
@@ -5202,7 +5186,7 @@
           <w:szCs w:val="26"/>
         </w:rPr>
       </w:pPr>
-      <w:bookmarkStart w:id="15" w:name="_Toc481401809"/>
+      <w:bookmarkStart w:id="14" w:name="_Toc481401809"/>
       <w:r>
         <w:rPr>
           <w:rFonts w:ascii="Calibri" w:hAnsi="Calibri" w:cs="Times New Roman"/>
@@ -5213,7 +5197,18 @@
         </w:rPr>
         <w:t>Actividades de la SCM</w:t>
       </w:r>
-      <w:bookmarkEnd w:id="15"/>
+      <w:bookmarkEnd w:id="14"/>
+    </w:p>
+    <w:p>
+      <w:r>
+        <w:t xml:space="preserve">Las diferentes actividades requeridas por la gestión de la configuración se ejecutan a través de </w:t>
+      </w:r>
+      <w:r>
+        <w:t>una</w:t>
+      </w:r>
+      <w:r>
+        <w:t xml:space="preserve"> amplia variedad de mecanismos</w:t>
+      </w:r>
     </w:p>
     <w:p>
       <w:pPr>
@@ -5230,7 +5225,7 @@
           <w:color w:val="auto"/>
         </w:rPr>
       </w:pPr>
-      <w:bookmarkStart w:id="16" w:name="_Toc481401810"/>
+      <w:bookmarkStart w:id="15" w:name="_Toc481401810"/>
       <w:r>
         <w:rPr>
           <w:rFonts w:ascii="Calibri" w:hAnsi="Calibri" w:cs="Times New Roman"/>
@@ -5239,7 +5234,21 @@
         </w:rPr>
         <w:t>Identificación</w:t>
       </w:r>
-      <w:bookmarkEnd w:id="16"/>
+      <w:bookmarkEnd w:id="15"/>
+    </w:p>
+    <w:p>
+      <w:pPr>
+        <w:ind w:left="494"/>
+      </w:pPr>
+      <w:r>
+        <w:t>En esta etapa nos enfocamos en identificar y asignar nombres significativos a todos los elementos (</w:t>
+      </w:r>
+      <w:r>
+        <w:t>ítems</w:t>
+      </w:r>
+      <w:r>
+        <w:t>) que forman parte del producto en cada fase de desarrollo.</w:t>
+      </w:r>
     </w:p>
     <w:p>
       <w:pPr>
@@ -5254,7 +5263,7 @@
           <w:color w:val="auto"/>
         </w:rPr>
       </w:pPr>
-      <w:bookmarkStart w:id="17" w:name="_Toc481401811"/>
+      <w:bookmarkStart w:id="16" w:name="_Toc481401811"/>
       <w:r>
         <w:rPr>
           <w:rFonts w:asciiTheme="minorHAnsi" w:hAnsiTheme="minorHAnsi"/>
@@ -5263,7 +5272,1238 @@
         </w:rPr>
         <w:t>Inventario de los CI clasificados e identificados</w:t>
       </w:r>
-      <w:bookmarkEnd w:id="17"/>
+      <w:bookmarkEnd w:id="16"/>
+    </w:p>
+    <w:p>
+      <w:pPr>
+        <w:ind w:left="708"/>
+      </w:pPr>
+      <w:r>
+        <w:t xml:space="preserve">La siguiente tabla muestra una lista de artefactos que podrían considerarse como ítems de la </w:t>
+      </w:r>
+      <w:r>
+        <w:t>Gestión</w:t>
+      </w:r>
+      <w:r>
+        <w:t xml:space="preserve"> de la </w:t>
+      </w:r>
+      <w:r>
+        <w:t>Configuración</w:t>
+      </w:r>
+      <w:r>
+        <w:t>. A continuación especificaremos los siguientes campos:</w:t>
+      </w:r>
+    </w:p>
+    <w:p>
+      <w:pPr>
+        <w:pStyle w:val="Prrafodelista"/>
+        <w:numPr>
+          <w:ilvl w:val="0"/>
+          <w:numId w:val="43"/>
+        </w:numPr>
+      </w:pPr>
+      <w:r>
+        <w:t>Tipo</w:t>
+      </w:r>
+      <w:r>
+        <w:t>: hace referencia a la clasificación de los ítems, estos pueden ser:</w:t>
+      </w:r>
+    </w:p>
+    <w:p>
+      <w:pPr>
+        <w:pStyle w:val="Prrafodelista"/>
+        <w:ind w:left="1428"/>
+      </w:pPr>
+      <w:r>
+        <w:t xml:space="preserve">Evolución, </w:t>
+      </w:r>
+      <w:proofErr w:type="gramStart"/>
+      <w:r>
+        <w:t xml:space="preserve">Fuente </w:t>
+      </w:r>
+      <w:r>
+        <w:t>,</w:t>
+      </w:r>
+      <w:proofErr w:type="gramEnd"/>
+      <w:r>
+        <w:t xml:space="preserve"> Soporte</w:t>
+      </w:r>
+    </w:p>
+    <w:p>
+      <w:pPr>
+        <w:pStyle w:val="Prrafodelista"/>
+        <w:numPr>
+          <w:ilvl w:val="0"/>
+          <w:numId w:val="43"/>
+        </w:numPr>
+      </w:pPr>
+      <w:r>
+        <w:t xml:space="preserve">Nombre del </w:t>
+      </w:r>
+      <w:r>
+        <w:t>Ítem</w:t>
+      </w:r>
+    </w:p>
+    <w:p>
+      <w:pPr>
+        <w:pStyle w:val="Prrafodelista"/>
+        <w:numPr>
+          <w:ilvl w:val="0"/>
+          <w:numId w:val="43"/>
+        </w:numPr>
+      </w:pPr>
+      <w:r>
+        <w:t>Fuente: Indica a quien está dirigido el ítem, estos pueden ser: la Empresa (E) , el Proyecto (P), el Cliente (C), el Proveedor (V)</w:t>
+      </w:r>
+    </w:p>
+    <w:p>
+      <w:pPr>
+        <w:pStyle w:val="Prrafodelista"/>
+        <w:numPr>
+          <w:ilvl w:val="0"/>
+          <w:numId w:val="43"/>
+        </w:numPr>
+      </w:pPr>
+      <w:r>
+        <w:lastRenderedPageBreak/>
+        <w:t>Extensión: indica el tipo de archivo o formato del ítem.</w:t>
+      </w:r>
+    </w:p>
+    <w:p>
+      <w:pPr>
+        <w:pStyle w:val="Prrafodelista"/>
+        <w:numPr>
+          <w:ilvl w:val="0"/>
+          <w:numId w:val="43"/>
+        </w:numPr>
+      </w:pPr>
+      <w:r>
+        <w:t xml:space="preserve">Proyecto: Indica a que proyecto pertenece el documento, en caso de no pertenecer a un documento, este se denotará con el elemento </w:t>
+      </w:r>
+      <w:r>
+        <w:t>“-</w:t>
+      </w:r>
+      <w:r>
+        <w:t xml:space="preserve"> “.</w:t>
+      </w:r>
+    </w:p>
+    <w:tbl>
+      <w:tblPr>
+        <w:tblStyle w:val="Tabladelista4-nfasis31"/>
+        <w:tblW w:w="8784" w:type="dxa"/>
+        <w:tblLook w:val="04A0" w:firstRow="1" w:lastRow="0" w:firstColumn="1" w:lastColumn="0" w:noHBand="0" w:noVBand="1"/>
+      </w:tblPr>
+      <w:tblGrid>
+        <w:gridCol w:w="1101"/>
+        <w:gridCol w:w="3472"/>
+        <w:gridCol w:w="1262"/>
+        <w:gridCol w:w="1544"/>
+        <w:gridCol w:w="1405"/>
+      </w:tblGrid>
+      <w:tr>
+        <w:trPr>
+          <w:cnfStyle w:val="100000000000" w:firstRow="1" w:lastRow="0" w:firstColumn="0" w:lastColumn="0" w:oddVBand="0" w:evenVBand="0" w:oddHBand="0" w:evenHBand="0" w:firstRowFirstColumn="0" w:firstRowLastColumn="0" w:lastRowFirstColumn="0" w:lastRowLastColumn="0"/>
+        </w:trPr>
+        <w:tc>
+          <w:tcPr>
+            <w:cnfStyle w:val="001000000000" w:firstRow="0" w:lastRow="0" w:firstColumn="1" w:lastColumn="0" w:oddVBand="0" w:evenVBand="0" w:oddHBand="0" w:evenHBand="0" w:firstRowFirstColumn="0" w:firstRowLastColumn="0" w:lastRowFirstColumn="0" w:lastRowLastColumn="0"/>
+            <w:tcW w:w="1101" w:type="dxa"/>
+          </w:tcPr>
+          <w:p>
+            <w:pPr>
+              <w:jc w:val="center"/>
+            </w:pPr>
+            <w:r>
+              <w:t>Tipo</w:t>
+            </w:r>
+          </w:p>
+        </w:tc>
+        <w:tc>
+          <w:tcPr>
+            <w:tcW w:w="3472" w:type="dxa"/>
+          </w:tcPr>
+          <w:p>
+            <w:pPr>
+              <w:jc w:val="center"/>
+              <w:cnfStyle w:val="100000000000" w:firstRow="1" w:lastRow="0" w:firstColumn="0" w:lastColumn="0" w:oddVBand="0" w:evenVBand="0" w:oddHBand="0" w:evenHBand="0" w:firstRowFirstColumn="0" w:firstRowLastColumn="0" w:lastRowFirstColumn="0" w:lastRowLastColumn="0"/>
+            </w:pPr>
+            <w:r>
+              <w:t>Nombre  de elemento</w:t>
+            </w:r>
+          </w:p>
+        </w:tc>
+        <w:tc>
+          <w:tcPr>
+            <w:tcW w:w="1262" w:type="dxa"/>
+          </w:tcPr>
+          <w:p>
+            <w:pPr>
+              <w:jc w:val="center"/>
+              <w:cnfStyle w:val="100000000000" w:firstRow="1" w:lastRow="0" w:firstColumn="0" w:lastColumn="0" w:oddVBand="0" w:evenVBand="0" w:oddHBand="0" w:evenHBand="0" w:firstRowFirstColumn="0" w:firstRowLastColumn="0" w:lastRowFirstColumn="0" w:lastRowLastColumn="0"/>
+            </w:pPr>
+            <w:r>
+              <w:t>Fuente</w:t>
+            </w:r>
+          </w:p>
+        </w:tc>
+        <w:tc>
+          <w:tcPr>
+            <w:tcW w:w="1544" w:type="dxa"/>
+          </w:tcPr>
+          <w:p>
+            <w:pPr>
+              <w:jc w:val="center"/>
+              <w:cnfStyle w:val="100000000000" w:firstRow="1" w:lastRow="0" w:firstColumn="0" w:lastColumn="0" w:oddVBand="0" w:evenVBand="0" w:oddHBand="0" w:evenHBand="0" w:firstRowFirstColumn="0" w:firstRowLastColumn="0" w:lastRowFirstColumn="0" w:lastRowLastColumn="0"/>
+            </w:pPr>
+            <w:r>
+              <w:t>Extensión</w:t>
+            </w:r>
+          </w:p>
+        </w:tc>
+        <w:tc>
+          <w:tcPr>
+            <w:tcW w:w="1405" w:type="dxa"/>
+          </w:tcPr>
+          <w:p>
+            <w:pPr>
+              <w:jc w:val="center"/>
+              <w:cnfStyle w:val="100000000000" w:firstRow="1" w:lastRow="0" w:firstColumn="0" w:lastColumn="0" w:oddVBand="0" w:evenVBand="0" w:oddHBand="0" w:evenHBand="0" w:firstRowFirstColumn="0" w:firstRowLastColumn="0" w:lastRowFirstColumn="0" w:lastRowLastColumn="0"/>
+            </w:pPr>
+            <w:r>
+              <w:t>Proyecto</w:t>
+            </w:r>
+          </w:p>
+        </w:tc>
+      </w:tr>
+      <w:tr>
+        <w:trPr>
+          <w:cnfStyle w:val="000000100000" w:firstRow="0" w:lastRow="0" w:firstColumn="0" w:lastColumn="0" w:oddVBand="0" w:evenVBand="0" w:oddHBand="1" w:evenHBand="0" w:firstRowFirstColumn="0" w:firstRowLastColumn="0" w:lastRowFirstColumn="0" w:lastRowLastColumn="0"/>
+        </w:trPr>
+        <w:tc>
+          <w:tcPr>
+            <w:cnfStyle w:val="001000000000" w:firstRow="0" w:lastRow="0" w:firstColumn="1" w:lastColumn="0" w:oddVBand="0" w:evenVBand="0" w:oddHBand="0" w:evenHBand="0" w:firstRowFirstColumn="0" w:firstRowLastColumn="0" w:lastRowFirstColumn="0" w:lastRowLastColumn="0"/>
+            <w:tcW w:w="1101" w:type="dxa"/>
+          </w:tcPr>
+          <w:p>
+            <w:pPr>
+              <w:jc w:val="center"/>
+            </w:pPr>
+            <w:r>
+              <w:t>Evolución</w:t>
+            </w:r>
+          </w:p>
+        </w:tc>
+        <w:tc>
+          <w:tcPr>
+            <w:tcW w:w="3472" w:type="dxa"/>
+          </w:tcPr>
+          <w:p>
+            <w:pPr>
+              <w:cnfStyle w:val="000000100000" w:firstRow="0" w:lastRow="0" w:firstColumn="0" w:lastColumn="0" w:oddVBand="0" w:evenVBand="0" w:oddHBand="1" w:evenHBand="0" w:firstRowFirstColumn="0" w:firstRowLastColumn="0" w:lastRowFirstColumn="0" w:lastRowLastColumn="0"/>
+            </w:pPr>
+            <w:r>
+              <w:t>Plan de Gestión de configuración</w:t>
+            </w:r>
+          </w:p>
+        </w:tc>
+        <w:tc>
+          <w:tcPr>
+            <w:tcW w:w="1262" w:type="dxa"/>
+          </w:tcPr>
+          <w:p>
+            <w:pPr>
+              <w:jc w:val="center"/>
+              <w:cnfStyle w:val="000000100000" w:firstRow="0" w:lastRow="0" w:firstColumn="0" w:lastColumn="0" w:oddVBand="0" w:evenVBand="0" w:oddHBand="1" w:evenHBand="0" w:firstRowFirstColumn="0" w:firstRowLastColumn="0" w:lastRowFirstColumn="0" w:lastRowLastColumn="0"/>
+            </w:pPr>
+            <w:r>
+              <w:t>E</w:t>
+            </w:r>
+          </w:p>
+        </w:tc>
+        <w:tc>
+          <w:tcPr>
+            <w:tcW w:w="1544" w:type="dxa"/>
+          </w:tcPr>
+          <w:p>
+            <w:pPr>
+              <w:jc w:val="center"/>
+              <w:cnfStyle w:val="000000100000" w:firstRow="0" w:lastRow="0" w:firstColumn="0" w:lastColumn="0" w:oddVBand="0" w:evenVBand="0" w:oddHBand="1" w:evenHBand="0" w:firstRowFirstColumn="0" w:firstRowLastColumn="0" w:lastRowFirstColumn="0" w:lastRowLastColumn="0"/>
+            </w:pPr>
+            <w:r>
+              <w:t>.docx</w:t>
+            </w:r>
+          </w:p>
+        </w:tc>
+        <w:tc>
+          <w:tcPr>
+            <w:tcW w:w="1405" w:type="dxa"/>
+          </w:tcPr>
+          <w:p>
+            <w:pPr>
+              <w:jc w:val="center"/>
+              <w:cnfStyle w:val="000000100000" w:firstRow="0" w:lastRow="0" w:firstColumn="0" w:lastColumn="0" w:oddVBand="0" w:evenVBand="0" w:oddHBand="1" w:evenHBand="0" w:firstRowFirstColumn="0" w:firstRowLastColumn="0" w:lastRowFirstColumn="0" w:lastRowLastColumn="0"/>
+            </w:pPr>
+            <w:r>
+              <w:t>-</w:t>
+            </w:r>
+          </w:p>
+        </w:tc>
+      </w:tr>
+      <w:tr>
+        <w:tc>
+          <w:tcPr>
+            <w:cnfStyle w:val="001000000000" w:firstRow="0" w:lastRow="0" w:firstColumn="1" w:lastColumn="0" w:oddVBand="0" w:evenVBand="0" w:oddHBand="0" w:evenHBand="0" w:firstRowFirstColumn="0" w:firstRowLastColumn="0" w:lastRowFirstColumn="0" w:lastRowLastColumn="0"/>
+            <w:tcW w:w="1101" w:type="dxa"/>
+          </w:tcPr>
+          <w:p>
+            <w:pPr>
+              <w:jc w:val="center"/>
+            </w:pPr>
+            <w:r>
+              <w:t>Evolución</w:t>
+            </w:r>
+          </w:p>
+        </w:tc>
+        <w:tc>
+          <w:tcPr>
+            <w:tcW w:w="3472" w:type="dxa"/>
+          </w:tcPr>
+          <w:p>
+            <w:pPr>
+              <w:tabs>
+                <w:tab w:val="left" w:pos="1982"/>
+              </w:tabs>
+              <w:cnfStyle w:val="000000000000" w:firstRow="0" w:lastRow="0" w:firstColumn="0" w:lastColumn="0" w:oddVBand="0" w:evenVBand="0" w:oddHBand="0" w:evenHBand="0" w:firstRowFirstColumn="0" w:firstRowLastColumn="0" w:lastRowFirstColumn="0" w:lastRowLastColumn="0"/>
+            </w:pPr>
+            <w:r>
+              <w:t>Plan de Trabajo</w:t>
+            </w:r>
+          </w:p>
+        </w:tc>
+        <w:tc>
+          <w:tcPr>
+            <w:tcW w:w="1262" w:type="dxa"/>
+          </w:tcPr>
+          <w:p>
+            <w:pPr>
+              <w:jc w:val="center"/>
+              <w:cnfStyle w:val="000000000000" w:firstRow="0" w:lastRow="0" w:firstColumn="0" w:lastColumn="0" w:oddVBand="0" w:evenVBand="0" w:oddHBand="0" w:evenHBand="0" w:firstRowFirstColumn="0" w:firstRowLastColumn="0" w:lastRowFirstColumn="0" w:lastRowLastColumn="0"/>
+            </w:pPr>
+            <w:r>
+              <w:t>P</w:t>
+            </w:r>
+          </w:p>
+        </w:tc>
+        <w:tc>
+          <w:tcPr>
+            <w:tcW w:w="1544" w:type="dxa"/>
+          </w:tcPr>
+          <w:p>
+            <w:pPr>
+              <w:jc w:val="center"/>
+              <w:cnfStyle w:val="000000000000" w:firstRow="0" w:lastRow="0" w:firstColumn="0" w:lastColumn="0" w:oddVBand="0" w:evenVBand="0" w:oddHBand="0" w:evenHBand="0" w:firstRowFirstColumn="0" w:firstRowLastColumn="0" w:lastRowFirstColumn="0" w:lastRowLastColumn="0"/>
+            </w:pPr>
+            <w:r>
+              <w:t>.docx</w:t>
+            </w:r>
+          </w:p>
+        </w:tc>
+        <w:tc>
+          <w:tcPr>
+            <w:tcW w:w="1405" w:type="dxa"/>
+          </w:tcPr>
+          <w:p>
+            <w:pPr>
+              <w:jc w:val="center"/>
+              <w:cnfStyle w:val="000000000000" w:firstRow="0" w:lastRow="0" w:firstColumn="0" w:lastColumn="0" w:oddVBand="0" w:evenVBand="0" w:oddHBand="0" w:evenHBand="0" w:firstRowFirstColumn="0" w:firstRowLastColumn="0" w:lastRowFirstColumn="0" w:lastRowLastColumn="0"/>
+            </w:pPr>
+            <w:r>
+              <w:t>SBDL</w:t>
+            </w:r>
+          </w:p>
+        </w:tc>
+      </w:tr>
+      <w:tr>
+        <w:trPr>
+          <w:cnfStyle w:val="000000100000" w:firstRow="0" w:lastRow="0" w:firstColumn="0" w:lastColumn="0" w:oddVBand="0" w:evenVBand="0" w:oddHBand="1" w:evenHBand="0" w:firstRowFirstColumn="0" w:firstRowLastColumn="0" w:lastRowFirstColumn="0" w:lastRowLastColumn="0"/>
+        </w:trPr>
+        <w:tc>
+          <w:tcPr>
+            <w:cnfStyle w:val="001000000000" w:firstRow="0" w:lastRow="0" w:firstColumn="1" w:lastColumn="0" w:oddVBand="0" w:evenVBand="0" w:oddHBand="0" w:evenHBand="0" w:firstRowFirstColumn="0" w:firstRowLastColumn="0" w:lastRowFirstColumn="0" w:lastRowLastColumn="0"/>
+            <w:tcW w:w="1101" w:type="dxa"/>
+          </w:tcPr>
+          <w:p>
+            <w:pPr>
+              <w:jc w:val="center"/>
+            </w:pPr>
+            <w:r>
+              <w:t>Evolución</w:t>
+            </w:r>
+          </w:p>
+        </w:tc>
+        <w:tc>
+          <w:tcPr>
+            <w:tcW w:w="3472" w:type="dxa"/>
+          </w:tcPr>
+          <w:p>
+            <w:pPr>
+              <w:cnfStyle w:val="000000100000" w:firstRow="0" w:lastRow="0" w:firstColumn="0" w:lastColumn="0" w:oddVBand="0" w:evenVBand="0" w:oddHBand="1" w:evenHBand="0" w:firstRowFirstColumn="0" w:firstRowLastColumn="0" w:lastRowFirstColumn="0" w:lastRowLastColumn="0"/>
+            </w:pPr>
+            <w:r>
+              <w:t>Cronograma de proyecto</w:t>
+            </w:r>
+          </w:p>
+        </w:tc>
+        <w:tc>
+          <w:tcPr>
+            <w:tcW w:w="1262" w:type="dxa"/>
+          </w:tcPr>
+          <w:p>
+            <w:pPr>
+              <w:jc w:val="center"/>
+              <w:cnfStyle w:val="000000100000" w:firstRow="0" w:lastRow="0" w:firstColumn="0" w:lastColumn="0" w:oddVBand="0" w:evenVBand="0" w:oddHBand="1" w:evenHBand="0" w:firstRowFirstColumn="0" w:firstRowLastColumn="0" w:lastRowFirstColumn="0" w:lastRowLastColumn="0"/>
+            </w:pPr>
+            <w:r>
+              <w:t>P</w:t>
+            </w:r>
+          </w:p>
+        </w:tc>
+        <w:tc>
+          <w:tcPr>
+            <w:tcW w:w="1544" w:type="dxa"/>
+          </w:tcPr>
+          <w:p>
+            <w:pPr>
+              <w:jc w:val="center"/>
+              <w:cnfStyle w:val="000000100000" w:firstRow="0" w:lastRow="0" w:firstColumn="0" w:lastColumn="0" w:oddVBand="0" w:evenVBand="0" w:oddHBand="1" w:evenHBand="0" w:firstRowFirstColumn="0" w:firstRowLastColumn="0" w:lastRowFirstColumn="0" w:lastRowLastColumn="0"/>
+            </w:pPr>
+            <w:r>
+              <w:t>.</w:t>
+            </w:r>
+            <w:r>
+              <w:t>mpp</w:t>
+            </w:r>
+          </w:p>
+        </w:tc>
+        <w:tc>
+          <w:tcPr>
+            <w:tcW w:w="1405" w:type="dxa"/>
+          </w:tcPr>
+          <w:p>
+            <w:pPr>
+              <w:jc w:val="center"/>
+              <w:cnfStyle w:val="000000100000" w:firstRow="0" w:lastRow="0" w:firstColumn="0" w:lastColumn="0" w:oddVBand="0" w:evenVBand="0" w:oddHBand="1" w:evenHBand="0" w:firstRowFirstColumn="0" w:firstRowLastColumn="0" w:lastRowFirstColumn="0" w:lastRowLastColumn="0"/>
+            </w:pPr>
+            <w:r>
+              <w:t>SBDL</w:t>
+            </w:r>
+          </w:p>
+        </w:tc>
+      </w:tr>
+      <w:tr>
+        <w:tc>
+          <w:tcPr>
+            <w:cnfStyle w:val="001000000000" w:firstRow="0" w:lastRow="0" w:firstColumn="1" w:lastColumn="0" w:oddVBand="0" w:evenVBand="0" w:oddHBand="0" w:evenHBand="0" w:firstRowFirstColumn="0" w:firstRowLastColumn="0" w:lastRowFirstColumn="0" w:lastRowLastColumn="0"/>
+            <w:tcW w:w="1101" w:type="dxa"/>
+          </w:tcPr>
+          <w:p>
+            <w:pPr>
+              <w:jc w:val="center"/>
+            </w:pPr>
+            <w:r>
+              <w:t>Evolución</w:t>
+            </w:r>
+          </w:p>
+        </w:tc>
+        <w:tc>
+          <w:tcPr>
+            <w:tcW w:w="3472" w:type="dxa"/>
+          </w:tcPr>
+          <w:p>
+            <w:pPr>
+              <w:cnfStyle w:val="000000000000" w:firstRow="0" w:lastRow="0" w:firstColumn="0" w:lastColumn="0" w:oddVBand="0" w:evenVBand="0" w:oddHBand="0" w:evenHBand="0" w:firstRowFirstColumn="0" w:firstRowLastColumn="0" w:lastRowFirstColumn="0" w:lastRowLastColumn="0"/>
+            </w:pPr>
+            <w:r>
+              <w:t>Documento de procesos de negocio</w:t>
+            </w:r>
+          </w:p>
+        </w:tc>
+        <w:tc>
+          <w:tcPr>
+            <w:tcW w:w="1262" w:type="dxa"/>
+          </w:tcPr>
+          <w:p>
+            <w:pPr>
+              <w:jc w:val="center"/>
+              <w:cnfStyle w:val="000000000000" w:firstRow="0" w:lastRow="0" w:firstColumn="0" w:lastColumn="0" w:oddVBand="0" w:evenVBand="0" w:oddHBand="0" w:evenHBand="0" w:firstRowFirstColumn="0" w:firstRowLastColumn="0" w:lastRowFirstColumn="0" w:lastRowLastColumn="0"/>
+            </w:pPr>
+            <w:r>
+              <w:t>P</w:t>
+            </w:r>
+          </w:p>
+        </w:tc>
+        <w:tc>
+          <w:tcPr>
+            <w:tcW w:w="1544" w:type="dxa"/>
+          </w:tcPr>
+          <w:p>
+            <w:pPr>
+              <w:jc w:val="center"/>
+              <w:cnfStyle w:val="000000000000" w:firstRow="0" w:lastRow="0" w:firstColumn="0" w:lastColumn="0" w:oddVBand="0" w:evenVBand="0" w:oddHBand="0" w:evenHBand="0" w:firstRowFirstColumn="0" w:firstRowLastColumn="0" w:lastRowFirstColumn="0" w:lastRowLastColumn="0"/>
+            </w:pPr>
+            <w:r>
+              <w:t>.docx</w:t>
+            </w:r>
+          </w:p>
+        </w:tc>
+        <w:tc>
+          <w:tcPr>
+            <w:tcW w:w="1405" w:type="dxa"/>
+          </w:tcPr>
+          <w:p>
+            <w:pPr>
+              <w:jc w:val="center"/>
+              <w:cnfStyle w:val="000000000000" w:firstRow="0" w:lastRow="0" w:firstColumn="0" w:lastColumn="0" w:oddVBand="0" w:evenVBand="0" w:oddHBand="0" w:evenHBand="0" w:firstRowFirstColumn="0" w:firstRowLastColumn="0" w:lastRowFirstColumn="0" w:lastRowLastColumn="0"/>
+            </w:pPr>
+            <w:r>
+              <w:t>SBDL</w:t>
+            </w:r>
+          </w:p>
+        </w:tc>
+      </w:tr>
+      <w:tr>
+        <w:trPr>
+          <w:cnfStyle w:val="000000100000" w:firstRow="0" w:lastRow="0" w:firstColumn="0" w:lastColumn="0" w:oddVBand="0" w:evenVBand="0" w:oddHBand="1" w:evenHBand="0" w:firstRowFirstColumn="0" w:firstRowLastColumn="0" w:lastRowFirstColumn="0" w:lastRowLastColumn="0"/>
+        </w:trPr>
+        <w:tc>
+          <w:tcPr>
+            <w:cnfStyle w:val="001000000000" w:firstRow="0" w:lastRow="0" w:firstColumn="1" w:lastColumn="0" w:oddVBand="0" w:evenVBand="0" w:oddHBand="0" w:evenHBand="0" w:firstRowFirstColumn="0" w:firstRowLastColumn="0" w:lastRowFirstColumn="0" w:lastRowLastColumn="0"/>
+            <w:tcW w:w="1101" w:type="dxa"/>
+          </w:tcPr>
+          <w:p>
+            <w:pPr>
+              <w:jc w:val="center"/>
+            </w:pPr>
+            <w:r>
+              <w:t>Evolución</w:t>
+            </w:r>
+          </w:p>
+        </w:tc>
+        <w:tc>
+          <w:tcPr>
+            <w:tcW w:w="3472" w:type="dxa"/>
+          </w:tcPr>
+          <w:p>
+            <w:pPr>
+              <w:cnfStyle w:val="000000100000" w:firstRow="0" w:lastRow="0" w:firstColumn="0" w:lastColumn="0" w:oddVBand="0" w:evenVBand="0" w:oddHBand="1" w:evenHBand="0" w:firstRowFirstColumn="0" w:firstRowLastColumn="0" w:lastRowFirstColumn="0" w:lastRowLastColumn="0"/>
+            </w:pPr>
+            <w:r>
+              <w:t>Lista de Requisitos</w:t>
+            </w:r>
+          </w:p>
+        </w:tc>
+        <w:tc>
+          <w:tcPr>
+            <w:tcW w:w="1262" w:type="dxa"/>
+          </w:tcPr>
+          <w:p>
+            <w:pPr>
+              <w:jc w:val="center"/>
+              <w:cnfStyle w:val="000000100000" w:firstRow="0" w:lastRow="0" w:firstColumn="0" w:lastColumn="0" w:oddVBand="0" w:evenVBand="0" w:oddHBand="1" w:evenHBand="0" w:firstRowFirstColumn="0" w:firstRowLastColumn="0" w:lastRowFirstColumn="0" w:lastRowLastColumn="0"/>
+            </w:pPr>
+            <w:r>
+              <w:t>P</w:t>
+            </w:r>
+          </w:p>
+        </w:tc>
+        <w:tc>
+          <w:tcPr>
+            <w:tcW w:w="1544" w:type="dxa"/>
+          </w:tcPr>
+          <w:p>
+            <w:pPr>
+              <w:jc w:val="center"/>
+              <w:cnfStyle w:val="000000100000" w:firstRow="0" w:lastRow="0" w:firstColumn="0" w:lastColumn="0" w:oddVBand="0" w:evenVBand="0" w:oddHBand="1" w:evenHBand="0" w:firstRowFirstColumn="0" w:firstRowLastColumn="0" w:lastRowFirstColumn="0" w:lastRowLastColumn="0"/>
+            </w:pPr>
+            <w:r>
+              <w:t>.docx</w:t>
+            </w:r>
+          </w:p>
+        </w:tc>
+        <w:tc>
+          <w:tcPr>
+            <w:tcW w:w="1405" w:type="dxa"/>
+          </w:tcPr>
+          <w:p>
+            <w:pPr>
+              <w:jc w:val="center"/>
+              <w:cnfStyle w:val="000000100000" w:firstRow="0" w:lastRow="0" w:firstColumn="0" w:lastColumn="0" w:oddVBand="0" w:evenVBand="0" w:oddHBand="1" w:evenHBand="0" w:firstRowFirstColumn="0" w:firstRowLastColumn="0" w:lastRowFirstColumn="0" w:lastRowLastColumn="0"/>
+            </w:pPr>
+            <w:r>
+              <w:t>SBDL</w:t>
+            </w:r>
+          </w:p>
+        </w:tc>
+      </w:tr>
+      <w:tr>
+        <w:tc>
+          <w:tcPr>
+            <w:cnfStyle w:val="001000000000" w:firstRow="0" w:lastRow="0" w:firstColumn="1" w:lastColumn="0" w:oddVBand="0" w:evenVBand="0" w:oddHBand="0" w:evenHBand="0" w:firstRowFirstColumn="0" w:firstRowLastColumn="0" w:lastRowFirstColumn="0" w:lastRowLastColumn="0"/>
+            <w:tcW w:w="1101" w:type="dxa"/>
+          </w:tcPr>
+          <w:p>
+            <w:pPr>
+              <w:jc w:val="center"/>
+            </w:pPr>
+            <w:r>
+              <w:t>Evolución</w:t>
+            </w:r>
+          </w:p>
+        </w:tc>
+        <w:tc>
+          <w:tcPr>
+            <w:tcW w:w="3472" w:type="dxa"/>
+          </w:tcPr>
+          <w:p>
+            <w:pPr>
+              <w:cnfStyle w:val="000000000000" w:firstRow="0" w:lastRow="0" w:firstColumn="0" w:lastColumn="0" w:oddVBand="0" w:evenVBand="0" w:oddHBand="0" w:evenHBand="0" w:firstRowFirstColumn="0" w:firstRowLastColumn="0" w:lastRowFirstColumn="0" w:lastRowLastColumn="0"/>
+            </w:pPr>
+            <w:r>
+              <w:t>Documento de Análisis</w:t>
+            </w:r>
+          </w:p>
+        </w:tc>
+        <w:tc>
+          <w:tcPr>
+            <w:tcW w:w="1262" w:type="dxa"/>
+          </w:tcPr>
+          <w:p>
+            <w:pPr>
+              <w:jc w:val="center"/>
+              <w:cnfStyle w:val="000000000000" w:firstRow="0" w:lastRow="0" w:firstColumn="0" w:lastColumn="0" w:oddVBand="0" w:evenVBand="0" w:oddHBand="0" w:evenHBand="0" w:firstRowFirstColumn="0" w:firstRowLastColumn="0" w:lastRowFirstColumn="0" w:lastRowLastColumn="0"/>
+            </w:pPr>
+            <w:r>
+              <w:t>P</w:t>
+            </w:r>
+          </w:p>
+        </w:tc>
+        <w:tc>
+          <w:tcPr>
+            <w:tcW w:w="1544" w:type="dxa"/>
+          </w:tcPr>
+          <w:p>
+            <w:pPr>
+              <w:jc w:val="center"/>
+              <w:cnfStyle w:val="000000000000" w:firstRow="0" w:lastRow="0" w:firstColumn="0" w:lastColumn="0" w:oddVBand="0" w:evenVBand="0" w:oddHBand="0" w:evenHBand="0" w:firstRowFirstColumn="0" w:firstRowLastColumn="0" w:lastRowFirstColumn="0" w:lastRowLastColumn="0"/>
+            </w:pPr>
+            <w:r>
+              <w:t>.docx</w:t>
+            </w:r>
+          </w:p>
+        </w:tc>
+        <w:tc>
+          <w:tcPr>
+            <w:tcW w:w="1405" w:type="dxa"/>
+          </w:tcPr>
+          <w:p>
+            <w:pPr>
+              <w:jc w:val="center"/>
+              <w:cnfStyle w:val="000000000000" w:firstRow="0" w:lastRow="0" w:firstColumn="0" w:lastColumn="0" w:oddVBand="0" w:evenVBand="0" w:oddHBand="0" w:evenHBand="0" w:firstRowFirstColumn="0" w:firstRowLastColumn="0" w:lastRowFirstColumn="0" w:lastRowLastColumn="0"/>
+            </w:pPr>
+            <w:r>
+              <w:t>SBDL</w:t>
+            </w:r>
+          </w:p>
+        </w:tc>
+      </w:tr>
+      <w:tr>
+        <w:trPr>
+          <w:cnfStyle w:val="000000100000" w:firstRow="0" w:lastRow="0" w:firstColumn="0" w:lastColumn="0" w:oddVBand="0" w:evenVBand="0" w:oddHBand="1" w:evenHBand="0" w:firstRowFirstColumn="0" w:firstRowLastColumn="0" w:lastRowFirstColumn="0" w:lastRowLastColumn="0"/>
+        </w:trPr>
+        <w:tc>
+          <w:tcPr>
+            <w:cnfStyle w:val="001000000000" w:firstRow="0" w:lastRow="0" w:firstColumn="1" w:lastColumn="0" w:oddVBand="0" w:evenVBand="0" w:oddHBand="0" w:evenHBand="0" w:firstRowFirstColumn="0" w:firstRowLastColumn="0" w:lastRowFirstColumn="0" w:lastRowLastColumn="0"/>
+            <w:tcW w:w="1101" w:type="dxa"/>
+          </w:tcPr>
+          <w:p>
+            <w:pPr>
+              <w:jc w:val="center"/>
+            </w:pPr>
+            <w:r>
+              <w:t>Evolución</w:t>
+            </w:r>
+          </w:p>
+        </w:tc>
+        <w:tc>
+          <w:tcPr>
+            <w:tcW w:w="3472" w:type="dxa"/>
+          </w:tcPr>
+          <w:p>
+            <w:pPr>
+              <w:cnfStyle w:val="000000100000" w:firstRow="0" w:lastRow="0" w:firstColumn="0" w:lastColumn="0" w:oddVBand="0" w:evenVBand="0" w:oddHBand="1" w:evenHBand="0" w:firstRowFirstColumn="0" w:firstRowLastColumn="0" w:lastRowFirstColumn="0" w:lastRowLastColumn="0"/>
+            </w:pPr>
+            <w:r>
+              <w:t>Documento de Especificación de Casos de Uso</w:t>
+            </w:r>
+          </w:p>
+        </w:tc>
+        <w:tc>
+          <w:tcPr>
+            <w:tcW w:w="1262" w:type="dxa"/>
+          </w:tcPr>
+          <w:p>
+            <w:pPr>
+              <w:jc w:val="center"/>
+              <w:cnfStyle w:val="000000100000" w:firstRow="0" w:lastRow="0" w:firstColumn="0" w:lastColumn="0" w:oddVBand="0" w:evenVBand="0" w:oddHBand="1" w:evenHBand="0" w:firstRowFirstColumn="0" w:firstRowLastColumn="0" w:lastRowFirstColumn="0" w:lastRowLastColumn="0"/>
+            </w:pPr>
+            <w:r>
+              <w:t>P</w:t>
+            </w:r>
+          </w:p>
+        </w:tc>
+        <w:tc>
+          <w:tcPr>
+            <w:tcW w:w="1544" w:type="dxa"/>
+          </w:tcPr>
+          <w:p>
+            <w:pPr>
+              <w:jc w:val="center"/>
+              <w:cnfStyle w:val="000000100000" w:firstRow="0" w:lastRow="0" w:firstColumn="0" w:lastColumn="0" w:oddVBand="0" w:evenVBand="0" w:oddHBand="1" w:evenHBand="0" w:firstRowFirstColumn="0" w:firstRowLastColumn="0" w:lastRowFirstColumn="0" w:lastRowLastColumn="0"/>
+            </w:pPr>
+            <w:r>
+              <w:t>.docx</w:t>
+            </w:r>
+          </w:p>
+        </w:tc>
+        <w:tc>
+          <w:tcPr>
+            <w:tcW w:w="1405" w:type="dxa"/>
+          </w:tcPr>
+          <w:p>
+            <w:pPr>
+              <w:jc w:val="center"/>
+              <w:cnfStyle w:val="000000100000" w:firstRow="0" w:lastRow="0" w:firstColumn="0" w:lastColumn="0" w:oddVBand="0" w:evenVBand="0" w:oddHBand="1" w:evenHBand="0" w:firstRowFirstColumn="0" w:firstRowLastColumn="0" w:lastRowFirstColumn="0" w:lastRowLastColumn="0"/>
+            </w:pPr>
+            <w:r>
+              <w:t>SBDL</w:t>
+            </w:r>
+          </w:p>
+        </w:tc>
+      </w:tr>
+      <w:tr>
+        <w:tc>
+          <w:tcPr>
+            <w:cnfStyle w:val="001000000000" w:firstRow="0" w:lastRow="0" w:firstColumn="1" w:lastColumn="0" w:oddVBand="0" w:evenVBand="0" w:oddHBand="0" w:evenHBand="0" w:firstRowFirstColumn="0" w:firstRowLastColumn="0" w:lastRowFirstColumn="0" w:lastRowLastColumn="0"/>
+            <w:tcW w:w="1101" w:type="dxa"/>
+          </w:tcPr>
+          <w:p>
+            <w:pPr>
+              <w:jc w:val="center"/>
+            </w:pPr>
+            <w:r>
+              <w:t>Evolución</w:t>
+            </w:r>
+          </w:p>
+        </w:tc>
+        <w:tc>
+          <w:tcPr>
+            <w:tcW w:w="3472" w:type="dxa"/>
+          </w:tcPr>
+          <w:p>
+            <w:pPr>
+              <w:cnfStyle w:val="000000000000" w:firstRow="0" w:lastRow="0" w:firstColumn="0" w:lastColumn="0" w:oddVBand="0" w:evenVBand="0" w:oddHBand="0" w:evenHBand="0" w:firstRowFirstColumn="0" w:firstRowLastColumn="0" w:lastRowFirstColumn="0" w:lastRowLastColumn="0"/>
+            </w:pPr>
+            <w:r>
+              <w:t>Plan de pruebas</w:t>
+            </w:r>
+          </w:p>
+        </w:tc>
+        <w:tc>
+          <w:tcPr>
+            <w:tcW w:w="1262" w:type="dxa"/>
+          </w:tcPr>
+          <w:p>
+            <w:pPr>
+              <w:jc w:val="center"/>
+              <w:cnfStyle w:val="000000000000" w:firstRow="0" w:lastRow="0" w:firstColumn="0" w:lastColumn="0" w:oddVBand="0" w:evenVBand="0" w:oddHBand="0" w:evenHBand="0" w:firstRowFirstColumn="0" w:firstRowLastColumn="0" w:lastRowFirstColumn="0" w:lastRowLastColumn="0"/>
+            </w:pPr>
+            <w:r>
+              <w:t>P</w:t>
+            </w:r>
+          </w:p>
+        </w:tc>
+        <w:tc>
+          <w:tcPr>
+            <w:tcW w:w="1544" w:type="dxa"/>
+          </w:tcPr>
+          <w:p>
+            <w:pPr>
+              <w:jc w:val="center"/>
+              <w:cnfStyle w:val="000000000000" w:firstRow="0" w:lastRow="0" w:firstColumn="0" w:lastColumn="0" w:oddVBand="0" w:evenVBand="0" w:oddHBand="0" w:evenHBand="0" w:firstRowFirstColumn="0" w:firstRowLastColumn="0" w:lastRowFirstColumn="0" w:lastRowLastColumn="0"/>
+            </w:pPr>
+            <w:r>
+              <w:t>.docx</w:t>
+            </w:r>
+          </w:p>
+        </w:tc>
+        <w:tc>
+          <w:tcPr>
+            <w:tcW w:w="1405" w:type="dxa"/>
+          </w:tcPr>
+          <w:p>
+            <w:pPr>
+              <w:jc w:val="center"/>
+              <w:cnfStyle w:val="000000000000" w:firstRow="0" w:lastRow="0" w:firstColumn="0" w:lastColumn="0" w:oddVBand="0" w:evenVBand="0" w:oddHBand="0" w:evenHBand="0" w:firstRowFirstColumn="0" w:firstRowLastColumn="0" w:lastRowFirstColumn="0" w:lastRowLastColumn="0"/>
+            </w:pPr>
+            <w:r>
+              <w:t>SBDL</w:t>
+            </w:r>
+          </w:p>
+        </w:tc>
+      </w:tr>
+      <w:tr>
+        <w:trPr>
+          <w:cnfStyle w:val="000000100000" w:firstRow="0" w:lastRow="0" w:firstColumn="0" w:lastColumn="0" w:oddVBand="0" w:evenVBand="0" w:oddHBand="1" w:evenHBand="0" w:firstRowFirstColumn="0" w:firstRowLastColumn="0" w:lastRowFirstColumn="0" w:lastRowLastColumn="0"/>
+        </w:trPr>
+        <w:tc>
+          <w:tcPr>
+            <w:cnfStyle w:val="001000000000" w:firstRow="0" w:lastRow="0" w:firstColumn="1" w:lastColumn="0" w:oddVBand="0" w:evenVBand="0" w:oddHBand="0" w:evenHBand="0" w:firstRowFirstColumn="0" w:firstRowLastColumn="0" w:lastRowFirstColumn="0" w:lastRowLastColumn="0"/>
+            <w:tcW w:w="1101" w:type="dxa"/>
+          </w:tcPr>
+          <w:p>
+            <w:pPr>
+              <w:jc w:val="center"/>
+            </w:pPr>
+            <w:r>
+              <w:t>Evolución</w:t>
+            </w:r>
+          </w:p>
+        </w:tc>
+        <w:tc>
+          <w:tcPr>
+            <w:tcW w:w="3472" w:type="dxa"/>
+          </w:tcPr>
+          <w:p>
+            <w:pPr>
+              <w:cnfStyle w:val="000000100000" w:firstRow="0" w:lastRow="0" w:firstColumn="0" w:lastColumn="0" w:oddVBand="0" w:evenVBand="0" w:oddHBand="1" w:evenHBand="0" w:firstRowFirstColumn="0" w:firstRowLastColumn="0" w:lastRowFirstColumn="0" w:lastRowLastColumn="0"/>
+            </w:pPr>
+            <w:r>
+              <w:t>Manual de usuario</w:t>
+            </w:r>
+          </w:p>
+        </w:tc>
+        <w:tc>
+          <w:tcPr>
+            <w:tcW w:w="1262" w:type="dxa"/>
+          </w:tcPr>
+          <w:p>
+            <w:pPr>
+              <w:jc w:val="center"/>
+              <w:cnfStyle w:val="000000100000" w:firstRow="0" w:lastRow="0" w:firstColumn="0" w:lastColumn="0" w:oddVBand="0" w:evenVBand="0" w:oddHBand="1" w:evenHBand="0" w:firstRowFirstColumn="0" w:firstRowLastColumn="0" w:lastRowFirstColumn="0" w:lastRowLastColumn="0"/>
+            </w:pPr>
+            <w:r>
+              <w:t>P</w:t>
+            </w:r>
+          </w:p>
+        </w:tc>
+        <w:tc>
+          <w:tcPr>
+            <w:tcW w:w="1544" w:type="dxa"/>
+          </w:tcPr>
+          <w:p>
+            <w:pPr>
+              <w:jc w:val="center"/>
+              <w:cnfStyle w:val="000000100000" w:firstRow="0" w:lastRow="0" w:firstColumn="0" w:lastColumn="0" w:oddVBand="0" w:evenVBand="0" w:oddHBand="1" w:evenHBand="0" w:firstRowFirstColumn="0" w:firstRowLastColumn="0" w:lastRowFirstColumn="0" w:lastRowLastColumn="0"/>
+            </w:pPr>
+            <w:r>
+              <w:t>.docx</w:t>
+            </w:r>
+          </w:p>
+        </w:tc>
+        <w:tc>
+          <w:tcPr>
+            <w:tcW w:w="1405" w:type="dxa"/>
+          </w:tcPr>
+          <w:p>
+            <w:pPr>
+              <w:jc w:val="center"/>
+              <w:cnfStyle w:val="000000100000" w:firstRow="0" w:lastRow="0" w:firstColumn="0" w:lastColumn="0" w:oddVBand="0" w:evenVBand="0" w:oddHBand="1" w:evenHBand="0" w:firstRowFirstColumn="0" w:firstRowLastColumn="0" w:lastRowFirstColumn="0" w:lastRowLastColumn="0"/>
+            </w:pPr>
+            <w:r>
+              <w:t>SBDL</w:t>
+            </w:r>
+          </w:p>
+        </w:tc>
+      </w:tr>
+      <w:tr>
+        <w:tc>
+          <w:tcPr>
+            <w:cnfStyle w:val="001000000000" w:firstRow="0" w:lastRow="0" w:firstColumn="1" w:lastColumn="0" w:oddVBand="0" w:evenVBand="0" w:oddHBand="0" w:evenHBand="0" w:firstRowFirstColumn="0" w:firstRowLastColumn="0" w:lastRowFirstColumn="0" w:lastRowLastColumn="0"/>
+            <w:tcW w:w="1101" w:type="dxa"/>
+          </w:tcPr>
+          <w:p>
+            <w:pPr>
+              <w:jc w:val="center"/>
+            </w:pPr>
+            <w:r>
+              <w:t>Fuente</w:t>
+            </w:r>
+          </w:p>
+        </w:tc>
+        <w:tc>
+          <w:tcPr>
+            <w:tcW w:w="3472" w:type="dxa"/>
+          </w:tcPr>
+          <w:p>
+            <w:pPr>
+              <w:cnfStyle w:val="000000000000" w:firstRow="0" w:lastRow="0" w:firstColumn="0" w:lastColumn="0" w:oddVBand="0" w:evenVBand="0" w:oddHBand="0" w:evenHBand="0" w:firstRowFirstColumn="0" w:firstRowLastColumn="0" w:lastRowFirstColumn="0" w:lastRowLastColumn="0"/>
+            </w:pPr>
+            <w:r>
+              <w:t>Script de la base de datos</w:t>
+            </w:r>
+          </w:p>
+        </w:tc>
+        <w:tc>
+          <w:tcPr>
+            <w:tcW w:w="1262" w:type="dxa"/>
+          </w:tcPr>
+          <w:p>
+            <w:pPr>
+              <w:jc w:val="center"/>
+              <w:cnfStyle w:val="000000000000" w:firstRow="0" w:lastRow="0" w:firstColumn="0" w:lastColumn="0" w:oddVBand="0" w:evenVBand="0" w:oddHBand="0" w:evenHBand="0" w:firstRowFirstColumn="0" w:firstRowLastColumn="0" w:lastRowFirstColumn="0" w:lastRowLastColumn="0"/>
+            </w:pPr>
+            <w:r>
+              <w:t>P</w:t>
+            </w:r>
+          </w:p>
+        </w:tc>
+        <w:tc>
+          <w:tcPr>
+            <w:tcW w:w="1544" w:type="dxa"/>
+          </w:tcPr>
+          <w:p>
+            <w:pPr>
+              <w:jc w:val="center"/>
+              <w:cnfStyle w:val="000000000000" w:firstRow="0" w:lastRow="0" w:firstColumn="0" w:lastColumn="0" w:oddVBand="0" w:evenVBand="0" w:oddHBand="0" w:evenHBand="0" w:firstRowFirstColumn="0" w:firstRowLastColumn="0" w:lastRowFirstColumn="0" w:lastRowLastColumn="0"/>
+            </w:pPr>
+            <w:r>
+              <w:t>.sql</w:t>
+            </w:r>
+          </w:p>
+        </w:tc>
+        <w:tc>
+          <w:tcPr>
+            <w:tcW w:w="1405" w:type="dxa"/>
+          </w:tcPr>
+          <w:p>
+            <w:pPr>
+              <w:jc w:val="center"/>
+              <w:cnfStyle w:val="000000000000" w:firstRow="0" w:lastRow="0" w:firstColumn="0" w:lastColumn="0" w:oddVBand="0" w:evenVBand="0" w:oddHBand="0" w:evenHBand="0" w:firstRowFirstColumn="0" w:firstRowLastColumn="0" w:lastRowFirstColumn="0" w:lastRowLastColumn="0"/>
+            </w:pPr>
+            <w:r>
+              <w:t>SBDL</w:t>
+            </w:r>
+          </w:p>
+        </w:tc>
+      </w:tr>
+      <w:tr>
+        <w:trPr>
+          <w:cnfStyle w:val="000000100000" w:firstRow="0" w:lastRow="0" w:firstColumn="0" w:lastColumn="0" w:oddVBand="0" w:evenVBand="0" w:oddHBand="1" w:evenHBand="0" w:firstRowFirstColumn="0" w:firstRowLastColumn="0" w:lastRowFirstColumn="0" w:lastRowLastColumn="0"/>
+        </w:trPr>
+        <w:tc>
+          <w:tcPr>
+            <w:cnfStyle w:val="001000000000" w:firstRow="0" w:lastRow="0" w:firstColumn="1" w:lastColumn="0" w:oddVBand="0" w:evenVBand="0" w:oddHBand="0" w:evenHBand="0" w:firstRowFirstColumn="0" w:firstRowLastColumn="0" w:lastRowFirstColumn="0" w:lastRowLastColumn="0"/>
+            <w:tcW w:w="1101" w:type="dxa"/>
+          </w:tcPr>
+          <w:p>
+            <w:pPr>
+              <w:jc w:val="center"/>
+            </w:pPr>
+            <w:r>
+              <w:t>Fuente</w:t>
+            </w:r>
+          </w:p>
+        </w:tc>
+        <w:tc>
+          <w:tcPr>
+            <w:tcW w:w="3472" w:type="dxa"/>
+          </w:tcPr>
+          <w:p>
+            <w:pPr>
+              <w:cnfStyle w:val="000000100000" w:firstRow="0" w:lastRow="0" w:firstColumn="0" w:lastColumn="0" w:oddVBand="0" w:evenVBand="0" w:oddHBand="1" w:evenHBand="0" w:firstRowFirstColumn="0" w:firstRowLastColumn="0" w:lastRowFirstColumn="0" w:lastRowLastColumn="0"/>
+            </w:pPr>
+            <w:r>
+              <w:t>Archivo de Código fuente</w:t>
+            </w:r>
+          </w:p>
+        </w:tc>
+        <w:tc>
+          <w:tcPr>
+            <w:tcW w:w="1262" w:type="dxa"/>
+          </w:tcPr>
+          <w:p>
+            <w:pPr>
+              <w:jc w:val="center"/>
+              <w:cnfStyle w:val="000000100000" w:firstRow="0" w:lastRow="0" w:firstColumn="0" w:lastColumn="0" w:oddVBand="0" w:evenVBand="0" w:oddHBand="1" w:evenHBand="0" w:firstRowFirstColumn="0" w:firstRowLastColumn="0" w:lastRowFirstColumn="0" w:lastRowLastColumn="0"/>
+            </w:pPr>
+            <w:r>
+              <w:t>P</w:t>
+            </w:r>
+          </w:p>
+        </w:tc>
+        <w:tc>
+          <w:tcPr>
+            <w:tcW w:w="1544" w:type="dxa"/>
+          </w:tcPr>
+          <w:p>
+            <w:pPr>
+              <w:jc w:val="center"/>
+              <w:cnfStyle w:val="000000100000" w:firstRow="0" w:lastRow="0" w:firstColumn="0" w:lastColumn="0" w:oddVBand="0" w:evenVBand="0" w:oddHBand="1" w:evenHBand="0" w:firstRowFirstColumn="0" w:firstRowLastColumn="0" w:lastRowFirstColumn="0" w:lastRowLastColumn="0"/>
+            </w:pPr>
+            <w:r>
+              <w:t>varios</w:t>
+            </w:r>
+          </w:p>
+        </w:tc>
+        <w:tc>
+          <w:tcPr>
+            <w:tcW w:w="1405" w:type="dxa"/>
+          </w:tcPr>
+          <w:p>
+            <w:pPr>
+              <w:jc w:val="center"/>
+              <w:cnfStyle w:val="000000100000" w:firstRow="0" w:lastRow="0" w:firstColumn="0" w:lastColumn="0" w:oddVBand="0" w:evenVBand="0" w:oddHBand="1" w:evenHBand="0" w:firstRowFirstColumn="0" w:firstRowLastColumn="0" w:lastRowFirstColumn="0" w:lastRowLastColumn="0"/>
+            </w:pPr>
+            <w:r>
+              <w:t>SBDL</w:t>
+            </w:r>
+          </w:p>
+        </w:tc>
+      </w:tr>
+      <w:tr>
+        <w:tc>
+          <w:tcPr>
+            <w:cnfStyle w:val="001000000000" w:firstRow="0" w:lastRow="0" w:firstColumn="1" w:lastColumn="0" w:oddVBand="0" w:evenVBand="0" w:oddHBand="0" w:evenHBand="0" w:firstRowFirstColumn="0" w:firstRowLastColumn="0" w:lastRowFirstColumn="0" w:lastRowLastColumn="0"/>
+            <w:tcW w:w="1101" w:type="dxa"/>
+          </w:tcPr>
+          <w:p>
+            <w:pPr>
+              <w:jc w:val="center"/>
+            </w:pPr>
+            <w:r>
+              <w:t>Evolutivo</w:t>
+            </w:r>
+          </w:p>
+        </w:tc>
+        <w:tc>
+          <w:tcPr>
+            <w:tcW w:w="3472" w:type="dxa"/>
+          </w:tcPr>
+          <w:p>
+            <w:pPr>
+              <w:cnfStyle w:val="000000000000" w:firstRow="0" w:lastRow="0" w:firstColumn="0" w:lastColumn="0" w:oddVBand="0" w:evenVBand="0" w:oddHBand="0" w:evenHBand="0" w:firstRowFirstColumn="0" w:firstRowLastColumn="0" w:lastRowFirstColumn="0" w:lastRowLastColumn="0"/>
+            </w:pPr>
+            <w:r>
+              <w:t>Ejecutable del proyecto</w:t>
+            </w:r>
+          </w:p>
+        </w:tc>
+        <w:tc>
+          <w:tcPr>
+            <w:tcW w:w="1262" w:type="dxa"/>
+          </w:tcPr>
+          <w:p>
+            <w:pPr>
+              <w:jc w:val="center"/>
+              <w:cnfStyle w:val="000000000000" w:firstRow="0" w:lastRow="0" w:firstColumn="0" w:lastColumn="0" w:oddVBand="0" w:evenVBand="0" w:oddHBand="0" w:evenHBand="0" w:firstRowFirstColumn="0" w:firstRowLastColumn="0" w:lastRowFirstColumn="0" w:lastRowLastColumn="0"/>
+            </w:pPr>
+            <w:r>
+              <w:t>P</w:t>
+            </w:r>
+          </w:p>
+        </w:tc>
+        <w:tc>
+          <w:tcPr>
+            <w:tcW w:w="1544" w:type="dxa"/>
+          </w:tcPr>
+          <w:p>
+            <w:pPr>
+              <w:jc w:val="center"/>
+              <w:cnfStyle w:val="000000000000" w:firstRow="0" w:lastRow="0" w:firstColumn="0" w:lastColumn="0" w:oddVBand="0" w:evenVBand="0" w:oddHBand="0" w:evenHBand="0" w:firstRowFirstColumn="0" w:firstRowLastColumn="0" w:lastRowFirstColumn="0" w:lastRowLastColumn="0"/>
+            </w:pPr>
+            <w:r>
+              <w:t>.war</w:t>
+            </w:r>
+          </w:p>
+        </w:tc>
+        <w:tc>
+          <w:tcPr>
+            <w:tcW w:w="1405" w:type="dxa"/>
+          </w:tcPr>
+          <w:p>
+            <w:pPr>
+              <w:jc w:val="center"/>
+              <w:cnfStyle w:val="000000000000" w:firstRow="0" w:lastRow="0" w:firstColumn="0" w:lastColumn="0" w:oddVBand="0" w:evenVBand="0" w:oddHBand="0" w:evenHBand="0" w:firstRowFirstColumn="0" w:firstRowLastColumn="0" w:lastRowFirstColumn="0" w:lastRowLastColumn="0"/>
+            </w:pPr>
+            <w:r>
+              <w:t>SBDL</w:t>
+            </w:r>
+          </w:p>
+        </w:tc>
+      </w:tr>
+      <w:tr>
+        <w:trPr>
+          <w:cnfStyle w:val="000000100000" w:firstRow="0" w:lastRow="0" w:firstColumn="0" w:lastColumn="0" w:oddVBand="0" w:evenVBand="0" w:oddHBand="1" w:evenHBand="0" w:firstRowFirstColumn="0" w:firstRowLastColumn="0" w:lastRowFirstColumn="0" w:lastRowLastColumn="0"/>
+        </w:trPr>
+        <w:tc>
+          <w:tcPr>
+            <w:cnfStyle w:val="001000000000" w:firstRow="0" w:lastRow="0" w:firstColumn="1" w:lastColumn="0" w:oddVBand="0" w:evenVBand="0" w:oddHBand="0" w:evenHBand="0" w:firstRowFirstColumn="0" w:firstRowLastColumn="0" w:lastRowFirstColumn="0" w:lastRowLastColumn="0"/>
+            <w:tcW w:w="1101" w:type="dxa"/>
+          </w:tcPr>
+          <w:p>
+            <w:pPr>
+              <w:jc w:val="center"/>
+            </w:pPr>
+            <w:r>
+              <w:t>Evolución</w:t>
+            </w:r>
+          </w:p>
+        </w:tc>
+        <w:tc>
+          <w:tcPr>
+            <w:tcW w:w="3472" w:type="dxa"/>
+          </w:tcPr>
+          <w:p>
+            <w:pPr>
+              <w:cnfStyle w:val="000000100000" w:firstRow="0" w:lastRow="0" w:firstColumn="0" w:lastColumn="0" w:oddVBand="0" w:evenVBand="0" w:oddHBand="1" w:evenHBand="0" w:firstRowFirstColumn="0" w:firstRowLastColumn="0" w:lastRowFirstColumn="0" w:lastRowLastColumn="0"/>
+            </w:pPr>
+            <w:r>
+              <w:t>Plan de Trabajo</w:t>
+            </w:r>
+          </w:p>
+        </w:tc>
+        <w:tc>
+          <w:tcPr>
+            <w:tcW w:w="1262" w:type="dxa"/>
+          </w:tcPr>
+          <w:p>
+            <w:pPr>
+              <w:jc w:val="center"/>
+              <w:cnfStyle w:val="000000100000" w:firstRow="0" w:lastRow="0" w:firstColumn="0" w:lastColumn="0" w:oddVBand="0" w:evenVBand="0" w:oddHBand="1" w:evenHBand="0" w:firstRowFirstColumn="0" w:firstRowLastColumn="0" w:lastRowFirstColumn="0" w:lastRowLastColumn="0"/>
+            </w:pPr>
+            <w:r>
+              <w:t>P</w:t>
+            </w:r>
+          </w:p>
+        </w:tc>
+        <w:tc>
+          <w:tcPr>
+            <w:tcW w:w="1544" w:type="dxa"/>
+          </w:tcPr>
+          <w:p>
+            <w:pPr>
+              <w:jc w:val="center"/>
+              <w:cnfStyle w:val="000000100000" w:firstRow="0" w:lastRow="0" w:firstColumn="0" w:lastColumn="0" w:oddVBand="0" w:evenVBand="0" w:oddHBand="1" w:evenHBand="0" w:firstRowFirstColumn="0" w:firstRowLastColumn="0" w:lastRowFirstColumn="0" w:lastRowLastColumn="0"/>
+            </w:pPr>
+            <w:r>
+              <w:t>.docx</w:t>
+            </w:r>
+          </w:p>
+        </w:tc>
+        <w:tc>
+          <w:tcPr>
+            <w:tcW w:w="1405" w:type="dxa"/>
+          </w:tcPr>
+          <w:p>
+            <w:pPr>
+              <w:jc w:val="center"/>
+              <w:cnfStyle w:val="000000100000" w:firstRow="0" w:lastRow="0" w:firstColumn="0" w:lastColumn="0" w:oddVBand="0" w:evenVBand="0" w:oddHBand="1" w:evenHBand="0" w:firstRowFirstColumn="0" w:firstRowLastColumn="0" w:lastRowFirstColumn="0" w:lastRowLastColumn="0"/>
+            </w:pPr>
+            <w:r>
+              <w:t>RHOL</w:t>
+            </w:r>
+          </w:p>
+        </w:tc>
+      </w:tr>
+      <w:tr>
+        <w:tc>
+          <w:tcPr>
+            <w:cnfStyle w:val="001000000000" w:firstRow="0" w:lastRow="0" w:firstColumn="1" w:lastColumn="0" w:oddVBand="0" w:evenVBand="0" w:oddHBand="0" w:evenHBand="0" w:firstRowFirstColumn="0" w:firstRowLastColumn="0" w:lastRowFirstColumn="0" w:lastRowLastColumn="0"/>
+            <w:tcW w:w="1101" w:type="dxa"/>
+          </w:tcPr>
+          <w:p>
+            <w:pPr>
+              <w:jc w:val="center"/>
+            </w:pPr>
+            <w:r>
+              <w:t>Evolución</w:t>
+            </w:r>
+          </w:p>
+        </w:tc>
+        <w:tc>
+          <w:tcPr>
+            <w:tcW w:w="3472" w:type="dxa"/>
+          </w:tcPr>
+          <w:p>
+            <w:pPr>
+              <w:cnfStyle w:val="000000000000" w:firstRow="0" w:lastRow="0" w:firstColumn="0" w:lastColumn="0" w:oddVBand="0" w:evenVBand="0" w:oddHBand="0" w:evenHBand="0" w:firstRowFirstColumn="0" w:firstRowLastColumn="0" w:lastRowFirstColumn="0" w:lastRowLastColumn="0"/>
+            </w:pPr>
+            <w:r>
+              <w:t>Cronograma de proyecto</w:t>
+            </w:r>
+          </w:p>
+        </w:tc>
+        <w:tc>
+          <w:tcPr>
+            <w:tcW w:w="1262" w:type="dxa"/>
+          </w:tcPr>
+          <w:p>
+            <w:pPr>
+              <w:jc w:val="center"/>
+              <w:cnfStyle w:val="000000000000" w:firstRow="0" w:lastRow="0" w:firstColumn="0" w:lastColumn="0" w:oddVBand="0" w:evenVBand="0" w:oddHBand="0" w:evenHBand="0" w:firstRowFirstColumn="0" w:firstRowLastColumn="0" w:lastRowFirstColumn="0" w:lastRowLastColumn="0"/>
+            </w:pPr>
+            <w:r>
+              <w:t>P</w:t>
+            </w:r>
+          </w:p>
+        </w:tc>
+        <w:tc>
+          <w:tcPr>
+            <w:tcW w:w="1544" w:type="dxa"/>
+          </w:tcPr>
+          <w:p>
+            <w:pPr>
+              <w:jc w:val="center"/>
+              <w:cnfStyle w:val="000000000000" w:firstRow="0" w:lastRow="0" w:firstColumn="0" w:lastColumn="0" w:oddVBand="0" w:evenVBand="0" w:oddHBand="0" w:evenHBand="0" w:firstRowFirstColumn="0" w:firstRowLastColumn="0" w:lastRowFirstColumn="0" w:lastRowLastColumn="0"/>
+            </w:pPr>
+            <w:r>
+              <w:t>.</w:t>
+            </w:r>
+            <w:r>
+              <w:t>mpp</w:t>
+            </w:r>
+          </w:p>
+        </w:tc>
+        <w:tc>
+          <w:tcPr>
+            <w:tcW w:w="1405" w:type="dxa"/>
+          </w:tcPr>
+          <w:p>
+            <w:pPr>
+              <w:jc w:val="center"/>
+              <w:cnfStyle w:val="000000000000" w:firstRow="0" w:lastRow="0" w:firstColumn="0" w:lastColumn="0" w:oddVBand="0" w:evenVBand="0" w:oddHBand="0" w:evenHBand="0" w:firstRowFirstColumn="0" w:firstRowLastColumn="0" w:lastRowFirstColumn="0" w:lastRowLastColumn="0"/>
+            </w:pPr>
+            <w:r>
+              <w:t>RHOL</w:t>
+            </w:r>
+          </w:p>
+        </w:tc>
+      </w:tr>
+    </w:tbl>
+    <w:p>
+      <w:pPr>
+        <w:ind w:left="1068"/>
+      </w:pPr>
     </w:p>
     <w:p>
       <w:pPr>
@@ -5278,7 +6518,7 @@
           <w:color w:val="auto"/>
         </w:rPr>
       </w:pPr>
-      <w:bookmarkStart w:id="18" w:name="_Toc481401812"/>
+      <w:bookmarkStart w:id="17" w:name="_Toc481401812"/>
       <w:r>
         <w:rPr>
           <w:rFonts w:asciiTheme="minorHAnsi" w:hAnsiTheme="minorHAnsi"/>
@@ -5287,17 +6527,15 @@
         </w:rPr>
         <w:t xml:space="preserve">Definición de la Nomenclatura de </w:t>
       </w:r>
-      <w:proofErr w:type="spellStart"/>
+      <w:bookmarkEnd w:id="17"/>
       <w:r>
         <w:rPr>
           <w:rFonts w:asciiTheme="minorHAnsi" w:hAnsiTheme="minorHAnsi"/>
           <w:b/>
           <w:color w:val="auto"/>
         </w:rPr>
-        <w:t>Item</w:t>
-      </w:r>
-      <w:bookmarkEnd w:id="18"/>
-      <w:proofErr w:type="spellEnd"/>
+        <w:t>Ítem</w:t>
+      </w:r>
     </w:p>
     <w:p>
       <w:pPr>
@@ -5312,7 +6550,9 @@
           <w:color w:val="auto"/>
         </w:rPr>
       </w:pPr>
-      <w:bookmarkStart w:id="19" w:name="_Toc481401813"/>
+      <w:bookmarkStart w:id="18" w:name="_Toc481401813"/>
+      <w:bookmarkStart w:id="19" w:name="_GoBack"/>
+      <w:bookmarkEnd w:id="19"/>
       <w:r>
         <w:rPr>
           <w:rFonts w:asciiTheme="minorHAnsi" w:hAnsiTheme="minorHAnsi"/>
@@ -5339,7 +6579,19 @@
         </w:rPr>
         <w:t xml:space="preserve"> con la nomenclatura</w:t>
       </w:r>
-      <w:bookmarkEnd w:id="19"/>
+      <w:bookmarkEnd w:id="18"/>
+    </w:p>
+    <w:p>
+      <w:pPr>
+        <w:pStyle w:val="Ttulo1"/>
+        <w:spacing w:after="200"/>
+        <w:ind w:left="426"/>
+        <w:rPr>
+          <w:rFonts w:asciiTheme="minorHAnsi" w:hAnsiTheme="minorHAnsi"/>
+          <w:b/>
+          <w:color w:val="auto"/>
+        </w:rPr>
+      </w:pPr>
     </w:p>
     <w:sectPr>
       <w:headerReference w:type="default" r:id="rId10"/>
@@ -5482,7 +6734,7 @@
               <w:color w:val="FFFFFF" w:themeColor="background1"/>
               <w:lang w:val="es-ES"/>
             </w:rPr>
-            <w:t>4</w:t>
+            <w:t>5</w:t>
           </w:r>
           <w:r>
             <w:rPr>
@@ -7105,6 +8357,118 @@
     </w:lvl>
   </w:abstractNum>
   <w:abstractNum w:abstractNumId="14">
+    <w:nsid w:val="219C144E"/>
+    <w:multiLevelType w:val="hybridMultilevel"/>
+    <w:tmpl w:val="C930BD48"/>
+    <w:lvl w:ilvl="0" w:tplc="280A0001">
+      <w:start w:val="1"/>
+      <w:numFmt w:val="bullet"/>
+      <w:lvlText w:val=""/>
+      <w:lvlJc w:val="left"/>
+      <w:pPr>
+        <w:ind w:left="1428" w:hanging="360"/>
+      </w:pPr>
+      <w:rPr>
+        <w:rFonts w:ascii="Symbol" w:hAnsi="Symbol" w:hint="default"/>
+      </w:rPr>
+    </w:lvl>
+    <w:lvl w:ilvl="1" w:tplc="4D368A26">
+      <w:numFmt w:val="bullet"/>
+      <w:lvlText w:val="-"/>
+      <w:lvlJc w:val="left"/>
+      <w:pPr>
+        <w:ind w:left="2148" w:hanging="360"/>
+      </w:pPr>
+      <w:rPr>
+        <w:rFonts w:ascii="Calibri" w:eastAsia="Arial" w:hAnsi="Calibri" w:cs="Arial" w:hint="default"/>
+      </w:rPr>
+    </w:lvl>
+    <w:lvl w:ilvl="2" w:tplc="280A0005" w:tentative="1">
+      <w:start w:val="1"/>
+      <w:numFmt w:val="bullet"/>
+      <w:lvlText w:val=""/>
+      <w:lvlJc w:val="left"/>
+      <w:pPr>
+        <w:ind w:left="2868" w:hanging="360"/>
+      </w:pPr>
+      <w:rPr>
+        <w:rFonts w:ascii="Wingdings" w:hAnsi="Wingdings" w:hint="default"/>
+      </w:rPr>
+    </w:lvl>
+    <w:lvl w:ilvl="3" w:tplc="280A0001" w:tentative="1">
+      <w:start w:val="1"/>
+      <w:numFmt w:val="bullet"/>
+      <w:lvlText w:val=""/>
+      <w:lvlJc w:val="left"/>
+      <w:pPr>
+        <w:ind w:left="3588" w:hanging="360"/>
+      </w:pPr>
+      <w:rPr>
+        <w:rFonts w:ascii="Symbol" w:hAnsi="Symbol" w:hint="default"/>
+      </w:rPr>
+    </w:lvl>
+    <w:lvl w:ilvl="4" w:tplc="280A0003" w:tentative="1">
+      <w:start w:val="1"/>
+      <w:numFmt w:val="bullet"/>
+      <w:lvlText w:val="o"/>
+      <w:lvlJc w:val="left"/>
+      <w:pPr>
+        <w:ind w:left="4308" w:hanging="360"/>
+      </w:pPr>
+      <w:rPr>
+        <w:rFonts w:ascii="Courier New" w:hAnsi="Courier New" w:cs="Courier New" w:hint="default"/>
+      </w:rPr>
+    </w:lvl>
+    <w:lvl w:ilvl="5" w:tplc="280A0005" w:tentative="1">
+      <w:start w:val="1"/>
+      <w:numFmt w:val="bullet"/>
+      <w:lvlText w:val=""/>
+      <w:lvlJc w:val="left"/>
+      <w:pPr>
+        <w:ind w:left="5028" w:hanging="360"/>
+      </w:pPr>
+      <w:rPr>
+        <w:rFonts w:ascii="Wingdings" w:hAnsi="Wingdings" w:hint="default"/>
+      </w:rPr>
+    </w:lvl>
+    <w:lvl w:ilvl="6" w:tplc="280A0001" w:tentative="1">
+      <w:start w:val="1"/>
+      <w:numFmt w:val="bullet"/>
+      <w:lvlText w:val=""/>
+      <w:lvlJc w:val="left"/>
+      <w:pPr>
+        <w:ind w:left="5748" w:hanging="360"/>
+      </w:pPr>
+      <w:rPr>
+        <w:rFonts w:ascii="Symbol" w:hAnsi="Symbol" w:hint="default"/>
+      </w:rPr>
+    </w:lvl>
+    <w:lvl w:ilvl="7" w:tplc="280A0003" w:tentative="1">
+      <w:start w:val="1"/>
+      <w:numFmt w:val="bullet"/>
+      <w:lvlText w:val="o"/>
+      <w:lvlJc w:val="left"/>
+      <w:pPr>
+        <w:ind w:left="6468" w:hanging="360"/>
+      </w:pPr>
+      <w:rPr>
+        <w:rFonts w:ascii="Courier New" w:hAnsi="Courier New" w:cs="Courier New" w:hint="default"/>
+      </w:rPr>
+    </w:lvl>
+    <w:lvl w:ilvl="8" w:tplc="280A0005" w:tentative="1">
+      <w:start w:val="1"/>
+      <w:numFmt w:val="bullet"/>
+      <w:lvlText w:val=""/>
+      <w:lvlJc w:val="left"/>
+      <w:pPr>
+        <w:ind w:left="7188" w:hanging="360"/>
+      </w:pPr>
+      <w:rPr>
+        <w:rFonts w:ascii="Wingdings" w:hAnsi="Wingdings" w:hint="default"/>
+      </w:rPr>
+    </w:lvl>
+  </w:abstractNum>
+  <w:abstractNum w:abstractNumId="15">
     <w:nsid w:val="23CF75E8"/>
     <w:multiLevelType w:val="hybridMultilevel"/>
     <w:tmpl w:val="2D4627D0"/>
@@ -7217,7 +8581,7 @@
       </w:rPr>
     </w:lvl>
   </w:abstractNum>
-  <w:abstractNum w:abstractNumId="15">
+  <w:abstractNum w:abstractNumId="16">
     <w:nsid w:val="248134A9"/>
     <w:multiLevelType w:val="hybridMultilevel"/>
     <w:tmpl w:val="04601B7E"/>
@@ -7330,7 +8694,7 @@
       </w:rPr>
     </w:lvl>
   </w:abstractNum>
-  <w:abstractNum w:abstractNumId="16">
+  <w:abstractNum w:abstractNumId="17">
     <w:nsid w:val="2DC22E28"/>
     <w:multiLevelType w:val="hybridMultilevel"/>
     <w:tmpl w:val="D7184CB6"/>
@@ -7443,7 +8807,7 @@
       </w:rPr>
     </w:lvl>
   </w:abstractNum>
-  <w:abstractNum w:abstractNumId="17">
+  <w:abstractNum w:abstractNumId="18">
     <w:nsid w:val="2E181DCF"/>
     <w:multiLevelType w:val="hybridMultilevel"/>
     <w:tmpl w:val="85A0BB00"/>
@@ -7556,7 +8920,7 @@
       </w:rPr>
     </w:lvl>
   </w:abstractNum>
-  <w:abstractNum w:abstractNumId="18">
+  <w:abstractNum w:abstractNumId="19">
     <w:nsid w:val="2FE3444C"/>
     <w:multiLevelType w:val="hybridMultilevel"/>
     <w:tmpl w:val="D0969486"/>
@@ -7642,7 +9006,7 @@
       </w:pPr>
     </w:lvl>
   </w:abstractNum>
-  <w:abstractNum w:abstractNumId="19">
+  <w:abstractNum w:abstractNumId="20">
     <w:nsid w:val="31210BB2"/>
     <w:multiLevelType w:val="multilevel"/>
     <w:tmpl w:val="CB3402CA"/>
@@ -7791,7 +9155,7 @@
       </w:rPr>
     </w:lvl>
   </w:abstractNum>
-  <w:abstractNum w:abstractNumId="20">
+  <w:abstractNum w:abstractNumId="21">
     <w:nsid w:val="34304811"/>
     <w:multiLevelType w:val="hybridMultilevel"/>
     <w:tmpl w:val="F37C8C4C"/>
@@ -7904,7 +9268,7 @@
       </w:rPr>
     </w:lvl>
   </w:abstractNum>
-  <w:abstractNum w:abstractNumId="21">
+  <w:abstractNum w:abstractNumId="22">
     <w:nsid w:val="36E22A6B"/>
     <w:multiLevelType w:val="hybridMultilevel"/>
     <w:tmpl w:val="1B108F1C"/>
@@ -8017,7 +9381,7 @@
       </w:rPr>
     </w:lvl>
   </w:abstractNum>
-  <w:abstractNum w:abstractNumId="22">
+  <w:abstractNum w:abstractNumId="23">
     <w:nsid w:val="392E51D7"/>
     <w:multiLevelType w:val="hybridMultilevel"/>
     <w:tmpl w:val="F3466B1E"/>
@@ -8130,7 +9494,7 @@
       </w:rPr>
     </w:lvl>
   </w:abstractNum>
-  <w:abstractNum w:abstractNumId="23">
+  <w:abstractNum w:abstractNumId="24">
     <w:nsid w:val="39A40F9A"/>
     <w:multiLevelType w:val="multilevel"/>
     <w:tmpl w:val="76CAA220"/>
@@ -8250,7 +9614,7 @@
       </w:rPr>
     </w:lvl>
   </w:abstractNum>
-  <w:abstractNum w:abstractNumId="24">
+  <w:abstractNum w:abstractNumId="25">
     <w:nsid w:val="39EF4A51"/>
     <w:multiLevelType w:val="multilevel"/>
     <w:tmpl w:val="280A001F"/>
@@ -8336,7 +9700,7 @@
       </w:pPr>
     </w:lvl>
   </w:abstractNum>
-  <w:abstractNum w:abstractNumId="25">
+  <w:abstractNum w:abstractNumId="26">
     <w:nsid w:val="422244FF"/>
     <w:multiLevelType w:val="hybridMultilevel"/>
     <w:tmpl w:val="38C43692"/>
@@ -8449,7 +9813,7 @@
       </w:rPr>
     </w:lvl>
   </w:abstractNum>
-  <w:abstractNum w:abstractNumId="26">
+  <w:abstractNum w:abstractNumId="27">
     <w:nsid w:val="43316D82"/>
     <w:multiLevelType w:val="hybridMultilevel"/>
     <w:tmpl w:val="26F853A0"/>
@@ -8538,7 +9902,7 @@
       </w:pPr>
     </w:lvl>
   </w:abstractNum>
-  <w:abstractNum w:abstractNumId="27">
+  <w:abstractNum w:abstractNumId="28">
     <w:nsid w:val="43F0124E"/>
     <w:multiLevelType w:val="hybridMultilevel"/>
     <w:tmpl w:val="7B28176A"/>
@@ -8651,7 +10015,7 @@
       </w:rPr>
     </w:lvl>
   </w:abstractNum>
-  <w:abstractNum w:abstractNumId="28">
+  <w:abstractNum w:abstractNumId="29">
     <w:nsid w:val="462C379D"/>
     <w:multiLevelType w:val="hybridMultilevel"/>
     <w:tmpl w:val="72D03222"/>
@@ -8764,7 +10128,7 @@
       </w:rPr>
     </w:lvl>
   </w:abstractNum>
-  <w:abstractNum w:abstractNumId="29">
+  <w:abstractNum w:abstractNumId="30">
     <w:nsid w:val="46D87DDC"/>
     <w:multiLevelType w:val="hybridMultilevel"/>
     <w:tmpl w:val="57AE1D3C"/>
@@ -8877,7 +10241,7 @@
       </w:rPr>
     </w:lvl>
   </w:abstractNum>
-  <w:abstractNum w:abstractNumId="30">
+  <w:abstractNum w:abstractNumId="31">
     <w:nsid w:val="47315B3D"/>
     <w:multiLevelType w:val="multilevel"/>
     <w:tmpl w:val="C41CFB64"/>
@@ -8971,7 +10335,7 @@
       </w:pPr>
     </w:lvl>
   </w:abstractNum>
-  <w:abstractNum w:abstractNumId="31">
+  <w:abstractNum w:abstractNumId="32">
     <w:nsid w:val="4AEA4923"/>
     <w:multiLevelType w:val="multilevel"/>
     <w:tmpl w:val="ACBE76D0"/>
@@ -9085,7 +10449,7 @@
       </w:rPr>
     </w:lvl>
   </w:abstractNum>
-  <w:abstractNum w:abstractNumId="32">
+  <w:abstractNum w:abstractNumId="33">
     <w:nsid w:val="4B857369"/>
     <w:multiLevelType w:val="hybridMultilevel"/>
     <w:tmpl w:val="5680F502"/>
@@ -9197,7 +10561,7 @@
       </w:rPr>
     </w:lvl>
   </w:abstractNum>
-  <w:abstractNum w:abstractNumId="33">
+  <w:abstractNum w:abstractNumId="34">
     <w:nsid w:val="4C1515E2"/>
     <w:multiLevelType w:val="hybridMultilevel"/>
     <w:tmpl w:val="86F25A24"/>
@@ -9310,7 +10674,7 @@
       </w:rPr>
     </w:lvl>
   </w:abstractNum>
-  <w:abstractNum w:abstractNumId="34">
+  <w:abstractNum w:abstractNumId="35">
     <w:nsid w:val="4F58179D"/>
     <w:multiLevelType w:val="hybridMultilevel"/>
     <w:tmpl w:val="A10E08E4"/>
@@ -9423,7 +10787,7 @@
       </w:rPr>
     </w:lvl>
   </w:abstractNum>
-  <w:abstractNum w:abstractNumId="35">
+  <w:abstractNum w:abstractNumId="36">
     <w:nsid w:val="56D90589"/>
     <w:multiLevelType w:val="hybridMultilevel"/>
     <w:tmpl w:val="54349EBA"/>
@@ -9537,7 +10901,7 @@
       </w:rPr>
     </w:lvl>
   </w:abstractNum>
-  <w:abstractNum w:abstractNumId="36">
+  <w:abstractNum w:abstractNumId="37">
     <w:nsid w:val="5A2A3FE4"/>
     <w:multiLevelType w:val="hybridMultilevel"/>
     <w:tmpl w:val="9A3A23BE"/>
@@ -9650,7 +11014,7 @@
       </w:rPr>
     </w:lvl>
   </w:abstractNum>
-  <w:abstractNum w:abstractNumId="37">
+  <w:abstractNum w:abstractNumId="38">
     <w:nsid w:val="618A2B17"/>
     <w:multiLevelType w:val="hybridMultilevel"/>
     <w:tmpl w:val="3622FE36"/>
@@ -9763,7 +11127,7 @@
       </w:rPr>
     </w:lvl>
   </w:abstractNum>
-  <w:abstractNum w:abstractNumId="38">
+  <w:abstractNum w:abstractNumId="39">
     <w:nsid w:val="6D577495"/>
     <w:multiLevelType w:val="hybridMultilevel"/>
     <w:tmpl w:val="98E8975A"/>
@@ -9876,7 +11240,7 @@
       </w:rPr>
     </w:lvl>
   </w:abstractNum>
-  <w:abstractNum w:abstractNumId="39">
+  <w:abstractNum w:abstractNumId="40">
     <w:nsid w:val="770C4692"/>
     <w:multiLevelType w:val="hybridMultilevel"/>
     <w:tmpl w:val="285A524A"/>
@@ -9962,7 +11326,7 @@
       </w:pPr>
     </w:lvl>
   </w:abstractNum>
-  <w:abstractNum w:abstractNumId="40">
+  <w:abstractNum w:abstractNumId="41">
     <w:nsid w:val="7B4E2917"/>
     <w:multiLevelType w:val="hybridMultilevel"/>
     <w:tmpl w:val="288E593E"/>
@@ -10075,7 +11439,7 @@
       </w:rPr>
     </w:lvl>
   </w:abstractNum>
-  <w:abstractNum w:abstractNumId="41">
+  <w:abstractNum w:abstractNumId="42">
     <w:nsid w:val="7D1D06B3"/>
     <w:multiLevelType w:val="hybridMultilevel"/>
     <w:tmpl w:val="4B22CF1E"/>
@@ -10189,22 +11553,22 @@
     </w:lvl>
   </w:abstractNum>
   <w:num w:numId="1">
-    <w:abstractNumId w:val="30"/>
+    <w:abstractNumId w:val="31"/>
   </w:num>
   <w:num w:numId="2">
     <w:abstractNumId w:val="9"/>
   </w:num>
   <w:num w:numId="3">
-    <w:abstractNumId w:val="20"/>
+    <w:abstractNumId w:val="21"/>
   </w:num>
   <w:num w:numId="4">
     <w:abstractNumId w:val="10"/>
   </w:num>
   <w:num w:numId="5">
-    <w:abstractNumId w:val="23"/>
+    <w:abstractNumId w:val="24"/>
   </w:num>
   <w:num w:numId="6">
-    <w:abstractNumId w:val="31"/>
+    <w:abstractNumId w:val="32"/>
   </w:num>
   <w:num w:numId="7">
     <w:abstractNumId w:val="0"/>
@@ -10213,55 +11577,55 @@
     <w:abstractNumId w:val="13"/>
   </w:num>
   <w:num w:numId="9">
-    <w:abstractNumId w:val="19"/>
+    <w:abstractNumId w:val="20"/>
   </w:num>
   <w:num w:numId="10">
-    <w:abstractNumId w:val="38"/>
+    <w:abstractNumId w:val="39"/>
   </w:num>
   <w:num w:numId="11">
     <w:abstractNumId w:val="1"/>
   </w:num>
   <w:num w:numId="12">
-    <w:abstractNumId w:val="36"/>
+    <w:abstractNumId w:val="37"/>
   </w:num>
   <w:num w:numId="13">
-    <w:abstractNumId w:val="15"/>
+    <w:abstractNumId w:val="16"/>
   </w:num>
   <w:num w:numId="14">
-    <w:abstractNumId w:val="22"/>
+    <w:abstractNumId w:val="23"/>
   </w:num>
   <w:num w:numId="15">
-    <w:abstractNumId w:val="33"/>
+    <w:abstractNumId w:val="34"/>
   </w:num>
   <w:num w:numId="16">
-    <w:abstractNumId w:val="41"/>
+    <w:abstractNumId w:val="42"/>
   </w:num>
   <w:num w:numId="17">
-    <w:abstractNumId w:val="16"/>
+    <w:abstractNumId w:val="17"/>
   </w:num>
   <w:num w:numId="18">
     <w:abstractNumId w:val="8"/>
   </w:num>
   <w:num w:numId="19">
-    <w:abstractNumId w:val="14"/>
+    <w:abstractNumId w:val="15"/>
   </w:num>
   <w:num w:numId="20">
-    <w:abstractNumId w:val="27"/>
+    <w:abstractNumId w:val="28"/>
   </w:num>
   <w:num w:numId="21">
-    <w:abstractNumId w:val="34"/>
+    <w:abstractNumId w:val="35"/>
   </w:num>
   <w:num w:numId="22">
-    <w:abstractNumId w:val="29"/>
+    <w:abstractNumId w:val="30"/>
   </w:num>
   <w:num w:numId="23">
-    <w:abstractNumId w:val="37"/>
+    <w:abstractNumId w:val="38"/>
   </w:num>
   <w:num w:numId="24">
     <w:abstractNumId w:val="4"/>
   </w:num>
   <w:num w:numId="25">
-    <w:abstractNumId w:val="17"/>
+    <w:abstractNumId w:val="18"/>
   </w:num>
   <w:num w:numId="26">
     <w:abstractNumId w:val="2"/>
@@ -10276,43 +11640,46 @@
     <w:abstractNumId w:val="12"/>
   </w:num>
   <w:num w:numId="30">
-    <w:abstractNumId w:val="18"/>
+    <w:abstractNumId w:val="19"/>
   </w:num>
   <w:num w:numId="31">
-    <w:abstractNumId w:val="26"/>
+    <w:abstractNumId w:val="27"/>
   </w:num>
   <w:num w:numId="32">
-    <w:abstractNumId w:val="21"/>
+    <w:abstractNumId w:val="22"/>
   </w:num>
   <w:num w:numId="33">
     <w:abstractNumId w:val="5"/>
   </w:num>
   <w:num w:numId="34">
-    <w:abstractNumId w:val="40"/>
+    <w:abstractNumId w:val="41"/>
   </w:num>
   <w:num w:numId="35">
     <w:abstractNumId w:val="7"/>
   </w:num>
   <w:num w:numId="36">
-    <w:abstractNumId w:val="25"/>
+    <w:abstractNumId w:val="26"/>
   </w:num>
   <w:num w:numId="37">
-    <w:abstractNumId w:val="35"/>
+    <w:abstractNumId w:val="36"/>
   </w:num>
   <w:num w:numId="38">
     <w:abstractNumId w:val="11"/>
   </w:num>
   <w:num w:numId="39">
-    <w:abstractNumId w:val="32"/>
+    <w:abstractNumId w:val="33"/>
   </w:num>
   <w:num w:numId="40">
-    <w:abstractNumId w:val="39"/>
+    <w:abstractNumId w:val="40"/>
   </w:num>
   <w:num w:numId="41">
-    <w:abstractNumId w:val="24"/>
+    <w:abstractNumId w:val="25"/>
   </w:num>
   <w:num w:numId="42">
-    <w:abstractNumId w:val="28"/>
+    <w:abstractNumId w:val="29"/>
+  </w:num>
+  <w:num w:numId="43">
+    <w:abstractNumId w:val="14"/>
   </w:num>
 </w:numbering>
 </file>
@@ -11691,7 +13058,7 @@
     <w:charset w:val="00"/>
     <w:family w:val="roman"/>
     <w:pitch w:val="variable"/>
-    <w:sig w:usb0="E0002EFF" w:usb1="C0007843" w:usb2="00000009" w:usb3="00000000" w:csb0="000001FF" w:csb1="00000000"/>
+    <w:sig w:usb0="E0002AFF" w:usb1="C0007843" w:usb2="00000009" w:usb3="00000000" w:csb0="000001FF" w:csb1="00000000"/>
   </w:font>
   <w:font w:name="Courier New">
     <w:panose1 w:val="02070309020205020404"/>
@@ -11763,6 +13130,7 @@
     <w:rsidRoot w:val="00944B19"/>
     <w:rsid w:val="000D0905"/>
     <w:rsid w:val="001A5BE5"/>
+    <w:rsid w:val="00286D2C"/>
     <w:rsid w:val="00314916"/>
     <w:rsid w:val="00446AE9"/>
     <w:rsid w:val="004A4FA0"/>
@@ -11792,7 +13160,7 @@
   </m:mathPr>
   <w:themeFontLang w:val="es-PE"/>
   <w:clrSchemeMapping w:bg1="light1" w:t1="dark1" w:bg2="light2" w:t2="dark2" w:accent1="accent1" w:accent2="accent2" w:accent3="accent3" w:accent4="accent4" w:accent5="accent5" w:accent6="accent6" w:hyperlink="hyperlink" w:followedHyperlink="followedHyperlink"/>
-  <w:decimalSymbol w:val=","/>
+  <w:decimalSymbol w:val="."/>
   <w:listSeparator w:val=";"/>
   <w15:chartTrackingRefBased/>
 </w:settings>
@@ -12507,7 +13875,7 @@
 </file>
 
 <file path=customXml/itemProps1.xml><?xml version="1.0" encoding="utf-8"?>
-<ds:datastoreItem xmlns:ds="http://schemas.openxmlformats.org/officeDocument/2006/customXml" ds:itemID="{45D7DEFF-C78C-4162-96F8-EB255E157C87}">
+<ds:datastoreItem xmlns:ds="http://schemas.openxmlformats.org/officeDocument/2006/customXml" ds:itemID="{F96099E3-398A-443D-BA64-A68AE044A21A}">
   <ds:schemaRefs>
     <ds:schemaRef ds:uri="http://schemas.openxmlformats.org/officeDocument/2006/bibliography"/>
   </ds:schemaRefs>

</xml_diff>